<commit_message>
mise a jour lecons
</commit_message>
<xml_diff>
--- a/Force_centrale/CR LP M8 Dumoulin.docx
+++ b/Force_centrale/CR LP M8 Dumoulin.docx
@@ -1506,14 +1506,7 @@
                 <w:rFonts w:ascii="Times New Roman" w:hAnsi="Times New Roman" w:cs="Times New Roman"/>
                 <w:szCs w:val="24"/>
               </w:rPr>
-              <w:t>Les modules sont proportionnels à 1/r²</w:t>
-            </w:r>
-            <w:r>
-              <w:rPr>
-                <w:rFonts w:ascii="Times New Roman" w:hAnsi="Times New Roman" w:cs="Times New Roman"/>
-                <w:szCs w:val="24"/>
-              </w:rPr>
-              <w:t>.</w:t>
+              <w:t>Les modules sont proportionnels à 1/r².</w:t>
             </w:r>
           </w:p>
           <w:p>
@@ -1561,14 +1554,7 @@
                 <w:rFonts w:ascii="Times New Roman" w:hAnsi="Times New Roman" w:cs="Times New Roman"/>
                 <w:szCs w:val="24"/>
               </w:rPr>
-              <w:t> : force qui peut se mettre sous la forme</w:t>
-            </w:r>
-            <w:r>
-              <w:rPr>
-                <w:rFonts w:ascii="Times New Roman" w:hAnsi="Times New Roman" w:cs="Times New Roman"/>
-                <w:szCs w:val="24"/>
-              </w:rPr>
-              <w:t xml:space="preserve">. On peut donc écrire </w:t>
+              <w:t xml:space="preserve"> : force qui peut se mettre sous la forme. On peut donc écrire </w:t>
             </w:r>
             <w:r>
               <w:rPr>
@@ -2282,8 +2268,6 @@
               </w:rPr>
               <w:t>15 :45</w:t>
             </w:r>
-            <w:bookmarkStart w:id="0" w:name="_GoBack"/>
-            <w:bookmarkEnd w:id="0"/>
             <w:r>
               <w:rPr>
                 <w:rFonts w:ascii="Times New Roman" w:hAnsi="Times New Roman" w:cs="Times New Roman"/>
@@ -3024,7 +3008,7 @@
                 <w:position w:val="-8"/>
               </w:rPr>
               <w:pict>
-                <v:shape id="_x0000_i1035" type="#_x0000_t75" alt="" style="width:37.8pt;height:15.6pt;mso-width-percent:0;mso-height-percent:0;mso-width-percent:0;mso-height-percent:0" equationxml="&lt;?xml version=&quot;1.0&quot; encoding=&quot;UTF-8&quot; standalone=&quot;yes&quot;?&gt;&#10;&#10;&lt;?mso-application progid=&quot;Word.Document&quot;?&gt;&#10;&#10;&lt;w:wordDocument xmlns:aml=&quot;http://schemas.microsoft.com/aml/2001/core&quot; xmlns:wpc=&quot;http://schemas.microsoft.com/office/word/2010/wordprocessingCanvas&quot; xmlns:cx=&quot;http://schemas.microsoft.com/office/drawing/2014/chartex&quot; xmlns:cx1=&quot;http://schemas.microsoft.com/office/drawing/2015/9/8/chartex&quot; xmlns:cx2=&quot;http://schemas.microsoft.com/office/drawing/2015/10/21/chartex&quot; xmlns:cx3=&quot;http://schemas.microsoft.com/office/drawing/2016/5/9/chartex&quot; xmlns:cx4=&quot;http://schemas.microsoft.com/office/drawing/2016/5/10/chartex&quot; xmlns:cx5=&quot;http://schemas.microsoft.com/office/drawing/2016/5/11/chartex&quot; xmlns:cx6=&quot;http://schemas.microsoft.com/office/drawing/2016/5/12/chartex&quot; xmlns:cx7=&quot;http://schemas.microsoft.com/office/drawing/2016/5/13/chartex&quot; xmlns:cx8=&quot;http://schemas.microsoft.com/office/drawing/2016/5/14/chartex&quot; xmlns:dt=&quot;uuid:C2F41010-65B3-11d1-A29F-00AA00C14882&quot; xmlns:mc=&quot;http://schemas.openxmlformats.org/markup-compatibility/2006&quot; xmlns:aink=&quot;http://schemas.microsoft.com/office/drawing/2016/ink&quot; xmlns:am3d=&quot;http://schemas.microsoft.com/office/drawing/2017/model3d&quot; xmlns:o=&quot;urn:schemas-microsoft-com:office:office&quot; xmlns:m=&quot;http://schemas.openxmlformats.org/officeDocument/2006/math&quot; xmlns:v=&quot;urn:schemas-microsoft-com:vml&quot; xmlns:w10=&quot;urn:schemas-microsoft-com:office:word&quot; xmlns:w=&quot;http://schemas.microsoft.com/office/word/2003/wordml&quot; xmlns:wx=&quot;http://schemas.microsoft.com/office/word/2003/auxHint&quot; xmlns:wne=&quot;http://schemas.microsoft.com/office/word/2006/wordml&quot; xmlns:wsp=&quot;http://schemas.microsoft.com/office/word/2003/wordml/sp2&quot; xmlns:sl=&quot;http://schemas.microsoft.com/schemaLibrary/2003/core&quot; w:macrosPresent=&quot;no&quot; w:embeddedObjPresent=&quot;no&quot; w:ocxPresent=&quot;no&quot; xml:space=&quot;preserve&quot;&gt;&lt;w:ignoreSubtree w:val=&quot;http://schemas.microsoft.com/office/word/2003/wordml/sp2&quot;/&gt;&lt;o:DocumentProperties&gt;&lt;o:Version&gt;16&lt;/o:Version&gt;&lt;/o:DocumentProperties&gt;&lt;w:docPr&gt;&lt;w:view w:val=&quot;print&quot;/&gt;&lt;w:zoom w:percent=&quot;100&quot;/&gt;&lt;w:displayBackgroundShape/&gt;&lt;w:stylePaneFormatFilter w:val=&quot;0000&quot;/&gt;&lt;w:defaultTabStop w:val=&quot;709&quot;/&gt;&lt;w:defaultTableStyle w:sti=&quot;0&quot; w:val=&quot;Normal&quot;/&gt;&lt;w:drawingGridHorizontalSpacing w:val=&quot;0&quot;/&gt;&lt;w:drawingGridVerticalSpacing w:val=&quot;0&quot;/&gt;&lt;w:displayHorizontalDrawingGridEvery w:val=&quot;0&quot;/&gt;&lt;w:displayVerticalDrawingGridEvery w:val=&quot;0&quot;/&gt;&lt;w:useMarginsForDrawingGridOrigin/&gt;&lt;w:drawingGridHorizontalOrigin w:val=&quot;0&quot;/&gt;&lt;w:drawingGridVerticalOrigin w:val=&quot;0&quot;/&gt;&lt;w:characterSpacingControl w:val=&quot;DontCompress&quot;/&gt;&lt;w:optimizeForBrowser/&gt;&lt;w:allowPNG/&gt;&lt;w:validateAgainstSchema/&gt;&lt;w:saveInvalidXML w:val=&quot;off&quot;/&gt;&lt;w:ignoreMixedContent w:val=&quot;off&quot;/&gt;&lt;w:alwaysShowPlaceholderText w:val=&quot;off&quot;/&gt;&lt;w:footnotePr&gt;&lt;w:pos w:val=&quot;beneath-text&quot;/&gt;&lt;/w:footnotePr&gt;&lt;w:compat&gt;&lt;w:origWordTableRules/&gt;&lt;w:noLeading/&gt;&lt;w:spaceForUL/&gt;&lt;w:balanceSingleByteDoubleByteWidth/&gt;&lt;w:doNotLeaveBackslashAlone/&gt;&lt;w:ulTrailSpace/&gt;&lt;w:doNotExpandShiftReturn/&gt;&lt;w:spacingInWholePoints/&gt;&lt;w:showBreaksInFrames/&gt;&lt;w:suppressTopSpacing/&gt;&lt;w:suppressTopSpacingMac5/&gt;&lt;w:mwSmallCaps/&gt;&lt;w:usePrinterMetrics/&gt;&lt;w:ww6BorderRules/&gt;&lt;w:footnoteLayoutLikeWW8/&gt;&lt;w:shapeLayoutLikeWW8/&gt;&lt;w:alignTablesRowByRow/&gt;&lt;w:forgetLastTabAlignment/&gt;&lt;w:autoSpaceLikeWord95/&gt;&lt;w:doNotUseHTMLParagraphAutoSpacing/&gt;&lt;w:layoutRawTableWidth/&gt;&lt;w:layoutTableRowsApart/&gt;&lt;w:useWord97LineBreakingRules/&gt;&lt;w:breakWrappedTables/&gt;&lt;w:snapToGridInCell/&gt;&lt;w:wrapTextWithPunct/&gt;&lt;w:useAsianBreakRules/&gt;&lt;w:useWord2002TableStyleRules/&gt;&lt;/w:compat&gt;&lt;wsp:rsids&gt;&lt;wsp:rsidRoot wsp:val=&quot;000E0BD7&quot;/&gt;&lt;wsp:rsid wsp:val=&quot;000E0BD7&quot;/&gt;&lt;wsp:rsid wsp:val=&quot;005F4E8C&quot;/&gt;&lt;wsp:rsid wsp:val=&quot;00902218&quot;/&gt;&lt;wsp:rsid wsp:val=&quot;009A109F&quot;/&gt;&lt;wsp:rsid wsp:val=&quot;00C04F03&quot;/&gt;&lt;wsp:rsid wsp:val=&quot;00F3158B&quot;/&gt;&lt;/wsp:rsids&gt;&lt;/w:docPr&gt;&lt;w:body&gt;&lt;wx:sect&gt;&lt;w:p wsp:rsidR=&quot;00000000&quot; wsp:rsidRDefault=&quot;00F3158B&quot; wsp:rsidP=&quot;00F3158B&quot;&gt;&lt;m:oMathPara&gt;&lt;m:oMath&gt;&lt;m:sSub&gt;&lt;m:sSubPr&gt;&lt;m:ctrlPr&gt;&lt;w:rPr&gt;&lt;w:rFonts w:ascii=&quot;Cambria Math&quot; w:fareast=&quot;Times New Roman&quot; w:h-ansi=&quot;Cambria Math&quot; w:cs=&quot;Times New Roman&quot;/&gt;&lt;wx:font wx:val=&quot;Cambria Math&quot;/&gt;&lt;w:i/&gt;&lt;w:sz-cs w:val=&quot;24&quot;/&gt;&lt;/w:rPr&gt;&lt;/m:ctrlPr&gt;&lt;/m:sSubPr&gt;&lt;m:e&gt;&lt;m:r&gt;&lt;w:rPr&gt;&lt;w:rFonts w:ascii=&quot;Cambria Math&quot; w:fareast=&quot;Times New Roman&quot; w:h-ansi=&quot;Cambria Math&quot;/&gt;&lt;wx:font wx:val=&quot;Cambria Math&quot;/&gt;&lt;w:i/&gt;&lt;w:sz-cs w:val=&quot;24&quot;/&gt;&lt;/w:rPr&gt;&lt;m:t&gt;E&lt;/m:t&gt;&lt;/m:r&gt;&lt;/m:e&gt;&lt;m:sub&gt;&lt;m:r&gt;&lt;w:rPr&gt;&lt;w:rFonts w:ascii=&quot;Cambria Math&quot; w:fareast=&quot;Times New Roman&quot; w:h-ansi=&quot;Cambria Math&quot;/&gt;&lt;wx:font wx:val=&quot;Cambria Math&quot;/&gt;&lt;w:i/&gt;&lt;w:sz-cs w:val=&quot;24&quot;/&gt;&lt;/w:rPr&gt;&lt;m:t&gt;m&lt;/m:t&gt;&lt;/m:r&gt;&lt;/m:sub&gt;&lt;/m:sSub&gt;&lt;m:r&gt;&lt;w:rPr&gt;&lt;w:rFonts w:ascii=&quot;Cambria Math&quot; w:fareast=&quot;Times New Roman&quot; w:h-ansi=&quot;Cambria Math&quot;/&gt;&lt;wx:font wx:val=&quot;Cambria Math&quot;/&gt;&lt;w:i/&gt;&lt;w:sz-cs w:val=&quot;24&quot;/&gt;&lt;/w:rPr&gt;&lt;m:t&gt;a‰\0r&lt;/m:t&gt;&lt;/m:r&gt;&lt;/m:oMath&gt;&lt;/m:oMathPara&gt;&lt;/w:p&gt;&lt;w:sectPr wsp:rsidR=&quot;00000000&quot;&gt;&lt;w:pgSz w:w=&quot;12240&quot; w:h=&quot;15840&quot;/&gt;&lt;w:pgMar w:top=&quot;1417&quot; w:right=&quot;1417&quot; w:bottom=&quot;1417&quot; w:left=&quot;1417&quot; w:header=&quot;720&quot; w:footer=&quot;720&quot; w:gutter=&quot;0&quot;/&gt;&lt;w:cols w:space=&quot;720&quot;/&gt;&lt;/w:sectPr&gt;&lt;/wx:sect&gt;&lt;/w:body&gt;&lt;/w:wordDocument&gt;">
+                <v:shape id="_x0000_i1035" type="#_x0000_t75" alt="" style="width:37.8pt;height:15.6pt;mso-width-percent:0;mso-height-percent:0;mso-width-percent:0;mso-height-percent:0" equationxml="&lt;?xml version=&quot;1.0&quot; encoding=&quot;UTF-8&quot; standalone=&quot;yes&quot;?&gt;&#10;&#10;&lt;?mso-application progid=&quot;Word.Document&quot;?&gt;&#10;&#10;&lt;w:wordDocument xmlns:aml=&quot;http://schemas.microsoft.com/aml/2001/core&quot; xmlns:wpc=&quot;http://schemas.microsoft.com/office/word/2010/wordprocessingCanvas&quot; xmlns:cx=&quot;http://schemas.microsoft.com/office/drawing/2014/chartex&quot; xmlns:cx1=&quot;http://schemas.microsoft.com/office/drawing/2015/9/8/chartex&quot; xmlns:cx2=&quot;http://schemas.microsoft.com/office/drawing/2015/10/21/chartex&quot; xmlns:cx3=&quot;http://schemas.microsoft.com/office/drawing/2016/5/9/chartex&quot; xmlns:cx4=&quot;http://schemas.microsoft.com/office/drawing/2016/5/10/chartex&quot; xmlns:cx5=&quot;http://schemas.microsoft.com/office/drawing/2016/5/11/chartex&quot; xmlns:cx6=&quot;http://schemas.microsoft.com/office/drawing/2016/5/12/chartex&quot; xmlns:cx7=&quot;http://schemas.microsoft.com/office/drawing/2016/5/13/chartex&quot; xmlns:cx8=&quot;http://schemas.microsoft.com/office/drawing/2016/5/14/chartex&quot; xmlns:dt=&quot;uuid:C2F41010-65B3-11d1-A29F-00AA00C14882&quot; xmlns:mc=&quot;http://schemas.openxmlformats.org/markup-compatibility/2006&quot; xmlns:aink=&quot;http://schemas.microsoft.com/office/drawing/2016/ink&quot; xmlns:am3d=&quot;http://schemas.microsoft.com/office/drawing/2017/model3d&quot; xmlns:o=&quot;urn:schemas-microsoft-com:office:office&quot; xmlns:m=&quot;http://schemas.openxmlformats.org/officeDocument/2006/math&quot; xmlns:v=&quot;urn:schemas-microsoft-com:vml&quot; xmlns:w10=&quot;urn:schemas-microsoft-com:office:word&quot; xmlns:w=&quot;http://schemas.microsoft.com/office/word/2003/wordml&quot; xmlns:wx=&quot;http://schemas.microsoft.com/office/word/2003/auxHint&quot; xmlns:wne=&quot;http://schemas.microsoft.com/office/word/2006/wordml&quot; xmlns:wsp=&quot;http://schemas.microsoft.com/office/word/2003/wordml/sp2&quot; xmlns:sl=&quot;http://schemas.microsoft.com/schemaLibrary/2003/core&quot; w:macrosPresent=&quot;no&quot; w:embeddedObjPresent=&quot;no&quot; w:ocxPresent=&quot;no&quot; xml:space=&quot;preserve&quot;&gt;&lt;w:ignoreSubtree w:val=&quot;http://schemas.microsoft.com/office/word/2003/wordml/sp2&quot;/&gt;&lt;o:DocumentProperties&gt;&lt;o:Version&gt;16&lt;/o:Version&gt;&lt;/o:DocumentProperties&gt;&lt;w:docPr&gt;&lt;w:view w:val=&quot;print&quot;/&gt;&lt;w:zoom w:percent=&quot;100&quot;/&gt;&lt;w:displayBackgroundShape/&gt;&lt;w:stylePaneFormatFilter w:val=&quot;0000&quot;/&gt;&lt;w:defaultTabStop w:val=&quot;709&quot;/&gt;&lt;w:defaultTableStyle w:sti=&quot;0&quot; w:val=&quot;Normal&quot;/&gt;&lt;w:drawingGridHorizontalSpacing w:val=&quot;0&quot;/&gt;&lt;w:drawingGridVerticalSpacing w:val=&quot;0&quot;/&gt;&lt;w:displayHorizontalDrawingGridEvery w:val=&quot;0&quot;/&gt;&lt;w:displayVerticalDrawingGridEvery w:val=&quot;0&quot;/&gt;&lt;w:useMarginsForDrawingGridOrigin/&gt;&lt;w:drawingGridHorizontalOrigin w:val=&quot;0&quot;/&gt;&lt;w:drawingGridVerticalOrigin w:val=&quot;0&quot;/&gt;&lt;w:characterSpacingControl w:val=&quot;DontCompress&quot;/&gt;&lt;w:optimizeForBrowser/&gt;&lt;w:allowPNG/&gt;&lt;w:validateAgainstSchema/&gt;&lt;w:saveInvalidXML w:val=&quot;off&quot;/&gt;&lt;w:ignoreMixedContent w:val=&quot;off&quot;/&gt;&lt;w:alwaysShowPlaceholderText w:val=&quot;off&quot;/&gt;&lt;w:footnotePr&gt;&lt;w:pos w:val=&quot;beneath-text&quot;/&gt;&lt;/w:footnotePr&gt;&lt;w:compat&gt;&lt;w:origWordTableRules/&gt;&lt;w:noLeading/&gt;&lt;w:spaceForUL/&gt;&lt;w:balanceSingleByteDoubleByteWidth/&gt;&lt;w:doNotLeaveBackslashAlone/&gt;&lt;w:ulTrailSpace/&gt;&lt;w:doNotExpandShiftReturn/&gt;&lt;w:spacingInWholePoints/&gt;&lt;w:showBreaksInFrames/&gt;&lt;w:suppressTopSpacing/&gt;&lt;w:suppressTopSpacingMac5/&gt;&lt;w:mwSmallCaps/&gt;&lt;w:usePrinterMetrics/&gt;&lt;w:ww6BorderRules/&gt;&lt;w:footnoteLayoutLikeWW8/&gt;&lt;w:shapeLayoutLikeWW8/&gt;&lt;w:alignTablesRowByRow/&gt;&lt;w:forgetLastTabAlignment/&gt;&lt;w:autoSpaceLikeWord95/&gt;&lt;w:doNotUseHTMLParagraphAutoSpacing/&gt;&lt;w:layoutRawTableWidth/&gt;&lt;w:layoutTableRowsApart/&gt;&lt;w:useWord97LineBreakingRules/&gt;&lt;w:breakWrappedTables/&gt;&lt;w:snapToGridInCell/&gt;&lt;w:wrapTextWithPunct/&gt;&lt;w:useAsianBreakRules/&gt;&lt;w:useWord2002TableStyleRules/&gt;&lt;/w:compat&gt;&lt;wsp:rsids&gt;&lt;wsp:rsidRoot wsp:val=&quot;000E0BD7&quot;/&gt;&lt;wsp:rsid wsp:val=&quot;000E0BD7&quot;/&gt;&lt;wsp:rsid wsp:val=&quot;005F4E8C&quot;/&gt;&lt;wsp:rsid wsp:val=&quot;00902218&quot;/&gt;&lt;wsp:rsid wsp:val=&quot;009A109F&quot;/&gt;&lt;wsp:rsid wsp:val=&quot;00C04F03&quot;/&gt;&lt;wsp:rsid wsp:val=&quot;00F3158B&quot;/&gt;&lt;/wsp:rsids&gt;&lt;/w:docPr&gt;&lt;w:body&gt;&lt;wx:sect&gt;&lt;w:p wsp:rsidR=&quot;00000000&quot; wsp:rsidRDefault=&quot;00F3158B&quot; wsp:rsidP=&quot;00F3158B&quot;&gt;&lt;m:oMathPara&gt;&lt;m:oMath&gt;&lt;m:sSub&gt;&lt;m:sSubPr&gt;&lt;m:ctrlPr&gt;&lt;w:rPr&gt;&lt;w:rFonts w:ascii=&quot;Cambria Math&quot; w:fareast=&quot;Times New Roman&quot; w:h-ansi=&quot;Cambria Math&quot; w:cs=&quot;Times New Roman&quot;/&gt;&lt;wx:font wx:val=&quot;Cambria Math&quot;/&gt;&lt;w:i/&gt;&lt;w:sz-cs w:val=&quot;24&quot;/&gt;&lt;/w:rPr&gt;&lt;/m:ctrlPr&gt;&lt;/m:sSubPr&gt;&lt;m:e&gt;&lt;m:r&gt;&lt;w:rPr&gt;&lt;w:rFonts w:ascii=&quot;Cambria Math&quot; w:fareast=&quot;Times New Roman&quot; w:h-ansi=&quot;Cambria Math&quot;/&gt;&lt;wx:font wx:val=&quot;Cambria Math&quot;/&gt;&lt;w:i/&gt;&lt;w:sz-cs w:val=&quot;24&quot;/&gt;&lt;/w:rPr&gt;&lt;m:t&gt;E&lt;/m:t&gt;&lt;/m:r&gt;&lt;/m:e&gt;&lt;m:sub&gt;&lt;m:r&gt;&lt;w:rPr&gt;&lt;w:rFonts w:ascii=&quot;Cambria Math&quot; w:fareast=&quot;Times New Roman&quot; w:h-ansi=&quot;Cambria Math&quot;/&gt;&lt;wx:font wx:val=&quot;Cambria Math&quot;/&gt;&lt;w:i/&gt;&lt;w:sz-cs w:val=&quot;24&quot;/&gt;&lt;/w:rPr&gt;&lt;m:t&gt;m&lt;/m:t&gt;&lt;/m:r&gt;&lt;/m:sub&gt;&lt;/m:sSub&gt;&lt;m:r&gt;&lt;w:rPr&gt;&lt;w:rFonts w:ascii=&quot;Cambria Math&quot; w:fareast=&quot;Times New Roman&quot; w:h-ansi=&quot;Cambria Math&quot;/&gt;&lt;wx:font wx:val=&quot;Cambria Math&quot;/&gt;&lt;w:i/&gt;&lt;w:sz-cs w:val=&quot;24&quot;/&gt;&lt;/w:rPr&gt;&lt;m:t&gt;a‰\0rr&lt;/m:t&gt;&lt;/m:r&gt;&lt;/m:oMath&gt;&lt;/m:oMathPara&gt;&lt;/w:p&gt;&lt;w:sectPr wsp:rsidR=&quot;00000000&quot;&gt;&lt;w:pgSz w:w=&quot;12240&quot; w:h=&quot;15840&quot;/&gt;&lt;w:pgMar w:top=&quot;1417&quot; w:right=&quot;1417&quot; w:bottom=&quot;1417&quot; w:left=&quot;1417&quot; w:header=&quot;720&quot; w:footer=&quot;720&quot; w:gutter=&quot;0&quot;/&gt;&lt;w:cols w:space=&quot;720&quot;/&gt;&lt;/w:sectPr&gt;&lt;/wx:sect&gt;&lt;/w:body&gt;&lt;/w:wordDocument&gt;">
                   <v:imagedata r:id="rId14" o:title="" chromakey="white"/>
                 </v:shape>
               </w:pict>
@@ -3053,7 +3037,7 @@
                 <w:position w:val="-8"/>
               </w:rPr>
               <w:pict>
-                <v:shape id="_x0000_i1036" type="#_x0000_t75" alt="" style="width:37.8pt;height:15pt;mso-width-percent:0;mso-height-percent:0;mso-width-percent:0;mso-height-percent:0" equationxml="&lt;?xml version=&quot;1.0&quot; encoding=&quot;UTF-8&quot; standalone=&quot;yes&quot;?&gt;&#10;&#10;&lt;?mso-application progid=&quot;Word.Document&quot;?&gt;&#10;&#10;&lt;w:wordDocument xmlns:aml=&quot;http://schemas.microsoft.com/aml/2001/core&quot; xmlns:wpc=&quot;http://schemas.microsoft.com/office/word/2010/wordprocessingCanvas&quot; xmlns:cx=&quot;http://schemas.microsoft.com/office/drawing/2014/chartex&quot; xmlns:cx1=&quot;http://schemas.microsoft.com/office/drawing/2015/9/8/chartex&quot; xmlns:cx2=&quot;http://schemas.microsoft.com/office/drawing/2015/10/21/chartex&quot; xmlns:cx3=&quot;http://schemas.microsoft.com/office/drawing/2016/5/9/chartex&quot; xmlns:cx4=&quot;http://schemas.microsoft.com/office/drawing/2016/5/10/chartex&quot; xmlns:cx5=&quot;http://schemas.microsoft.com/office/drawing/2016/5/11/chartex&quot; xmlns:cx6=&quot;http://schemas.microsoft.com/office/drawing/2016/5/12/chartex&quot; xmlns:cx7=&quot;http://schemas.microsoft.com/office/drawing/2016/5/13/chartex&quot; xmlns:cx8=&quot;http://schemas.microsoft.com/office/drawing/2016/5/14/chartex&quot; xmlns:dt=&quot;uuid:C2F41010-65B3-11d1-A29F-00AA00C14882&quot; xmlns:mc=&quot;http://schemas.openxmlformats.org/markup-compatibility/2006&quot; xmlns:aink=&quot;http://schemas.microsoft.com/office/drawing/2016/ink&quot; xmlns:am3d=&quot;http://schemas.microsoft.com/office/drawing/2017/model3d&quot; xmlns:o=&quot;urn:schemas-microsoft-com:office:office&quot; xmlns:m=&quot;http://schemas.openxmlformats.org/officeDocument/2006/math&quot; xmlns:v=&quot;urn:schemas-microsoft-com:vml&quot; xmlns:w10=&quot;urn:schemas-microsoft-com:office:word&quot; xmlns:w=&quot;http://schemas.microsoft.com/office/word/2003/wordml&quot; xmlns:wx=&quot;http://schemas.microsoft.com/office/word/2003/auxHint&quot; xmlns:wne=&quot;http://schemas.microsoft.com/office/word/2006/wordml&quot; xmlns:wsp=&quot;http://schemas.microsoft.com/office/word/2003/wordml/sp2&quot; xmlns:sl=&quot;http://schemas.microsoft.com/schemaLibrary/2003/core&quot; w:macrosPresent=&quot;no&quot; w:embeddedObjPresent=&quot;no&quot; w:ocxPresent=&quot;no&quot; xml:space=&quot;preserve&quot;&gt;&lt;w:ignoreSubtree w:val=&quot;http://schemas.microsoft.com/office/word/2003/wordml/sp2&quot;/&gt;&lt;o:DocumentProperties&gt;&lt;o:Version&gt;16&lt;/o:Version&gt;&lt;/o:DocumentProperties&gt;&lt;w:docPr&gt;&lt;w:view w:val=&quot;print&quot;/&gt;&lt;w:zoom w:percent=&quot;100&quot;/&gt;&lt;w:displayBackgroundShape/&gt;&lt;w:stylePaneFormatFilter w:val=&quot;0000&quot;/&gt;&lt;w:defaultTabStop w:val=&quot;709&quot;/&gt;&lt;w:defaultTableStyle w:sti=&quot;0&quot; w:val=&quot;Normal&quot;/&gt;&lt;w:drawingGridHorizontalSpacing w:val=&quot;0&quot;/&gt;&lt;w:drawingGridVerticalSpacing w:val=&quot;0&quot;/&gt;&lt;w:displayHorizontalDrawingGridEvery w:val=&quot;0&quot;/&gt;&lt;w:displayVerticalDrawingGridEvery w:val=&quot;0&quot;/&gt;&lt;w:useMarginsForDrawingGridOrigin/&gt;&lt;w:drawingGridHorizontalOrigin w:val=&quot;0&quot;/&gt;&lt;w:drawingGridVerticalOrigin w:val=&quot;0&quot;/&gt;&lt;w:characterSpacingControl w:val=&quot;DontCompress&quot;/&gt;&lt;w:optimizeForBrowser/&gt;&lt;w:allowPNG/&gt;&lt;w:validateAgainstSchema/&gt;&lt;w:saveInvalidXML w:val=&quot;off&quot;/&gt;&lt;w:ignoreMixedContent w:val=&quot;off&quot;/&gt;&lt;w:alwaysShowPlaceholderText w:val=&quot;off&quot;/&gt;&lt;w:footnotePr&gt;&lt;w:pos w:val=&quot;beneath-text&quot;/&gt;&lt;/w:footnotePr&gt;&lt;w:compat&gt;&lt;w:origWordTableRules/&gt;&lt;w:noLeading/&gt;&lt;w:spaceForUL/&gt;&lt;w:balanceSingleByteDoubleByteWidth/&gt;&lt;w:doNotLeaveBackslashAlone/&gt;&lt;w:ulTrailSpace/&gt;&lt;w:doNotExpandShiftReturn/&gt;&lt;w:spacingInWholePoints/&gt;&lt;w:showBreaksInFrames/&gt;&lt;w:suppressTopSpacing/&gt;&lt;w:suppressTopSpacingMac5/&gt;&lt;w:mwSmallCaps/&gt;&lt;w:usePrinterMetrics/&gt;&lt;w:ww6BorderRules/&gt;&lt;w:footnoteLayoutLikeWW8/&gt;&lt;w:shapeLayoutLikeWW8/&gt;&lt;w:alignTablesRowByRow/&gt;&lt;w:forgetLastTabAlignment/&gt;&lt;w:autoSpaceLikeWord95/&gt;&lt;w:doNotUseHTMLParagraphAutoSpacing/&gt;&lt;w:layoutRawTableWidth/&gt;&lt;w:layoutTableRowsApart/&gt;&lt;w:useWord97LineBreakingRules/&gt;&lt;w:breakWrappedTables/&gt;&lt;w:snapToGridInCell/&gt;&lt;w:wrapTextWithPunct/&gt;&lt;w:useAsianBreakRules/&gt;&lt;w:useWord2002TableStyleRules/&gt;&lt;/w:compat&gt;&lt;wsp:rsids&gt;&lt;wsp:rsidRoot wsp:val=&quot;000E0BD7&quot;/&gt;&lt;wsp:rsid wsp:val=&quot;000E0BD7&quot;/&gt;&lt;wsp:rsid wsp:val=&quot;005F4E8C&quot;/&gt;&lt;wsp:rsid wsp:val=&quot;00902218&quot;/&gt;&lt;wsp:rsid wsp:val=&quot;009A109F&quot;/&gt;&lt;wsp:rsid wsp:val=&quot;00C04F03&quot;/&gt;&lt;wsp:rsid wsp:val=&quot;00F3158B&quot;/&gt;&lt;/wsp:rsids&gt;&lt;/w:docPr&gt;&lt;w:body&gt;&lt;wx:sect&gt;&lt;w:p wsp:rsidR=&quot;00000000&quot; wsp:rsidRDefault=&quot;00F3158B&quot; wsp:rsidP=&quot;00F3158B&quot;&gt;&lt;m:oMathPara&gt;&lt;m:oMath&gt;&lt;m:sSub&gt;&lt;m:sSubPr&gt;&lt;m:ctrlPr&gt;&lt;w:rPr&gt;&lt;w:rFonts w:ascii=&quot;Cambria Math&quot; w:fareast=&quot;Times New Roman&quot; w:h-ansi=&quot;Cambria Math&quot; w:cs=&quot;Times New Roman&quot;/&gt;&lt;wx:font wx:val=&quot;Cambria Math&quot;/&gt;&lt;w:i/&gt;&lt;w:sz-cs w:val=&quot;24&quot;/&gt;&lt;/w:rPr&gt;&lt;/m:ctrlPr&gt;&lt;/m:sSubPr&gt;&lt;m:e&gt;&lt;m:r&gt;&lt;w:rPr&gt;&lt;w:rFonts w:ascii=&quot;Cambria Math&quot; w:fareast=&quot;Times New Roman&quot; w:h-ansi=&quot;Cambria Math&quot;/&gt;&lt;wx:font wx:val=&quot;Cambria Math&quot;/&gt;&lt;w:i/&gt;&lt;w:sz-cs w:val=&quot;24&quot;/&gt;&lt;/w:rPr&gt;&lt;m:t&gt;E&lt;/m:t&gt;&lt;/m:r&gt;&lt;/m:e&gt;&lt;m:sub&gt;&lt;m:r&gt;&lt;w:rPr&gt;&lt;w:rFonts w:ascii=&quot;Cambria Math&quot; w:fareast=&quot;Times New Roman&quot; w:h-ansi=&quot;Cambria Math&quot;/&gt;&lt;wx:font wx:val=&quot;Cambria Math&quot;/&gt;&lt;w:i/&gt;&lt;w:sz-cs w:val=&quot;24&quot;/&gt;&lt;/w:rPr&gt;&lt;m:t&gt;m&lt;/m:t&gt;&lt;/m:r&gt;&lt;/m:sub&gt;&lt;/m:sSub&gt;&lt;m:r&gt;&lt;w:rPr&gt;&lt;w:rFonts w:ascii=&quot;Cambria Math&quot; w:fareast=&quot;Times New Roman&quot; w:h-ansi=&quot;Cambria Math&quot;/&gt;&lt;wx:font wx:val=&quot;Cambria Math&quot;/&gt;&lt;w:i/&gt;&lt;w:sz-cs w:val=&quot;24&quot;/&gt;&lt;/w:rPr&gt;&lt;m:t&gt;a‰\0r&lt;/m:t&gt;&lt;/m:r&gt;&lt;/m:oMath&gt;&lt;/m:oMathPara&gt;&lt;/w:p&gt;&lt;w:sectPr wsp:rsidR=&quot;00000000&quot;&gt;&lt;w:pgSz w:w=&quot;12240&quot; w:h=&quot;15840&quot;/&gt;&lt;w:pgMar w:top=&quot;1417&quot; w:right=&quot;1417&quot; w:bottom=&quot;1417&quot; w:left=&quot;1417&quot; w:header=&quot;720&quot; w:footer=&quot;720&quot; w:gutter=&quot;0&quot;/&gt;&lt;w:cols w:space=&quot;720&quot;/&gt;&lt;/w:sectPr&gt;&lt;/wx:sect&gt;&lt;/w:body&gt;&lt;/w:wordDocument&gt;">
+                <v:shape id="_x0000_i1036" type="#_x0000_t75" alt="" style="width:37.8pt;height:15pt;mso-width-percent:0;mso-height-percent:0;mso-width-percent:0;mso-height-percent:0" equationxml="&lt;?xml version=&quot;1.0&quot; encoding=&quot;UTF-8&quot; standalone=&quot;yes&quot;?&gt;&#10;&#10;&lt;?mso-application progid=&quot;Word.Document&quot;?&gt;&#10;&#10;&lt;w:wordDocument xmlns:aml=&quot;http://schemas.microsoft.com/aml/2001/core&quot; xmlns:wpc=&quot;http://schemas.microsoft.com/office/word/2010/wordprocessingCanvas&quot; xmlns:cx=&quot;http://schemas.microsoft.com/office/drawing/2014/chartex&quot; xmlns:cx1=&quot;http://schemas.microsoft.com/office/drawing/2015/9/8/chartex&quot; xmlns:cx2=&quot;http://schemas.microsoft.com/office/drawing/2015/10/21/chartex&quot; xmlns:cx3=&quot;http://schemas.microsoft.com/office/drawing/2016/5/9/chartex&quot; xmlns:cx4=&quot;http://schemas.microsoft.com/office/drawing/2016/5/10/chartex&quot; xmlns:cx5=&quot;http://schemas.microsoft.com/office/drawing/2016/5/11/chartex&quot; xmlns:cx6=&quot;http://schemas.microsoft.com/office/drawing/2016/5/12/chartex&quot; xmlns:cx7=&quot;http://schemas.microsoft.com/office/drawing/2016/5/13/chartex&quot; xmlns:cx8=&quot;http://schemas.microsoft.com/office/drawing/2016/5/14/chartex&quot; xmlns:dt=&quot;uuid:C2F41010-65B3-11d1-A29F-00AA00C14882&quot; xmlns:mc=&quot;http://schemas.openxmlformats.org/markup-compatibility/2006&quot; xmlns:aink=&quot;http://schemas.microsoft.com/office/drawing/2016/ink&quot; xmlns:am3d=&quot;http://schemas.microsoft.com/office/drawing/2017/model3d&quot; xmlns:o=&quot;urn:schemas-microsoft-com:office:office&quot; xmlns:m=&quot;http://schemas.openxmlformats.org/officeDocument/2006/math&quot; xmlns:v=&quot;urn:schemas-microsoft-com:vml&quot; xmlns:w10=&quot;urn:schemas-microsoft-com:office:word&quot; xmlns:w=&quot;http://schemas.microsoft.com/office/word/2003/wordml&quot; xmlns:wx=&quot;http://schemas.microsoft.com/office/word/2003/auxHint&quot; xmlns:wne=&quot;http://schemas.microsoft.com/office/word/2006/wordml&quot; xmlns:wsp=&quot;http://schemas.microsoft.com/office/word/2003/wordml/sp2&quot; xmlns:sl=&quot;http://schemas.microsoft.com/schemaLibrary/2003/core&quot; w:macrosPresent=&quot;no&quot; w:embeddedObjPresent=&quot;no&quot; w:ocxPresent=&quot;no&quot; xml:space=&quot;preserve&quot;&gt;&lt;w:ignoreSubtree w:val=&quot;http://schemas.microsoft.com/office/word/2003/wordml/sp2&quot;/&gt;&lt;o:DocumentProperties&gt;&lt;o:Version&gt;16&lt;/o:Version&gt;&lt;/o:DocumentProperties&gt;&lt;w:docPr&gt;&lt;w:view w:val=&quot;print&quot;/&gt;&lt;w:zoom w:percent=&quot;100&quot;/&gt;&lt;w:displayBackgroundShape/&gt;&lt;w:stylePaneFormatFilter w:val=&quot;0000&quot;/&gt;&lt;w:defaultTabStop w:val=&quot;709&quot;/&gt;&lt;w:defaultTableStyle w:sti=&quot;0&quot; w:val=&quot;Normal&quot;/&gt;&lt;w:drawingGridHorizontalSpacing w:val=&quot;0&quot;/&gt;&lt;w:drawingGridVerticalSpacing w:val=&quot;0&quot;/&gt;&lt;w:displayHorizontalDrawingGridEvery w:val=&quot;0&quot;/&gt;&lt;w:displayVerticalDrawingGridEvery w:val=&quot;0&quot;/&gt;&lt;w:useMarginsForDrawingGridOrigin/&gt;&lt;w:drawingGridHorizontalOrigin w:val=&quot;0&quot;/&gt;&lt;w:drawingGridVerticalOrigin w:val=&quot;0&quot;/&gt;&lt;w:characterSpacingControl w:val=&quot;DontCompress&quot;/&gt;&lt;w:optimizeForBrowser/&gt;&lt;w:allowPNG/&gt;&lt;w:validateAgainstSchema/&gt;&lt;w:saveInvalidXML w:val=&quot;off&quot;/&gt;&lt;w:ignoreMixedContent w:val=&quot;off&quot;/&gt;&lt;w:alwaysShowPlaceholderText w:val=&quot;off&quot;/&gt;&lt;w:footnotePr&gt;&lt;w:pos w:val=&quot;beneath-text&quot;/&gt;&lt;/w:footnotePr&gt;&lt;w:compat&gt;&lt;w:origWordTableRules/&gt;&lt;w:noLeading/&gt;&lt;w:spaceForUL/&gt;&lt;w:balanceSingleByteDoubleByteWidth/&gt;&lt;w:doNotLeaveBackslashAlone/&gt;&lt;w:ulTrailSpace/&gt;&lt;w:doNotExpandShiftReturn/&gt;&lt;w:spacingInWholePoints/&gt;&lt;w:showBreaksInFrames/&gt;&lt;w:suppressTopSpacing/&gt;&lt;w:suppressTopSpacingMac5/&gt;&lt;w:mwSmallCaps/&gt;&lt;w:usePrinterMetrics/&gt;&lt;w:ww6BorderRules/&gt;&lt;w:footnoteLayoutLikeWW8/&gt;&lt;w:shapeLayoutLikeWW8/&gt;&lt;w:alignTablesRowByRow/&gt;&lt;w:forgetLastTabAlignment/&gt;&lt;w:autoSpaceLikeWord95/&gt;&lt;w:doNotUseHTMLParagraphAutoSpacing/&gt;&lt;w:layoutRawTableWidth/&gt;&lt;w:layoutTableRowsApart/&gt;&lt;w:useWord97LineBreakingRules/&gt;&lt;w:breakWrappedTables/&gt;&lt;w:snapToGridInCell/&gt;&lt;w:wrapTextWithPunct/&gt;&lt;w:useAsianBreakRules/&gt;&lt;w:useWord2002TableStyleRules/&gt;&lt;/w:compat&gt;&lt;wsp:rsids&gt;&lt;wsp:rsidRoot wsp:val=&quot;000E0BD7&quot;/&gt;&lt;wsp:rsid wsp:val=&quot;000E0BD7&quot;/&gt;&lt;wsp:rsid wsp:val=&quot;005F4E8C&quot;/&gt;&lt;wsp:rsid wsp:val=&quot;00902218&quot;/&gt;&lt;wsp:rsid wsp:val=&quot;009A109F&quot;/&gt;&lt;wsp:rsid wsp:val=&quot;00C04F03&quot;/&gt;&lt;wsp:rsid wsp:val=&quot;00F3158B&quot;/&gt;&lt;/wsp:rsids&gt;&lt;/w:docPr&gt;&lt;w:body&gt;&lt;wx:sect&gt;&lt;w:p wsp:rsidR=&quot;00000000&quot; wsp:rsidRDefault=&quot;00F3158B&quot; wsp:rsidP=&quot;00F3158B&quot;&gt;&lt;m:oMathPara&gt;&lt;m:oMath&gt;&lt;m:sSub&gt;&lt;m:sSubPr&gt;&lt;m:ctrlPr&gt;&lt;w:rPr&gt;&lt;w:rFonts w:ascii=&quot;Cambria Math&quot; w:fareast=&quot;Times New Roman&quot; w:h-ansi=&quot;Cambria Math&quot; w:cs=&quot;Times New Roman&quot;/&gt;&lt;wx:font wx:val=&quot;Cambria Math&quot;/&gt;&lt;w:i/&gt;&lt;w:sz-cs w:val=&quot;24&quot;/&gt;&lt;/w:rPr&gt;&lt;/m:ctrlPr&gt;&lt;/m:sSubPr&gt;&lt;m:e&gt;&lt;m:r&gt;&lt;w:rPr&gt;&lt;w:rFonts w:ascii=&quot;Cambria Math&quot; w:fareast=&quot;Times New Roman&quot; w:h-ansi=&quot;Cambria Math&quot;/&gt;&lt;wx:font wx:val=&quot;Cambria Math&quot;/&gt;&lt;w:i/&gt;&lt;w:sz-cs w:val=&quot;24&quot;/&gt;&lt;/w:rPr&gt;&lt;m:t&gt;E&lt;/m:t&gt;&lt;/m:r&gt;&lt;/m:e&gt;&lt;m:sub&gt;&lt;m:r&gt;&lt;w:rPr&gt;&lt;w:rFonts w:ascii=&quot;Cambria Math&quot; w:fareast=&quot;Times New Roman&quot; w:h-ansi=&quot;Cambria Math&quot;/&gt;&lt;wx:font wx:val=&quot;Cambria Math&quot;/&gt;&lt;w:i/&gt;&lt;w:sz-cs w:val=&quot;24&quot;/&gt;&lt;/w:rPr&gt;&lt;m:t&gt;m&lt;/m:t&gt;&lt;/m:r&gt;&lt;/m:sub&gt;&lt;/m:sSub&gt;&lt;m:r&gt;&lt;w:rPr&gt;&lt;w:rFonts w:ascii=&quot;Cambria Math&quot; w:fareast=&quot;Times New Roman&quot; w:h-ansi=&quot;Cambria Math&quot;/&gt;&lt;wx:font wx:val=&quot;Cambria Math&quot;/&gt;&lt;w:i/&gt;&lt;w:sz-cs w:val=&quot;24&quot;/&gt;&lt;/w:rPr&gt;&lt;m:t&gt;a‰\0rr&lt;/m:t&gt;&lt;/m:r&gt;&lt;/m:oMath&gt;&lt;/m:oMathPara&gt;&lt;/w:p&gt;&lt;w:sectPr wsp:rsidR=&quot;00000000&quot;&gt;&lt;w:pgSz w:w=&quot;12240&quot; w:h=&quot;15840&quot;/&gt;&lt;w:pgMar w:top=&quot;1417&quot; w:right=&quot;1417&quot; w:bottom=&quot;1417&quot; w:left=&quot;1417&quot; w:header=&quot;720&quot; w:footer=&quot;720&quot; w:gutter=&quot;0&quot;/&gt;&lt;w:cols w:space=&quot;720&quot;/&gt;&lt;/w:sectPr&gt;&lt;/wx:sect&gt;&lt;/w:body&gt;&lt;/w:wordDocument&gt;">
                   <v:imagedata r:id="rId14" o:title="" chromakey="white"/>
                 </v:shape>
               </w:pict>
@@ -3486,7 +3470,7 @@
                 <w:position w:val="-14"/>
               </w:rPr>
               <w:pict>
-                <v:shape id="_x0000_i1062" type="#_x0000_t75" alt="" style="width:49.8pt;height:24pt;mso-width-percent:0;mso-height-percent:0;mso-width-percent:0;mso-height-percent:0" equationxml="&lt;?xml version=&quot;1.0&quot; encoding=&quot;UTF-8&quot; standalone=&quot;yes&quot;?&gt;&#10;&#10;&lt;?mso-application progid=&quot;Word.Document&quot;?&gt;&#10;&#10;&lt;w:wordDocument xmlns:aml=&quot;http://schemas.microsoft.com/aml/2001/core&quot; xmlns:wpc=&quot;http://schemas.microsoft.com/office/word/2010/wordprocessingCanvas&quot; xmlns:cx=&quot;http://schemas.microsoft.com/office/drawing/2014/chartex&quot; xmlns:cx1=&quot;http://schemas.microsoft.com/office/drawing/2015/9/8/chartex&quot; xmlns:cx2=&quot;http://schemas.microsoft.com/office/drawing/2015/10/21/chartex&quot; xmlns:cx3=&quot;http://schemas.microsoft.com/office/drawing/2016/5/9/chartex&quot; xmlns:cx4=&quot;http://schemas.microsoft.com/office/drawing/2016/5/10/chartex&quot; xmlns:cx5=&quot;http://schemas.microsoft.com/office/drawing/2016/5/11/chartex&quot; xmlns:cx6=&quot;http://schemas.microsoft.com/office/drawing/2016/5/12/chartex&quot; xmlns:cx7=&quot;http://schemas.microsoft.com/office/drawing/2016/5/13/chartex&quot; xmlns:cx8=&quot;http://schemas.microsoft.com/office/drawing/2016/5/14/chartex&quot; xmlns:dt=&quot;uuid:C2F41010-65B3-11d1-A29F-00AA00C14882&quot; xmlns:mc=&quot;http://schemas.openxmlformats.org/markup-compatibility/2006&quot; xmlns:aink=&quot;http://schemas.microsoft.com/office/drawing/2016/ink&quot; xmlns:am3d=&quot;http://schemas.microsoft.com/office/drawing/2017/model3d&quot; xmlns:o=&quot;urn:schemas-microsoft-com:office:office&quot; xmlns:m=&quot;http://schemas.openxmlformats.org/officeDocument/2006/math&quot; xmlns:v=&quot;urn:schemas-microsoft-com:vml&quot; xmlns:w10=&quot;urn:schemas-microsoft-com:office:word&quot; xmlns:w=&quot;http://schemas.microsoft.com/office/word/2003/wordml&quot; xmlns:wx=&quot;http://schemas.microsoft.com/office/word/2003/auxHint&quot; xmlns:wne=&quot;http://schemas.microsoft.com/office/word/2006/wordml&quot; xmlns:wsp=&quot;http://schemas.microsoft.com/office/word/2003/wordml/sp2&quot; xmlns:sl=&quot;http://schemas.microsoft.com/schemaLibrary/2003/core&quot; w:macrosPresent=&quot;no&quot; w:embeddedObjPresent=&quot;no&quot; w:ocxPresent=&quot;no&quot; xml:space=&quot;preserve&quot;&gt;&lt;w:ignoreSubtree w:val=&quot;http://schemas.microsoft.com/office/word/2003/wordml/sp2&quot;/&gt;&lt;o:DocumentProperties&gt;&lt;o:Version&gt;16&lt;/o:Version&gt;&lt;/o:DocumentProperties&gt;&lt;w:docPr&gt;&lt;w:view w:val=&quot;print&quot;/&gt;&lt;w:zoom w:percent=&quot;100&quot;/&gt;&lt;w:displayBackgroundShape/&gt;&lt;w:stylePaneFormatFilter w:val=&quot;0000&quot;/&gt;&lt;w:defaultTabStop w:val=&quot;709&quot;/&gt;&lt;w:defaultTableStyle w:sti=&quot;0&quot; w:val=&quot;Normal&quot;/&gt;&lt;w:drawingGridHorizontalSpacing w:val=&quot;0&quot;/&gt;&lt;w:drawingGridVerticalSpacing w:val=&quot;0&quot;/&gt;&lt;w:displayHorizontalDrawingGridEvery w:val=&quot;0&quot;/&gt;&lt;w:displayVerticalDrawingGridEvery w:val=&quot;0&quot;/&gt;&lt;w:useMarginsForDrawingGridOrigin/&gt;&lt;w:drawingGridHorizontalOrigin w:val=&quot;0&quot;/&gt;&lt;w:drawingGridVerticalOrigin w:val=&quot;0&quot;/&gt;&lt;w:characterSpacingControl w:val=&quot;DontCompress&quot;/&gt;&lt;w:optimizeForBrowser/&gt;&lt;w:allowPNG/&gt;&lt;w:validateAgainstSchema/&gt;&lt;w:saveInvalidXML w:val=&quot;off&quot;/&gt;&lt;w:ignoreMixedContent w:val=&quot;off&quot;/&gt;&lt;w:alwaysShowPlaceholderText w:val=&quot;off&quot;/&gt;&lt;w:footnotePr&gt;&lt;w:pos w:val=&quot;beneath-text&quot;/&gt;&lt;/w:footnotePr&gt;&lt;w:compat&gt;&lt;w:origWordTableRules/&gt;&lt;w:noLeading/&gt;&lt;w:spaceForUL/&gt;&lt;w:balanceSingleByteDoubleByteWidth/&gt;&lt;w:doNotLeaveBackslashAlone/&gt;&lt;w:ulTrailSpace/&gt;&lt;w:doNotExpandShiftReturn/&gt;&lt;w:spacingInWholePoints/&gt;&lt;w:showBreaksInFrames/&gt;&lt;w:suppressTopSpacing/&gt;&lt;w:suppressTopSpacingMac5/&gt;&lt;w:mwSmallCaps/&gt;&lt;w:usePrinterMetrics/&gt;&lt;w:ww6BorderRules/&gt;&lt;w:footnoteLayoutLikeWW8/&gt;&lt;w:shapeLayoutLikeWW8/&gt;&lt;w:alignTablesRowByRow/&gt;&lt;w:forgetLastTabAlignment/&gt;&lt;w:autoSpaceLikeWord95/&gt;&lt;w:doNotUseHTMLParagraphAutoSpacing/&gt;&lt;w:layoutRawTableWidth/&gt;&lt;w:layoutTableRowsApart/&gt;&lt;w:useWord97LineBreakingRules/&gt;&lt;w:breakWrappedTables/&gt;&lt;w:snapToGridInCell/&gt;&lt;w:wrapTextWithPunct/&gt;&lt;w:useAsianBreakRules/&gt;&lt;w:useWord2002TableStyleRules/&gt;&lt;/w:compat&gt;&lt;wsp:rsids&gt;&lt;wsp:rsidRoot wsp:val=&quot;000E0BD7&quot;/&gt;&lt;wsp:rsid wsp:val=&quot;000E0BD7&quot;/&gt;&lt;wsp:rsid wsp:val=&quot;005F4E8C&quot;/&gt;&lt;wsp:rsid wsp:val=&quot;00902218&quot;/&gt;&lt;wsp:rsid wsp:val=&quot;009A109F&quot;/&gt;&lt;wsp:rsid wsp:val=&quot;00B53EED&quot;/&gt;&lt;wsp:rsid wsp:val=&quot;00C04F03&quot;/&gt;&lt;/wsp:rsids&gt;&lt;/w:docPr&gt;&lt;w:body&gt;&lt;wx:sect&gt;&lt;w:p wsp:rsidR=&quot;00000000&quot; wsp:rsidRDefault=&quot;00B53EED&quot; wsp:rsidP=&quot;00B53EED&quot;&gt;&lt;m:oMathPara&gt;&lt;m:oMath&gt;&lt;m:f&gt;&lt;m:fPr&gt;&lt;m:ctrlPr&gt;&lt;w:rPr&gt;&lt;w:rFonts w:ascii=&quot;Cambria Math&quot; w:fareast=&quot;Times New Roman&quot; w:h-ansi=&quot;Cambria Math&quot; w:cs=&quot;Times New Roman&quot;/&gt;&lt;wx:font wx:val=&quot;Cambria Math&quot;/&gt;&lt;w:i/&gt;&lt;w:sz-cs w:val=&quot;24&quot;/&gt;&lt;/w:rPr&gt;&lt;/m:ctrlPr&gt;&lt;/m:fPr&gt;&lt;m:num&gt;&lt;m:sSup&gt;&lt;m:sSupPr&gt;&lt;m:ctrlPr&gt;&lt;w:rPr&gt;&lt;w:rFonts w:ascii=&quot;Cambria Math&quot; w:fareast=&quot;Times New Roman&quot; w:h-ansi=&quot;Cambria Math&quot; w:cs=&quot;Times New Roman&quot;/&gt;&lt;wx:font wx:val=&quot;Cambria Math&quot;/&gt;&lt;w:i/&gt;&lt;w:sz-cs w:val=&quot;24&quot;/&gt;&lt;/w:rPr&gt;&lt;/m:ctrlPr&gt;&lt;/m:sSupPr&gt;&lt;m:e&gt;&lt;m:r&gt;&lt;w:rPr&gt;&lt;w:rFonts w:ascii=&quot;Cambria Math&quot; w:fareast=&quot;Times New Roman&quot; w:h-ansi=&quot;Cambria Math&quot;/&gt;&lt;wx:font wx:val=&quot;Cambria Math&quot;/&gt;&lt;w:i/&gt;&lt;w:sz-cs w:val=&quot;24&quot;/&gt;&lt;/w:rPr&gt;&lt;m:t&gt;T&lt;/m:t&gt;&lt;/m:r&gt;&lt;/m:e&gt;&lt;m:sup&gt;&lt;m:r&gt;&lt;w:rPr&gt;&lt;w:rFonts w:ascii=&quot;Cambria Math&quot; w:fareast=&quot;Times New Roman&quot; w:h-ansi=&quot;Cambria Math&quot;/&gt;&lt;wx:font wx:val=&quot;Cambria Math&quot;/&gt;&lt;w:i/&gt;&lt;w:sz-cs w:val=&quot;24&quot;/&gt;&lt;/w:rPr&gt;&lt;m:t&gt;2&lt;/m:t&gt;&lt;/m:r&gt;&lt;/m:sup&gt;&lt;/m:sSup&gt;&lt;/m:num&gt;&lt;m:den&gt;&lt;m:sSup&gt;&lt;m:sSupPr&gt;&lt;m:ctrlPr&gt;&lt;w:rPr&gt;&lt;w:rFonts w:ascii=&quot;Cambria Math&quot; w:fareast=&quot;Times New Roman&quot; w:h-ansi=&quot;Cambria Math&quot; w:cs=&quot;Times New Roman&quot;/&gt;&lt;wx:font wx:val=&quot;Cambria Math&quot;/&gt;&lt;w:i/&gt;&lt;w:sz-cs w:val=&quot;24&quot;/&gt;&lt;/w:rPr&gt;&lt;/m:ctrlPr&gt;&lt;/m:sSupPr&gt;&lt;m:e&gt;&lt;m:r&gt;&lt;w:rPr&gt;&lt;w:rFonts w:ascii=&quot;Cambria Math&quot; w:fareast=&quot;Times New Roman&quot; w:h-ansi=&quot;Cambria Math&quot;/&gt;&lt;wx:font wx:val=&quot;Cambria Math&quot;/&gt;&lt;w:i/&gt;&lt;w:sz-cs w:val=&quot;24&quot;/&gt;&lt;/w:rPr&gt;&lt;m:t&gt;a&lt;/m:t&gt;&lt;/m:r&gt;&lt;/m:e&gt;&lt;m:sup&gt;&lt;m:r&gt;&lt;w:rPr&gt;&lt;w:rFonts w:ascii=&quot;Cambria Math&quot; w:fareast=&quot;Times New Roman&quot; w:h-ansi=&quot;Cambria Math&quot;/&gt;&lt;wx:font wx:val=&quot;Cambria Math&quot;/&gt;&lt;w:i/&gt;&lt;w:sz-cs w:val=&quot;24&quot;/&gt;&lt;/w:rPr&gt;&lt;m:t&gt;3&lt;/m:t&gt;&lt;/m:r&gt;&lt;/m:sup&gt;&lt;/m:sSup&gt;&lt;/m:den&gt;&lt;/m:f&gt;&lt;m:r&gt;&lt;w:rPr&gt;&lt;w:rFonts w:ascii=&quot;Cambria Math&quot; w:fareast=&quot;Times New Roman&quot; w:h-ansi=&quot;Cambria Math&quot;/&gt;&lt;wx:font wx:val=&quot;Cambria Math&quot;/&gt;&lt;w:i/&gt;&lt;w:sz-cs w:val=&quot;24&quot;/&gt;&lt;/w:rPr&gt;&lt;m:t&gt;=Cste&lt;/m:t&gt;&lt;/m:r&gt;&lt;/m:oMath&gt;&lt;/m:oMathPara&gt;&lt;/w:p&gt;&lt;w:sectPr wsp:rsidR=&quot;00000000&quot;&gt;&lt;w:pgSz w:w=&quot;12240&quot; w:h=&quot;15840&quot;/&gt;&lt;w:pgMar w:top=&quot;1417&quot; w:right=&quot;1417&quot; w:bottom=&quot;1417&quot; w:left=&quot;1417&quot; w:header=&quot;720&quot; w:footer=&quot;720&quot; w:gutter=&quot;0&quot;/&gt;&lt;w:cols w:space=&quot;720&quot;/&gt;&lt;/w:sectPr&gt;&lt;/wx:sect&gt;&lt;/w:body&gt;&lt;/w:wordDocument&gt;">
+                <v:shape id="_x0000_i1039" type="#_x0000_t75" alt="" style="width:49.8pt;height:24pt;mso-width-percent:0;mso-height-percent:0;mso-width-percent:0;mso-height-percent:0" equationxml="&lt;?xml version=&quot;1.0&quot; encoding=&quot;UTF-8&quot; standalone=&quot;yes&quot;?&gt;&#10;&#10;&lt;?mso-application progid=&quot;Word.Document&quot;?&gt;&#10;&#10;&lt;w:wordDocument xmlns:aml=&quot;http://schemas.microsoft.com/aml/2001/core&quot; xmlns:wpc=&quot;http://schemas.microsoft.com/office/word/2010/wordprocessingCanvas&quot; xmlns:cx=&quot;http://schemas.microsoft.com/office/drawing/2014/chartex&quot; xmlns:cx1=&quot;http://schemas.microsoft.com/office/drawing/2015/9/8/chartex&quot; xmlns:cx2=&quot;http://schemas.microsoft.com/office/drawing/2015/10/21/chartex&quot; xmlns:cx3=&quot;http://schemas.microsoft.com/office/drawing/2016/5/9/chartex&quot; xmlns:cx4=&quot;http://schemas.microsoft.com/office/drawing/2016/5/10/chartex&quot; xmlns:cx5=&quot;http://schemas.microsoft.com/office/drawing/2016/5/11/chartex&quot; xmlns:cx6=&quot;http://schemas.microsoft.com/office/drawing/2016/5/12/chartex&quot; xmlns:cx7=&quot;http://schemas.microsoft.com/office/drawing/2016/5/13/chartex&quot; xmlns:cx8=&quot;http://schemas.microsoft.com/office/drawing/2016/5/14/chartex&quot; xmlns:dt=&quot;uuid:C2F41010-65B3-11d1-A29F-00AA00C14882&quot; xmlns:mc=&quot;http://schemas.openxmlformats.org/markup-compatibility/2006&quot; xmlns:aink=&quot;http://schemas.microsoft.com/office/drawing/2016/ink&quot; xmlns:am3d=&quot;http://schemas.microsoft.com/office/drawing/2017/model3d&quot; xmlns:o=&quot;urn:schemas-microsoft-com:office:office&quot; xmlns:m=&quot;http://schemas.openxmlformats.org/officeDocument/2006/math&quot; xmlns:v=&quot;urn:schemas-microsoft-com:vml&quot; xmlns:w10=&quot;urn:schemas-microsoft-com:office:word&quot; xmlns:w=&quot;http://schemas.microsoft.com/office/word/2003/wordml&quot; xmlns:wx=&quot;http://schemas.microsoft.com/office/word/2003/auxHint&quot; xmlns:wne=&quot;http://schemas.microsoft.com/office/word/2006/wordml&quot; xmlns:wsp=&quot;http://schemas.microsoft.com/office/word/2003/wordml/sp2&quot; xmlns:sl=&quot;http://schemas.microsoft.com/schemaLibrary/2003/core&quot; w:macrosPresent=&quot;no&quot; w:embeddedObjPresent=&quot;no&quot; w:ocxPresent=&quot;no&quot; xml:space=&quot;preserve&quot;&gt;&lt;w:ignoreSubtree w:val=&quot;http://schemas.microsoft.com/office/word/2003/wordml/sp2&quot;/&gt;&lt;o:DocumentProperties&gt;&lt;o:Version&gt;16&lt;/o:Version&gt;&lt;/o:DocumentProperties&gt;&lt;w:docPr&gt;&lt;w:view w:val=&quot;print&quot;/&gt;&lt;w:zoom w:percent=&quot;100&quot;/&gt;&lt;w:displayBackgroundShape/&gt;&lt;w:stylePaneFormatFilter w:val=&quot;0000&quot;/&gt;&lt;w:defaultTabStop w:val=&quot;709&quot;/&gt;&lt;w:defaultTableStyle w:sti=&quot;0&quot; w:val=&quot;Normal&quot;/&gt;&lt;w:drawingGridHorizontalSpacing w:val=&quot;0&quot;/&gt;&lt;w:drawingGridVerticalSpacing w:val=&quot;0&quot;/&gt;&lt;w:displayHorizontalDrawingGridEvery w:val=&quot;0&quot;/&gt;&lt;w:displayVerticalDrawingGridEvery w:val=&quot;0&quot;/&gt;&lt;w:useMarginsForDrawingGridOrigin/&gt;&lt;w:drawingGridHorizontalOrigin w:val=&quot;0&quot;/&gt;&lt;w:drawingGridVerticalOrigin w:val=&quot;0&quot;/&gt;&lt;w:characterSpacingControl w:val=&quot;DontCompress&quot;/&gt;&lt;w:optimizeForBrowser/&gt;&lt;w:allowPNG/&gt;&lt;w:validateAgainstSchema/&gt;&lt;w:saveInvalidXML w:val=&quot;off&quot;/&gt;&lt;w:ignoreMixedContent w:val=&quot;off&quot;/&gt;&lt;w:alwaysShowPlaceholderText w:val=&quot;off&quot;/&gt;&lt;w:footnotePr&gt;&lt;w:pos w:val=&quot;beneath-text&quot;/&gt;&lt;/w:footnotePr&gt;&lt;w:compat&gt;&lt;w:origWordTableRules/&gt;&lt;w:noLeading/&gt;&lt;w:spaceForUL/&gt;&lt;w:balanceSingleByteDoubleByteWidth/&gt;&lt;w:doNotLeaveBackslashAlone/&gt;&lt;w:ulTrailSpace/&gt;&lt;w:doNotExpandShiftReturn/&gt;&lt;w:spacingInWholePoints/&gt;&lt;w:showBreaksInFrames/&gt;&lt;w:suppressTopSpacing/&gt;&lt;w:suppressTopSpacingMac5/&gt;&lt;w:mwSmallCaps/&gt;&lt;w:usePrinterMetrics/&gt;&lt;w:ww6BorderRules/&gt;&lt;w:footnoteLayoutLikeWW8/&gt;&lt;w:shapeLayoutLikeWW8/&gt;&lt;w:alignTablesRowByRow/&gt;&lt;w:forgetLastTabAlignment/&gt;&lt;w:autoSpaceLikeWord95/&gt;&lt;w:doNotUseHTMLParagraphAutoSpacing/&gt;&lt;w:layoutRawTableWidth/&gt;&lt;w:layoutTableRowsApart/&gt;&lt;w:useWord97LineBreakingRules/&gt;&lt;w:breakWrappedTables/&gt;&lt;w:snapToGridInCell/&gt;&lt;w:wrapTextWithPunct/&gt;&lt;w:useAsianBreakRules/&gt;&lt;w:useWord2002TableStyleRules/&gt;&lt;/w:compat&gt;&lt;wsp:rsids&gt;&lt;wsp:rsidRoot wsp:val=&quot;000E0BD7&quot;/&gt;&lt;wsp:rsid wsp:val=&quot;000E0BD7&quot;/&gt;&lt;wsp:rsid wsp:val=&quot;005F4E8C&quot;/&gt;&lt;wsp:rsid wsp:val=&quot;00902218&quot;/&gt;&lt;wsp:rsid wsp:val=&quot;009A109F&quot;/&gt;&lt;wsp:rsid wsp:val=&quot;00B53EED&quot;/&gt;&lt;wsp:rsid wsp:val=&quot;00C04F03&quot;/&gt;&lt;/wsp:rsids&gt;&lt;/w:docPr&gt;&lt;w:body&gt;&lt;wx:sect&gt;&lt;w:p wsp:rsidR=&quot;00000000&quot; wsp:rsidRDefault=&quot;00B53EED&quot; wsp:rsidP=&quot;00B53EED&quot;&gt;&lt;m:oMathPara&gt;&lt;m:oMath&gt;&lt;m:f&gt;&lt;m:fPr&gt;&lt;m:ctrlPr&gt;&lt;w:rPr&gt;&lt;w:rFonts w:ascii=&quot;Cambria Math&quot; w:fareast=&quot;Times New Roman&quot; w:h-ansi=&quot;Cambria Math&quot; w:cs=&quot;Times New Roman&quot;/&gt;&lt;wx:font wx:val=&quot;Cambria Math&quot;/&gt;&lt;w:i/&gt;&lt;w:sz-cs w:val=&quot;24&quot;/&gt;&lt;/w:rPr&gt;&lt;/m:ctrlPr&gt;&lt;/m:fPr&gt;&lt;m:num&gt;&lt;m:sSup&gt;&lt;m:sSupPr&gt;&lt;m:ctrlPr&gt;&lt;w:rPr&gt;&lt;w:rFonts w:ascii=&quot;Cambria Math&quot; w:fareast=&quot;Times New Roman&quot; w:h-ansi=&quot;Cambria Math&quot; w:cs=&quot;Times New Roman&quot;/&gt;&lt;wx:font wx:val=&quot;Cambria Math&quot;/&gt;&lt;w:i/&gt;&lt;w:sz-cs w:val=&quot;24&quot;/&gt;&lt;/w:rPr&gt;&lt;/m:ctrlPr&gt;&lt;/m:sSupPr&gt;&lt;m:e&gt;&lt;m:r&gt;&lt;w:rPr&gt;&lt;w:rFonts w:ascii=&quot;Cambria Math&quot; w:fareast=&quot;Times New Roman&quot; w:h-ansi=&quot;Cambria Math&quot;/&gt;&lt;wx:font wx:val=&quot;Cambria Math&quot;/&gt;&lt;w:i/&gt;&lt;w:sz-cs w:val=&quot;24&quot;/&gt;&lt;/w:rPr&gt;&lt;m:t&gt;T&lt;/m:t&gt;&lt;/m:r&gt;&lt;/m:e&gt;&lt;m:sup&gt;&lt;m:r&gt;&lt;w:rPr&gt;&lt;w:rFonts w:ascii=&quot;Cambria Math&quot; w:fareast=&quot;Times New Roman&quot; w:h-ansi=&quot;Cambria Math&quot;/&gt;&lt;wx:font wx:val=&quot;Cambria Math&quot;/&gt;&lt;w:i/&gt;&lt;w:sz-cs w:val=&quot;24&quot;/&gt;&lt;/w:rPr&gt;&lt;m:t&gt;2&lt;/m:t&gt;&lt;/m:r&gt;&lt;/m:sup&gt;&lt;/m:sSup&gt;&lt;/m:num&gt;&lt;m:den&gt;&lt;m:sSup&gt;&lt;m:sSupPr&gt;&lt;m:ctrlPr&gt;&lt;w:rPr&gt;&lt;w:rFonts w:ascii=&quot;Cambria Math&quot; w:fareast=&quot;Times New Roman&quot; w:h-ansi=&quot;Cambria Math&quot; w:cs=&quot;Times New Roman&quot;/&gt;&lt;wx:font wx:val=&quot;Cambria Math&quot;/&gt;&lt;w:i/&gt;&lt;w:sz-cs w:val=&quot;24&quot;/&gt;&lt;/w:rPr&gt;&lt;/m:ctrlPr&gt;&lt;/m:sSupPr&gt;&lt;m:e&gt;&lt;m:r&gt;&lt;w:rPr&gt;&lt;w:rFonts w:ascii=&quot;Cambria Math&quot; w:fareast=&quot;Times New Roman&quot; w:h-ansi=&quot;Cambria Math&quot;/&gt;&lt;wx:font wx:val=&quot;Cambria Math&quot;/&gt;&lt;w:i/&gt;&lt;w:sz-cs w:val=&quot;24&quot;/&gt;&lt;/w:rPr&gt;&lt;m:t&gt;a&lt;/m:t&gt;&lt;/m:r&gt;&lt;/m:e&gt;&lt;m:sup&gt;&lt;m:r&gt;&lt;w:rPr&gt;&lt;w:rFonts w:ascii=&quot;Cambria Math&quot; w:fareast=&quot;Times New Roman&quot; w:h-ansi=&quot;Cambria Math&quot;/&gt;&lt;wx:font wx:val=&quot;Cambria Math&quot;/&gt;&lt;w:i/&gt;&lt;w:sz-cs w:val=&quot;24&quot;/&gt;&lt;/w:rPr&gt;&lt;m:t&gt;3&lt;/m:t&gt;&lt;/m:r&gt;&lt;/m:sup&gt;&lt;/m:sSup&gt;&lt;/m:den&gt;&lt;/m:f&gt;&lt;m:r&gt;&lt;w:rPr&gt;&lt;w:rFonts w:ascii=&quot;Cambria Math&quot; w:fareast=&quot;Times New Roman&quot; w:h-ansi=&quot;Cambria Math&quot;/&gt;&lt;wx:font wx:val=&quot;Cambria Math&quot;/&gt;&lt;w:i/&gt;&lt;w:sz-cs w:val=&quot;24&quot;/&gt;&lt;/w:rPr&gt;&lt;m:t&gt;=Cste&lt;/m:t&gt;&lt;/m:r&gt;&lt;/m:oMath&gt;&lt;/m:oMathPara&gt;&lt;/w:p&gt;&lt;w:sectPr wsp:rsidR=&quot;00000000&quot;&gt;&lt;w:pgSz w:w=&quot;12240&quot; w:h=&quot;15840&quot;/&gt;&lt;w:pgMar w:top=&quot;1417&quot; w:right=&quot;1417&quot; w:bottom=&quot;1417&quot; w:left=&quot;1417&quot; w:header=&quot;720&quot; w:footer=&quot;720&quot; w:gutter=&quot;0&quot;/&gt;&lt;w:cols w:space=&quot;720&quot;/&gt;&lt;/w:sectPr&gt;&lt;/wx:sect&gt;&lt;/w:body&gt;&lt;/w:wordDocument&gt;">
                   <v:imagedata r:id="rId15" o:title="" chromakey="white"/>
                 </v:shape>
               </w:pict>
@@ -3515,7 +3499,7 @@
                 <w:position w:val="-14"/>
               </w:rPr>
               <w:pict>
-                <v:shape id="_x0000_i1063" type="#_x0000_t75" alt="" style="width:49.8pt;height:24pt;mso-width-percent:0;mso-height-percent:0;mso-width-percent:0;mso-height-percent:0" equationxml="&lt;?xml version=&quot;1.0&quot; encoding=&quot;UTF-8&quot; standalone=&quot;yes&quot;?&gt;&#10;&#10;&lt;?mso-application progid=&quot;Word.Document&quot;?&gt;&#10;&#10;&lt;w:wordDocument xmlns:aml=&quot;http://schemas.microsoft.com/aml/2001/core&quot; xmlns:wpc=&quot;http://schemas.microsoft.com/office/word/2010/wordprocessingCanvas&quot; xmlns:cx=&quot;http://schemas.microsoft.com/office/drawing/2014/chartex&quot; xmlns:cx1=&quot;http://schemas.microsoft.com/office/drawing/2015/9/8/chartex&quot; xmlns:cx2=&quot;http://schemas.microsoft.com/office/drawing/2015/10/21/chartex&quot; xmlns:cx3=&quot;http://schemas.microsoft.com/office/drawing/2016/5/9/chartex&quot; xmlns:cx4=&quot;http://schemas.microsoft.com/office/drawing/2016/5/10/chartex&quot; xmlns:cx5=&quot;http://schemas.microsoft.com/office/drawing/2016/5/11/chartex&quot; xmlns:cx6=&quot;http://schemas.microsoft.com/office/drawing/2016/5/12/chartex&quot; xmlns:cx7=&quot;http://schemas.microsoft.com/office/drawing/2016/5/13/chartex&quot; xmlns:cx8=&quot;http://schemas.microsoft.com/office/drawing/2016/5/14/chartex&quot; xmlns:dt=&quot;uuid:C2F41010-65B3-11d1-A29F-00AA00C14882&quot; xmlns:mc=&quot;http://schemas.openxmlformats.org/markup-compatibility/2006&quot; xmlns:aink=&quot;http://schemas.microsoft.com/office/drawing/2016/ink&quot; xmlns:am3d=&quot;http://schemas.microsoft.com/office/drawing/2017/model3d&quot; xmlns:o=&quot;urn:schemas-microsoft-com:office:office&quot; xmlns:m=&quot;http://schemas.openxmlformats.org/officeDocument/2006/math&quot; xmlns:v=&quot;urn:schemas-microsoft-com:vml&quot; xmlns:w10=&quot;urn:schemas-microsoft-com:office:word&quot; xmlns:w=&quot;http://schemas.microsoft.com/office/word/2003/wordml&quot; xmlns:wx=&quot;http://schemas.microsoft.com/office/word/2003/auxHint&quot; xmlns:wne=&quot;http://schemas.microsoft.com/office/word/2006/wordml&quot; xmlns:wsp=&quot;http://schemas.microsoft.com/office/word/2003/wordml/sp2&quot; xmlns:sl=&quot;http://schemas.microsoft.com/schemaLibrary/2003/core&quot; w:macrosPresent=&quot;no&quot; w:embeddedObjPresent=&quot;no&quot; w:ocxPresent=&quot;no&quot; xml:space=&quot;preserve&quot;&gt;&lt;w:ignoreSubtree w:val=&quot;http://schemas.microsoft.com/office/word/2003/wordml/sp2&quot;/&gt;&lt;o:DocumentProperties&gt;&lt;o:Version&gt;16&lt;/o:Version&gt;&lt;/o:DocumentProperties&gt;&lt;w:docPr&gt;&lt;w:view w:val=&quot;print&quot;/&gt;&lt;w:zoom w:percent=&quot;100&quot;/&gt;&lt;w:displayBackgroundShape/&gt;&lt;w:stylePaneFormatFilter w:val=&quot;0000&quot;/&gt;&lt;w:defaultTabStop w:val=&quot;709&quot;/&gt;&lt;w:defaultTableStyle w:sti=&quot;0&quot; w:val=&quot;Normal&quot;/&gt;&lt;w:drawingGridHorizontalSpacing w:val=&quot;0&quot;/&gt;&lt;w:drawingGridVerticalSpacing w:val=&quot;0&quot;/&gt;&lt;w:displayHorizontalDrawingGridEvery w:val=&quot;0&quot;/&gt;&lt;w:displayVerticalDrawingGridEvery w:val=&quot;0&quot;/&gt;&lt;w:useMarginsForDrawingGridOrigin/&gt;&lt;w:drawingGridHorizontalOrigin w:val=&quot;0&quot;/&gt;&lt;w:drawingGridVerticalOrigin w:val=&quot;0&quot;/&gt;&lt;w:characterSpacingControl w:val=&quot;DontCompress&quot;/&gt;&lt;w:optimizeForBrowser/&gt;&lt;w:allowPNG/&gt;&lt;w:validateAgainstSchema/&gt;&lt;w:saveInvalidXML w:val=&quot;off&quot;/&gt;&lt;w:ignoreMixedContent w:val=&quot;off&quot;/&gt;&lt;w:alwaysShowPlaceholderText w:val=&quot;off&quot;/&gt;&lt;w:footnotePr&gt;&lt;w:pos w:val=&quot;beneath-text&quot;/&gt;&lt;/w:footnotePr&gt;&lt;w:compat&gt;&lt;w:origWordTableRules/&gt;&lt;w:noLeading/&gt;&lt;w:spaceForUL/&gt;&lt;w:balanceSingleByteDoubleByteWidth/&gt;&lt;w:doNotLeaveBackslashAlone/&gt;&lt;w:ulTrailSpace/&gt;&lt;w:doNotExpandShiftReturn/&gt;&lt;w:spacingInWholePoints/&gt;&lt;w:showBreaksInFrames/&gt;&lt;w:suppressTopSpacing/&gt;&lt;w:suppressTopSpacingMac5/&gt;&lt;w:mwSmallCaps/&gt;&lt;w:usePrinterMetrics/&gt;&lt;w:ww6BorderRules/&gt;&lt;w:footnoteLayoutLikeWW8/&gt;&lt;w:shapeLayoutLikeWW8/&gt;&lt;w:alignTablesRowByRow/&gt;&lt;w:forgetLastTabAlignment/&gt;&lt;w:autoSpaceLikeWord95/&gt;&lt;w:doNotUseHTMLParagraphAutoSpacing/&gt;&lt;w:layoutRawTableWidth/&gt;&lt;w:layoutTableRowsApart/&gt;&lt;w:useWord97LineBreakingRules/&gt;&lt;w:breakWrappedTables/&gt;&lt;w:snapToGridInCell/&gt;&lt;w:wrapTextWithPunct/&gt;&lt;w:useAsianBreakRules/&gt;&lt;w:useWord2002TableStyleRules/&gt;&lt;/w:compat&gt;&lt;wsp:rsids&gt;&lt;wsp:rsidRoot wsp:val=&quot;000E0BD7&quot;/&gt;&lt;wsp:rsid wsp:val=&quot;000E0BD7&quot;/&gt;&lt;wsp:rsid wsp:val=&quot;005F4E8C&quot;/&gt;&lt;wsp:rsid wsp:val=&quot;00902218&quot;/&gt;&lt;wsp:rsid wsp:val=&quot;009A109F&quot;/&gt;&lt;wsp:rsid wsp:val=&quot;00B53EED&quot;/&gt;&lt;wsp:rsid wsp:val=&quot;00C04F03&quot;/&gt;&lt;/wsp:rsids&gt;&lt;/w:docPr&gt;&lt;w:body&gt;&lt;wx:sect&gt;&lt;w:p wsp:rsidR=&quot;00000000&quot; wsp:rsidRDefault=&quot;00B53EED&quot; wsp:rsidP=&quot;00B53EED&quot;&gt;&lt;m:oMathPara&gt;&lt;m:oMath&gt;&lt;m:f&gt;&lt;m:fPr&gt;&lt;m:ctrlPr&gt;&lt;w:rPr&gt;&lt;w:rFonts w:ascii=&quot;Cambria Math&quot; w:fareast=&quot;Times New Roman&quot; w:h-ansi=&quot;Cambria Math&quot; w:cs=&quot;Times New Roman&quot;/&gt;&lt;wx:font wx:val=&quot;Cambria Math&quot;/&gt;&lt;w:i/&gt;&lt;w:sz-cs w:val=&quot;24&quot;/&gt;&lt;/w:rPr&gt;&lt;/m:ctrlPr&gt;&lt;/m:fPr&gt;&lt;m:num&gt;&lt;m:sSup&gt;&lt;m:sSupPr&gt;&lt;m:ctrlPr&gt;&lt;w:rPr&gt;&lt;w:rFonts w:ascii=&quot;Cambria Math&quot; w:fareast=&quot;Times New Roman&quot; w:h-ansi=&quot;Cambria Math&quot; w:cs=&quot;Times New Roman&quot;/&gt;&lt;wx:font wx:val=&quot;Cambria Math&quot;/&gt;&lt;w:i/&gt;&lt;w:sz-cs w:val=&quot;24&quot;/&gt;&lt;/w:rPr&gt;&lt;/m:ctrlPr&gt;&lt;/m:sSupPr&gt;&lt;m:e&gt;&lt;m:r&gt;&lt;w:rPr&gt;&lt;w:rFonts w:ascii=&quot;Cambria Math&quot; w:fareast=&quot;Times New Roman&quot; w:h-ansi=&quot;Cambria Math&quot;/&gt;&lt;wx:font wx:val=&quot;Cambria Math&quot;/&gt;&lt;w:i/&gt;&lt;w:sz-cs w:val=&quot;24&quot;/&gt;&lt;/w:rPr&gt;&lt;m:t&gt;T&lt;/m:t&gt;&lt;/m:r&gt;&lt;/m:e&gt;&lt;m:sup&gt;&lt;m:r&gt;&lt;w:rPr&gt;&lt;w:rFonts w:ascii=&quot;Cambria Math&quot; w:fareast=&quot;Times New Roman&quot; w:h-ansi=&quot;Cambria Math&quot;/&gt;&lt;wx:font wx:val=&quot;Cambria Math&quot;/&gt;&lt;w:i/&gt;&lt;w:sz-cs w:val=&quot;24&quot;/&gt;&lt;/w:rPr&gt;&lt;m:t&gt;2&lt;/m:t&gt;&lt;/m:r&gt;&lt;/m:sup&gt;&lt;/m:sSup&gt;&lt;/m:num&gt;&lt;m:den&gt;&lt;m:sSup&gt;&lt;m:sSupPr&gt;&lt;m:ctrlPr&gt;&lt;w:rPr&gt;&lt;w:rFonts w:ascii=&quot;Cambria Math&quot; w:fareast=&quot;Times New Roman&quot; w:h-ansi=&quot;Cambria Math&quot; w:cs=&quot;Times New Roman&quot;/&gt;&lt;wx:font wx:val=&quot;Cambria Math&quot;/&gt;&lt;w:i/&gt;&lt;w:sz-cs w:val=&quot;24&quot;/&gt;&lt;/w:rPr&gt;&lt;/m:ctrlPr&gt;&lt;/m:sSupPr&gt;&lt;m:e&gt;&lt;m:r&gt;&lt;w:rPr&gt;&lt;w:rFonts w:ascii=&quot;Cambria Math&quot; w:fareast=&quot;Times New Roman&quot; w:h-ansi=&quot;Cambria Math&quot;/&gt;&lt;wx:font wx:val=&quot;Cambria Math&quot;/&gt;&lt;w:i/&gt;&lt;w:sz-cs w:val=&quot;24&quot;/&gt;&lt;/w:rPr&gt;&lt;m:t&gt;a&lt;/m:t&gt;&lt;/m:r&gt;&lt;/m:e&gt;&lt;m:sup&gt;&lt;m:r&gt;&lt;w:rPr&gt;&lt;w:rFonts w:ascii=&quot;Cambria Math&quot; w:fareast=&quot;Times New Roman&quot; w:h-ansi=&quot;Cambria Math&quot;/&gt;&lt;wx:font wx:val=&quot;Cambria Math&quot;/&gt;&lt;w:i/&gt;&lt;w:sz-cs w:val=&quot;24&quot;/&gt;&lt;/w:rPr&gt;&lt;m:t&gt;3&lt;/m:t&gt;&lt;/m:r&gt;&lt;/m:sup&gt;&lt;/m:sSup&gt;&lt;/m:den&gt;&lt;/m:f&gt;&lt;m:r&gt;&lt;w:rPr&gt;&lt;w:rFonts w:ascii=&quot;Cambria Math&quot; w:fareast=&quot;Times New Roman&quot; w:h-ansi=&quot;Cambria Math&quot;/&gt;&lt;wx:font wx:val=&quot;Cambria Math&quot;/&gt;&lt;w:i/&gt;&lt;w:sz-cs w:val=&quot;24&quot;/&gt;&lt;/w:rPr&gt;&lt;m:t&gt;=Cste&lt;/m:t&gt;&lt;/m:r&gt;&lt;/m:oMath&gt;&lt;/m:oMathPara&gt;&lt;/w:p&gt;&lt;w:sectPr wsp:rsidR=&quot;00000000&quot;&gt;&lt;w:pgSz w:w=&quot;12240&quot; w:h=&quot;15840&quot;/&gt;&lt;w:pgMar w:top=&quot;1417&quot; w:right=&quot;1417&quot; w:bottom=&quot;1417&quot; w:left=&quot;1417&quot; w:header=&quot;720&quot; w:footer=&quot;720&quot; w:gutter=&quot;0&quot;/&gt;&lt;w:cols w:space=&quot;720&quot;/&gt;&lt;/w:sectPr&gt;&lt;/wx:sect&gt;&lt;/w:body&gt;&lt;/w:wordDocument&gt;">
+                <v:shape id="_x0000_i1040" type="#_x0000_t75" alt="" style="width:49.8pt;height:24pt;mso-width-percent:0;mso-height-percent:0;mso-width-percent:0;mso-height-percent:0" equationxml="&lt;?xml version=&quot;1.0&quot; encoding=&quot;UTF-8&quot; standalone=&quot;yes&quot;?&gt;&#10;&#10;&lt;?mso-application progid=&quot;Word.Document&quot;?&gt;&#10;&#10;&lt;w:wordDocument xmlns:aml=&quot;http://schemas.microsoft.com/aml/2001/core&quot; xmlns:wpc=&quot;http://schemas.microsoft.com/office/word/2010/wordprocessingCanvas&quot; xmlns:cx=&quot;http://schemas.microsoft.com/office/drawing/2014/chartex&quot; xmlns:cx1=&quot;http://schemas.microsoft.com/office/drawing/2015/9/8/chartex&quot; xmlns:cx2=&quot;http://schemas.microsoft.com/office/drawing/2015/10/21/chartex&quot; xmlns:cx3=&quot;http://schemas.microsoft.com/office/drawing/2016/5/9/chartex&quot; xmlns:cx4=&quot;http://schemas.microsoft.com/office/drawing/2016/5/10/chartex&quot; xmlns:cx5=&quot;http://schemas.microsoft.com/office/drawing/2016/5/11/chartex&quot; xmlns:cx6=&quot;http://schemas.microsoft.com/office/drawing/2016/5/12/chartex&quot; xmlns:cx7=&quot;http://schemas.microsoft.com/office/drawing/2016/5/13/chartex&quot; xmlns:cx8=&quot;http://schemas.microsoft.com/office/drawing/2016/5/14/chartex&quot; xmlns:dt=&quot;uuid:C2F41010-65B3-11d1-A29F-00AA00C14882&quot; xmlns:mc=&quot;http://schemas.openxmlformats.org/markup-compatibility/2006&quot; xmlns:aink=&quot;http://schemas.microsoft.com/office/drawing/2016/ink&quot; xmlns:am3d=&quot;http://schemas.microsoft.com/office/drawing/2017/model3d&quot; xmlns:o=&quot;urn:schemas-microsoft-com:office:office&quot; xmlns:m=&quot;http://schemas.openxmlformats.org/officeDocument/2006/math&quot; xmlns:v=&quot;urn:schemas-microsoft-com:vml&quot; xmlns:w10=&quot;urn:schemas-microsoft-com:office:word&quot; xmlns:w=&quot;http://schemas.microsoft.com/office/word/2003/wordml&quot; xmlns:wx=&quot;http://schemas.microsoft.com/office/word/2003/auxHint&quot; xmlns:wne=&quot;http://schemas.microsoft.com/office/word/2006/wordml&quot; xmlns:wsp=&quot;http://schemas.microsoft.com/office/word/2003/wordml/sp2&quot; xmlns:sl=&quot;http://schemas.microsoft.com/schemaLibrary/2003/core&quot; w:macrosPresent=&quot;no&quot; w:embeddedObjPresent=&quot;no&quot; w:ocxPresent=&quot;no&quot; xml:space=&quot;preserve&quot;&gt;&lt;w:ignoreSubtree w:val=&quot;http://schemas.microsoft.com/office/word/2003/wordml/sp2&quot;/&gt;&lt;o:DocumentProperties&gt;&lt;o:Version&gt;16&lt;/o:Version&gt;&lt;/o:DocumentProperties&gt;&lt;w:docPr&gt;&lt;w:view w:val=&quot;print&quot;/&gt;&lt;w:zoom w:percent=&quot;100&quot;/&gt;&lt;w:displayBackgroundShape/&gt;&lt;w:stylePaneFormatFilter w:val=&quot;0000&quot;/&gt;&lt;w:defaultTabStop w:val=&quot;709&quot;/&gt;&lt;w:defaultTableStyle w:sti=&quot;0&quot; w:val=&quot;Normal&quot;/&gt;&lt;w:drawingGridHorizontalSpacing w:val=&quot;0&quot;/&gt;&lt;w:drawingGridVerticalSpacing w:val=&quot;0&quot;/&gt;&lt;w:displayHorizontalDrawingGridEvery w:val=&quot;0&quot;/&gt;&lt;w:displayVerticalDrawingGridEvery w:val=&quot;0&quot;/&gt;&lt;w:useMarginsForDrawingGridOrigin/&gt;&lt;w:drawingGridHorizontalOrigin w:val=&quot;0&quot;/&gt;&lt;w:drawingGridVerticalOrigin w:val=&quot;0&quot;/&gt;&lt;w:characterSpacingControl w:val=&quot;DontCompress&quot;/&gt;&lt;w:optimizeForBrowser/&gt;&lt;w:allowPNG/&gt;&lt;w:validateAgainstSchema/&gt;&lt;w:saveInvalidXML w:val=&quot;off&quot;/&gt;&lt;w:ignoreMixedContent w:val=&quot;off&quot;/&gt;&lt;w:alwaysShowPlaceholderText w:val=&quot;off&quot;/&gt;&lt;w:footnotePr&gt;&lt;w:pos w:val=&quot;beneath-text&quot;/&gt;&lt;/w:footnotePr&gt;&lt;w:compat&gt;&lt;w:origWordTableRules/&gt;&lt;w:noLeading/&gt;&lt;w:spaceForUL/&gt;&lt;w:balanceSingleByteDoubleByteWidth/&gt;&lt;w:doNotLeaveBackslashAlone/&gt;&lt;w:ulTrailSpace/&gt;&lt;w:doNotExpandShiftReturn/&gt;&lt;w:spacingInWholePoints/&gt;&lt;w:showBreaksInFrames/&gt;&lt;w:suppressTopSpacing/&gt;&lt;w:suppressTopSpacingMac5/&gt;&lt;w:mwSmallCaps/&gt;&lt;w:usePrinterMetrics/&gt;&lt;w:ww6BorderRules/&gt;&lt;w:footnoteLayoutLikeWW8/&gt;&lt;w:shapeLayoutLikeWW8/&gt;&lt;w:alignTablesRowByRow/&gt;&lt;w:forgetLastTabAlignment/&gt;&lt;w:autoSpaceLikeWord95/&gt;&lt;w:doNotUseHTMLParagraphAutoSpacing/&gt;&lt;w:layoutRawTableWidth/&gt;&lt;w:layoutTableRowsApart/&gt;&lt;w:useWord97LineBreakingRules/&gt;&lt;w:breakWrappedTables/&gt;&lt;w:snapToGridInCell/&gt;&lt;w:wrapTextWithPunct/&gt;&lt;w:useAsianBreakRules/&gt;&lt;w:useWord2002TableStyleRules/&gt;&lt;/w:compat&gt;&lt;wsp:rsids&gt;&lt;wsp:rsidRoot wsp:val=&quot;000E0BD7&quot;/&gt;&lt;wsp:rsid wsp:val=&quot;000E0BD7&quot;/&gt;&lt;wsp:rsid wsp:val=&quot;005F4E8C&quot;/&gt;&lt;wsp:rsid wsp:val=&quot;00902218&quot;/&gt;&lt;wsp:rsid wsp:val=&quot;009A109F&quot;/&gt;&lt;wsp:rsid wsp:val=&quot;00B53EED&quot;/&gt;&lt;wsp:rsid wsp:val=&quot;00C04F03&quot;/&gt;&lt;/wsp:rsids&gt;&lt;/w:docPr&gt;&lt;w:body&gt;&lt;wx:sect&gt;&lt;w:p wsp:rsidR=&quot;00000000&quot; wsp:rsidRDefault=&quot;00B53EED&quot; wsp:rsidP=&quot;00B53EED&quot;&gt;&lt;m:oMathPara&gt;&lt;m:oMath&gt;&lt;m:f&gt;&lt;m:fPr&gt;&lt;m:ctrlPr&gt;&lt;w:rPr&gt;&lt;w:rFonts w:ascii=&quot;Cambria Math&quot; w:fareast=&quot;Times New Roman&quot; w:h-ansi=&quot;Cambria Math&quot; w:cs=&quot;Times New Roman&quot;/&gt;&lt;wx:font wx:val=&quot;Cambria Math&quot;/&gt;&lt;w:i/&gt;&lt;w:sz-cs w:val=&quot;24&quot;/&gt;&lt;/w:rPr&gt;&lt;/m:ctrlPr&gt;&lt;/m:fPr&gt;&lt;m:num&gt;&lt;m:sSup&gt;&lt;m:sSupPr&gt;&lt;m:ctrlPr&gt;&lt;w:rPr&gt;&lt;w:rFonts w:ascii=&quot;Cambria Math&quot; w:fareast=&quot;Times New Roman&quot; w:h-ansi=&quot;Cambria Math&quot; w:cs=&quot;Times New Roman&quot;/&gt;&lt;wx:font wx:val=&quot;Cambria Math&quot;/&gt;&lt;w:i/&gt;&lt;w:sz-cs w:val=&quot;24&quot;/&gt;&lt;/w:rPr&gt;&lt;/m:ctrlPr&gt;&lt;/m:sSupPr&gt;&lt;m:e&gt;&lt;m:r&gt;&lt;w:rPr&gt;&lt;w:rFonts w:ascii=&quot;Cambria Math&quot; w:fareast=&quot;Times New Roman&quot; w:h-ansi=&quot;Cambria Math&quot;/&gt;&lt;wx:font wx:val=&quot;Cambria Math&quot;/&gt;&lt;w:i/&gt;&lt;w:sz-cs w:val=&quot;24&quot;/&gt;&lt;/w:rPr&gt;&lt;m:t&gt;T&lt;/m:t&gt;&lt;/m:r&gt;&lt;/m:e&gt;&lt;m:sup&gt;&lt;m:r&gt;&lt;w:rPr&gt;&lt;w:rFonts w:ascii=&quot;Cambria Math&quot; w:fareast=&quot;Times New Roman&quot; w:h-ansi=&quot;Cambria Math&quot;/&gt;&lt;wx:font wx:val=&quot;Cambria Math&quot;/&gt;&lt;w:i/&gt;&lt;w:sz-cs w:val=&quot;24&quot;/&gt;&lt;/w:rPr&gt;&lt;m:t&gt;2&lt;/m:t&gt;&lt;/m:r&gt;&lt;/m:sup&gt;&lt;/m:sSup&gt;&lt;/m:num&gt;&lt;m:den&gt;&lt;m:sSup&gt;&lt;m:sSupPr&gt;&lt;m:ctrlPr&gt;&lt;w:rPr&gt;&lt;w:rFonts w:ascii=&quot;Cambria Math&quot; w:fareast=&quot;Times New Roman&quot; w:h-ansi=&quot;Cambria Math&quot; w:cs=&quot;Times New Roman&quot;/&gt;&lt;wx:font wx:val=&quot;Cambria Math&quot;/&gt;&lt;w:i/&gt;&lt;w:sz-cs w:val=&quot;24&quot;/&gt;&lt;/w:rPr&gt;&lt;/m:ctrlPr&gt;&lt;/m:sSupPr&gt;&lt;m:e&gt;&lt;m:r&gt;&lt;w:rPr&gt;&lt;w:rFonts w:ascii=&quot;Cambria Math&quot; w:fareast=&quot;Times New Roman&quot; w:h-ansi=&quot;Cambria Math&quot;/&gt;&lt;wx:font wx:val=&quot;Cambria Math&quot;/&gt;&lt;w:i/&gt;&lt;w:sz-cs w:val=&quot;24&quot;/&gt;&lt;/w:rPr&gt;&lt;m:t&gt;a&lt;/m:t&gt;&lt;/m:r&gt;&lt;/m:e&gt;&lt;m:sup&gt;&lt;m:r&gt;&lt;w:rPr&gt;&lt;w:rFonts w:ascii=&quot;Cambria Math&quot; w:fareast=&quot;Times New Roman&quot; w:h-ansi=&quot;Cambria Math&quot;/&gt;&lt;wx:font wx:val=&quot;Cambria Math&quot;/&gt;&lt;w:i/&gt;&lt;w:sz-cs w:val=&quot;24&quot;/&gt;&lt;/w:rPr&gt;&lt;m:t&gt;3&lt;/m:t&gt;&lt;/m:r&gt;&lt;/m:sup&gt;&lt;/m:sSup&gt;&lt;/m:den&gt;&lt;/m:f&gt;&lt;m:r&gt;&lt;w:rPr&gt;&lt;w:rFonts w:ascii=&quot;Cambria Math&quot; w:fareast=&quot;Times New Roman&quot; w:h-ansi=&quot;Cambria Math&quot;/&gt;&lt;wx:font wx:val=&quot;Cambria Math&quot;/&gt;&lt;w:i/&gt;&lt;w:sz-cs w:val=&quot;24&quot;/&gt;&lt;/w:rPr&gt;&lt;m:t&gt;=Cste&lt;/m:t&gt;&lt;/m:r&gt;&lt;/m:oMath&gt;&lt;/m:oMathPara&gt;&lt;/w:p&gt;&lt;w:sectPr wsp:rsidR=&quot;00000000&quot;&gt;&lt;w:pgSz w:w=&quot;12240&quot; w:h=&quot;15840&quot;/&gt;&lt;w:pgMar w:top=&quot;1417&quot; w:right=&quot;1417&quot; w:bottom=&quot;1417&quot; w:left=&quot;1417&quot; w:header=&quot;720&quot; w:footer=&quot;720&quot; w:gutter=&quot;0&quot;/&gt;&lt;w:cols w:space=&quot;720&quot;/&gt;&lt;/w:sectPr&gt;&lt;/wx:sect&gt;&lt;/w:body&gt;&lt;/w:wordDocument&gt;">
                   <v:imagedata r:id="rId15" o:title="" chromakey="white"/>
                 </v:shape>
               </w:pict>
@@ -4045,7 +4029,7 @@
                 <w:position w:val="-6"/>
               </w:rPr>
               <w:pict>
-                <v:shape id="_x0000_i1039" type="#_x0000_t75" alt="" style="width:18.6pt;height:14.4pt;mso-width-percent:0;mso-height-percent:0;mso-width-percent:0;mso-height-percent:0" equationxml="&lt;?xml version=&quot;1.0&quot; encoding=&quot;UTF-8&quot; standalone=&quot;yes&quot;?&gt;&#10;&#10;&lt;?mso-application progid=&quot;Word.Document&quot;?&gt;&#10;&#10;&lt;w:wordDocument xmlns:aml=&quot;http://schemas.microsoft.com/aml/2001/core&quot; xmlns:wpc=&quot;http://schemas.microsoft.com/office/word/2010/wordprocessingCanvas&quot; xmlns:cx=&quot;http://schemas.microsoft.com/office/drawing/2014/chartex&quot; xmlns:cx1=&quot;http://schemas.microsoft.com/office/drawing/2015/9/8/chartex&quot; xmlns:cx2=&quot;http://schemas.microsoft.com/office/drawing/2015/10/21/chartex&quot; xmlns:cx3=&quot;http://schemas.microsoft.com/office/drawing/2016/5/9/chartex&quot; xmlns:cx4=&quot;http://schemas.microsoft.com/office/drawing/2016/5/10/chartex&quot; xmlns:cx5=&quot;http://schemas.microsoft.com/office/drawing/2016/5/11/chartex&quot; xmlns:cx6=&quot;http://schemas.microsoft.com/office/drawing/2016/5/12/chartex&quot; xmlns:cx7=&quot;http://schemas.microsoft.com/office/drawing/2016/5/13/chartex&quot; xmlns:cx8=&quot;http://schemas.microsoft.com/office/drawing/2016/5/14/chartex&quot; xmlns:dt=&quot;uuid:C2F41010-65B3-11d1-A29F-00AA00C14882&quot; xmlns:mc=&quot;http://schemas.openxmlformats.org/markup-compatibility/2006&quot; xmlns:aink=&quot;http://schemas.microsoft.com/office/drawing/2016/ink&quot; xmlns:am3d=&quot;http://schemas.microsoft.com/office/drawing/2017/model3d&quot; xmlns:o=&quot;urn:schemas-microsoft-com:office:office&quot; xmlns:m=&quot;http://schemas.openxmlformats.org/officeDocument/2006/math&quot; xmlns:v=&quot;urn:schemas-microsoft-com:vml&quot; xmlns:w10=&quot;urn:schemas-microsoft-com:office:word&quot; xmlns:w=&quot;http://schemas.microsoft.com/office/word/2003/wordml&quot; xmlns:wx=&quot;http://schemas.microsoft.com/office/word/2003/auxHint&quot; xmlns:wne=&quot;http://schemas.microsoft.com/office/word/2006/wordml&quot; xmlns:wsp=&quot;http://schemas.microsoft.com/office/word/2003/wordml/sp2&quot; xmlns:sl=&quot;http://schemas.microsoft.com/schemaLibrary/2003/core&quot; w:macrosPresent=&quot;no&quot; w:embeddedObjPresent=&quot;no&quot; w:ocxPresent=&quot;no&quot; xml:space=&quot;preserve&quot;&gt;&lt;w:ignoreSubtree w:val=&quot;http://schemas.microsoft.com/office/word/2003/wordml/sp2&quot;/&gt;&lt;o:DocumentProperties&gt;&lt;o:Version&gt;16&lt;/o:Version&gt;&lt;/o:DocumentProperties&gt;&lt;w:docPr&gt;&lt;w:view w:val=&quot;print&quot;/&gt;&lt;w:zoom w:percent=&quot;100&quot;/&gt;&lt;w:displayBackgroundShape/&gt;&lt;w:stylePaneFormatFilter w:val=&quot;0000&quot;/&gt;&lt;w:defaultTabStop w:val=&quot;709&quot;/&gt;&lt;w:defaultTableStyle w:sti=&quot;0&quot; w:val=&quot;Normal&quot;/&gt;&lt;w:drawingGridHorizontalSpacing w:val=&quot;0&quot;/&gt;&lt;w:drawingGridVerticalSpacing w:val=&quot;0&quot;/&gt;&lt;w:displayHorizontalDrawingGridEvery w:val=&quot;0&quot;/&gt;&lt;w:displayVerticalDrawingGridEvery w:val=&quot;0&quot;/&gt;&lt;w:useMarginsForDrawingGridOrigin/&gt;&lt;w:drawingGridHorizontalOrigin w:val=&quot;0&quot;/&gt;&lt;w:drawingGridVerticalOrigin w:val=&quot;0&quot;/&gt;&lt;w:characterSpacingControl w:val=&quot;DontCompress&quot;/&gt;&lt;w:optimizeForBrowser/&gt;&lt;w:allowPNG/&gt;&lt;w:validateAgainstSchema/&gt;&lt;w:saveInvalidXML w:val=&quot;off&quot;/&gt;&lt;w:ignoreMixedContent w:val=&quot;off&quot;/&gt;&lt;w:alwaysShowPlaceholderText w:val=&quot;off&quot;/&gt;&lt;w:footnotePr&gt;&lt;w:pos w:val=&quot;beneath-text&quot;/&gt;&lt;/w:footnotePr&gt;&lt;w:compat&gt;&lt;w:origWordTableRules/&gt;&lt;w:noLeading/&gt;&lt;w:spaceForUL/&gt;&lt;w:balanceSingleByteDoubleByteWidth/&gt;&lt;w:doNotLeaveBackslashAlone/&gt;&lt;w:ulTrailSpace/&gt;&lt;w:doNotExpandShiftReturn/&gt;&lt;w:spacingInWholePoints/&gt;&lt;w:showBreaksInFrames/&gt;&lt;w:suppressTopSpacing/&gt;&lt;w:suppressTopSpacingMac5/&gt;&lt;w:mwSmallCaps/&gt;&lt;w:usePrinterMetrics/&gt;&lt;w:ww6BorderRules/&gt;&lt;w:footnoteLayoutLikeWW8/&gt;&lt;w:shapeLayoutLikeWW8/&gt;&lt;w:alignTablesRowByRow/&gt;&lt;w:forgetLastTabAlignment/&gt;&lt;w:autoSpaceLikeWord95/&gt;&lt;w:doNotUseHTMLParagraphAutoSpacing/&gt;&lt;w:layoutRawTableWidth/&gt;&lt;w:layoutTableRowsApart/&gt;&lt;w:useWord97LineBreakingRules/&gt;&lt;w:breakWrappedTables/&gt;&lt;w:snapToGridInCell/&gt;&lt;w:wrapTextWithPunct/&gt;&lt;w:useAsianBreakRules/&gt;&lt;w:useWord2002TableStyleRules/&gt;&lt;/w:compat&gt;&lt;wsp:rsids&gt;&lt;wsp:rsidRoot wsp:val=&quot;000E0BD7&quot;/&gt;&lt;wsp:rsid wsp:val=&quot;00042048&quot;/&gt;&lt;wsp:rsid wsp:val=&quot;000E0BD7&quot;/&gt;&lt;wsp:rsid wsp:val=&quot;005F4E8C&quot;/&gt;&lt;wsp:rsid wsp:val=&quot;006C47D7&quot;/&gt;&lt;wsp:rsid wsp:val=&quot;00792D2C&quot;/&gt;&lt;wsp:rsid wsp:val=&quot;00902218&quot;/&gt;&lt;wsp:rsid wsp:val=&quot;009A109F&quot;/&gt;&lt;wsp:rsid wsp:val=&quot;00C04F03&quot;/&gt;&lt;/wsp:rsids&gt;&lt;/w:docPr&gt;&lt;w:body&gt;&lt;wx:sect&gt;&lt;w:p wsp:rsidR=&quot;00000000&quot; wsp:rsidRDefault=&quot;00792D2C&quot; wsp:rsidP=&quot;00792D2C&quot;&gt;&lt;m:oMathPara&gt;&lt;m:oMath&gt;&lt;m:r&gt;&lt;w:rPr&gt;&lt;w:rFonts w:ascii=&quot;Cambria Math&quot; w:fareast=&quot;Times New Roman&quot; w:h-ansi=&quot;Cambria Math&quot; w:cs=&quot;Times New Roman&quot;/&gt;&lt;wx:font wx:val=&quot;Cambria Math&quot;/&gt;&lt;w:i/&gt;&lt;w:sz-cs w:val=&quot;24&quot;/&gt;&lt;/w:rPr&gt;&lt;m:t&gt;2I?r&lt;/m:t&gt;&lt;/m:r&gt;&lt;/m:oMath&gt;&lt;/m:oMathPara&gt;&lt;/w:p&gt;&lt;w:sectPr wsp:rsidR=&quot;00000000&quot;&gt;&lt;w:pgSz w:w=&quot;12240&quot; w:h=&quot;15840&quot;/&gt;&lt;w:pgMar w:top=&quot;1417&quot; w:right=&quot;1417&quot; w:bottom=&quot;1417&quot; w:left=&quot;1417&quot; w:header=&quot;720&quot; w:footer=&quot;720&quot; w:gutter=&quot;0&quot;/&gt;&lt;w:cols w:space=&quot;720&quot;/&gt;&lt;/w:sectPr&gt;&lt;/wx:sect&gt;&lt;/w:body&gt;&lt;/w:wordDocument&gt;">
+                <v:shape id="_x0000_i1041" type="#_x0000_t75" alt="" style="width:18.6pt;height:14.4pt;mso-width-percent:0;mso-height-percent:0;mso-width-percent:0;mso-height-percent:0" equationxml="&lt;?xml version=&quot;1.0&quot; encoding=&quot;UTF-8&quot; standalone=&quot;yes&quot;?&gt;&#10;&#10;&lt;?mso-application progid=&quot;Word.Document&quot;?&gt;&#10;&#10;&lt;w:wordDocument xmlns:aml=&quot;http://schemas.microsoft.com/aml/2001/core&quot; xmlns:wpc=&quot;http://schemas.microsoft.com/office/word/2010/wordprocessingCanvas&quot; xmlns:cx=&quot;http://schemas.microsoft.com/office/drawing/2014/chartex&quot; xmlns:cx1=&quot;http://schemas.microsoft.com/office/drawing/2015/9/8/chartex&quot; xmlns:cx2=&quot;http://schemas.microsoft.com/office/drawing/2015/10/21/chartex&quot; xmlns:cx3=&quot;http://schemas.microsoft.com/office/drawing/2016/5/9/chartex&quot; xmlns:cx4=&quot;http://schemas.microsoft.com/office/drawing/2016/5/10/chartex&quot; xmlns:cx5=&quot;http://schemas.microsoft.com/office/drawing/2016/5/11/chartex&quot; xmlns:cx6=&quot;http://schemas.microsoft.com/office/drawing/2016/5/12/chartex&quot; xmlns:cx7=&quot;http://schemas.microsoft.com/office/drawing/2016/5/13/chartex&quot; xmlns:cx8=&quot;http://schemas.microsoft.com/office/drawing/2016/5/14/chartex&quot; xmlns:dt=&quot;uuid:C2F41010-65B3-11d1-A29F-00AA00C14882&quot; xmlns:mc=&quot;http://schemas.openxmlformats.org/markup-compatibility/2006&quot; xmlns:aink=&quot;http://schemas.microsoft.com/office/drawing/2016/ink&quot; xmlns:am3d=&quot;http://schemas.microsoft.com/office/drawing/2017/model3d&quot; xmlns:o=&quot;urn:schemas-microsoft-com:office:office&quot; xmlns:m=&quot;http://schemas.openxmlformats.org/officeDocument/2006/math&quot; xmlns:v=&quot;urn:schemas-microsoft-com:vml&quot; xmlns:w10=&quot;urn:schemas-microsoft-com:office:word&quot; xmlns:w=&quot;http://schemas.microsoft.com/office/word/2003/wordml&quot; xmlns:wx=&quot;http://schemas.microsoft.com/office/word/2003/auxHint&quot; xmlns:wne=&quot;http://schemas.microsoft.com/office/word/2006/wordml&quot; xmlns:wsp=&quot;http://schemas.microsoft.com/office/word/2003/wordml/sp2&quot; xmlns:sl=&quot;http://schemas.microsoft.com/schemaLibrary/2003/core&quot; w:macrosPresent=&quot;no&quot; w:embeddedObjPresent=&quot;no&quot; w:ocxPresent=&quot;no&quot; xml:space=&quot;preserve&quot;&gt;&lt;w:ignoreSubtree w:val=&quot;http://schemas.microsoft.com/office/word/2003/wordml/sp2&quot;/&gt;&lt;o:DocumentProperties&gt;&lt;o:Version&gt;16&lt;/o:Version&gt;&lt;/o:DocumentProperties&gt;&lt;w:docPr&gt;&lt;w:view w:val=&quot;print&quot;/&gt;&lt;w:zoom w:percent=&quot;100&quot;/&gt;&lt;w:displayBackgroundShape/&gt;&lt;w:stylePaneFormatFilter w:val=&quot;0000&quot;/&gt;&lt;w:defaultTabStop w:val=&quot;709&quot;/&gt;&lt;w:defaultTableStyle w:sti=&quot;0&quot; w:val=&quot;Normal&quot;/&gt;&lt;w:drawingGridHorizontalSpacing w:val=&quot;0&quot;/&gt;&lt;w:drawingGridVerticalSpacing w:val=&quot;0&quot;/&gt;&lt;w:displayHorizontalDrawingGridEvery w:val=&quot;0&quot;/&gt;&lt;w:displayVerticalDrawingGridEvery w:val=&quot;0&quot;/&gt;&lt;w:useMarginsForDrawingGridOrigin/&gt;&lt;w:drawingGridHorizontalOrigin w:val=&quot;0&quot;/&gt;&lt;w:drawingGridVerticalOrigin w:val=&quot;0&quot;/&gt;&lt;w:characterSpacingControl w:val=&quot;DontCompress&quot;/&gt;&lt;w:optimizeForBrowser/&gt;&lt;w:allowPNG/&gt;&lt;w:validateAgainstSchema/&gt;&lt;w:saveInvalidXML w:val=&quot;off&quot;/&gt;&lt;w:ignoreMixedContent w:val=&quot;off&quot;/&gt;&lt;w:alwaysShowPlaceholderText w:val=&quot;off&quot;/&gt;&lt;w:footnotePr&gt;&lt;w:pos w:val=&quot;beneath-text&quot;/&gt;&lt;/w:footnotePr&gt;&lt;w:compat&gt;&lt;w:origWordTableRules/&gt;&lt;w:noLeading/&gt;&lt;w:spaceForUL/&gt;&lt;w:balanceSingleByteDoubleByteWidth/&gt;&lt;w:doNotLeaveBackslashAlone/&gt;&lt;w:ulTrailSpace/&gt;&lt;w:doNotExpandShiftReturn/&gt;&lt;w:spacingInWholePoints/&gt;&lt;w:showBreaksInFrames/&gt;&lt;w:suppressTopSpacing/&gt;&lt;w:suppressTopSpacingMac5/&gt;&lt;w:mwSmallCaps/&gt;&lt;w:usePrinterMetrics/&gt;&lt;w:ww6BorderRules/&gt;&lt;w:footnoteLayoutLikeWW8/&gt;&lt;w:shapeLayoutLikeWW8/&gt;&lt;w:alignTablesRowByRow/&gt;&lt;w:forgetLastTabAlignment/&gt;&lt;w:autoSpaceLikeWord95/&gt;&lt;w:doNotUseHTMLParagraphAutoSpacing/&gt;&lt;w:layoutRawTableWidth/&gt;&lt;w:layoutTableRowsApart/&gt;&lt;w:useWord97LineBreakingRules/&gt;&lt;w:breakWrappedTables/&gt;&lt;w:snapToGridInCell/&gt;&lt;w:wrapTextWithPunct/&gt;&lt;w:useAsianBreakRules/&gt;&lt;w:useWord2002TableStyleRules/&gt;&lt;/w:compat&gt;&lt;wsp:rsids&gt;&lt;wsp:rsidRoot wsp:val=&quot;000E0BD7&quot;/&gt;&lt;wsp:rsid wsp:val=&quot;00042048&quot;/&gt;&lt;wsp:rsid wsp:val=&quot;000E0BD7&quot;/&gt;&lt;wsp:rsid wsp:val=&quot;005F4E8C&quot;/&gt;&lt;wsp:rsid wsp:val=&quot;006C47D7&quot;/&gt;&lt;wsp:rsid wsp:val=&quot;00792D2C&quot;/&gt;&lt;wsp:rsid wsp:val=&quot;00902218&quot;/&gt;&lt;wsp:rsid wsp:val=&quot;009A109F&quot;/&gt;&lt;wsp:rsid wsp:val=&quot;00C04F03&quot;/&gt;&lt;/wsp:rsids&gt;&lt;/w:docPr&gt;&lt;w:body&gt;&lt;wx:sect&gt;&lt;w:p wsp:rsidR=&quot;00000000&quot; wsp:rsidRDefault=&quot;00792D2C&quot; wsp:rsidP=&quot;00792D2C&quot;&gt;&lt;m:oMathPara&gt;&lt;m:oMath&gt;&lt;m:r&gt;&lt;w:rPr&gt;&lt;w:rFonts w:ascii=&quot;Cambria Math&quot; w:fareast=&quot;Times New Roman&quot; w:h-ansi=&quot;Cambria Math&quot; w:cs=&quot;Times New Roman&quot;/&gt;&lt;wx:font wx:val=&quot;Cambria Math&quot;/&gt;&lt;w:i/&gt;&lt;w:sz-cs w:val=&quot;24&quot;/&gt;&lt;/w:rPr&gt;&lt;m:t&gt;2I?r&lt;/m:t&gt;&lt;/m:r&gt;&lt;/m:oMath&gt;&lt;/m:oMathPara&gt;&lt;/w:p&gt;&lt;w:sectPr wsp:rsidR=&quot;00000000&quot;&gt;&lt;w:pgSz w:w=&quot;12240&quot; w:h=&quot;15840&quot;/&gt;&lt;w:pgMar w:top=&quot;1417&quot; w:right=&quot;1417&quot; w:bottom=&quot;1417&quot; w:left=&quot;1417&quot; w:header=&quot;720&quot; w:footer=&quot;720&quot; w:gutter=&quot;0&quot;/&gt;&lt;w:cols w:space=&quot;720&quot;/&gt;&lt;/w:sectPr&gt;&lt;/wx:sect&gt;&lt;/w:body&gt;&lt;/w:wordDocument&gt;">
                   <v:imagedata r:id="rId16" o:title="" chromakey="white"/>
                 </v:shape>
               </w:pict>
@@ -4070,7 +4054,7 @@
                 <w:position w:val="-6"/>
               </w:rPr>
               <w:pict>
-                <v:shape id="_x0000_i1040" type="#_x0000_t75" alt="" style="width:19.8pt;height:15pt;mso-width-percent:0;mso-height-percent:0;mso-width-percent:0;mso-height-percent:0" equationxml="&lt;?xml version=&quot;1.0&quot; encoding=&quot;UTF-8&quot; standalone=&quot;yes&quot;?&gt;&#10;&#10;&lt;?mso-application progid=&quot;Word.Document&quot;?&gt;&#10;&#10;&lt;w:wordDocument xmlns:aml=&quot;http://schemas.microsoft.com/aml/2001/core&quot; xmlns:wpc=&quot;http://schemas.microsoft.com/office/word/2010/wordprocessingCanvas&quot; xmlns:cx=&quot;http://schemas.microsoft.com/office/drawing/2014/chartex&quot; xmlns:cx1=&quot;http://schemas.microsoft.com/office/drawing/2015/9/8/chartex&quot; xmlns:cx2=&quot;http://schemas.microsoft.com/office/drawing/2015/10/21/chartex&quot; xmlns:cx3=&quot;http://schemas.microsoft.com/office/drawing/2016/5/9/chartex&quot; xmlns:cx4=&quot;http://schemas.microsoft.com/office/drawing/2016/5/10/chartex&quot; xmlns:cx5=&quot;http://schemas.microsoft.com/office/drawing/2016/5/11/chartex&quot; xmlns:cx6=&quot;http://schemas.microsoft.com/office/drawing/2016/5/12/chartex&quot; xmlns:cx7=&quot;http://schemas.microsoft.com/office/drawing/2016/5/13/chartex&quot; xmlns:cx8=&quot;http://schemas.microsoft.com/office/drawing/2016/5/14/chartex&quot; xmlns:dt=&quot;uuid:C2F41010-65B3-11d1-A29F-00AA00C14882&quot; xmlns:mc=&quot;http://schemas.openxmlformats.org/markup-compatibility/2006&quot; xmlns:aink=&quot;http://schemas.microsoft.com/office/drawing/2016/ink&quot; xmlns:am3d=&quot;http://schemas.microsoft.com/office/drawing/2017/model3d&quot; xmlns:o=&quot;urn:schemas-microsoft-com:office:office&quot; xmlns:m=&quot;http://schemas.openxmlformats.org/officeDocument/2006/math&quot; xmlns:v=&quot;urn:schemas-microsoft-com:vml&quot; xmlns:w10=&quot;urn:schemas-microsoft-com:office:word&quot; xmlns:w=&quot;http://schemas.microsoft.com/office/word/2003/wordml&quot; xmlns:wx=&quot;http://schemas.microsoft.com/office/word/2003/auxHint&quot; xmlns:wne=&quot;http://schemas.microsoft.com/office/word/2006/wordml&quot; xmlns:wsp=&quot;http://schemas.microsoft.com/office/word/2003/wordml/sp2&quot; xmlns:sl=&quot;http://schemas.microsoft.com/schemaLibrary/2003/core&quot; w:macrosPresent=&quot;no&quot; w:embeddedObjPresent=&quot;no&quot; w:ocxPresent=&quot;no&quot; xml:space=&quot;preserve&quot;&gt;&lt;w:ignoreSubtree w:val=&quot;http://schemas.microsoft.com/office/word/2003/wordml/sp2&quot;/&gt;&lt;o:DocumentProperties&gt;&lt;o:Version&gt;16&lt;/o:Version&gt;&lt;/o:DocumentProperties&gt;&lt;w:docPr&gt;&lt;w:view w:val=&quot;print&quot;/&gt;&lt;w:zoom w:percent=&quot;100&quot;/&gt;&lt;w:displayBackgroundShape/&gt;&lt;w:stylePaneFormatFilter w:val=&quot;0000&quot;/&gt;&lt;w:defaultTabStop w:val=&quot;709&quot;/&gt;&lt;w:defaultTableStyle w:sti=&quot;0&quot; w:val=&quot;Normal&quot;/&gt;&lt;w:drawingGridHorizontalSpacing w:val=&quot;0&quot;/&gt;&lt;w:drawingGridVerticalSpacing w:val=&quot;0&quot;/&gt;&lt;w:displayHorizontalDrawingGridEvery w:val=&quot;0&quot;/&gt;&lt;w:displayVerticalDrawingGridEvery w:val=&quot;0&quot;/&gt;&lt;w:useMarginsForDrawingGridOrigin/&gt;&lt;w:drawingGridHorizontalOrigin w:val=&quot;0&quot;/&gt;&lt;w:drawingGridVerticalOrigin w:val=&quot;0&quot;/&gt;&lt;w:characterSpacingControl w:val=&quot;DontCompress&quot;/&gt;&lt;w:optimizeForBrowser/&gt;&lt;w:allowPNG/&gt;&lt;w:validateAgainstSchema/&gt;&lt;w:saveInvalidXML w:val=&quot;off&quot;/&gt;&lt;w:ignoreMixedContent w:val=&quot;off&quot;/&gt;&lt;w:alwaysShowPlaceholderText w:val=&quot;off&quot;/&gt;&lt;w:footnotePr&gt;&lt;w:pos w:val=&quot;beneath-text&quot;/&gt;&lt;/w:footnotePr&gt;&lt;w:compat&gt;&lt;w:origWordTableRules/&gt;&lt;w:noLeading/&gt;&lt;w:spaceForUL/&gt;&lt;w:balanceSingleByteDoubleByteWidth/&gt;&lt;w:doNotLeaveBackslashAlone/&gt;&lt;w:ulTrailSpace/&gt;&lt;w:doNotExpandShiftReturn/&gt;&lt;w:spacingInWholePoints/&gt;&lt;w:showBreaksInFrames/&gt;&lt;w:suppressTopSpacing/&gt;&lt;w:suppressTopSpacingMac5/&gt;&lt;w:mwSmallCaps/&gt;&lt;w:usePrinterMetrics/&gt;&lt;w:ww6BorderRules/&gt;&lt;w:footnoteLayoutLikeWW8/&gt;&lt;w:shapeLayoutLikeWW8/&gt;&lt;w:alignTablesRowByRow/&gt;&lt;w:forgetLastTabAlignment/&gt;&lt;w:autoSpaceLikeWord95/&gt;&lt;w:doNotUseHTMLParagraphAutoSpacing/&gt;&lt;w:layoutRawTableWidth/&gt;&lt;w:layoutTableRowsApart/&gt;&lt;w:useWord97LineBreakingRules/&gt;&lt;w:breakWrappedTables/&gt;&lt;w:snapToGridInCell/&gt;&lt;w:wrapTextWithPunct/&gt;&lt;w:useAsianBreakRules/&gt;&lt;w:useWord2002TableStyleRules/&gt;&lt;/w:compat&gt;&lt;wsp:rsids&gt;&lt;wsp:rsidRoot wsp:val=&quot;000E0BD7&quot;/&gt;&lt;wsp:rsid wsp:val=&quot;00042048&quot;/&gt;&lt;wsp:rsid wsp:val=&quot;000E0BD7&quot;/&gt;&lt;wsp:rsid wsp:val=&quot;005F4E8C&quot;/&gt;&lt;wsp:rsid wsp:val=&quot;006C47D7&quot;/&gt;&lt;wsp:rsid wsp:val=&quot;00792D2C&quot;/&gt;&lt;wsp:rsid wsp:val=&quot;00902218&quot;/&gt;&lt;wsp:rsid wsp:val=&quot;009A109F&quot;/&gt;&lt;wsp:rsid wsp:val=&quot;00C04F03&quot;/&gt;&lt;/wsp:rsids&gt;&lt;/w:docPr&gt;&lt;w:body&gt;&lt;wx:sect&gt;&lt;w:p wsp:rsidR=&quot;00000000&quot; wsp:rsidRDefault=&quot;00792D2C&quot; wsp:rsidP=&quot;00792D2C&quot;&gt;&lt;m:oMathPara&gt;&lt;m:oMath&gt;&lt;m:r&gt;&lt;w:rPr&gt;&lt;w:rFonts w:ascii=&quot;Cambria Math&quot; w:fareast=&quot;Times New Roman&quot; w:h-ansi=&quot;Cambria Math&quot; w:cs=&quot;Times New Roman&quot;/&gt;&lt;wx:font wx:val=&quot;Cambria Math&quot;/&gt;&lt;w:i/&gt;&lt;w:sz-cs w:val=&quot;24&quot;/&gt;&lt;/w:rPr&gt;&lt;m:t&gt;2I?r&lt;/m:t&gt;&lt;/m:r&gt;&lt;/m:oMath&gt;&lt;/m:oMathPara&gt;&lt;/w:p&gt;&lt;w:sectPr wsp:rsidR=&quot;00000000&quot;&gt;&lt;w:pgSz w:w=&quot;12240&quot; w:h=&quot;15840&quot;/&gt;&lt;w:pgMar w:top=&quot;1417&quot; w:right=&quot;1417&quot; w:bottom=&quot;1417&quot; w:left=&quot;1417&quot; w:header=&quot;720&quot; w:footer=&quot;720&quot; w:gutter=&quot;0&quot;/&gt;&lt;w:cols w:space=&quot;720&quot;/&gt;&lt;/w:sectPr&gt;&lt;/wx:sect&gt;&lt;/w:body&gt;&lt;/w:wordDocument&gt;">
+                <v:shape id="_x0000_i1042" type="#_x0000_t75" alt="" style="width:19.8pt;height:15pt;mso-width-percent:0;mso-height-percent:0;mso-width-percent:0;mso-height-percent:0" equationxml="&lt;?xml version=&quot;1.0&quot; encoding=&quot;UTF-8&quot; standalone=&quot;yes&quot;?&gt;&#10;&#10;&lt;?mso-application progid=&quot;Word.Document&quot;?&gt;&#10;&#10;&lt;w:wordDocument xmlns:aml=&quot;http://schemas.microsoft.com/aml/2001/core&quot; xmlns:wpc=&quot;http://schemas.microsoft.com/office/word/2010/wordprocessingCanvas&quot; xmlns:cx=&quot;http://schemas.microsoft.com/office/drawing/2014/chartex&quot; xmlns:cx1=&quot;http://schemas.microsoft.com/office/drawing/2015/9/8/chartex&quot; xmlns:cx2=&quot;http://schemas.microsoft.com/office/drawing/2015/10/21/chartex&quot; xmlns:cx3=&quot;http://schemas.microsoft.com/office/drawing/2016/5/9/chartex&quot; xmlns:cx4=&quot;http://schemas.microsoft.com/office/drawing/2016/5/10/chartex&quot; xmlns:cx5=&quot;http://schemas.microsoft.com/office/drawing/2016/5/11/chartex&quot; xmlns:cx6=&quot;http://schemas.microsoft.com/office/drawing/2016/5/12/chartex&quot; xmlns:cx7=&quot;http://schemas.microsoft.com/office/drawing/2016/5/13/chartex&quot; xmlns:cx8=&quot;http://schemas.microsoft.com/office/drawing/2016/5/14/chartex&quot; xmlns:dt=&quot;uuid:C2F41010-65B3-11d1-A29F-00AA00C14882&quot; xmlns:mc=&quot;http://schemas.openxmlformats.org/markup-compatibility/2006&quot; xmlns:aink=&quot;http://schemas.microsoft.com/office/drawing/2016/ink&quot; xmlns:am3d=&quot;http://schemas.microsoft.com/office/drawing/2017/model3d&quot; xmlns:o=&quot;urn:schemas-microsoft-com:office:office&quot; xmlns:m=&quot;http://schemas.openxmlformats.org/officeDocument/2006/math&quot; xmlns:v=&quot;urn:schemas-microsoft-com:vml&quot; xmlns:w10=&quot;urn:schemas-microsoft-com:office:word&quot; xmlns:w=&quot;http://schemas.microsoft.com/office/word/2003/wordml&quot; xmlns:wx=&quot;http://schemas.microsoft.com/office/word/2003/auxHint&quot; xmlns:wne=&quot;http://schemas.microsoft.com/office/word/2006/wordml&quot; xmlns:wsp=&quot;http://schemas.microsoft.com/office/word/2003/wordml/sp2&quot; xmlns:sl=&quot;http://schemas.microsoft.com/schemaLibrary/2003/core&quot; w:macrosPresent=&quot;no&quot; w:embeddedObjPresent=&quot;no&quot; w:ocxPresent=&quot;no&quot; xml:space=&quot;preserve&quot;&gt;&lt;w:ignoreSubtree w:val=&quot;http://schemas.microsoft.com/office/word/2003/wordml/sp2&quot;/&gt;&lt;o:DocumentProperties&gt;&lt;o:Version&gt;16&lt;/o:Version&gt;&lt;/o:DocumentProperties&gt;&lt;w:docPr&gt;&lt;w:view w:val=&quot;print&quot;/&gt;&lt;w:zoom w:percent=&quot;100&quot;/&gt;&lt;w:displayBackgroundShape/&gt;&lt;w:stylePaneFormatFilter w:val=&quot;0000&quot;/&gt;&lt;w:defaultTabStop w:val=&quot;709&quot;/&gt;&lt;w:defaultTableStyle w:sti=&quot;0&quot; w:val=&quot;Normal&quot;/&gt;&lt;w:drawingGridHorizontalSpacing w:val=&quot;0&quot;/&gt;&lt;w:drawingGridVerticalSpacing w:val=&quot;0&quot;/&gt;&lt;w:displayHorizontalDrawingGridEvery w:val=&quot;0&quot;/&gt;&lt;w:displayVerticalDrawingGridEvery w:val=&quot;0&quot;/&gt;&lt;w:useMarginsForDrawingGridOrigin/&gt;&lt;w:drawingGridHorizontalOrigin w:val=&quot;0&quot;/&gt;&lt;w:drawingGridVerticalOrigin w:val=&quot;0&quot;/&gt;&lt;w:characterSpacingControl w:val=&quot;DontCompress&quot;/&gt;&lt;w:optimizeForBrowser/&gt;&lt;w:allowPNG/&gt;&lt;w:validateAgainstSchema/&gt;&lt;w:saveInvalidXML w:val=&quot;off&quot;/&gt;&lt;w:ignoreMixedContent w:val=&quot;off&quot;/&gt;&lt;w:alwaysShowPlaceholderText w:val=&quot;off&quot;/&gt;&lt;w:footnotePr&gt;&lt;w:pos w:val=&quot;beneath-text&quot;/&gt;&lt;/w:footnotePr&gt;&lt;w:compat&gt;&lt;w:origWordTableRules/&gt;&lt;w:noLeading/&gt;&lt;w:spaceForUL/&gt;&lt;w:balanceSingleByteDoubleByteWidth/&gt;&lt;w:doNotLeaveBackslashAlone/&gt;&lt;w:ulTrailSpace/&gt;&lt;w:doNotExpandShiftReturn/&gt;&lt;w:spacingInWholePoints/&gt;&lt;w:showBreaksInFrames/&gt;&lt;w:suppressTopSpacing/&gt;&lt;w:suppressTopSpacingMac5/&gt;&lt;w:mwSmallCaps/&gt;&lt;w:usePrinterMetrics/&gt;&lt;w:ww6BorderRules/&gt;&lt;w:footnoteLayoutLikeWW8/&gt;&lt;w:shapeLayoutLikeWW8/&gt;&lt;w:alignTablesRowByRow/&gt;&lt;w:forgetLastTabAlignment/&gt;&lt;w:autoSpaceLikeWord95/&gt;&lt;w:doNotUseHTMLParagraphAutoSpacing/&gt;&lt;w:layoutRawTableWidth/&gt;&lt;w:layoutTableRowsApart/&gt;&lt;w:useWord97LineBreakingRules/&gt;&lt;w:breakWrappedTables/&gt;&lt;w:snapToGridInCell/&gt;&lt;w:wrapTextWithPunct/&gt;&lt;w:useAsianBreakRules/&gt;&lt;w:useWord2002TableStyleRules/&gt;&lt;/w:compat&gt;&lt;wsp:rsids&gt;&lt;wsp:rsidRoot wsp:val=&quot;000E0BD7&quot;/&gt;&lt;wsp:rsid wsp:val=&quot;00042048&quot;/&gt;&lt;wsp:rsid wsp:val=&quot;000E0BD7&quot;/&gt;&lt;wsp:rsid wsp:val=&quot;005F4E8C&quot;/&gt;&lt;wsp:rsid wsp:val=&quot;006C47D7&quot;/&gt;&lt;wsp:rsid wsp:val=&quot;00792D2C&quot;/&gt;&lt;wsp:rsid wsp:val=&quot;00902218&quot;/&gt;&lt;wsp:rsid wsp:val=&quot;009A109F&quot;/&gt;&lt;wsp:rsid wsp:val=&quot;00C04F03&quot;/&gt;&lt;/wsp:rsids&gt;&lt;/w:docPr&gt;&lt;w:body&gt;&lt;wx:sect&gt;&lt;w:p wsp:rsidR=&quot;00000000&quot; wsp:rsidRDefault=&quot;00792D2C&quot; wsp:rsidP=&quot;00792D2C&quot;&gt;&lt;m:oMathPara&gt;&lt;m:oMath&gt;&lt;m:r&gt;&lt;w:rPr&gt;&lt;w:rFonts w:ascii=&quot;Cambria Math&quot; w:fareast=&quot;Times New Roman&quot; w:h-ansi=&quot;Cambria Math&quot; w:cs=&quot;Times New Roman&quot;/&gt;&lt;wx:font wx:val=&quot;Cambria Math&quot;/&gt;&lt;w:i/&gt;&lt;w:sz-cs w:val=&quot;24&quot;/&gt;&lt;/w:rPr&gt;&lt;m:t&gt;2I?r&lt;/m:t&gt;&lt;/m:r&gt;&lt;/m:oMath&gt;&lt;/m:oMathPara&gt;&lt;/w:p&gt;&lt;w:sectPr wsp:rsidR=&quot;00000000&quot;&gt;&lt;w:pgSz w:w=&quot;12240&quot; w:h=&quot;15840&quot;/&gt;&lt;w:pgMar w:top=&quot;1417&quot; w:right=&quot;1417&quot; w:bottom=&quot;1417&quot; w:left=&quot;1417&quot; w:header=&quot;720&quot; w:footer=&quot;720&quot; w:gutter=&quot;0&quot;/&gt;&lt;w:cols w:space=&quot;720&quot;/&gt;&lt;/w:sectPr&gt;&lt;/wx:sect&gt;&lt;/w:body&gt;&lt;/w:wordDocument&gt;">
                   <v:imagedata r:id="rId16" o:title="" chromakey="white"/>
                 </v:shape>
               </w:pict>
@@ -4109,7 +4093,7 @@
                 <w:position w:val="-6"/>
               </w:rPr>
               <w:pict>
-                <v:shape id="_x0000_i1041" type="#_x0000_t75" alt="" style="width:6.6pt;height:14.4pt;mso-width-percent:0;mso-height-percent:0;mso-width-percent:0;mso-height-percent:0" equationxml="&lt;?xml version=&quot;1.0&quot; encoding=&quot;UTF-8&quot; standalone=&quot;yes&quot;?&gt;&#10;&#10;&lt;?mso-application progid=&quot;Word.Document&quot;?&gt;&#10;&#10;&lt;w:wordDocument xmlns:aml=&quot;http://schemas.microsoft.com/aml/2001/core&quot; xmlns:wpc=&quot;http://schemas.microsoft.com/office/word/2010/wordprocessingCanvas&quot; xmlns:cx=&quot;http://schemas.microsoft.com/office/drawing/2014/chartex&quot; xmlns:cx1=&quot;http://schemas.microsoft.com/office/drawing/2015/9/8/chartex&quot; xmlns:cx2=&quot;http://schemas.microsoft.com/office/drawing/2015/10/21/chartex&quot; xmlns:cx3=&quot;http://schemas.microsoft.com/office/drawing/2016/5/9/chartex&quot; xmlns:cx4=&quot;http://schemas.microsoft.com/office/drawing/2016/5/10/chartex&quot; xmlns:cx5=&quot;http://schemas.microsoft.com/office/drawing/2016/5/11/chartex&quot; xmlns:cx6=&quot;http://schemas.microsoft.com/office/drawing/2016/5/12/chartex&quot; xmlns:cx7=&quot;http://schemas.microsoft.com/office/drawing/2016/5/13/chartex&quot; xmlns:cx8=&quot;http://schemas.microsoft.com/office/drawing/2016/5/14/chartex&quot; xmlns:dt=&quot;uuid:C2F41010-65B3-11d1-A29F-00AA00C14882&quot; xmlns:mc=&quot;http://schemas.openxmlformats.org/markup-compatibility/2006&quot; xmlns:aink=&quot;http://schemas.microsoft.com/office/drawing/2016/ink&quot; xmlns:am3d=&quot;http://schemas.microsoft.com/office/drawing/2017/model3d&quot; xmlns:o=&quot;urn:schemas-microsoft-com:office:office&quot; xmlns:m=&quot;http://schemas.openxmlformats.org/officeDocument/2006/math&quot; xmlns:v=&quot;urn:schemas-microsoft-com:vml&quot; xmlns:w10=&quot;urn:schemas-microsoft-com:office:word&quot; xmlns:w=&quot;http://schemas.microsoft.com/office/word/2003/wordml&quot; xmlns:wx=&quot;http://schemas.microsoft.com/office/word/2003/auxHint&quot; xmlns:wne=&quot;http://schemas.microsoft.com/office/word/2006/wordml&quot; xmlns:wsp=&quot;http://schemas.microsoft.com/office/word/2003/wordml/sp2&quot; xmlns:sl=&quot;http://schemas.microsoft.com/schemaLibrary/2003/core&quot; w:macrosPresent=&quot;no&quot; w:embeddedObjPresent=&quot;no&quot; w:ocxPresent=&quot;no&quot; xml:space=&quot;preserve&quot;&gt;&lt;w:ignoreSubtree w:val=&quot;http://schemas.microsoft.com/office/word/2003/wordml/sp2&quot;/&gt;&lt;o:DocumentProperties&gt;&lt;o:Version&gt;16&lt;/o:Version&gt;&lt;/o:DocumentProperties&gt;&lt;w:docPr&gt;&lt;w:view w:val=&quot;print&quot;/&gt;&lt;w:zoom w:percent=&quot;100&quot;/&gt;&lt;w:displayBackgroundShape/&gt;&lt;w:stylePaneFormatFilter w:val=&quot;0000&quot;/&gt;&lt;w:defaultTabStop w:val=&quot;709&quot;/&gt;&lt;w:defaultTableStyle w:sti=&quot;0&quot; w:val=&quot;Normal&quot;/&gt;&lt;w:drawingGridHorizontalSpacing w:val=&quot;0&quot;/&gt;&lt;w:drawingGridVerticalSpacing w:val=&quot;0&quot;/&gt;&lt;w:displayHorizontalDrawingGridEvery w:val=&quot;0&quot;/&gt;&lt;w:displayVerticalDrawingGridEvery w:val=&quot;0&quot;/&gt;&lt;w:useMarginsForDrawingGridOrigin/&gt;&lt;w:drawingGridHorizontalOrigin w:val=&quot;0&quot;/&gt;&lt;w:drawingGridVerticalOrigin w:val=&quot;0&quot;/&gt;&lt;w:characterSpacingControl w:val=&quot;DontCompress&quot;/&gt;&lt;w:optimizeForBrowser/&gt;&lt;w:allowPNG/&gt;&lt;w:validateAgainstSchema/&gt;&lt;w:saveInvalidXML w:val=&quot;off&quot;/&gt;&lt;w:ignoreMixedContent w:val=&quot;off&quot;/&gt;&lt;w:alwaysShowPlaceholderText w:val=&quot;off&quot;/&gt;&lt;w:footnotePr&gt;&lt;w:pos w:val=&quot;beneath-text&quot;/&gt;&lt;/w:footnotePr&gt;&lt;w:compat&gt;&lt;w:origWordTableRules/&gt;&lt;w:noLeading/&gt;&lt;w:spaceForUL/&gt;&lt;w:balanceSingleByteDoubleByteWidth/&gt;&lt;w:doNotLeaveBackslashAlone/&gt;&lt;w:ulTrailSpace/&gt;&lt;w:doNotExpandShiftReturn/&gt;&lt;w:spacingInWholePoints/&gt;&lt;w:showBreaksInFrames/&gt;&lt;w:suppressTopSpacing/&gt;&lt;w:suppressTopSpacingMac5/&gt;&lt;w:mwSmallCaps/&gt;&lt;w:usePrinterMetrics/&gt;&lt;w:ww6BorderRules/&gt;&lt;w:footnoteLayoutLikeWW8/&gt;&lt;w:shapeLayoutLikeWW8/&gt;&lt;w:alignTablesRowByRow/&gt;&lt;w:forgetLastTabAlignment/&gt;&lt;w:autoSpaceLikeWord95/&gt;&lt;w:doNotUseHTMLParagraphAutoSpacing/&gt;&lt;w:layoutRawTableWidth/&gt;&lt;w:layoutTableRowsApart/&gt;&lt;w:useWord97LineBreakingRules/&gt;&lt;w:breakWrappedTables/&gt;&lt;w:snapToGridInCell/&gt;&lt;w:wrapTextWithPunct/&gt;&lt;w:useAsianBreakRules/&gt;&lt;w:useWord2002TableStyleRules/&gt;&lt;/w:compat&gt;&lt;wsp:rsids&gt;&lt;wsp:rsidRoot wsp:val=&quot;000E0BD7&quot;/&gt;&lt;wsp:rsid wsp:val=&quot;00042048&quot;/&gt;&lt;wsp:rsid wsp:val=&quot;000E0BD7&quot;/&gt;&lt;wsp:rsid wsp:val=&quot;001D22A7&quot;/&gt;&lt;wsp:rsid wsp:val=&quot;005F4E8C&quot;/&gt;&lt;wsp:rsid wsp:val=&quot;006C47D7&quot;/&gt;&lt;wsp:rsid wsp:val=&quot;00902218&quot;/&gt;&lt;wsp:rsid wsp:val=&quot;009A109F&quot;/&gt;&lt;wsp:rsid wsp:val=&quot;00C04F03&quot;/&gt;&lt;/wsp:rsids&gt;&lt;/w:docPr&gt;&lt;w:body&gt;&lt;wx:sect&gt;&lt;w:p wsp:rsidR=&quot;00000000&quot; wsp:rsidRDefault=&quot;001D22A7&quot; wsp:rsidP=&quot;001D22A7&quot;&gt;&lt;m:oMathPara&gt;&lt;m:oMath&gt;&lt;m:r&gt;&lt;w:rPr&gt;&lt;w:rFonts w:ascii=&quot;Cambria Math&quot; w:fareast=&quot;Times New Roman&quot; w:h-ansi=&quot;Cambria Math&quot; w:cs=&quot;Times New Roman&quot;/&gt;&lt;wx:font wx:val=&quot;Cambria Math&quot;/&gt;&lt;w:i/&gt;&lt;w:sz-cs w:val=&quot;24&quot;/&gt;&lt;/w:rPr&gt;&lt;m:t&gt;v&lt;/m:t&gt;&lt;/m:r&gt;&lt;/m:oMath&gt;&lt;/m:oMathPara&gt;&lt;/w:p&gt;&lt;w:sectPr wsp:rsidR=&quot;00000000&quot;&gt;&lt;w:pgSz w:w=&quot;12240&quot; w:h=&quot;15840&quot;/&gt;&lt;w:pgMar w:top=&quot;1417&quot; w:right=&quot;1417&quot; w:bottom=&quot;1417&quot; w:left=&quot;1417&quot; w:header=&quot;720&quot; w:footer=&quot;720&quot; w:gutter=&quot;0&quot;/&gt;&lt;w:cols w:space=&quot;720&quot;/&gt;&lt;/w:sectPr&gt;&lt;/wx:sect&gt;&lt;/w:body&gt;&lt;/w:wordDocument&gt;">
+                <v:shape id="_x0000_i1043" type="#_x0000_t75" alt="" style="width:6.6pt;height:14.4pt;mso-width-percent:0;mso-height-percent:0;mso-width-percent:0;mso-height-percent:0" equationxml="&lt;?xml version=&quot;1.0&quot; encoding=&quot;UTF-8&quot; standalone=&quot;yes&quot;?&gt;&#10;&#10;&lt;?mso-application progid=&quot;Word.Document&quot;?&gt;&#10;&#10;&lt;w:wordDocument xmlns:aml=&quot;http://schemas.microsoft.com/aml/2001/core&quot; xmlns:wpc=&quot;http://schemas.microsoft.com/office/word/2010/wordprocessingCanvas&quot; xmlns:cx=&quot;http://schemas.microsoft.com/office/drawing/2014/chartex&quot; xmlns:cx1=&quot;http://schemas.microsoft.com/office/drawing/2015/9/8/chartex&quot; xmlns:cx2=&quot;http://schemas.microsoft.com/office/drawing/2015/10/21/chartex&quot; xmlns:cx3=&quot;http://schemas.microsoft.com/office/drawing/2016/5/9/chartex&quot; xmlns:cx4=&quot;http://schemas.microsoft.com/office/drawing/2016/5/10/chartex&quot; xmlns:cx5=&quot;http://schemas.microsoft.com/office/drawing/2016/5/11/chartex&quot; xmlns:cx6=&quot;http://schemas.microsoft.com/office/drawing/2016/5/12/chartex&quot; xmlns:cx7=&quot;http://schemas.microsoft.com/office/drawing/2016/5/13/chartex&quot; xmlns:cx8=&quot;http://schemas.microsoft.com/office/drawing/2016/5/14/chartex&quot; xmlns:dt=&quot;uuid:C2F41010-65B3-11d1-A29F-00AA00C14882&quot; xmlns:mc=&quot;http://schemas.openxmlformats.org/markup-compatibility/2006&quot; xmlns:aink=&quot;http://schemas.microsoft.com/office/drawing/2016/ink&quot; xmlns:am3d=&quot;http://schemas.microsoft.com/office/drawing/2017/model3d&quot; xmlns:o=&quot;urn:schemas-microsoft-com:office:office&quot; xmlns:m=&quot;http://schemas.openxmlformats.org/officeDocument/2006/math&quot; xmlns:v=&quot;urn:schemas-microsoft-com:vml&quot; xmlns:w10=&quot;urn:schemas-microsoft-com:office:word&quot; xmlns:w=&quot;http://schemas.microsoft.com/office/word/2003/wordml&quot; xmlns:wx=&quot;http://schemas.microsoft.com/office/word/2003/auxHint&quot; xmlns:wne=&quot;http://schemas.microsoft.com/office/word/2006/wordml&quot; xmlns:wsp=&quot;http://schemas.microsoft.com/office/word/2003/wordml/sp2&quot; xmlns:sl=&quot;http://schemas.microsoft.com/schemaLibrary/2003/core&quot; w:macrosPresent=&quot;no&quot; w:embeddedObjPresent=&quot;no&quot; w:ocxPresent=&quot;no&quot; xml:space=&quot;preserve&quot;&gt;&lt;w:ignoreSubtree w:val=&quot;http://schemas.microsoft.com/office/word/2003/wordml/sp2&quot;/&gt;&lt;o:DocumentProperties&gt;&lt;o:Version&gt;16&lt;/o:Version&gt;&lt;/o:DocumentProperties&gt;&lt;w:docPr&gt;&lt;w:view w:val=&quot;print&quot;/&gt;&lt;w:zoom w:percent=&quot;100&quot;/&gt;&lt;w:displayBackgroundShape/&gt;&lt;w:stylePaneFormatFilter w:val=&quot;0000&quot;/&gt;&lt;w:defaultTabStop w:val=&quot;709&quot;/&gt;&lt;w:defaultTableStyle w:sti=&quot;0&quot; w:val=&quot;Normal&quot;/&gt;&lt;w:drawingGridHorizontalSpacing w:val=&quot;0&quot;/&gt;&lt;w:drawingGridVerticalSpacing w:val=&quot;0&quot;/&gt;&lt;w:displayHorizontalDrawingGridEvery w:val=&quot;0&quot;/&gt;&lt;w:displayVerticalDrawingGridEvery w:val=&quot;0&quot;/&gt;&lt;w:useMarginsForDrawingGridOrigin/&gt;&lt;w:drawingGridHorizontalOrigin w:val=&quot;0&quot;/&gt;&lt;w:drawingGridVerticalOrigin w:val=&quot;0&quot;/&gt;&lt;w:characterSpacingControl w:val=&quot;DontCompress&quot;/&gt;&lt;w:optimizeForBrowser/&gt;&lt;w:allowPNG/&gt;&lt;w:validateAgainstSchema/&gt;&lt;w:saveInvalidXML w:val=&quot;off&quot;/&gt;&lt;w:ignoreMixedContent w:val=&quot;off&quot;/&gt;&lt;w:alwaysShowPlaceholderText w:val=&quot;off&quot;/&gt;&lt;w:footnotePr&gt;&lt;w:pos w:val=&quot;beneath-text&quot;/&gt;&lt;/w:footnotePr&gt;&lt;w:compat&gt;&lt;w:origWordTableRules/&gt;&lt;w:noLeading/&gt;&lt;w:spaceForUL/&gt;&lt;w:balanceSingleByteDoubleByteWidth/&gt;&lt;w:doNotLeaveBackslashAlone/&gt;&lt;w:ulTrailSpace/&gt;&lt;w:doNotExpandShiftReturn/&gt;&lt;w:spacingInWholePoints/&gt;&lt;w:showBreaksInFrames/&gt;&lt;w:suppressTopSpacing/&gt;&lt;w:suppressTopSpacingMac5/&gt;&lt;w:mwSmallCaps/&gt;&lt;w:usePrinterMetrics/&gt;&lt;w:ww6BorderRules/&gt;&lt;w:footnoteLayoutLikeWW8/&gt;&lt;w:shapeLayoutLikeWW8/&gt;&lt;w:alignTablesRowByRow/&gt;&lt;w:forgetLastTabAlignment/&gt;&lt;w:autoSpaceLikeWord95/&gt;&lt;w:doNotUseHTMLParagraphAutoSpacing/&gt;&lt;w:layoutRawTableWidth/&gt;&lt;w:layoutTableRowsApart/&gt;&lt;w:useWord97LineBreakingRules/&gt;&lt;w:breakWrappedTables/&gt;&lt;w:snapToGridInCell/&gt;&lt;w:wrapTextWithPunct/&gt;&lt;w:useAsianBreakRules/&gt;&lt;w:useWord2002TableStyleRules/&gt;&lt;/w:compat&gt;&lt;wsp:rsids&gt;&lt;wsp:rsidRoot wsp:val=&quot;000E0BD7&quot;/&gt;&lt;wsp:rsid wsp:val=&quot;00042048&quot;/&gt;&lt;wsp:rsid wsp:val=&quot;000E0BD7&quot;/&gt;&lt;wsp:rsid wsp:val=&quot;001D22A7&quot;/&gt;&lt;wsp:rsid wsp:val=&quot;005F4E8C&quot;/&gt;&lt;wsp:rsid wsp:val=&quot;006C47D7&quot;/&gt;&lt;wsp:rsid wsp:val=&quot;00902218&quot;/&gt;&lt;wsp:rsid wsp:val=&quot;009A109F&quot;/&gt;&lt;wsp:rsid wsp:val=&quot;00C04F03&quot;/&gt;&lt;/wsp:rsids&gt;&lt;/w:docPr&gt;&lt;w:body&gt;&lt;wx:sect&gt;&lt;w:p wsp:rsidR=&quot;00000000&quot; wsp:rsidRDefault=&quot;001D22A7&quot; wsp:rsidP=&quot;001D22A7&quot;&gt;&lt;m:oMathPara&gt;&lt;m:oMath&gt;&lt;m:r&gt;&lt;w:rPr&gt;&lt;w:rFonts w:ascii=&quot;Cambria Math&quot; w:fareast=&quot;Times New Roman&quot; w:h-ansi=&quot;Cambria Math&quot; w:cs=&quot;Times New Roman&quot;/&gt;&lt;wx:font wx:val=&quot;Cambria Math&quot;/&gt;&lt;w:i/&gt;&lt;w:sz-cs w:val=&quot;24&quot;/&gt;&lt;/w:rPr&gt;&lt;m:t&gt;v&lt;/m:t&gt;&lt;/m:r&gt;&lt;/m:oMath&gt;&lt;/m:oMathPara&gt;&lt;/w:p&gt;&lt;w:sectPr wsp:rsidR=&quot;00000000&quot;&gt;&lt;w:pgSz w:w=&quot;12240&quot; w:h=&quot;15840&quot;/&gt;&lt;w:pgMar w:top=&quot;1417&quot; w:right=&quot;1417&quot; w:bottom=&quot;1417&quot; w:left=&quot;1417&quot; w:header=&quot;720&quot; w:footer=&quot;720&quot; w:gutter=&quot;0&quot;/&gt;&lt;w:cols w:space=&quot;720&quot;/&gt;&lt;/w:sectPr&gt;&lt;/wx:sect&gt;&lt;/w:body&gt;&lt;/w:wordDocument&gt;">
                   <v:imagedata r:id="rId17" o:title="" chromakey="white"/>
                 </v:shape>
               </w:pict>
@@ -4134,7 +4118,7 @@
                 <w:position w:val="-6"/>
               </w:rPr>
               <w:pict>
-                <v:shape id="_x0000_i1042" type="#_x0000_t75" alt="" style="width:6.6pt;height:15pt;mso-width-percent:0;mso-height-percent:0;mso-width-percent:0;mso-height-percent:0" equationxml="&lt;?xml version=&quot;1.0&quot; encoding=&quot;UTF-8&quot; standalone=&quot;yes&quot;?&gt;&#10;&#10;&lt;?mso-application progid=&quot;Word.Document&quot;?&gt;&#10;&#10;&lt;w:wordDocument xmlns:aml=&quot;http://schemas.microsoft.com/aml/2001/core&quot; xmlns:wpc=&quot;http://schemas.microsoft.com/office/word/2010/wordprocessingCanvas&quot; xmlns:cx=&quot;http://schemas.microsoft.com/office/drawing/2014/chartex&quot; xmlns:cx1=&quot;http://schemas.microsoft.com/office/drawing/2015/9/8/chartex&quot; xmlns:cx2=&quot;http://schemas.microsoft.com/office/drawing/2015/10/21/chartex&quot; xmlns:cx3=&quot;http://schemas.microsoft.com/office/drawing/2016/5/9/chartex&quot; xmlns:cx4=&quot;http://schemas.microsoft.com/office/drawing/2016/5/10/chartex&quot; xmlns:cx5=&quot;http://schemas.microsoft.com/office/drawing/2016/5/11/chartex&quot; xmlns:cx6=&quot;http://schemas.microsoft.com/office/drawing/2016/5/12/chartex&quot; xmlns:cx7=&quot;http://schemas.microsoft.com/office/drawing/2016/5/13/chartex&quot; xmlns:cx8=&quot;http://schemas.microsoft.com/office/drawing/2016/5/14/chartex&quot; xmlns:dt=&quot;uuid:C2F41010-65B3-11d1-A29F-00AA00C14882&quot; xmlns:mc=&quot;http://schemas.openxmlformats.org/markup-compatibility/2006&quot; xmlns:aink=&quot;http://schemas.microsoft.com/office/drawing/2016/ink&quot; xmlns:am3d=&quot;http://schemas.microsoft.com/office/drawing/2017/model3d&quot; xmlns:o=&quot;urn:schemas-microsoft-com:office:office&quot; xmlns:m=&quot;http://schemas.openxmlformats.org/officeDocument/2006/math&quot; xmlns:v=&quot;urn:schemas-microsoft-com:vml&quot; xmlns:w10=&quot;urn:schemas-microsoft-com:office:word&quot; xmlns:w=&quot;http://schemas.microsoft.com/office/word/2003/wordml&quot; xmlns:wx=&quot;http://schemas.microsoft.com/office/word/2003/auxHint&quot; xmlns:wne=&quot;http://schemas.microsoft.com/office/word/2006/wordml&quot; xmlns:wsp=&quot;http://schemas.microsoft.com/office/word/2003/wordml/sp2&quot; xmlns:sl=&quot;http://schemas.microsoft.com/schemaLibrary/2003/core&quot; w:macrosPresent=&quot;no&quot; w:embeddedObjPresent=&quot;no&quot; w:ocxPresent=&quot;no&quot; xml:space=&quot;preserve&quot;&gt;&lt;w:ignoreSubtree w:val=&quot;http://schemas.microsoft.com/office/word/2003/wordml/sp2&quot;/&gt;&lt;o:DocumentProperties&gt;&lt;o:Version&gt;16&lt;/o:Version&gt;&lt;/o:DocumentProperties&gt;&lt;w:docPr&gt;&lt;w:view w:val=&quot;print&quot;/&gt;&lt;w:zoom w:percent=&quot;100&quot;/&gt;&lt;w:displayBackgroundShape/&gt;&lt;w:stylePaneFormatFilter w:val=&quot;0000&quot;/&gt;&lt;w:defaultTabStop w:val=&quot;709&quot;/&gt;&lt;w:defaultTableStyle w:sti=&quot;0&quot; w:val=&quot;Normal&quot;/&gt;&lt;w:drawingGridHorizontalSpacing w:val=&quot;0&quot;/&gt;&lt;w:drawingGridVerticalSpacing w:val=&quot;0&quot;/&gt;&lt;w:displayHorizontalDrawingGridEvery w:val=&quot;0&quot;/&gt;&lt;w:displayVerticalDrawingGridEvery w:val=&quot;0&quot;/&gt;&lt;w:useMarginsForDrawingGridOrigin/&gt;&lt;w:drawingGridHorizontalOrigin w:val=&quot;0&quot;/&gt;&lt;w:drawingGridVerticalOrigin w:val=&quot;0&quot;/&gt;&lt;w:characterSpacingControl w:val=&quot;DontCompress&quot;/&gt;&lt;w:optimizeForBrowser/&gt;&lt;w:allowPNG/&gt;&lt;w:validateAgainstSchema/&gt;&lt;w:saveInvalidXML w:val=&quot;off&quot;/&gt;&lt;w:ignoreMixedContent w:val=&quot;off&quot;/&gt;&lt;w:alwaysShowPlaceholderText w:val=&quot;off&quot;/&gt;&lt;w:footnotePr&gt;&lt;w:pos w:val=&quot;beneath-text&quot;/&gt;&lt;/w:footnotePr&gt;&lt;w:compat&gt;&lt;w:origWordTableRules/&gt;&lt;w:noLeading/&gt;&lt;w:spaceForUL/&gt;&lt;w:balanceSingleByteDoubleByteWidth/&gt;&lt;w:doNotLeaveBackslashAlone/&gt;&lt;w:ulTrailSpace/&gt;&lt;w:doNotExpandShiftReturn/&gt;&lt;w:spacingInWholePoints/&gt;&lt;w:showBreaksInFrames/&gt;&lt;w:suppressTopSpacing/&gt;&lt;w:suppressTopSpacingMac5/&gt;&lt;w:mwSmallCaps/&gt;&lt;w:usePrinterMetrics/&gt;&lt;w:ww6BorderRules/&gt;&lt;w:footnoteLayoutLikeWW8/&gt;&lt;w:shapeLayoutLikeWW8/&gt;&lt;w:alignTablesRowByRow/&gt;&lt;w:forgetLastTabAlignment/&gt;&lt;w:autoSpaceLikeWord95/&gt;&lt;w:doNotUseHTMLParagraphAutoSpacing/&gt;&lt;w:layoutRawTableWidth/&gt;&lt;w:layoutTableRowsApart/&gt;&lt;w:useWord97LineBreakingRules/&gt;&lt;w:breakWrappedTables/&gt;&lt;w:snapToGridInCell/&gt;&lt;w:wrapTextWithPunct/&gt;&lt;w:useAsianBreakRules/&gt;&lt;w:useWord2002TableStyleRules/&gt;&lt;/w:compat&gt;&lt;wsp:rsids&gt;&lt;wsp:rsidRoot wsp:val=&quot;000E0BD7&quot;/&gt;&lt;wsp:rsid wsp:val=&quot;00042048&quot;/&gt;&lt;wsp:rsid wsp:val=&quot;000E0BD7&quot;/&gt;&lt;wsp:rsid wsp:val=&quot;001D22A7&quot;/&gt;&lt;wsp:rsid wsp:val=&quot;005F4E8C&quot;/&gt;&lt;wsp:rsid wsp:val=&quot;006C47D7&quot;/&gt;&lt;wsp:rsid wsp:val=&quot;00902218&quot;/&gt;&lt;wsp:rsid wsp:val=&quot;009A109F&quot;/&gt;&lt;wsp:rsid wsp:val=&quot;00C04F03&quot;/&gt;&lt;/wsp:rsids&gt;&lt;/w:docPr&gt;&lt;w:body&gt;&lt;wx:sect&gt;&lt;w:p wsp:rsidR=&quot;00000000&quot; wsp:rsidRDefault=&quot;001D22A7&quot; wsp:rsidP=&quot;001D22A7&quot;&gt;&lt;m:oMathPara&gt;&lt;m:oMath&gt;&lt;m:r&gt;&lt;w:rPr&gt;&lt;w:rFonts w:ascii=&quot;Cambria Math&quot; w:fareast=&quot;Times New Roman&quot; w:h-ansi=&quot;Cambria Math&quot; w:cs=&quot;Times New Roman&quot;/&gt;&lt;wx:font wx:val=&quot;Cambria Math&quot;/&gt;&lt;w:i/&gt;&lt;w:sz-cs w:val=&quot;24&quot;/&gt;&lt;/w:rPr&gt;&lt;m:t&gt;v&lt;/m:t&gt;&lt;/m:r&gt;&lt;/m:oMath&gt;&lt;/m:oMathPara&gt;&lt;/w:p&gt;&lt;w:sectPr wsp:rsidR=&quot;00000000&quot;&gt;&lt;w:pgSz w:w=&quot;12240&quot; w:h=&quot;15840&quot;/&gt;&lt;w:pgMar w:top=&quot;1417&quot; w:right=&quot;1417&quot; w:bottom=&quot;1417&quot; w:left=&quot;1417&quot; w:header=&quot;720&quot; w:footer=&quot;720&quot; w:gutter=&quot;0&quot;/&gt;&lt;w:cols w:space=&quot;720&quot;/&gt;&lt;/w:sectPr&gt;&lt;/wx:sect&gt;&lt;/w:body&gt;&lt;/w:wordDocument&gt;">
+                <v:shape id="_x0000_i1044" type="#_x0000_t75" alt="" style="width:6.6pt;height:15pt;mso-width-percent:0;mso-height-percent:0;mso-width-percent:0;mso-height-percent:0" equationxml="&lt;?xml version=&quot;1.0&quot; encoding=&quot;UTF-8&quot; standalone=&quot;yes&quot;?&gt;&#10;&#10;&lt;?mso-application progid=&quot;Word.Document&quot;?&gt;&#10;&#10;&lt;w:wordDocument xmlns:aml=&quot;http://schemas.microsoft.com/aml/2001/core&quot; xmlns:wpc=&quot;http://schemas.microsoft.com/office/word/2010/wordprocessingCanvas&quot; xmlns:cx=&quot;http://schemas.microsoft.com/office/drawing/2014/chartex&quot; xmlns:cx1=&quot;http://schemas.microsoft.com/office/drawing/2015/9/8/chartex&quot; xmlns:cx2=&quot;http://schemas.microsoft.com/office/drawing/2015/10/21/chartex&quot; xmlns:cx3=&quot;http://schemas.microsoft.com/office/drawing/2016/5/9/chartex&quot; xmlns:cx4=&quot;http://schemas.microsoft.com/office/drawing/2016/5/10/chartex&quot; xmlns:cx5=&quot;http://schemas.microsoft.com/office/drawing/2016/5/11/chartex&quot; xmlns:cx6=&quot;http://schemas.microsoft.com/office/drawing/2016/5/12/chartex&quot; xmlns:cx7=&quot;http://schemas.microsoft.com/office/drawing/2016/5/13/chartex&quot; xmlns:cx8=&quot;http://schemas.microsoft.com/office/drawing/2016/5/14/chartex&quot; xmlns:dt=&quot;uuid:C2F41010-65B3-11d1-A29F-00AA00C14882&quot; xmlns:mc=&quot;http://schemas.openxmlformats.org/markup-compatibility/2006&quot; xmlns:aink=&quot;http://schemas.microsoft.com/office/drawing/2016/ink&quot; xmlns:am3d=&quot;http://schemas.microsoft.com/office/drawing/2017/model3d&quot; xmlns:o=&quot;urn:schemas-microsoft-com:office:office&quot; xmlns:m=&quot;http://schemas.openxmlformats.org/officeDocument/2006/math&quot; xmlns:v=&quot;urn:schemas-microsoft-com:vml&quot; xmlns:w10=&quot;urn:schemas-microsoft-com:office:word&quot; xmlns:w=&quot;http://schemas.microsoft.com/office/word/2003/wordml&quot; xmlns:wx=&quot;http://schemas.microsoft.com/office/word/2003/auxHint&quot; xmlns:wne=&quot;http://schemas.microsoft.com/office/word/2006/wordml&quot; xmlns:wsp=&quot;http://schemas.microsoft.com/office/word/2003/wordml/sp2&quot; xmlns:sl=&quot;http://schemas.microsoft.com/schemaLibrary/2003/core&quot; w:macrosPresent=&quot;no&quot; w:embeddedObjPresent=&quot;no&quot; w:ocxPresent=&quot;no&quot; xml:space=&quot;preserve&quot;&gt;&lt;w:ignoreSubtree w:val=&quot;http://schemas.microsoft.com/office/word/2003/wordml/sp2&quot;/&gt;&lt;o:DocumentProperties&gt;&lt;o:Version&gt;16&lt;/o:Version&gt;&lt;/o:DocumentProperties&gt;&lt;w:docPr&gt;&lt;w:view w:val=&quot;print&quot;/&gt;&lt;w:zoom w:percent=&quot;100&quot;/&gt;&lt;w:displayBackgroundShape/&gt;&lt;w:stylePaneFormatFilter w:val=&quot;0000&quot;/&gt;&lt;w:defaultTabStop w:val=&quot;709&quot;/&gt;&lt;w:defaultTableStyle w:sti=&quot;0&quot; w:val=&quot;Normal&quot;/&gt;&lt;w:drawingGridHorizontalSpacing w:val=&quot;0&quot;/&gt;&lt;w:drawingGridVerticalSpacing w:val=&quot;0&quot;/&gt;&lt;w:displayHorizontalDrawingGridEvery w:val=&quot;0&quot;/&gt;&lt;w:displayVerticalDrawingGridEvery w:val=&quot;0&quot;/&gt;&lt;w:useMarginsForDrawingGridOrigin/&gt;&lt;w:drawingGridHorizontalOrigin w:val=&quot;0&quot;/&gt;&lt;w:drawingGridVerticalOrigin w:val=&quot;0&quot;/&gt;&lt;w:characterSpacingControl w:val=&quot;DontCompress&quot;/&gt;&lt;w:optimizeForBrowser/&gt;&lt;w:allowPNG/&gt;&lt;w:validateAgainstSchema/&gt;&lt;w:saveInvalidXML w:val=&quot;off&quot;/&gt;&lt;w:ignoreMixedContent w:val=&quot;off&quot;/&gt;&lt;w:alwaysShowPlaceholderText w:val=&quot;off&quot;/&gt;&lt;w:footnotePr&gt;&lt;w:pos w:val=&quot;beneath-text&quot;/&gt;&lt;/w:footnotePr&gt;&lt;w:compat&gt;&lt;w:origWordTableRules/&gt;&lt;w:noLeading/&gt;&lt;w:spaceForUL/&gt;&lt;w:balanceSingleByteDoubleByteWidth/&gt;&lt;w:doNotLeaveBackslashAlone/&gt;&lt;w:ulTrailSpace/&gt;&lt;w:doNotExpandShiftReturn/&gt;&lt;w:spacingInWholePoints/&gt;&lt;w:showBreaksInFrames/&gt;&lt;w:suppressTopSpacing/&gt;&lt;w:suppressTopSpacingMac5/&gt;&lt;w:mwSmallCaps/&gt;&lt;w:usePrinterMetrics/&gt;&lt;w:ww6BorderRules/&gt;&lt;w:footnoteLayoutLikeWW8/&gt;&lt;w:shapeLayoutLikeWW8/&gt;&lt;w:alignTablesRowByRow/&gt;&lt;w:forgetLastTabAlignment/&gt;&lt;w:autoSpaceLikeWord95/&gt;&lt;w:doNotUseHTMLParagraphAutoSpacing/&gt;&lt;w:layoutRawTableWidth/&gt;&lt;w:layoutTableRowsApart/&gt;&lt;w:useWord97LineBreakingRules/&gt;&lt;w:breakWrappedTables/&gt;&lt;w:snapToGridInCell/&gt;&lt;w:wrapTextWithPunct/&gt;&lt;w:useAsianBreakRules/&gt;&lt;w:useWord2002TableStyleRules/&gt;&lt;/w:compat&gt;&lt;wsp:rsids&gt;&lt;wsp:rsidRoot wsp:val=&quot;000E0BD7&quot;/&gt;&lt;wsp:rsid wsp:val=&quot;00042048&quot;/&gt;&lt;wsp:rsid wsp:val=&quot;000E0BD7&quot;/&gt;&lt;wsp:rsid wsp:val=&quot;001D22A7&quot;/&gt;&lt;wsp:rsid wsp:val=&quot;005F4E8C&quot;/&gt;&lt;wsp:rsid wsp:val=&quot;006C47D7&quot;/&gt;&lt;wsp:rsid wsp:val=&quot;00902218&quot;/&gt;&lt;wsp:rsid wsp:val=&quot;009A109F&quot;/&gt;&lt;wsp:rsid wsp:val=&quot;00C04F03&quot;/&gt;&lt;/wsp:rsids&gt;&lt;/w:docPr&gt;&lt;w:body&gt;&lt;wx:sect&gt;&lt;w:p wsp:rsidR=&quot;00000000&quot; wsp:rsidRDefault=&quot;001D22A7&quot; wsp:rsidP=&quot;001D22A7&quot;&gt;&lt;m:oMathPara&gt;&lt;m:oMath&gt;&lt;m:r&gt;&lt;w:rPr&gt;&lt;w:rFonts w:ascii=&quot;Cambria Math&quot; w:fareast=&quot;Times New Roman&quot; w:h-ansi=&quot;Cambria Math&quot; w:cs=&quot;Times New Roman&quot;/&gt;&lt;wx:font wx:val=&quot;Cambria Math&quot;/&gt;&lt;w:i/&gt;&lt;w:sz-cs w:val=&quot;24&quot;/&gt;&lt;/w:rPr&gt;&lt;m:t&gt;v&lt;/m:t&gt;&lt;/m:r&gt;&lt;/m:oMath&gt;&lt;/m:oMathPara&gt;&lt;/w:p&gt;&lt;w:sectPr wsp:rsidR=&quot;00000000&quot;&gt;&lt;w:pgSz w:w=&quot;12240&quot; w:h=&quot;15840&quot;/&gt;&lt;w:pgMar w:top=&quot;1417&quot; w:right=&quot;1417&quot; w:bottom=&quot;1417&quot; w:left=&quot;1417&quot; w:header=&quot;720&quot; w:footer=&quot;720&quot; w:gutter=&quot;0&quot;/&gt;&lt;w:cols w:space=&quot;720&quot;/&gt;&lt;/w:sectPr&gt;&lt;/wx:sect&gt;&lt;/w:body&gt;&lt;/w:wordDocument&gt;">
                   <v:imagedata r:id="rId17" o:title="" chromakey="white"/>
                 </v:shape>
               </w:pict>
@@ -4173,7 +4157,7 @@
                 <w:position w:val="-15"/>
               </w:rPr>
               <w:pict>
-                <v:shape id="_x0000_i1043" type="#_x0000_t75" alt="" style="width:107.4pt;height:24pt;mso-width-percent:0;mso-height-percent:0;mso-width-percent:0;mso-height-percent:0" equationxml="&lt;?xml version=&quot;1.0&quot; encoding=&quot;UTF-8&quot; standalone=&quot;yes&quot;?&gt;&#10;&#10;&lt;?mso-application progid=&quot;Word.Document&quot;?&gt;&#10;&#10;&lt;w:wordDocument xmlns:aml=&quot;http://schemas.microsoft.com/aml/2001/core&quot; xmlns:wpc=&quot;http://schemas.microsoft.com/office/word/2010/wordprocessingCanvas&quot; xmlns:cx=&quot;http://schemas.microsoft.com/office/drawing/2014/chartex&quot; xmlns:cx1=&quot;http://schemas.microsoft.com/office/drawing/2015/9/8/chartex&quot; xmlns:cx2=&quot;http://schemas.microsoft.com/office/drawing/2015/10/21/chartex&quot; xmlns:cx3=&quot;http://schemas.microsoft.com/office/drawing/2016/5/9/chartex&quot; xmlns:cx4=&quot;http://schemas.microsoft.com/office/drawing/2016/5/10/chartex&quot; xmlns:cx5=&quot;http://schemas.microsoft.com/office/drawing/2016/5/11/chartex&quot; xmlns:cx6=&quot;http://schemas.microsoft.com/office/drawing/2016/5/12/chartex&quot; xmlns:cx7=&quot;http://schemas.microsoft.com/office/drawing/2016/5/13/chartex&quot; xmlns:cx8=&quot;http://schemas.microsoft.com/office/drawing/2016/5/14/chartex&quot; xmlns:dt=&quot;uuid:C2F41010-65B3-11d1-A29F-00AA00C14882&quot; xmlns:mc=&quot;http://schemas.openxmlformats.org/markup-compatibility/2006&quot; xmlns:aink=&quot;http://schemas.microsoft.com/office/drawing/2016/ink&quot; xmlns:am3d=&quot;http://schemas.microsoft.com/office/drawing/2017/model3d&quot; xmlns:o=&quot;urn:schemas-microsoft-com:office:office&quot; xmlns:m=&quot;http://schemas.openxmlformats.org/officeDocument/2006/math&quot; xmlns:v=&quot;urn:schemas-microsoft-com:vml&quot; xmlns:w10=&quot;urn:schemas-microsoft-com:office:word&quot; xmlns:w=&quot;http://schemas.microsoft.com/office/word/2003/wordml&quot; xmlns:wx=&quot;http://schemas.microsoft.com/office/word/2003/auxHint&quot; xmlns:wne=&quot;http://schemas.microsoft.com/office/word/2006/wordml&quot; xmlns:wsp=&quot;http://schemas.microsoft.com/office/word/2003/wordml/sp2&quot; xmlns:sl=&quot;http://schemas.microsoft.com/schemaLibrary/2003/core&quot; w:macrosPresent=&quot;no&quot; w:embeddedObjPresent=&quot;no&quot; w:ocxPresent=&quot;no&quot; xml:space=&quot;preserve&quot;&gt;&lt;w:ignoreSubtree w:val=&quot;http://schemas.microsoft.com/office/word/2003/wordml/sp2&quot;/&gt;&lt;o:DocumentProperties&gt;&lt;o:Version&gt;16&lt;/o:Version&gt;&lt;/o:DocumentProperties&gt;&lt;w:docPr&gt;&lt;w:view w:val=&quot;print&quot;/&gt;&lt;w:zoom w:percent=&quot;100&quot;/&gt;&lt;w:displayBackgroundShape/&gt;&lt;w:stylePaneFormatFilter w:val=&quot;0000&quot;/&gt;&lt;w:defaultTabStop w:val=&quot;709&quot;/&gt;&lt;w:defaultTableStyle w:sti=&quot;0&quot; w:val=&quot;Normal&quot;/&gt;&lt;w:drawingGridHorizontalSpacing w:val=&quot;0&quot;/&gt;&lt;w:drawingGridVerticalSpacing w:val=&quot;0&quot;/&gt;&lt;w:displayHorizontalDrawingGridEvery w:val=&quot;0&quot;/&gt;&lt;w:displayVerticalDrawingGridEvery w:val=&quot;0&quot;/&gt;&lt;w:useMarginsForDrawingGridOrigin/&gt;&lt;w:drawingGridHorizontalOrigin w:val=&quot;0&quot;/&gt;&lt;w:drawingGridVerticalOrigin w:val=&quot;0&quot;/&gt;&lt;w:characterSpacingControl w:val=&quot;DontCompress&quot;/&gt;&lt;w:optimizeForBrowser/&gt;&lt;w:allowPNG/&gt;&lt;w:validateAgainstSchema/&gt;&lt;w:saveInvalidXML w:val=&quot;off&quot;/&gt;&lt;w:ignoreMixedContent w:val=&quot;off&quot;/&gt;&lt;w:alwaysShowPlaceholderText w:val=&quot;off&quot;/&gt;&lt;w:footnotePr&gt;&lt;w:pos w:val=&quot;beneath-text&quot;/&gt;&lt;/w:footnotePr&gt;&lt;w:compat&gt;&lt;w:origWordTableRules/&gt;&lt;w:noLeading/&gt;&lt;w:spaceForUL/&gt;&lt;w:balanceSingleByteDoubleByteWidth/&gt;&lt;w:doNotLeaveBackslashAlone/&gt;&lt;w:ulTrailSpace/&gt;&lt;w:doNotExpandShiftReturn/&gt;&lt;w:spacingInWholePoints/&gt;&lt;w:showBreaksInFrames/&gt;&lt;w:suppressTopSpacing/&gt;&lt;w:suppressTopSpacingMac5/&gt;&lt;w:mwSmallCaps/&gt;&lt;w:usePrinterMetrics/&gt;&lt;w:ww6BorderRules/&gt;&lt;w:footnoteLayoutLikeWW8/&gt;&lt;w:shapeLayoutLikeWW8/&gt;&lt;w:alignTablesRowByRow/&gt;&lt;w:forgetLastTabAlignment/&gt;&lt;w:autoSpaceLikeWord95/&gt;&lt;w:doNotUseHTMLParagraphAutoSpacing/&gt;&lt;w:layoutRawTableWidth/&gt;&lt;w:layoutTableRowsApart/&gt;&lt;w:useWord97LineBreakingRules/&gt;&lt;w:breakWrappedTables/&gt;&lt;w:snapToGridInCell/&gt;&lt;w:wrapTextWithPunct/&gt;&lt;w:useAsianBreakRules/&gt;&lt;w:useWord2002TableStyleRules/&gt;&lt;/w:compat&gt;&lt;wsp:rsids&gt;&lt;wsp:rsidRoot wsp:val=&quot;000E0BD7&quot;/&gt;&lt;wsp:rsid wsp:val=&quot;00042048&quot;/&gt;&lt;wsp:rsid wsp:val=&quot;000E0BD7&quot;/&gt;&lt;wsp:rsid wsp:val=&quot;005F4E8C&quot;/&gt;&lt;wsp:rsid wsp:val=&quot;006C47D7&quot;/&gt;&lt;wsp:rsid wsp:val=&quot;006D3E2A&quot;/&gt;&lt;wsp:rsid wsp:val=&quot;00902218&quot;/&gt;&lt;wsp:rsid wsp:val=&quot;009A109F&quot;/&gt;&lt;wsp:rsid wsp:val=&quot;00C04F03&quot;/&gt;&lt;/wsp:rsids&gt;&lt;/w:docPr&gt;&lt;w:body&gt;&lt;wx:sect&gt;&lt;w:p wsp:rsidR=&quot;00000000&quot; wsp:rsidRDefault=&quot;006D3E2A&quot; wsp:rsidP=&quot;006D3E2A&quot;&gt;&lt;m:oMathPara&gt;&lt;m:oMath&gt;&lt;m:r&gt;&lt;w:rPr&gt;&lt;w:rFonts w:ascii=&quot;Cambria Math&quot; w:fareast=&quot;Times New Roman&quot; w:h-ansi=&quot;Cambria Math&quot; w:cs=&quot;Times New Roman&quot;/&gt;&lt;wx:font wx:val=&quot;Cambria Math&quot;/&gt;&lt;w:i/&gt;&lt;w:sz-cs w:val=&quot;24&quot;/&gt;&lt;/w:rPr&gt;&lt;m:t&gt;T=&lt;/m:t&gt;&lt;/m:r&gt;&lt;m:f&gt;&lt;m:fPr&gt;&lt;m:ctrlPr&gt;&lt;w:rPr&gt;&lt;w:rFonts w:ascii=&quot;Cambria Math&quot; w:fareast=&quot;Times New Roman&quot; w:h-ansi=&quot;Cambria Math&quot; w:cs=&quot;Times New Roman&quot;/&gt;&lt;wx:font wx:val=&quot;Cambria Math&quot;/&gt;&lt;w:i/&gt;&lt;w:sz-cs w:val=&quot;24&quot;/&gt;&lt;/w:rPr&gt;&lt;/m:ctrlPr&gt;&lt;/m:fPr&gt;&lt;m:num&gt;&lt;m:r&gt;&lt;w:rPr&gt;&lt;w:rFonts w:ascii=&quot;Cambria Math&quot; w:fareast=&quot;Times New Roman&quot; w:h-ansi=&quot;Cambria Math&quot; w:cs=&quot;Times New Roman&quot;/&gt;&lt;wx:font wx:val=&quot;Cambria Math&quot;/&gt;&lt;w:i/&gt;&lt;w:sz-cs w:val=&quot;24&quot;/&gt;&lt;/w:rPr&gt;&lt;m:t&gt;2I?r&lt;/m:t&gt;&lt;/m:r&gt;&lt;/m:num&gt;&lt;m:den&gt;&lt;m:r&gt;&lt;w:rPr&gt;&lt;w:rFonts w:ascii=&quot;Cambria Math&quot; w:fareast=&quot;Times New Roman&quot; w:h-ansi=&quot;Cambria Math&quot; w:cs=&quot;Times New Roman&quot;/&gt;&lt;wx:font wx:val=&quot;Cambria Math&quot;/&gt;&lt;w:i/&gt;&lt;w:sz-cs w:val=&quot;24&quot;/&gt;&lt;/w:rPr&gt;&lt;m:t&gt;v&lt;/m:t&gt;&lt;/m:r&gt;&lt;/m:den&gt;&lt;/m:f&gt;&lt;m:r&gt;&lt;w:rPr&gt;&lt;w:rFonts w:ascii=&quot;Cambria Math&quot; w:fareast=&quot;Times New Roman&quot; w:h-ansi=&quot;Cambria Math&quot; w:cs=&quot;Times New Roman&quot;/&gt;&lt;wx:font wx:val=&quot;Cambria Math&quot;/&gt;&lt;w:i/&gt;&lt;w:sz-cs w:val=&quot;24&quot;/&gt;&lt;/w:rPr&gt;&lt;m:t&gt;=&amp;gt;&lt;/m:t&gt;&lt;/m:r&gt;&lt;m:f&gt;&lt;m:fPr&gt;&lt;m:ctrlPr&gt;&lt;w:rPr&gt;&lt;w:rFonts w:ascii=&quot;Cambria Math&quot; w:fareast=&quot;Times New Roman&quot; w:h-ansi=&quot;Cambria Math&quot; w:cs=&quot;Times New Roman&quot;/&gt;&lt;wx:font wx:val=&quot;Cambria Math&quot;/&gt;&lt;w:i/&gt;&lt;w:sz-cs w:val=&quot;24&quot;/&gt;&lt;/w:rPr&gt;&lt;/m:ctrlPr&gt;&lt;/m:fPr&gt;&lt;m:num&gt;&lt;m:sSup&gt;&lt;m:sSupPr&gt;&lt;m:ctrlPr&gt;&lt;w:rPr&gt;&lt;w:rFonts w:ascii=&quot;Cambria Math&quot; w:fareast=&quot;Times New Roman&quot; w:h-ansi=&quot;Cambria Math&quot; w:cs=&quot;Times New Roman&quot;/&gt;&lt;wx:font wx:val=&quot;Cambria Math&quot;/&gt;&lt;w:i/&gt;&lt;w:sz-cs w:val=&quot;24&quot;/&gt;&lt;/w:rPr&gt;&lt;/m:ctrlPr&gt;&lt;/m:sSupPr&gt;&lt;m:e&gt;&lt;m:r&gt;&lt;w:rPr&gt;&lt;w:rFonts w:ascii=&quot;Cambria Math&quot; w:fareast=&quot;Times New Roman&quot; w:h-ansi=&quot;Cambria Math&quot; w:cs=&quot;Times New Roman&quot;/&gt;&lt;wx:font wx:val=&quot;Cambria Math&quot;/&gt;&lt;w:i/&gt;&lt;w:sz-cs w:val=&quot;24&quot;/&gt;&lt;/w:rPr&gt;&lt;m:t&gt;T&lt;/m:t&gt;&lt;/m:r&gt;&lt;/m:e&gt;&lt;m:sup&gt;&lt;m:r&gt;&lt;w:rPr&gt;&lt;w:rFonts w:ascii=&quot;Cambria Math&quot; w:fareast=&quot;Times New Roman&quot; w:h-ansi=&quot;Cambria Math&quot; w:cs=&quot;Times New Roman&quot;/&gt;&lt;wx:font wx:val=&quot;Cambria Math&quot;/&gt;&lt;w:i/&gt;&lt;w:sz-cs w:val=&quot;24&quot;/&gt;&lt;/w:rPr&gt;&lt;m:t&gt;2&lt;/m:t&gt;&lt;/m:r&gt;&lt;/m:sup&gt;&lt;/m:sSup&gt;&lt;/m:num&gt;&lt;m:den&gt;&lt;m:sSup&gt;&lt;m:sSupPr&gt;&lt;m:ctrlPr&gt;&lt;w:rPr&gt;&lt;w:rFonts w:ascii=&quot;Cambria Math&quot; w:fareast=&quot;Times New Roman&quot; w:h-ansi=&quot;Cambria Math&quot; w:cs=&quot;Times New Roman&quot;/&gt;&lt;wx:font wx:val=&quot;Cambria Math&quot;/&gt;&lt;w:i/&gt;&lt;w:sz-cs w:val=&quot;24&quot;/&gt;&lt;/w:rPr&gt;&lt;/m:ctrlPr&gt;&lt;/m:sSupPr&gt;&lt;m:e&gt;&lt;m:r&gt;&lt;w:rPr&gt;&lt;w:rFonts w:ascii=&quot;Cambria Math&quot; w:fareast=&quot;Times New Roman&quot; w:h-ansi=&quot;Cambria Math&quot; w:cs=&quot;Times New Roman&quot;/&gt;&lt;wx:font wx:val=&quot;Cambria Math&quot;/&gt;&lt;w:i/&gt;&lt;w:sz-cs w:val=&quot;24&quot;/&gt;&lt;/w:rPr&gt;&lt;m:t&gt;r&lt;/m:t&gt;&lt;/m:r&gt;&lt;/m:e&gt;&lt;m:sup&gt;&lt;m:r&gt;&lt;w:rPr&gt;&lt;w:rFonts w:ascii=&quot;Cambria Math&quot; w:fareast=&quot;Times New Roman&quot; w:h-ansi=&quot;Cambria Math&quot; w:cs=&quot;Times New Roman&quot;/&gt;&lt;wx:font wx:val=&quot;Cambria Math&quot;/&gt;&lt;w:i/&gt;&lt;w:sz-cs w:val=&quot;24&quot;/&gt;&lt;/w:rPr&gt;&lt;m:t&gt;3&lt;/m:t&gt;&lt;/m:r&gt;&lt;/m:sup&gt;&lt;/m:sSup&gt;&lt;/m:den&gt;&lt;/m:f&gt;&lt;m:r&gt;&lt;w:rPr&gt;&lt;w:rFonts w:ascii=&quot;Cambria Math&quot; w:fareast=&quot;Times New Roman&quot; w:h-ansi=&quot;Cambria Math&quot; w:cs=&quot;Times New Roman&quot;/&gt;&lt;wx:font wx:val=&quot;Cambria Math&quot;/&gt;&lt;w:i/&gt;&lt;w:sz-cs w:val=&quot;24&quot;/&gt;&lt;/w:rPr&gt;&lt;m:t&gt;=&lt;/m:t&gt;&lt;/m:r&gt;&lt;m:f&gt;&lt;m:fPr&gt;&lt;m:ctrlPr&gt;&lt;w:rPr&gt;&lt;w:rFonts w:ascii=&quot;Cambria Math&quot; w:fareast=&quot;Times New Roman&quot; w:h-ansi=&quot;Cambria Math&quot; w:cs=&quot;Times New Roman&quot;/&gt;&lt;wx:font wx:val=&quot;Cambria Math&quot;/&gt;&lt;w:i/&gt;&lt;w:sz-cs w:val=&quot;24&quot;/&gt;&lt;/w:rPr&gt;&lt;/m:ctrlPr&gt;&lt;/m:fPr&gt;&lt;m:num&gt;&lt;m:r&gt;&lt;w:rPr&gt;&lt;w:rFonts w:ascii=&quot;Cambria Math&quot; w:fareast=&quot;Times New Roman&quot; w:h-ansi=&quot;Cambria Math&quot; w:cs=&quot;Times New Roman&quot;/&gt;&lt;wx:font wx:val=&quot;Cambria Math&quot;/&gt;&lt;w:i/&gt;&lt;w:sz-cs w:val=&quot;24&quot;/&gt;&lt;/w:rPr&gt;&lt;m:t&gt;4&lt;/m:t&gt;&lt;/m:r&gt;&lt;m:sSup&gt;&lt;m:sSupPr&gt;&lt;m:ctrlPr&gt;&lt;w:rPr&gt;&lt;w:rFonts w:ascii=&quot;Cambria Math&quot; w:fareast=&quot;Times New Roman&quot; w:h-ansi=&quot;Cambria Math&quot; w:cs=&quot;Times New Roman&quot;/&gt;&lt;wx:font wx:val=&quot;Cambria Math&quot;/&gt;&lt;w:i/&gt;&lt;w:sz-cs w:val=&quot;24&quot;/&gt;&lt;/w:rPr&gt;&lt;/m:ctrlPr&gt;&lt;/m:sSupPr&gt;&lt;m:e&gt;&lt;m:r&gt;&lt;w:rPr&gt;&lt;w:rFonts w:ascii=&quot;Cambria Math&quot; w:fareast=&quot;Times New Roman&quot; w:h-ansi=&quot;Cambria Math&quot; w:cs=&quot;Times New Roman&quot;/&gt;&lt;wx:font wx:val=&quot;Cambria Math&quot;/&gt;&lt;w:i/&gt;&lt;w:sz-cs w:val=&quot;24&quot;/&gt;&lt;/w:rPr&gt;&lt;m:t&gt;I?&lt;/m:t&gt;&lt;/m:r&gt;&lt;/m:e&gt;&lt;m:sup&gt;&lt;m:r&gt;&lt;w:rPr&gt;&lt;w:rFonts w:ascii=&quot;Cambria Math&quot; w:fareast=&quot;Times New Roman&quot; w:h-ansi=&quot;Cambria Math&quot; w:cs=&quot;Times New Roman&quot;/&gt;&lt;wx:font wx:val=&quot;Cambria Math&quot;/&gt;&lt;w:i/&gt;&lt;w:sz-cs w:val=&quot;24&quot;/&gt;&lt;/w:rPr&gt;&lt;m:t&gt;2&lt;/m:t&gt;&lt;/m:r&gt;&lt;/m:sup&gt;&lt;/m:sSup&gt;&lt;/m:num&gt;&lt;m:den&gt;&lt;m:r&gt;&lt;w:rPr&gt;&lt;w:rFonts w:ascii=&quot;Cambria Math&quot; w:fareast=&quot;Times New Roman&quot; w:h-ansi=&quot;Cambria Math&quot; w:cs=&quot;Times New Roman&quot;/&gt;&lt;wx:font wx:val=&quot;Cambria Math&quot;/&gt;&lt;w:i/&gt;&lt;w:sz-cs w:val=&quot;24&quot;/&gt;&lt;/w:rPr&gt;&lt;m:t&gt;G&lt;/m:t&gt;&lt;/m:r&gt;&lt;m:sSub&gt;&lt;m:sSubPr&gt;&lt;m:ctrlPr&gt;&lt;w:rPr&gt;&lt;w:rFonts w:ascii=&quot;Cambria Math&quot; w:fareast=&quot;Times New Roman&quot; w:h-ansi=&quot;Cambria Math&quot; w:cs=&quot;Times New Roman&quot;/&gt;&lt;wx:font wx:val=&quot;Cambria Math&quot;/&gt;&lt;w:i/&gt;&lt;w:sz-cs w:val=&quot;24&quot;/&gt;&lt;/w:rPr&gt;&lt;/m:ctrlPr&gt;&lt;/m:sSubPr&gt;&lt;m:e&gt;&lt;m:r&gt;&lt;w:rPr&gt;&lt;w:rFonts w:ascii=&quot;Cambria Math&quot; w:fareast=&quot;Times New Roman&quot; w:h-ansi=&quot;Cambria Math&quot; w:cs=&quot;Times New Roman&quot;/&gt;&lt;wx:font wx:val=&quot;Cambria Math&quot;/&gt;&lt;w:i/&gt;&lt;w:sz-cs w:val=&quot;24&quot;/&gt;&lt;/w:rPr&gt;&lt;m:t&gt;M&lt;/m:t&gt;&lt;/m:r&gt;&lt;/m:e&gt;&lt;m:sub&gt;&lt;m:r&gt;&lt;w:rPr&gt;&lt;w:rFonts w:ascii=&quot;Cambria Math&quot; w:fareast=&quot;Times New Roman&quot; w:h-ansi=&quot;Cambria Math&quot; w:cs=&quot;Times New Roman&quot;/&gt;&lt;wx:font wx:val=&quot;Cambria Math&quot;/&gt;&lt;w:i/&gt;&lt;w:sz-cs w:val=&quot;24&quot;/&gt;&lt;/w:rPr&gt;&lt;m:t&gt;T&lt;/m:t&gt;&lt;/m:r&gt;&lt;/m:sub&gt;&lt;/m:sSub&gt;&lt;/m:den&gt;&lt;/m:f&gt;&lt;/m:oMath&gt;&lt;/m:oMathPara&gt;&lt;/w:p&gt;&lt;w:sectPr wsp:rsidR=&quot;00000000&quot;&gt;&lt;w:pgSz w:w=&quot;12240&quot; w:h=&quot;15840&quot;/&gt;&lt;w:pgMar w:top=&quot;1417&quot; w:right=&quot;1417&quot; w:bottom=&quot;1417&quot; w:left=&quot;1417&quot; w:header=&quot;720&quot; w:footer=&quot;720&quot; w:gutter=&quot;0&quot;/&gt;&lt;w:cols w:space=&quot;720&quot;/&gt;&lt;/w:sectPr&gt;&lt;/wx:sect&gt;&lt;/w:body&gt;&lt;/w:wordDocument&gt;">
+                <v:shape id="_x0000_i1045" type="#_x0000_t75" alt="" style="width:107.4pt;height:24pt;mso-width-percent:0;mso-height-percent:0;mso-width-percent:0;mso-height-percent:0" equationxml="&lt;?xml version=&quot;1.0&quot; encoding=&quot;UTF-8&quot; standalone=&quot;yes&quot;?&gt;&#10;&#10;&lt;?mso-application progid=&quot;Word.Document&quot;?&gt;&#10;&#10;&lt;w:wordDocument xmlns:aml=&quot;http://schemas.microsoft.com/aml/2001/core&quot; xmlns:wpc=&quot;http://schemas.microsoft.com/office/word/2010/wordprocessingCanvas&quot; xmlns:cx=&quot;http://schemas.microsoft.com/office/drawing/2014/chartex&quot; xmlns:cx1=&quot;http://schemas.microsoft.com/office/drawing/2015/9/8/chartex&quot; xmlns:cx2=&quot;http://schemas.microsoft.com/office/drawing/2015/10/21/chartex&quot; xmlns:cx3=&quot;http://schemas.microsoft.com/office/drawing/2016/5/9/chartex&quot; xmlns:cx4=&quot;http://schemas.microsoft.com/office/drawing/2016/5/10/chartex&quot; xmlns:cx5=&quot;http://schemas.microsoft.com/office/drawing/2016/5/11/chartex&quot; xmlns:cx6=&quot;http://schemas.microsoft.com/office/drawing/2016/5/12/chartex&quot; xmlns:cx7=&quot;http://schemas.microsoft.com/office/drawing/2016/5/13/chartex&quot; xmlns:cx8=&quot;http://schemas.microsoft.com/office/drawing/2016/5/14/chartex&quot; xmlns:dt=&quot;uuid:C2F41010-65B3-11d1-A29F-00AA00C14882&quot; xmlns:mc=&quot;http://schemas.openxmlformats.org/markup-compatibility/2006&quot; xmlns:aink=&quot;http://schemas.microsoft.com/office/drawing/2016/ink&quot; xmlns:am3d=&quot;http://schemas.microsoft.com/office/drawing/2017/model3d&quot; xmlns:o=&quot;urn:schemas-microsoft-com:office:office&quot; xmlns:m=&quot;http://schemas.openxmlformats.org/officeDocument/2006/math&quot; xmlns:v=&quot;urn:schemas-microsoft-com:vml&quot; xmlns:w10=&quot;urn:schemas-microsoft-com:office:word&quot; xmlns:w=&quot;http://schemas.microsoft.com/office/word/2003/wordml&quot; xmlns:wx=&quot;http://schemas.microsoft.com/office/word/2003/auxHint&quot; xmlns:wne=&quot;http://schemas.microsoft.com/office/word/2006/wordml&quot; xmlns:wsp=&quot;http://schemas.microsoft.com/office/word/2003/wordml/sp2&quot; xmlns:sl=&quot;http://schemas.microsoft.com/schemaLibrary/2003/core&quot; w:macrosPresent=&quot;no&quot; w:embeddedObjPresent=&quot;no&quot; w:ocxPresent=&quot;no&quot; xml:space=&quot;preserve&quot;&gt;&lt;w:ignoreSubtree w:val=&quot;http://schemas.microsoft.com/office/word/2003/wordml/sp2&quot;/&gt;&lt;o:DocumentProperties&gt;&lt;o:Version&gt;16&lt;/o:Version&gt;&lt;/o:DocumentProperties&gt;&lt;w:docPr&gt;&lt;w:view w:val=&quot;print&quot;/&gt;&lt;w:zoom w:percent=&quot;100&quot;/&gt;&lt;w:displayBackgroundShape/&gt;&lt;w:stylePaneFormatFilter w:val=&quot;0000&quot;/&gt;&lt;w:defaultTabStop w:val=&quot;709&quot;/&gt;&lt;w:defaultTableStyle w:sti=&quot;0&quot; w:val=&quot;Normal&quot;/&gt;&lt;w:drawingGridHorizontalSpacing w:val=&quot;0&quot;/&gt;&lt;w:drawingGridVerticalSpacing w:val=&quot;0&quot;/&gt;&lt;w:displayHorizontalDrawingGridEvery w:val=&quot;0&quot;/&gt;&lt;w:displayVerticalDrawingGridEvery w:val=&quot;0&quot;/&gt;&lt;w:useMarginsForDrawingGridOrigin/&gt;&lt;w:drawingGridHorizontalOrigin w:val=&quot;0&quot;/&gt;&lt;w:drawingGridVerticalOrigin w:val=&quot;0&quot;/&gt;&lt;w:characterSpacingControl w:val=&quot;DontCompress&quot;/&gt;&lt;w:optimizeForBrowser/&gt;&lt;w:allowPNG/&gt;&lt;w:validateAgainstSchema/&gt;&lt;w:saveInvalidXML w:val=&quot;off&quot;/&gt;&lt;w:ignoreMixedContent w:val=&quot;off&quot;/&gt;&lt;w:alwaysShowPlaceholderText w:val=&quot;off&quot;/&gt;&lt;w:footnotePr&gt;&lt;w:pos w:val=&quot;beneath-text&quot;/&gt;&lt;/w:footnotePr&gt;&lt;w:compat&gt;&lt;w:origWordTableRules/&gt;&lt;w:noLeading/&gt;&lt;w:spaceForUL/&gt;&lt;w:balanceSingleByteDoubleByteWidth/&gt;&lt;w:doNotLeaveBackslashAlone/&gt;&lt;w:ulTrailSpace/&gt;&lt;w:doNotExpandShiftReturn/&gt;&lt;w:spacingInWholePoints/&gt;&lt;w:showBreaksInFrames/&gt;&lt;w:suppressTopSpacing/&gt;&lt;w:suppressTopSpacingMac5/&gt;&lt;w:mwSmallCaps/&gt;&lt;w:usePrinterMetrics/&gt;&lt;w:ww6BorderRules/&gt;&lt;w:footnoteLayoutLikeWW8/&gt;&lt;w:shapeLayoutLikeWW8/&gt;&lt;w:alignTablesRowByRow/&gt;&lt;w:forgetLastTabAlignment/&gt;&lt;w:autoSpaceLikeWord95/&gt;&lt;w:doNotUseHTMLParagraphAutoSpacing/&gt;&lt;w:layoutRawTableWidth/&gt;&lt;w:layoutTableRowsApart/&gt;&lt;w:useWord97LineBreakingRules/&gt;&lt;w:breakWrappedTables/&gt;&lt;w:snapToGridInCell/&gt;&lt;w:wrapTextWithPunct/&gt;&lt;w:useAsianBreakRules/&gt;&lt;w:useWord2002TableStyleRules/&gt;&lt;/w:compat&gt;&lt;wsp:rsids&gt;&lt;wsp:rsidRoot wsp:val=&quot;000E0BD7&quot;/&gt;&lt;wsp:rsid wsp:val=&quot;00042048&quot;/&gt;&lt;wsp:rsid wsp:val=&quot;000E0BD7&quot;/&gt;&lt;wsp:rsid wsp:val=&quot;005F4E8C&quot;/&gt;&lt;wsp:rsid wsp:val=&quot;006C47D7&quot;/&gt;&lt;wsp:rsid wsp:val=&quot;006D3E2A&quot;/&gt;&lt;wsp:rsid wsp:val=&quot;00902218&quot;/&gt;&lt;wsp:rsid wsp:val=&quot;009A109F&quot;/&gt;&lt;wsp:rsid wsp:val=&quot;00C04F03&quot;/&gt;&lt;/wsp:rsids&gt;&lt;/w:docPr&gt;&lt;w:body&gt;&lt;wx:sect&gt;&lt;w:p wsp:rsidR=&quot;00000000&quot; wsp:rsidRDefault=&quot;006D3E2A&quot; wsp:rsidP=&quot;006D3E2A&quot;&gt;&lt;m:oMathPara&gt;&lt;m:oMath&gt;&lt;m:r&gt;&lt;w:rPr&gt;&lt;w:rFonts w:ascii=&quot;Cambria Math&quot; w:fareast=&quot;Times New Roman&quot; w:h-ansi=&quot;Cambria Math&quot; w:cs=&quot;Times New Roman&quot;/&gt;&lt;wx:font wx:val=&quot;Cambria Math&quot;/&gt;&lt;w:i/&gt;&lt;w:sz-cs w:val=&quot;24&quot;/&gt;&lt;/w:rPr&gt;&lt;m:t&gt;T=&lt;/m:t&gt;&lt;/m:r&gt;&lt;m:f&gt;&lt;m:fPr&gt;&lt;m:ctrlPr&gt;&lt;w:rPr&gt;&lt;w:rFonts w:ascii=&quot;Cambria Math&quot; w:fareast=&quot;Times New Roman&quot; w:h-ansi=&quot;Cambria Math&quot; w:cs=&quot;Times New Roman&quot;/&gt;&lt;wx:font wx:val=&quot;Cambria Math&quot;/&gt;&lt;w:i/&gt;&lt;w:sz-cs w:val=&quot;24&quot;/&gt;&lt;/w:rPr&gt;&lt;/m:ctrlPr&gt;&lt;/m:fPr&gt;&lt;m:num&gt;&lt;m:r&gt;&lt;w:rPr&gt;&lt;w:rFonts w:ascii=&quot;Cambria Math&quot; w:fareast=&quot;Times New Roman&quot; w:h-ansi=&quot;Cambria Math&quot; w:cs=&quot;Times New Roman&quot;/&gt;&lt;wx:font wx:val=&quot;Cambria Math&quot;/&gt;&lt;w:i/&gt;&lt;w:sz-cs w:val=&quot;24&quot;/&gt;&lt;/w:rPr&gt;&lt;m:t&gt;2I?r&lt;/m:t&gt;&lt;/m:r&gt;&lt;/m:num&gt;&lt;m:den&gt;&lt;m:r&gt;&lt;w:rPr&gt;&lt;w:rFonts w:ascii=&quot;Cambria Math&quot; w:fareast=&quot;Times New Roman&quot; w:h-ansi=&quot;Cambria Math&quot; w:cs=&quot;Times New Roman&quot;/&gt;&lt;wx:font wx:val=&quot;Cambria Math&quot;/&gt;&lt;w:i/&gt;&lt;w:sz-cs w:val=&quot;24&quot;/&gt;&lt;/w:rPr&gt;&lt;m:t&gt;v&lt;/m:t&gt;&lt;/m:r&gt;&lt;/m:den&gt;&lt;/m:f&gt;&lt;m:r&gt;&lt;w:rPr&gt;&lt;w:rFonts w:ascii=&quot;Cambria Math&quot; w:fareast=&quot;Times New Roman&quot; w:h-ansi=&quot;Cambria Math&quot; w:cs=&quot;Times New Roman&quot;/&gt;&lt;wx:font wx:val=&quot;Cambria Math&quot;/&gt;&lt;w:i/&gt;&lt;w:sz-cs w:val=&quot;24&quot;/&gt;&lt;/w:rPr&gt;&lt;m:t&gt;=&amp;gt;&lt;/m:t&gt;&lt;/m:r&gt;&lt;m:f&gt;&lt;m:fPr&gt;&lt;m:ctrlPr&gt;&lt;w:rPr&gt;&lt;w:rFonts w:ascii=&quot;Cambria Math&quot; w:fareast=&quot;Times New Roman&quot; w:h-ansi=&quot;Cambria Math&quot; w:cs=&quot;Times New Roman&quot;/&gt;&lt;wx:font wx:val=&quot;Cambria Math&quot;/&gt;&lt;w:i/&gt;&lt;w:sz-cs w:val=&quot;24&quot;/&gt;&lt;/w:rPr&gt;&lt;/m:ctrlPr&gt;&lt;/m:fPr&gt;&lt;m:num&gt;&lt;m:sSup&gt;&lt;m:sSupPr&gt;&lt;m:ctrlPr&gt;&lt;w:rPr&gt;&lt;w:rFonts w:ascii=&quot;Cambria Math&quot; w:fareast=&quot;Times New Roman&quot; w:h-ansi=&quot;Cambria Math&quot; w:cs=&quot;Times New Roman&quot;/&gt;&lt;wx:font wx:val=&quot;Cambria Math&quot;/&gt;&lt;w:i/&gt;&lt;w:sz-cs w:val=&quot;24&quot;/&gt;&lt;/w:rPr&gt;&lt;/m:ctrlPr&gt;&lt;/m:sSupPr&gt;&lt;m:e&gt;&lt;m:r&gt;&lt;w:rPr&gt;&lt;w:rFonts w:ascii=&quot;Cambria Math&quot; w:fareast=&quot;Times New Roman&quot; w:h-ansi=&quot;Cambria Math&quot; w:cs=&quot;Times New Roman&quot;/&gt;&lt;wx:font wx:val=&quot;Cambria Math&quot;/&gt;&lt;w:i/&gt;&lt;w:sz-cs w:val=&quot;24&quot;/&gt;&lt;/w:rPr&gt;&lt;m:t&gt;T&lt;/m:t&gt;&lt;/m:r&gt;&lt;/m:e&gt;&lt;m:sup&gt;&lt;m:r&gt;&lt;w:rPr&gt;&lt;w:rFonts w:ascii=&quot;Cambria Math&quot; w:fareast=&quot;Times New Roman&quot; w:h-ansi=&quot;Cambria Math&quot; w:cs=&quot;Times New Roman&quot;/&gt;&lt;wx:font wx:val=&quot;Cambria Math&quot;/&gt;&lt;w:i/&gt;&lt;w:sz-cs w:val=&quot;24&quot;/&gt;&lt;/w:rPr&gt;&lt;m:t&gt;2&lt;/m:t&gt;&lt;/m:r&gt;&lt;/m:sup&gt;&lt;/m:sSup&gt;&lt;/m:num&gt;&lt;m:den&gt;&lt;m:sSup&gt;&lt;m:sSupPr&gt;&lt;m:ctrlPr&gt;&lt;w:rPr&gt;&lt;w:rFonts w:ascii=&quot;Cambria Math&quot; w:fareast=&quot;Times New Roman&quot; w:h-ansi=&quot;Cambria Math&quot; w:cs=&quot;Times New Roman&quot;/&gt;&lt;wx:font wx:val=&quot;Cambria Math&quot;/&gt;&lt;w:i/&gt;&lt;w:sz-cs w:val=&quot;24&quot;/&gt;&lt;/w:rPr&gt;&lt;/m:ctrlPr&gt;&lt;/m:sSupPr&gt;&lt;m:e&gt;&lt;m:r&gt;&lt;w:rPr&gt;&lt;w:rFonts w:ascii=&quot;Cambria Math&quot; w:fareast=&quot;Times New Roman&quot; w:h-ansi=&quot;Cambria Math&quot; w:cs=&quot;Times New Roman&quot;/&gt;&lt;wx:font wx:val=&quot;Cambria Math&quot;/&gt;&lt;w:i/&gt;&lt;w:sz-cs w:val=&quot;24&quot;/&gt;&lt;/w:rPr&gt;&lt;m:t&gt;r&lt;/m:t&gt;&lt;/m:r&gt;&lt;/m:e&gt;&lt;m:sup&gt;&lt;m:r&gt;&lt;w:rPr&gt;&lt;w:rFonts w:ascii=&quot;Cambria Math&quot; w:fareast=&quot;Times New Roman&quot; w:h-ansi=&quot;Cambria Math&quot; w:cs=&quot;Times New Roman&quot;/&gt;&lt;wx:font wx:val=&quot;Cambria Math&quot;/&gt;&lt;w:i/&gt;&lt;w:sz-cs w:val=&quot;24&quot;/&gt;&lt;/w:rPr&gt;&lt;m:t&gt;3&lt;/m:t&gt;&lt;/m:r&gt;&lt;/m:sup&gt;&lt;/m:sSup&gt;&lt;/m:den&gt;&lt;/m:f&gt;&lt;m:r&gt;&lt;w:rPr&gt;&lt;w:rFonts w:ascii=&quot;Cambria Math&quot; w:fareast=&quot;Times New Roman&quot; w:h-ansi=&quot;Cambria Math&quot; w:cs=&quot;Times New Roman&quot;/&gt;&lt;wx:font wx:val=&quot;Cambria Math&quot;/&gt;&lt;w:i/&gt;&lt;w:sz-cs w:val=&quot;24&quot;/&gt;&lt;/w:rPr&gt;&lt;m:t&gt;=&lt;/m:t&gt;&lt;/m:r&gt;&lt;m:f&gt;&lt;m:fPr&gt;&lt;m:ctrlPr&gt;&lt;w:rPr&gt;&lt;w:rFonts w:ascii=&quot;Cambria Math&quot; w:fareast=&quot;Times New Roman&quot; w:h-ansi=&quot;Cambria Math&quot; w:cs=&quot;Times New Roman&quot;/&gt;&lt;wx:font wx:val=&quot;Cambria Math&quot;/&gt;&lt;w:i/&gt;&lt;w:sz-cs w:val=&quot;24&quot;/&gt;&lt;/w:rPr&gt;&lt;/m:ctrlPr&gt;&lt;/m:fPr&gt;&lt;m:num&gt;&lt;m:r&gt;&lt;w:rPr&gt;&lt;w:rFonts w:ascii=&quot;Cambria Math&quot; w:fareast=&quot;Times New Roman&quot; w:h-ansi=&quot;Cambria Math&quot; w:cs=&quot;Times New Roman&quot;/&gt;&lt;wx:font wx:val=&quot;Cambria Math&quot;/&gt;&lt;w:i/&gt;&lt;w:sz-cs w:val=&quot;24&quot;/&gt;&lt;/w:rPr&gt;&lt;m:t&gt;4&lt;/m:t&gt;&lt;/m:r&gt;&lt;m:sSup&gt;&lt;m:sSupPr&gt;&lt;m:ctrlPr&gt;&lt;w:rPr&gt;&lt;w:rFonts w:ascii=&quot;Cambria Math&quot; w:fareast=&quot;Times New Roman&quot; w:h-ansi=&quot;Cambria Math&quot; w:cs=&quot;Times New Roman&quot;/&gt;&lt;wx:font wx:val=&quot;Cambria Math&quot;/&gt;&lt;w:i/&gt;&lt;w:sz-cs w:val=&quot;24&quot;/&gt;&lt;/w:rPr&gt;&lt;/m:ctrlPr&gt;&lt;/m:sSupPr&gt;&lt;m:e&gt;&lt;m:r&gt;&lt;w:rPr&gt;&lt;w:rFonts w:ascii=&quot;Cambria Math&quot; w:fareast=&quot;Times New Roman&quot; w:h-ansi=&quot;Cambria Math&quot; w:cs=&quot;Times New Roman&quot;/&gt;&lt;wx:font wx:val=&quot;Cambria Math&quot;/&gt;&lt;w:i/&gt;&lt;w:sz-cs w:val=&quot;24&quot;/&gt;&lt;/w:rPr&gt;&lt;m:t&gt;I?&lt;/m:t&gt;&lt;/m:r&gt;&lt;/m:e&gt;&lt;m:sup&gt;&lt;m:r&gt;&lt;w:rPr&gt;&lt;w:rFonts w:ascii=&quot;Cambria Math&quot; w:fareast=&quot;Times New Roman&quot; w:h-ansi=&quot;Cambria Math&quot; w:cs=&quot;Times New Roman&quot;/&gt;&lt;wx:font wx:val=&quot;Cambria Math&quot;/&gt;&lt;w:i/&gt;&lt;w:sz-cs w:val=&quot;24&quot;/&gt;&lt;/w:rPr&gt;&lt;m:t&gt;2&lt;/m:t&gt;&lt;/m:r&gt;&lt;/m:sup&gt;&lt;/m:sSup&gt;&lt;/m:num&gt;&lt;m:den&gt;&lt;m:r&gt;&lt;w:rPr&gt;&lt;w:rFonts w:ascii=&quot;Cambria Math&quot; w:fareast=&quot;Times New Roman&quot; w:h-ansi=&quot;Cambria Math&quot; w:cs=&quot;Times New Roman&quot;/&gt;&lt;wx:font wx:val=&quot;Cambria Math&quot;/&gt;&lt;w:i/&gt;&lt;w:sz-cs w:val=&quot;24&quot;/&gt;&lt;/w:rPr&gt;&lt;m:t&gt;G&lt;/m:t&gt;&lt;/m:r&gt;&lt;m:sSub&gt;&lt;m:sSubPr&gt;&lt;m:ctrlPr&gt;&lt;w:rPr&gt;&lt;w:rFonts w:ascii=&quot;Cambria Math&quot; w:fareast=&quot;Times New Roman&quot; w:h-ansi=&quot;Cambria Math&quot; w:cs=&quot;Times New Roman&quot;/&gt;&lt;wx:font wx:val=&quot;Cambria Math&quot;/&gt;&lt;w:i/&gt;&lt;w:sz-cs w:val=&quot;24&quot;/&gt;&lt;/w:rPr&gt;&lt;/m:ctrlPr&gt;&lt;/m:sSubPr&gt;&lt;m:e&gt;&lt;m:r&gt;&lt;w:rPr&gt;&lt;w:rFonts w:ascii=&quot;Cambria Math&quot; w:fareast=&quot;Times New Roman&quot; w:h-ansi=&quot;Cambria Math&quot; w:cs=&quot;Times New Roman&quot;/&gt;&lt;wx:font wx:val=&quot;Cambria Math&quot;/&gt;&lt;w:i/&gt;&lt;w:sz-cs w:val=&quot;24&quot;/&gt;&lt;/w:rPr&gt;&lt;m:t&gt;M&lt;/m:t&gt;&lt;/m:r&gt;&lt;/m:e&gt;&lt;m:sub&gt;&lt;m:r&gt;&lt;w:rPr&gt;&lt;w:rFonts w:ascii=&quot;Cambria Math&quot; w:fareast=&quot;Times New Roman&quot; w:h-ansi=&quot;Cambria Math&quot; w:cs=&quot;Times New Roman&quot;/&gt;&lt;wx:font wx:val=&quot;Cambria Math&quot;/&gt;&lt;w:i/&gt;&lt;w:sz-cs w:val=&quot;24&quot;/&gt;&lt;/w:rPr&gt;&lt;m:t&gt;T&lt;/m:t&gt;&lt;/m:r&gt;&lt;/m:sub&gt;&lt;/m:sSub&gt;&lt;/m:den&gt;&lt;/m:f&gt;&lt;/m:oMath&gt;&lt;/m:oMathPara&gt;&lt;/w:p&gt;&lt;w:sectPr wsp:rsidR=&quot;00000000&quot;&gt;&lt;w:pgSz w:w=&quot;12240&quot; w:h=&quot;15840&quot;/&gt;&lt;w:pgMar w:top=&quot;1417&quot; w:right=&quot;1417&quot; w:bottom=&quot;1417&quot; w:left=&quot;1417&quot; w:header=&quot;720&quot; w:footer=&quot;720&quot; w:gutter=&quot;0&quot;/&gt;&lt;w:cols w:space=&quot;720&quot;/&gt;&lt;/w:sectPr&gt;&lt;/wx:sect&gt;&lt;/w:body&gt;&lt;/w:wordDocument&gt;">
                   <v:imagedata r:id="rId18" o:title="" chromakey="white"/>
                 </v:shape>
               </w:pict>
@@ -4198,7 +4182,7 @@
                 <w:position w:val="-15"/>
               </w:rPr>
               <w:pict>
-                <v:shape id="_x0000_i1044" type="#_x0000_t75" alt="" style="width:107.4pt;height:24pt;mso-width-percent:0;mso-height-percent:0;mso-width-percent:0;mso-height-percent:0" equationxml="&lt;?xml version=&quot;1.0&quot; encoding=&quot;UTF-8&quot; standalone=&quot;yes&quot;?&gt;&#10;&#10;&lt;?mso-application progid=&quot;Word.Document&quot;?&gt;&#10;&#10;&lt;w:wordDocument xmlns:aml=&quot;http://schemas.microsoft.com/aml/2001/core&quot; xmlns:wpc=&quot;http://schemas.microsoft.com/office/word/2010/wordprocessingCanvas&quot; xmlns:cx=&quot;http://schemas.microsoft.com/office/drawing/2014/chartex&quot; xmlns:cx1=&quot;http://schemas.microsoft.com/office/drawing/2015/9/8/chartex&quot; xmlns:cx2=&quot;http://schemas.microsoft.com/office/drawing/2015/10/21/chartex&quot; xmlns:cx3=&quot;http://schemas.microsoft.com/office/drawing/2016/5/9/chartex&quot; xmlns:cx4=&quot;http://schemas.microsoft.com/office/drawing/2016/5/10/chartex&quot; xmlns:cx5=&quot;http://schemas.microsoft.com/office/drawing/2016/5/11/chartex&quot; xmlns:cx6=&quot;http://schemas.microsoft.com/office/drawing/2016/5/12/chartex&quot; xmlns:cx7=&quot;http://schemas.microsoft.com/office/drawing/2016/5/13/chartex&quot; xmlns:cx8=&quot;http://schemas.microsoft.com/office/drawing/2016/5/14/chartex&quot; xmlns:dt=&quot;uuid:C2F41010-65B3-11d1-A29F-00AA00C14882&quot; xmlns:mc=&quot;http://schemas.openxmlformats.org/markup-compatibility/2006&quot; xmlns:aink=&quot;http://schemas.microsoft.com/office/drawing/2016/ink&quot; xmlns:am3d=&quot;http://schemas.microsoft.com/office/drawing/2017/model3d&quot; xmlns:o=&quot;urn:schemas-microsoft-com:office:office&quot; xmlns:m=&quot;http://schemas.openxmlformats.org/officeDocument/2006/math&quot; xmlns:v=&quot;urn:schemas-microsoft-com:vml&quot; xmlns:w10=&quot;urn:schemas-microsoft-com:office:word&quot; xmlns:w=&quot;http://schemas.microsoft.com/office/word/2003/wordml&quot; xmlns:wx=&quot;http://schemas.microsoft.com/office/word/2003/auxHint&quot; xmlns:wne=&quot;http://schemas.microsoft.com/office/word/2006/wordml&quot; xmlns:wsp=&quot;http://schemas.microsoft.com/office/word/2003/wordml/sp2&quot; xmlns:sl=&quot;http://schemas.microsoft.com/schemaLibrary/2003/core&quot; w:macrosPresent=&quot;no&quot; w:embeddedObjPresent=&quot;no&quot; w:ocxPresent=&quot;no&quot; xml:space=&quot;preserve&quot;&gt;&lt;w:ignoreSubtree w:val=&quot;http://schemas.microsoft.com/office/word/2003/wordml/sp2&quot;/&gt;&lt;o:DocumentProperties&gt;&lt;o:Version&gt;16&lt;/o:Version&gt;&lt;/o:DocumentProperties&gt;&lt;w:docPr&gt;&lt;w:view w:val=&quot;print&quot;/&gt;&lt;w:zoom w:percent=&quot;100&quot;/&gt;&lt;w:displayBackgroundShape/&gt;&lt;w:stylePaneFormatFilter w:val=&quot;0000&quot;/&gt;&lt;w:defaultTabStop w:val=&quot;709&quot;/&gt;&lt;w:defaultTableStyle w:sti=&quot;0&quot; w:val=&quot;Normal&quot;/&gt;&lt;w:drawingGridHorizontalSpacing w:val=&quot;0&quot;/&gt;&lt;w:drawingGridVerticalSpacing w:val=&quot;0&quot;/&gt;&lt;w:displayHorizontalDrawingGridEvery w:val=&quot;0&quot;/&gt;&lt;w:displayVerticalDrawingGridEvery w:val=&quot;0&quot;/&gt;&lt;w:useMarginsForDrawingGridOrigin/&gt;&lt;w:drawingGridHorizontalOrigin w:val=&quot;0&quot;/&gt;&lt;w:drawingGridVerticalOrigin w:val=&quot;0&quot;/&gt;&lt;w:characterSpacingControl w:val=&quot;DontCompress&quot;/&gt;&lt;w:optimizeForBrowser/&gt;&lt;w:allowPNG/&gt;&lt;w:validateAgainstSchema/&gt;&lt;w:saveInvalidXML w:val=&quot;off&quot;/&gt;&lt;w:ignoreMixedContent w:val=&quot;off&quot;/&gt;&lt;w:alwaysShowPlaceholderText w:val=&quot;off&quot;/&gt;&lt;w:footnotePr&gt;&lt;w:pos w:val=&quot;beneath-text&quot;/&gt;&lt;/w:footnotePr&gt;&lt;w:compat&gt;&lt;w:origWordTableRules/&gt;&lt;w:noLeading/&gt;&lt;w:spaceForUL/&gt;&lt;w:balanceSingleByteDoubleByteWidth/&gt;&lt;w:doNotLeaveBackslashAlone/&gt;&lt;w:ulTrailSpace/&gt;&lt;w:doNotExpandShiftReturn/&gt;&lt;w:spacingInWholePoints/&gt;&lt;w:showBreaksInFrames/&gt;&lt;w:suppressTopSpacing/&gt;&lt;w:suppressTopSpacingMac5/&gt;&lt;w:mwSmallCaps/&gt;&lt;w:usePrinterMetrics/&gt;&lt;w:ww6BorderRules/&gt;&lt;w:footnoteLayoutLikeWW8/&gt;&lt;w:shapeLayoutLikeWW8/&gt;&lt;w:alignTablesRowByRow/&gt;&lt;w:forgetLastTabAlignment/&gt;&lt;w:autoSpaceLikeWord95/&gt;&lt;w:doNotUseHTMLParagraphAutoSpacing/&gt;&lt;w:layoutRawTableWidth/&gt;&lt;w:layoutTableRowsApart/&gt;&lt;w:useWord97LineBreakingRules/&gt;&lt;w:breakWrappedTables/&gt;&lt;w:snapToGridInCell/&gt;&lt;w:wrapTextWithPunct/&gt;&lt;w:useAsianBreakRules/&gt;&lt;w:useWord2002TableStyleRules/&gt;&lt;/w:compat&gt;&lt;wsp:rsids&gt;&lt;wsp:rsidRoot wsp:val=&quot;000E0BD7&quot;/&gt;&lt;wsp:rsid wsp:val=&quot;00042048&quot;/&gt;&lt;wsp:rsid wsp:val=&quot;000E0BD7&quot;/&gt;&lt;wsp:rsid wsp:val=&quot;005F4E8C&quot;/&gt;&lt;wsp:rsid wsp:val=&quot;006C47D7&quot;/&gt;&lt;wsp:rsid wsp:val=&quot;006D3E2A&quot;/&gt;&lt;wsp:rsid wsp:val=&quot;00902218&quot;/&gt;&lt;wsp:rsid wsp:val=&quot;009A109F&quot;/&gt;&lt;wsp:rsid wsp:val=&quot;00C04F03&quot;/&gt;&lt;/wsp:rsids&gt;&lt;/w:docPr&gt;&lt;w:body&gt;&lt;wx:sect&gt;&lt;w:p wsp:rsidR=&quot;00000000&quot; wsp:rsidRDefault=&quot;006D3E2A&quot; wsp:rsidP=&quot;006D3E2A&quot;&gt;&lt;m:oMathPara&gt;&lt;m:oMath&gt;&lt;m:r&gt;&lt;w:rPr&gt;&lt;w:rFonts w:ascii=&quot;Cambria Math&quot; w:fareast=&quot;Times New Roman&quot; w:h-ansi=&quot;Cambria Math&quot; w:cs=&quot;Times New Roman&quot;/&gt;&lt;wx:font wx:val=&quot;Cambria Math&quot;/&gt;&lt;w:i/&gt;&lt;w:sz-cs w:val=&quot;24&quot;/&gt;&lt;/w:rPr&gt;&lt;m:t&gt;T=&lt;/m:t&gt;&lt;/m:r&gt;&lt;m:f&gt;&lt;m:fPr&gt;&lt;m:ctrlPr&gt;&lt;w:rPr&gt;&lt;w:rFonts w:ascii=&quot;Cambria Math&quot; w:fareast=&quot;Times New Roman&quot; w:h-ansi=&quot;Cambria Math&quot; w:cs=&quot;Times New Roman&quot;/&gt;&lt;wx:font wx:val=&quot;Cambria Math&quot;/&gt;&lt;w:i/&gt;&lt;w:sz-cs w:val=&quot;24&quot;/&gt;&lt;/w:rPr&gt;&lt;/m:ctrlPr&gt;&lt;/m:fPr&gt;&lt;m:num&gt;&lt;m:r&gt;&lt;w:rPr&gt;&lt;w:rFonts w:ascii=&quot;Cambria Math&quot; w:fareast=&quot;Times New Roman&quot; w:h-ansi=&quot;Cambria Math&quot; w:cs=&quot;Times New Roman&quot;/&gt;&lt;wx:font wx:val=&quot;Cambria Math&quot;/&gt;&lt;w:i/&gt;&lt;w:sz-cs w:val=&quot;24&quot;/&gt;&lt;/w:rPr&gt;&lt;m:t&gt;2I?r&lt;/m:t&gt;&lt;/m:r&gt;&lt;/m:num&gt;&lt;m:den&gt;&lt;m:r&gt;&lt;w:rPr&gt;&lt;w:rFonts w:ascii=&quot;Cambria Math&quot; w:fareast=&quot;Times New Roman&quot; w:h-ansi=&quot;Cambria Math&quot; w:cs=&quot;Times New Roman&quot;/&gt;&lt;wx:font wx:val=&quot;Cambria Math&quot;/&gt;&lt;w:i/&gt;&lt;w:sz-cs w:val=&quot;24&quot;/&gt;&lt;/w:rPr&gt;&lt;m:t&gt;v&lt;/m:t&gt;&lt;/m:r&gt;&lt;/m:den&gt;&lt;/m:f&gt;&lt;m:r&gt;&lt;w:rPr&gt;&lt;w:rFonts w:ascii=&quot;Cambria Math&quot; w:fareast=&quot;Times New Roman&quot; w:h-ansi=&quot;Cambria Math&quot; w:cs=&quot;Times New Roman&quot;/&gt;&lt;wx:font wx:val=&quot;Cambria Math&quot;/&gt;&lt;w:i/&gt;&lt;w:sz-cs w:val=&quot;24&quot;/&gt;&lt;/w:rPr&gt;&lt;m:t&gt;=&amp;gt;&lt;/m:t&gt;&lt;/m:r&gt;&lt;m:f&gt;&lt;m:fPr&gt;&lt;m:ctrlPr&gt;&lt;w:rPr&gt;&lt;w:rFonts w:ascii=&quot;Cambria Math&quot; w:fareast=&quot;Times New Roman&quot; w:h-ansi=&quot;Cambria Math&quot; w:cs=&quot;Times New Roman&quot;/&gt;&lt;wx:font wx:val=&quot;Cambria Math&quot;/&gt;&lt;w:i/&gt;&lt;w:sz-cs w:val=&quot;24&quot;/&gt;&lt;/w:rPr&gt;&lt;/m:ctrlPr&gt;&lt;/m:fPr&gt;&lt;m:num&gt;&lt;m:sSup&gt;&lt;m:sSupPr&gt;&lt;m:ctrlPr&gt;&lt;w:rPr&gt;&lt;w:rFonts w:ascii=&quot;Cambria Math&quot; w:fareast=&quot;Times New Roman&quot; w:h-ansi=&quot;Cambria Math&quot; w:cs=&quot;Times New Roman&quot;/&gt;&lt;wx:font wx:val=&quot;Cambria Math&quot;/&gt;&lt;w:i/&gt;&lt;w:sz-cs w:val=&quot;24&quot;/&gt;&lt;/w:rPr&gt;&lt;/m:ctrlPr&gt;&lt;/m:sSupPr&gt;&lt;m:e&gt;&lt;m:r&gt;&lt;w:rPr&gt;&lt;w:rFonts w:ascii=&quot;Cambria Math&quot; w:fareast=&quot;Times New Roman&quot; w:h-ansi=&quot;Cambria Math&quot; w:cs=&quot;Times New Roman&quot;/&gt;&lt;wx:font wx:val=&quot;Cambria Math&quot;/&gt;&lt;w:i/&gt;&lt;w:sz-cs w:val=&quot;24&quot;/&gt;&lt;/w:rPr&gt;&lt;m:t&gt;T&lt;/m:t&gt;&lt;/m:r&gt;&lt;/m:e&gt;&lt;m:sup&gt;&lt;m:r&gt;&lt;w:rPr&gt;&lt;w:rFonts w:ascii=&quot;Cambria Math&quot; w:fareast=&quot;Times New Roman&quot; w:h-ansi=&quot;Cambria Math&quot; w:cs=&quot;Times New Roman&quot;/&gt;&lt;wx:font wx:val=&quot;Cambria Math&quot;/&gt;&lt;w:i/&gt;&lt;w:sz-cs w:val=&quot;24&quot;/&gt;&lt;/w:rPr&gt;&lt;m:t&gt;2&lt;/m:t&gt;&lt;/m:r&gt;&lt;/m:sup&gt;&lt;/m:sSup&gt;&lt;/m:num&gt;&lt;m:den&gt;&lt;m:sSup&gt;&lt;m:sSupPr&gt;&lt;m:ctrlPr&gt;&lt;w:rPr&gt;&lt;w:rFonts w:ascii=&quot;Cambria Math&quot; w:fareast=&quot;Times New Roman&quot; w:h-ansi=&quot;Cambria Math&quot; w:cs=&quot;Times New Roman&quot;/&gt;&lt;wx:font wx:val=&quot;Cambria Math&quot;/&gt;&lt;w:i/&gt;&lt;w:sz-cs w:val=&quot;24&quot;/&gt;&lt;/w:rPr&gt;&lt;/m:ctrlPr&gt;&lt;/m:sSupPr&gt;&lt;m:e&gt;&lt;m:r&gt;&lt;w:rPr&gt;&lt;w:rFonts w:ascii=&quot;Cambria Math&quot; w:fareast=&quot;Times New Roman&quot; w:h-ansi=&quot;Cambria Math&quot; w:cs=&quot;Times New Roman&quot;/&gt;&lt;wx:font wx:val=&quot;Cambria Math&quot;/&gt;&lt;w:i/&gt;&lt;w:sz-cs w:val=&quot;24&quot;/&gt;&lt;/w:rPr&gt;&lt;m:t&gt;r&lt;/m:t&gt;&lt;/m:r&gt;&lt;/m:e&gt;&lt;m:sup&gt;&lt;m:r&gt;&lt;w:rPr&gt;&lt;w:rFonts w:ascii=&quot;Cambria Math&quot; w:fareast=&quot;Times New Roman&quot; w:h-ansi=&quot;Cambria Math&quot; w:cs=&quot;Times New Roman&quot;/&gt;&lt;wx:font wx:val=&quot;Cambria Math&quot;/&gt;&lt;w:i/&gt;&lt;w:sz-cs w:val=&quot;24&quot;/&gt;&lt;/w:rPr&gt;&lt;m:t&gt;3&lt;/m:t&gt;&lt;/m:r&gt;&lt;/m:sup&gt;&lt;/m:sSup&gt;&lt;/m:den&gt;&lt;/m:f&gt;&lt;m:r&gt;&lt;w:rPr&gt;&lt;w:rFonts w:ascii=&quot;Cambria Math&quot; w:fareast=&quot;Times New Roman&quot; w:h-ansi=&quot;Cambria Math&quot; w:cs=&quot;Times New Roman&quot;/&gt;&lt;wx:font wx:val=&quot;Cambria Math&quot;/&gt;&lt;w:i/&gt;&lt;w:sz-cs w:val=&quot;24&quot;/&gt;&lt;/w:rPr&gt;&lt;m:t&gt;=&lt;/m:t&gt;&lt;/m:r&gt;&lt;m:f&gt;&lt;m:fPr&gt;&lt;m:ctrlPr&gt;&lt;w:rPr&gt;&lt;w:rFonts w:ascii=&quot;Cambria Math&quot; w:fareast=&quot;Times New Roman&quot; w:h-ansi=&quot;Cambria Math&quot; w:cs=&quot;Times New Roman&quot;/&gt;&lt;wx:font wx:val=&quot;Cambria Math&quot;/&gt;&lt;w:i/&gt;&lt;w:sz-cs w:val=&quot;24&quot;/&gt;&lt;/w:rPr&gt;&lt;/m:ctrlPr&gt;&lt;/m:fPr&gt;&lt;m:num&gt;&lt;m:r&gt;&lt;w:rPr&gt;&lt;w:rFonts w:ascii=&quot;Cambria Math&quot; w:fareast=&quot;Times New Roman&quot; w:h-ansi=&quot;Cambria Math&quot; w:cs=&quot;Times New Roman&quot;/&gt;&lt;wx:font wx:val=&quot;Cambria Math&quot;/&gt;&lt;w:i/&gt;&lt;w:sz-cs w:val=&quot;24&quot;/&gt;&lt;/w:rPr&gt;&lt;m:t&gt;4&lt;/m:t&gt;&lt;/m:r&gt;&lt;m:sSup&gt;&lt;m:sSupPr&gt;&lt;m:ctrlPr&gt;&lt;w:rPr&gt;&lt;w:rFonts w:ascii=&quot;Cambria Math&quot; w:fareast=&quot;Times New Roman&quot; w:h-ansi=&quot;Cambria Math&quot; w:cs=&quot;Times New Roman&quot;/&gt;&lt;wx:font wx:val=&quot;Cambria Math&quot;/&gt;&lt;w:i/&gt;&lt;w:sz-cs w:val=&quot;24&quot;/&gt;&lt;/w:rPr&gt;&lt;/m:ctrlPr&gt;&lt;/m:sSupPr&gt;&lt;m:e&gt;&lt;m:r&gt;&lt;w:rPr&gt;&lt;w:rFonts w:ascii=&quot;Cambria Math&quot; w:fareast=&quot;Times New Roman&quot; w:h-ansi=&quot;Cambria Math&quot; w:cs=&quot;Times New Roman&quot;/&gt;&lt;wx:font wx:val=&quot;Cambria Math&quot;/&gt;&lt;w:i/&gt;&lt;w:sz-cs w:val=&quot;24&quot;/&gt;&lt;/w:rPr&gt;&lt;m:t&gt;I?&lt;/m:t&gt;&lt;/m:r&gt;&lt;/m:e&gt;&lt;m:sup&gt;&lt;m:r&gt;&lt;w:rPr&gt;&lt;w:rFonts w:ascii=&quot;Cambria Math&quot; w:fareast=&quot;Times New Roman&quot; w:h-ansi=&quot;Cambria Math&quot; w:cs=&quot;Times New Roman&quot;/&gt;&lt;wx:font wx:val=&quot;Cambria Math&quot;/&gt;&lt;w:i/&gt;&lt;w:sz-cs w:val=&quot;24&quot;/&gt;&lt;/w:rPr&gt;&lt;m:t&gt;2&lt;/m:t&gt;&lt;/m:r&gt;&lt;/m:sup&gt;&lt;/m:sSup&gt;&lt;/m:num&gt;&lt;m:den&gt;&lt;m:r&gt;&lt;w:rPr&gt;&lt;w:rFonts w:ascii=&quot;Cambria Math&quot; w:fareast=&quot;Times New Roman&quot; w:h-ansi=&quot;Cambria Math&quot; w:cs=&quot;Times New Roman&quot;/&gt;&lt;wx:font wx:val=&quot;Cambria Math&quot;/&gt;&lt;w:i/&gt;&lt;w:sz-cs w:val=&quot;24&quot;/&gt;&lt;/w:rPr&gt;&lt;m:t&gt;G&lt;/m:t&gt;&lt;/m:r&gt;&lt;m:sSub&gt;&lt;m:sSubPr&gt;&lt;m:ctrlPr&gt;&lt;w:rPr&gt;&lt;w:rFonts w:ascii=&quot;Cambria Math&quot; w:fareast=&quot;Times New Roman&quot; w:h-ansi=&quot;Cambria Math&quot; w:cs=&quot;Times New Roman&quot;/&gt;&lt;wx:font wx:val=&quot;Cambria Math&quot;/&gt;&lt;w:i/&gt;&lt;w:sz-cs w:val=&quot;24&quot;/&gt;&lt;/w:rPr&gt;&lt;/m:ctrlPr&gt;&lt;/m:sSubPr&gt;&lt;m:e&gt;&lt;m:r&gt;&lt;w:rPr&gt;&lt;w:rFonts w:ascii=&quot;Cambria Math&quot; w:fareast=&quot;Times New Roman&quot; w:h-ansi=&quot;Cambria Math&quot; w:cs=&quot;Times New Roman&quot;/&gt;&lt;wx:font wx:val=&quot;Cambria Math&quot;/&gt;&lt;w:i/&gt;&lt;w:sz-cs w:val=&quot;24&quot;/&gt;&lt;/w:rPr&gt;&lt;m:t&gt;M&lt;/m:t&gt;&lt;/m:r&gt;&lt;/m:e&gt;&lt;m:sub&gt;&lt;m:r&gt;&lt;w:rPr&gt;&lt;w:rFonts w:ascii=&quot;Cambria Math&quot; w:fareast=&quot;Times New Roman&quot; w:h-ansi=&quot;Cambria Math&quot; w:cs=&quot;Times New Roman&quot;/&gt;&lt;wx:font wx:val=&quot;Cambria Math&quot;/&gt;&lt;w:i/&gt;&lt;w:sz-cs w:val=&quot;24&quot;/&gt;&lt;/w:rPr&gt;&lt;m:t&gt;T&lt;/m:t&gt;&lt;/m:r&gt;&lt;/m:sub&gt;&lt;/m:sSub&gt;&lt;/m:den&gt;&lt;/m:f&gt;&lt;/m:oMath&gt;&lt;/m:oMathPara&gt;&lt;/w:p&gt;&lt;w:sectPr wsp:rsidR=&quot;00000000&quot;&gt;&lt;w:pgSz w:w=&quot;12240&quot; w:h=&quot;15840&quot;/&gt;&lt;w:pgMar w:top=&quot;1417&quot; w:right=&quot;1417&quot; w:bottom=&quot;1417&quot; w:left=&quot;1417&quot; w:header=&quot;720&quot; w:footer=&quot;720&quot; w:gutter=&quot;0&quot;/&gt;&lt;w:cols w:space=&quot;720&quot;/&gt;&lt;/w:sectPr&gt;&lt;/wx:sect&gt;&lt;/w:body&gt;&lt;/w:wordDocument&gt;">
+                <v:shape id="_x0000_i1046" type="#_x0000_t75" alt="" style="width:107.4pt;height:24pt;mso-width-percent:0;mso-height-percent:0;mso-width-percent:0;mso-height-percent:0" equationxml="&lt;?xml version=&quot;1.0&quot; encoding=&quot;UTF-8&quot; standalone=&quot;yes&quot;?&gt;&#10;&#10;&lt;?mso-application progid=&quot;Word.Document&quot;?&gt;&#10;&#10;&lt;w:wordDocument xmlns:aml=&quot;http://schemas.microsoft.com/aml/2001/core&quot; xmlns:wpc=&quot;http://schemas.microsoft.com/office/word/2010/wordprocessingCanvas&quot; xmlns:cx=&quot;http://schemas.microsoft.com/office/drawing/2014/chartex&quot; xmlns:cx1=&quot;http://schemas.microsoft.com/office/drawing/2015/9/8/chartex&quot; xmlns:cx2=&quot;http://schemas.microsoft.com/office/drawing/2015/10/21/chartex&quot; xmlns:cx3=&quot;http://schemas.microsoft.com/office/drawing/2016/5/9/chartex&quot; xmlns:cx4=&quot;http://schemas.microsoft.com/office/drawing/2016/5/10/chartex&quot; xmlns:cx5=&quot;http://schemas.microsoft.com/office/drawing/2016/5/11/chartex&quot; xmlns:cx6=&quot;http://schemas.microsoft.com/office/drawing/2016/5/12/chartex&quot; xmlns:cx7=&quot;http://schemas.microsoft.com/office/drawing/2016/5/13/chartex&quot; xmlns:cx8=&quot;http://schemas.microsoft.com/office/drawing/2016/5/14/chartex&quot; xmlns:dt=&quot;uuid:C2F41010-65B3-11d1-A29F-00AA00C14882&quot; xmlns:mc=&quot;http://schemas.openxmlformats.org/markup-compatibility/2006&quot; xmlns:aink=&quot;http://schemas.microsoft.com/office/drawing/2016/ink&quot; xmlns:am3d=&quot;http://schemas.microsoft.com/office/drawing/2017/model3d&quot; xmlns:o=&quot;urn:schemas-microsoft-com:office:office&quot; xmlns:m=&quot;http://schemas.openxmlformats.org/officeDocument/2006/math&quot; xmlns:v=&quot;urn:schemas-microsoft-com:vml&quot; xmlns:w10=&quot;urn:schemas-microsoft-com:office:word&quot; xmlns:w=&quot;http://schemas.microsoft.com/office/word/2003/wordml&quot; xmlns:wx=&quot;http://schemas.microsoft.com/office/word/2003/auxHint&quot; xmlns:wne=&quot;http://schemas.microsoft.com/office/word/2006/wordml&quot; xmlns:wsp=&quot;http://schemas.microsoft.com/office/word/2003/wordml/sp2&quot; xmlns:sl=&quot;http://schemas.microsoft.com/schemaLibrary/2003/core&quot; w:macrosPresent=&quot;no&quot; w:embeddedObjPresent=&quot;no&quot; w:ocxPresent=&quot;no&quot; xml:space=&quot;preserve&quot;&gt;&lt;w:ignoreSubtree w:val=&quot;http://schemas.microsoft.com/office/word/2003/wordml/sp2&quot;/&gt;&lt;o:DocumentProperties&gt;&lt;o:Version&gt;16&lt;/o:Version&gt;&lt;/o:DocumentProperties&gt;&lt;w:docPr&gt;&lt;w:view w:val=&quot;print&quot;/&gt;&lt;w:zoom w:percent=&quot;100&quot;/&gt;&lt;w:displayBackgroundShape/&gt;&lt;w:stylePaneFormatFilter w:val=&quot;0000&quot;/&gt;&lt;w:defaultTabStop w:val=&quot;709&quot;/&gt;&lt;w:defaultTableStyle w:sti=&quot;0&quot; w:val=&quot;Normal&quot;/&gt;&lt;w:drawingGridHorizontalSpacing w:val=&quot;0&quot;/&gt;&lt;w:drawingGridVerticalSpacing w:val=&quot;0&quot;/&gt;&lt;w:displayHorizontalDrawingGridEvery w:val=&quot;0&quot;/&gt;&lt;w:displayVerticalDrawingGridEvery w:val=&quot;0&quot;/&gt;&lt;w:useMarginsForDrawingGridOrigin/&gt;&lt;w:drawingGridHorizontalOrigin w:val=&quot;0&quot;/&gt;&lt;w:drawingGridVerticalOrigin w:val=&quot;0&quot;/&gt;&lt;w:characterSpacingControl w:val=&quot;DontCompress&quot;/&gt;&lt;w:optimizeForBrowser/&gt;&lt;w:allowPNG/&gt;&lt;w:validateAgainstSchema/&gt;&lt;w:saveInvalidXML w:val=&quot;off&quot;/&gt;&lt;w:ignoreMixedContent w:val=&quot;off&quot;/&gt;&lt;w:alwaysShowPlaceholderText w:val=&quot;off&quot;/&gt;&lt;w:footnotePr&gt;&lt;w:pos w:val=&quot;beneath-text&quot;/&gt;&lt;/w:footnotePr&gt;&lt;w:compat&gt;&lt;w:origWordTableRules/&gt;&lt;w:noLeading/&gt;&lt;w:spaceForUL/&gt;&lt;w:balanceSingleByteDoubleByteWidth/&gt;&lt;w:doNotLeaveBackslashAlone/&gt;&lt;w:ulTrailSpace/&gt;&lt;w:doNotExpandShiftReturn/&gt;&lt;w:spacingInWholePoints/&gt;&lt;w:showBreaksInFrames/&gt;&lt;w:suppressTopSpacing/&gt;&lt;w:suppressTopSpacingMac5/&gt;&lt;w:mwSmallCaps/&gt;&lt;w:usePrinterMetrics/&gt;&lt;w:ww6BorderRules/&gt;&lt;w:footnoteLayoutLikeWW8/&gt;&lt;w:shapeLayoutLikeWW8/&gt;&lt;w:alignTablesRowByRow/&gt;&lt;w:forgetLastTabAlignment/&gt;&lt;w:autoSpaceLikeWord95/&gt;&lt;w:doNotUseHTMLParagraphAutoSpacing/&gt;&lt;w:layoutRawTableWidth/&gt;&lt;w:layoutTableRowsApart/&gt;&lt;w:useWord97LineBreakingRules/&gt;&lt;w:breakWrappedTables/&gt;&lt;w:snapToGridInCell/&gt;&lt;w:wrapTextWithPunct/&gt;&lt;w:useAsianBreakRules/&gt;&lt;w:useWord2002TableStyleRules/&gt;&lt;/w:compat&gt;&lt;wsp:rsids&gt;&lt;wsp:rsidRoot wsp:val=&quot;000E0BD7&quot;/&gt;&lt;wsp:rsid wsp:val=&quot;00042048&quot;/&gt;&lt;wsp:rsid wsp:val=&quot;000E0BD7&quot;/&gt;&lt;wsp:rsid wsp:val=&quot;005F4E8C&quot;/&gt;&lt;wsp:rsid wsp:val=&quot;006C47D7&quot;/&gt;&lt;wsp:rsid wsp:val=&quot;006D3E2A&quot;/&gt;&lt;wsp:rsid wsp:val=&quot;00902218&quot;/&gt;&lt;wsp:rsid wsp:val=&quot;009A109F&quot;/&gt;&lt;wsp:rsid wsp:val=&quot;00C04F03&quot;/&gt;&lt;/wsp:rsids&gt;&lt;/w:docPr&gt;&lt;w:body&gt;&lt;wx:sect&gt;&lt;w:p wsp:rsidR=&quot;00000000&quot; wsp:rsidRDefault=&quot;006D3E2A&quot; wsp:rsidP=&quot;006D3E2A&quot;&gt;&lt;m:oMathPara&gt;&lt;m:oMath&gt;&lt;m:r&gt;&lt;w:rPr&gt;&lt;w:rFonts w:ascii=&quot;Cambria Math&quot; w:fareast=&quot;Times New Roman&quot; w:h-ansi=&quot;Cambria Math&quot; w:cs=&quot;Times New Roman&quot;/&gt;&lt;wx:font wx:val=&quot;Cambria Math&quot;/&gt;&lt;w:i/&gt;&lt;w:sz-cs w:val=&quot;24&quot;/&gt;&lt;/w:rPr&gt;&lt;m:t&gt;T=&lt;/m:t&gt;&lt;/m:r&gt;&lt;m:f&gt;&lt;m:fPr&gt;&lt;m:ctrlPr&gt;&lt;w:rPr&gt;&lt;w:rFonts w:ascii=&quot;Cambria Math&quot; w:fareast=&quot;Times New Roman&quot; w:h-ansi=&quot;Cambria Math&quot; w:cs=&quot;Times New Roman&quot;/&gt;&lt;wx:font wx:val=&quot;Cambria Math&quot;/&gt;&lt;w:i/&gt;&lt;w:sz-cs w:val=&quot;24&quot;/&gt;&lt;/w:rPr&gt;&lt;/m:ctrlPr&gt;&lt;/m:fPr&gt;&lt;m:num&gt;&lt;m:r&gt;&lt;w:rPr&gt;&lt;w:rFonts w:ascii=&quot;Cambria Math&quot; w:fareast=&quot;Times New Roman&quot; w:h-ansi=&quot;Cambria Math&quot; w:cs=&quot;Times New Roman&quot;/&gt;&lt;wx:font wx:val=&quot;Cambria Math&quot;/&gt;&lt;w:i/&gt;&lt;w:sz-cs w:val=&quot;24&quot;/&gt;&lt;/w:rPr&gt;&lt;m:t&gt;2I?r&lt;/m:t&gt;&lt;/m:r&gt;&lt;/m:num&gt;&lt;m:den&gt;&lt;m:r&gt;&lt;w:rPr&gt;&lt;w:rFonts w:ascii=&quot;Cambria Math&quot; w:fareast=&quot;Times New Roman&quot; w:h-ansi=&quot;Cambria Math&quot; w:cs=&quot;Times New Roman&quot;/&gt;&lt;wx:font wx:val=&quot;Cambria Math&quot;/&gt;&lt;w:i/&gt;&lt;w:sz-cs w:val=&quot;24&quot;/&gt;&lt;/w:rPr&gt;&lt;m:t&gt;v&lt;/m:t&gt;&lt;/m:r&gt;&lt;/m:den&gt;&lt;/m:f&gt;&lt;m:r&gt;&lt;w:rPr&gt;&lt;w:rFonts w:ascii=&quot;Cambria Math&quot; w:fareast=&quot;Times New Roman&quot; w:h-ansi=&quot;Cambria Math&quot; w:cs=&quot;Times New Roman&quot;/&gt;&lt;wx:font wx:val=&quot;Cambria Math&quot;/&gt;&lt;w:i/&gt;&lt;w:sz-cs w:val=&quot;24&quot;/&gt;&lt;/w:rPr&gt;&lt;m:t&gt;=&amp;gt;&lt;/m:t&gt;&lt;/m:r&gt;&lt;m:f&gt;&lt;m:fPr&gt;&lt;m:ctrlPr&gt;&lt;w:rPr&gt;&lt;w:rFonts w:ascii=&quot;Cambria Math&quot; w:fareast=&quot;Times New Roman&quot; w:h-ansi=&quot;Cambria Math&quot; w:cs=&quot;Times New Roman&quot;/&gt;&lt;wx:font wx:val=&quot;Cambria Math&quot;/&gt;&lt;w:i/&gt;&lt;w:sz-cs w:val=&quot;24&quot;/&gt;&lt;/w:rPr&gt;&lt;/m:ctrlPr&gt;&lt;/m:fPr&gt;&lt;m:num&gt;&lt;m:sSup&gt;&lt;m:sSupPr&gt;&lt;m:ctrlPr&gt;&lt;w:rPr&gt;&lt;w:rFonts w:ascii=&quot;Cambria Math&quot; w:fareast=&quot;Times New Roman&quot; w:h-ansi=&quot;Cambria Math&quot; w:cs=&quot;Times New Roman&quot;/&gt;&lt;wx:font wx:val=&quot;Cambria Math&quot;/&gt;&lt;w:i/&gt;&lt;w:sz-cs w:val=&quot;24&quot;/&gt;&lt;/w:rPr&gt;&lt;/m:ctrlPr&gt;&lt;/m:sSupPr&gt;&lt;m:e&gt;&lt;m:r&gt;&lt;w:rPr&gt;&lt;w:rFonts w:ascii=&quot;Cambria Math&quot; w:fareast=&quot;Times New Roman&quot; w:h-ansi=&quot;Cambria Math&quot; w:cs=&quot;Times New Roman&quot;/&gt;&lt;wx:font wx:val=&quot;Cambria Math&quot;/&gt;&lt;w:i/&gt;&lt;w:sz-cs w:val=&quot;24&quot;/&gt;&lt;/w:rPr&gt;&lt;m:t&gt;T&lt;/m:t&gt;&lt;/m:r&gt;&lt;/m:e&gt;&lt;m:sup&gt;&lt;m:r&gt;&lt;w:rPr&gt;&lt;w:rFonts w:ascii=&quot;Cambria Math&quot; w:fareast=&quot;Times New Roman&quot; w:h-ansi=&quot;Cambria Math&quot; w:cs=&quot;Times New Roman&quot;/&gt;&lt;wx:font wx:val=&quot;Cambria Math&quot;/&gt;&lt;w:i/&gt;&lt;w:sz-cs w:val=&quot;24&quot;/&gt;&lt;/w:rPr&gt;&lt;m:t&gt;2&lt;/m:t&gt;&lt;/m:r&gt;&lt;/m:sup&gt;&lt;/m:sSup&gt;&lt;/m:num&gt;&lt;m:den&gt;&lt;m:sSup&gt;&lt;m:sSupPr&gt;&lt;m:ctrlPr&gt;&lt;w:rPr&gt;&lt;w:rFonts w:ascii=&quot;Cambria Math&quot; w:fareast=&quot;Times New Roman&quot; w:h-ansi=&quot;Cambria Math&quot; w:cs=&quot;Times New Roman&quot;/&gt;&lt;wx:font wx:val=&quot;Cambria Math&quot;/&gt;&lt;w:i/&gt;&lt;w:sz-cs w:val=&quot;24&quot;/&gt;&lt;/w:rPr&gt;&lt;/m:ctrlPr&gt;&lt;/m:sSupPr&gt;&lt;m:e&gt;&lt;m:r&gt;&lt;w:rPr&gt;&lt;w:rFonts w:ascii=&quot;Cambria Math&quot; w:fareast=&quot;Times New Roman&quot; w:h-ansi=&quot;Cambria Math&quot; w:cs=&quot;Times New Roman&quot;/&gt;&lt;wx:font wx:val=&quot;Cambria Math&quot;/&gt;&lt;w:i/&gt;&lt;w:sz-cs w:val=&quot;24&quot;/&gt;&lt;/w:rPr&gt;&lt;m:t&gt;r&lt;/m:t&gt;&lt;/m:r&gt;&lt;/m:e&gt;&lt;m:sup&gt;&lt;m:r&gt;&lt;w:rPr&gt;&lt;w:rFonts w:ascii=&quot;Cambria Math&quot; w:fareast=&quot;Times New Roman&quot; w:h-ansi=&quot;Cambria Math&quot; w:cs=&quot;Times New Roman&quot;/&gt;&lt;wx:font wx:val=&quot;Cambria Math&quot;/&gt;&lt;w:i/&gt;&lt;w:sz-cs w:val=&quot;24&quot;/&gt;&lt;/w:rPr&gt;&lt;m:t&gt;3&lt;/m:t&gt;&lt;/m:r&gt;&lt;/m:sup&gt;&lt;/m:sSup&gt;&lt;/m:den&gt;&lt;/m:f&gt;&lt;m:r&gt;&lt;w:rPr&gt;&lt;w:rFonts w:ascii=&quot;Cambria Math&quot; w:fareast=&quot;Times New Roman&quot; w:h-ansi=&quot;Cambria Math&quot; w:cs=&quot;Times New Roman&quot;/&gt;&lt;wx:font wx:val=&quot;Cambria Math&quot;/&gt;&lt;w:i/&gt;&lt;w:sz-cs w:val=&quot;24&quot;/&gt;&lt;/w:rPr&gt;&lt;m:t&gt;=&lt;/m:t&gt;&lt;/m:r&gt;&lt;m:f&gt;&lt;m:fPr&gt;&lt;m:ctrlPr&gt;&lt;w:rPr&gt;&lt;w:rFonts w:ascii=&quot;Cambria Math&quot; w:fareast=&quot;Times New Roman&quot; w:h-ansi=&quot;Cambria Math&quot; w:cs=&quot;Times New Roman&quot;/&gt;&lt;wx:font wx:val=&quot;Cambria Math&quot;/&gt;&lt;w:i/&gt;&lt;w:sz-cs w:val=&quot;24&quot;/&gt;&lt;/w:rPr&gt;&lt;/m:ctrlPr&gt;&lt;/m:fPr&gt;&lt;m:num&gt;&lt;m:r&gt;&lt;w:rPr&gt;&lt;w:rFonts w:ascii=&quot;Cambria Math&quot; w:fareast=&quot;Times New Roman&quot; w:h-ansi=&quot;Cambria Math&quot; w:cs=&quot;Times New Roman&quot;/&gt;&lt;wx:font wx:val=&quot;Cambria Math&quot;/&gt;&lt;w:i/&gt;&lt;w:sz-cs w:val=&quot;24&quot;/&gt;&lt;/w:rPr&gt;&lt;m:t&gt;4&lt;/m:t&gt;&lt;/m:r&gt;&lt;m:sSup&gt;&lt;m:sSupPr&gt;&lt;m:ctrlPr&gt;&lt;w:rPr&gt;&lt;w:rFonts w:ascii=&quot;Cambria Math&quot; w:fareast=&quot;Times New Roman&quot; w:h-ansi=&quot;Cambria Math&quot; w:cs=&quot;Times New Roman&quot;/&gt;&lt;wx:font wx:val=&quot;Cambria Math&quot;/&gt;&lt;w:i/&gt;&lt;w:sz-cs w:val=&quot;24&quot;/&gt;&lt;/w:rPr&gt;&lt;/m:ctrlPr&gt;&lt;/m:sSupPr&gt;&lt;m:e&gt;&lt;m:r&gt;&lt;w:rPr&gt;&lt;w:rFonts w:ascii=&quot;Cambria Math&quot; w:fareast=&quot;Times New Roman&quot; w:h-ansi=&quot;Cambria Math&quot; w:cs=&quot;Times New Roman&quot;/&gt;&lt;wx:font wx:val=&quot;Cambria Math&quot;/&gt;&lt;w:i/&gt;&lt;w:sz-cs w:val=&quot;24&quot;/&gt;&lt;/w:rPr&gt;&lt;m:t&gt;I?&lt;/m:t&gt;&lt;/m:r&gt;&lt;/m:e&gt;&lt;m:sup&gt;&lt;m:r&gt;&lt;w:rPr&gt;&lt;w:rFonts w:ascii=&quot;Cambria Math&quot; w:fareast=&quot;Times New Roman&quot; w:h-ansi=&quot;Cambria Math&quot; w:cs=&quot;Times New Roman&quot;/&gt;&lt;wx:font wx:val=&quot;Cambria Math&quot;/&gt;&lt;w:i/&gt;&lt;w:sz-cs w:val=&quot;24&quot;/&gt;&lt;/w:rPr&gt;&lt;m:t&gt;2&lt;/m:t&gt;&lt;/m:r&gt;&lt;/m:sup&gt;&lt;/m:sSup&gt;&lt;/m:num&gt;&lt;m:den&gt;&lt;m:r&gt;&lt;w:rPr&gt;&lt;w:rFonts w:ascii=&quot;Cambria Math&quot; w:fareast=&quot;Times New Roman&quot; w:h-ansi=&quot;Cambria Math&quot; w:cs=&quot;Times New Roman&quot;/&gt;&lt;wx:font wx:val=&quot;Cambria Math&quot;/&gt;&lt;w:i/&gt;&lt;w:sz-cs w:val=&quot;24&quot;/&gt;&lt;/w:rPr&gt;&lt;m:t&gt;G&lt;/m:t&gt;&lt;/m:r&gt;&lt;m:sSub&gt;&lt;m:sSubPr&gt;&lt;m:ctrlPr&gt;&lt;w:rPr&gt;&lt;w:rFonts w:ascii=&quot;Cambria Math&quot; w:fareast=&quot;Times New Roman&quot; w:h-ansi=&quot;Cambria Math&quot; w:cs=&quot;Times New Roman&quot;/&gt;&lt;wx:font wx:val=&quot;Cambria Math&quot;/&gt;&lt;w:i/&gt;&lt;w:sz-cs w:val=&quot;24&quot;/&gt;&lt;/w:rPr&gt;&lt;/m:ctrlPr&gt;&lt;/m:sSubPr&gt;&lt;m:e&gt;&lt;m:r&gt;&lt;w:rPr&gt;&lt;w:rFonts w:ascii=&quot;Cambria Math&quot; w:fareast=&quot;Times New Roman&quot; w:h-ansi=&quot;Cambria Math&quot; w:cs=&quot;Times New Roman&quot;/&gt;&lt;wx:font wx:val=&quot;Cambria Math&quot;/&gt;&lt;w:i/&gt;&lt;w:sz-cs w:val=&quot;24&quot;/&gt;&lt;/w:rPr&gt;&lt;m:t&gt;M&lt;/m:t&gt;&lt;/m:r&gt;&lt;/m:e&gt;&lt;m:sub&gt;&lt;m:r&gt;&lt;w:rPr&gt;&lt;w:rFonts w:ascii=&quot;Cambria Math&quot; w:fareast=&quot;Times New Roman&quot; w:h-ansi=&quot;Cambria Math&quot; w:cs=&quot;Times New Roman&quot;/&gt;&lt;wx:font wx:val=&quot;Cambria Math&quot;/&gt;&lt;w:i/&gt;&lt;w:sz-cs w:val=&quot;24&quot;/&gt;&lt;/w:rPr&gt;&lt;m:t&gt;T&lt;/m:t&gt;&lt;/m:r&gt;&lt;/m:sub&gt;&lt;/m:sSub&gt;&lt;/m:den&gt;&lt;/m:f&gt;&lt;/m:oMath&gt;&lt;/m:oMathPara&gt;&lt;/w:p&gt;&lt;w:sectPr wsp:rsidR=&quot;00000000&quot;&gt;&lt;w:pgSz w:w=&quot;12240&quot; w:h=&quot;15840&quot;/&gt;&lt;w:pgMar w:top=&quot;1417&quot; w:right=&quot;1417&quot; w:bottom=&quot;1417&quot; w:left=&quot;1417&quot; w:header=&quot;720&quot; w:footer=&quot;720&quot; w:gutter=&quot;0&quot;/&gt;&lt;w:cols w:space=&quot;720&quot;/&gt;&lt;/w:sectPr&gt;&lt;/wx:sect&gt;&lt;/w:body&gt;&lt;/w:wordDocument&gt;">
                   <v:imagedata r:id="rId18" o:title="" chromakey="white"/>
                 </v:shape>
               </w:pict>
@@ -4365,7 +4349,7 @@
                 <w:position w:val="-8"/>
               </w:rPr>
               <w:pict>
-                <v:shape id="_x0000_i1045" type="#_x0000_t75" alt="" style="width:12pt;height:15.6pt;mso-width-percent:0;mso-height-percent:0;mso-width-percent:0;mso-height-percent:0" equationxml="&lt;?xml version=&quot;1.0&quot; encoding=&quot;UTF-8&quot; standalone=&quot;yes&quot;?&gt;&#10;&#10;&lt;?mso-application progid=&quot;Word.Document&quot;?&gt;&#10;&#10;&lt;w:wordDocument xmlns:aml=&quot;http://schemas.microsoft.com/aml/2001/core&quot; xmlns:wpc=&quot;http://schemas.microsoft.com/office/word/2010/wordprocessingCanvas&quot; xmlns:cx=&quot;http://schemas.microsoft.com/office/drawing/2014/chartex&quot; xmlns:cx1=&quot;http://schemas.microsoft.com/office/drawing/2015/9/8/chartex&quot; xmlns:cx2=&quot;http://schemas.microsoft.com/office/drawing/2015/10/21/chartex&quot; xmlns:cx3=&quot;http://schemas.microsoft.com/office/drawing/2016/5/9/chartex&quot; xmlns:cx4=&quot;http://schemas.microsoft.com/office/drawing/2016/5/10/chartex&quot; xmlns:cx5=&quot;http://schemas.microsoft.com/office/drawing/2016/5/11/chartex&quot; xmlns:cx6=&quot;http://schemas.microsoft.com/office/drawing/2016/5/12/chartex&quot; xmlns:cx7=&quot;http://schemas.microsoft.com/office/drawing/2016/5/13/chartex&quot; xmlns:cx8=&quot;http://schemas.microsoft.com/office/drawing/2016/5/14/chartex&quot; xmlns:dt=&quot;uuid:C2F41010-65B3-11d1-A29F-00AA00C14882&quot; xmlns:mc=&quot;http://schemas.openxmlformats.org/markup-compatibility/2006&quot; xmlns:aink=&quot;http://schemas.microsoft.com/office/drawing/2016/ink&quot; xmlns:am3d=&quot;http://schemas.microsoft.com/office/drawing/2017/model3d&quot; xmlns:o=&quot;urn:schemas-microsoft-com:office:office&quot; xmlns:m=&quot;http://schemas.openxmlformats.org/officeDocument/2006/math&quot; xmlns:v=&quot;urn:schemas-microsoft-com:vml&quot; xmlns:w10=&quot;urn:schemas-microsoft-com:office:word&quot; xmlns:w=&quot;http://schemas.microsoft.com/office/word/2003/wordml&quot; xmlns:wx=&quot;http://schemas.microsoft.com/office/word/2003/auxHint&quot; xmlns:wne=&quot;http://schemas.microsoft.com/office/word/2006/wordml&quot; xmlns:wsp=&quot;http://schemas.microsoft.com/office/word/2003/wordml/sp2&quot; xmlns:sl=&quot;http://schemas.microsoft.com/schemaLibrary/2003/core&quot; w:macrosPresent=&quot;no&quot; w:embeddedObjPresent=&quot;no&quot; w:ocxPresent=&quot;no&quot; xml:space=&quot;preserve&quot;&gt;&lt;w:ignoreSubtree w:val=&quot;http://schemas.microsoft.com/office/word/2003/wordml/sp2&quot;/&gt;&lt;o:DocumentProperties&gt;&lt;o:Version&gt;16&lt;/o:Version&gt;&lt;/o:DocumentProperties&gt;&lt;w:docPr&gt;&lt;w:view w:val=&quot;print&quot;/&gt;&lt;w:zoom w:percent=&quot;100&quot;/&gt;&lt;w:displayBackgroundShape/&gt;&lt;w:stylePaneFormatFilter w:val=&quot;0000&quot;/&gt;&lt;w:defaultTabStop w:val=&quot;709&quot;/&gt;&lt;w:defaultTableStyle w:sti=&quot;0&quot; w:val=&quot;Normal&quot;/&gt;&lt;w:drawingGridHorizontalSpacing w:val=&quot;0&quot;/&gt;&lt;w:drawingGridVerticalSpacing w:val=&quot;0&quot;/&gt;&lt;w:displayHorizontalDrawingGridEvery w:val=&quot;0&quot;/&gt;&lt;w:displayVerticalDrawingGridEvery w:val=&quot;0&quot;/&gt;&lt;w:useMarginsForDrawingGridOrigin/&gt;&lt;w:drawingGridHorizontalOrigin w:val=&quot;0&quot;/&gt;&lt;w:drawingGridVerticalOrigin w:val=&quot;0&quot;/&gt;&lt;w:characterSpacingControl w:val=&quot;DontCompress&quot;/&gt;&lt;w:optimizeForBrowser/&gt;&lt;w:allowPNG/&gt;&lt;w:validateAgainstSchema/&gt;&lt;w:saveInvalidXML w:val=&quot;off&quot;/&gt;&lt;w:ignoreMixedContent w:val=&quot;off&quot;/&gt;&lt;w:alwaysShowPlaceholderText w:val=&quot;off&quot;/&gt;&lt;w:footnotePr&gt;&lt;w:pos w:val=&quot;beneath-text&quot;/&gt;&lt;/w:footnotePr&gt;&lt;w:compat&gt;&lt;w:origWordTableRules/&gt;&lt;w:noLeading/&gt;&lt;w:spaceForUL/&gt;&lt;w:balanceSingleByteDoubleByteWidth/&gt;&lt;w:doNotLeaveBackslashAlone/&gt;&lt;w:ulTrailSpace/&gt;&lt;w:doNotExpandShiftReturn/&gt;&lt;w:spacingInWholePoints/&gt;&lt;w:showBreaksInFrames/&gt;&lt;w:suppressTopSpacing/&gt;&lt;w:suppressTopSpacingMac5/&gt;&lt;w:mwSmallCaps/&gt;&lt;w:usePrinterMetrics/&gt;&lt;w:ww6BorderRules/&gt;&lt;w:footnoteLayoutLikeWW8/&gt;&lt;w:shapeLayoutLikeWW8/&gt;&lt;w:alignTablesRowByRow/&gt;&lt;w:forgetLastTabAlignment/&gt;&lt;w:autoSpaceLikeWord95/&gt;&lt;w:doNotUseHTMLParagraphAutoSpacing/&gt;&lt;w:layoutRawTableWidth/&gt;&lt;w:layoutTableRowsApart/&gt;&lt;w:useWord97LineBreakingRules/&gt;&lt;w:breakWrappedTables/&gt;&lt;w:snapToGridInCell/&gt;&lt;w:wrapTextWithPunct/&gt;&lt;w:useAsianBreakRules/&gt;&lt;w:useWord2002TableStyleRules/&gt;&lt;/w:compat&gt;&lt;wsp:rsids&gt;&lt;wsp:rsidRoot wsp:val=&quot;000E0BD7&quot;/&gt;&lt;wsp:rsid wsp:val=&quot;00042048&quot;/&gt;&lt;wsp:rsid wsp:val=&quot;000E0BD7&quot;/&gt;&lt;wsp:rsid wsp:val=&quot;005F4E8C&quot;/&gt;&lt;wsp:rsid wsp:val=&quot;006C47D7&quot;/&gt;&lt;wsp:rsid wsp:val=&quot;00902218&quot;/&gt;&lt;wsp:rsid wsp:val=&quot;009A109F&quot;/&gt;&lt;wsp:rsid wsp:val=&quot;00C04F03&quot;/&gt;&lt;wsp:rsid wsp:val=&quot;00FF724B&quot;/&gt;&lt;/wsp:rsids&gt;&lt;/w:docPr&gt;&lt;w:body&gt;&lt;wx:sect&gt;&lt;w:p wsp:rsidR=&quot;00000000&quot; wsp:rsidRDefault=&quot;00FF724B&quot; wsp:rsidP=&quot;00FF724B&quot;&gt;&lt;m:oMathPara&gt;&lt;m:oMath&gt;&lt;m:acc&gt;&lt;m:accPr&gt;&lt;m:chr m:val=&quot;a??&quot;/&gt;&lt;m:ctrlPr&gt;&lt;w:rPr&gt;&lt;w:rFonts w:ascii=&quot;Cambria Math&quot; w:h-ansi=&quot;Cambria Math&quot; w:cs=&quot;Times New Roman&quot;/&gt;&lt;wx:font wx:val=&quot;Cambria Math&quot;/&gt;&lt;w:i/&gt;&lt;w:sz-cs w:val=&quot;24&quot;/&gt;&lt;/w:rPr&gt;&lt;/m:ctrlPr&gt;&lt;/m:accPr&gt;&lt;m:e&gt;&lt;m:sSub&gt;&lt;m:sSubPr&gt;&lt;m:ctrlPr&gt;&lt;w:rPr&gt;&lt;w:rFonts w:ascii=&quot;Cambria Math&quot; w:h-ansi=&quot;Cambria Math&quot; w:cs=&quot;Times New Roman&quot;/&gt;&lt;wx:font wx:val=&quot;Cambria Math&quot;/&gt;&lt;w:i/&gt;&lt;w:sz-cs w:val=&quot;24&quot;/&gt;&lt;/w:rPr&gt;&lt;/m:ctrlPr&gt;&lt;/m:sSubPr&gt;&lt;m:e&gt;&lt;m:r&gt;&lt;w:rPr&gt;&lt;w:rFonts w:ascii=&quot;Cambria Math&quot; w:h-ansi=&quot;Cambria Math&quot;/&gt;&lt;wx:font wx:val=&quot;Cambria Math&quot;/&gt;&lt;w:i/&gt;&lt;w:sz-cs w:val=&quot;24&quot;/&gt;&lt;/w:rPr&gt;&lt;m:t&gt;e&lt;/m:t&gt;&lt;/m:r&gt;&lt;/m:e&gt;&lt;m:sub&gt;&lt;m:r&gt;&lt;w:rPr&gt;&lt;w:rFonts w:ascii=&quot;Cambria Math&quot; w:h-ansi=&quot;Cambria Math&quot;/&gt;&lt;wx:font wx:val=&quot;Cambria Math&quot;/&gt;&lt;w:i/&gt;&lt;w:sz-cs w:val=&quot;24&quot;/&gt;&lt;/w:rPr&gt;&lt;m:t&gt;I・C&lt;/m:t&gt;&lt;/m:r&gt;&lt;/m:sub&gt;&lt;/m:sSub&gt;&lt;/m:e&gt;&lt;/m:acc&gt;&lt;/m:oMath&gt;&lt;/m:oMathPara&gt;&lt;/w:p&gt;&lt;w:sectPr wsp:rsidR=&quot;00000000&quot;&gt;&lt;w:pgSz w:w=&quot;12240&quot; w:h=&quot;15840&quot;/&gt;&lt;w:pgMar w:top=&quot;1417&quot; w:right=&quot;1417&quot; w:bottom=&quot;1417&quot; w:left=&quot;1417&quot; w:header=&quot;720&quot; w:footer=&quot;720&quot; w:gutter=&quot;0&quot;/&gt;&lt;w:cols w:space=&quot;720&quot;/&gt;&lt;/w:sectPr&gt;&lt;/wx:sect&gt;&lt;/w:body&gt;&lt;/w:wordDocument&gt;">
+                <v:shape id="_x0000_i1047" type="#_x0000_t75" alt="" style="width:12pt;height:15.6pt;mso-width-percent:0;mso-height-percent:0;mso-width-percent:0;mso-height-percent:0" equationxml="&lt;?xml version=&quot;1.0&quot; encoding=&quot;UTF-8&quot; standalone=&quot;yes&quot;?&gt;&#10;&#10;&lt;?mso-application progid=&quot;Word.Document&quot;?&gt;&#10;&#10;&lt;w:wordDocument xmlns:aml=&quot;http://schemas.microsoft.com/aml/2001/core&quot; xmlns:wpc=&quot;http://schemas.microsoft.com/office/word/2010/wordprocessingCanvas&quot; xmlns:cx=&quot;http://schemas.microsoft.com/office/drawing/2014/chartex&quot; xmlns:cx1=&quot;http://schemas.microsoft.com/office/drawing/2015/9/8/chartex&quot; xmlns:cx2=&quot;http://schemas.microsoft.com/office/drawing/2015/10/21/chartex&quot; xmlns:cx3=&quot;http://schemas.microsoft.com/office/drawing/2016/5/9/chartex&quot; xmlns:cx4=&quot;http://schemas.microsoft.com/office/drawing/2016/5/10/chartex&quot; xmlns:cx5=&quot;http://schemas.microsoft.com/office/drawing/2016/5/11/chartex&quot; xmlns:cx6=&quot;http://schemas.microsoft.com/office/drawing/2016/5/12/chartex&quot; xmlns:cx7=&quot;http://schemas.microsoft.com/office/drawing/2016/5/13/chartex&quot; xmlns:cx8=&quot;http://schemas.microsoft.com/office/drawing/2016/5/14/chartex&quot; xmlns:dt=&quot;uuid:C2F41010-65B3-11d1-A29F-00AA00C14882&quot; xmlns:mc=&quot;http://schemas.openxmlformats.org/markup-compatibility/2006&quot; xmlns:aink=&quot;http://schemas.microsoft.com/office/drawing/2016/ink&quot; xmlns:am3d=&quot;http://schemas.microsoft.com/office/drawing/2017/model3d&quot; xmlns:o=&quot;urn:schemas-microsoft-com:office:office&quot; xmlns:m=&quot;http://schemas.openxmlformats.org/officeDocument/2006/math&quot; xmlns:v=&quot;urn:schemas-microsoft-com:vml&quot; xmlns:w10=&quot;urn:schemas-microsoft-com:office:word&quot; xmlns:w=&quot;http://schemas.microsoft.com/office/word/2003/wordml&quot; xmlns:wx=&quot;http://schemas.microsoft.com/office/word/2003/auxHint&quot; xmlns:wne=&quot;http://schemas.microsoft.com/office/word/2006/wordml&quot; xmlns:wsp=&quot;http://schemas.microsoft.com/office/word/2003/wordml/sp2&quot; xmlns:sl=&quot;http://schemas.microsoft.com/schemaLibrary/2003/core&quot; w:macrosPresent=&quot;no&quot; w:embeddedObjPresent=&quot;no&quot; w:ocxPresent=&quot;no&quot; xml:space=&quot;preserve&quot;&gt;&lt;w:ignoreSubtree w:val=&quot;http://schemas.microsoft.com/office/word/2003/wordml/sp2&quot;/&gt;&lt;o:DocumentProperties&gt;&lt;o:Version&gt;16&lt;/o:Version&gt;&lt;/o:DocumentProperties&gt;&lt;w:docPr&gt;&lt;w:view w:val=&quot;print&quot;/&gt;&lt;w:zoom w:percent=&quot;100&quot;/&gt;&lt;w:displayBackgroundShape/&gt;&lt;w:stylePaneFormatFilter w:val=&quot;0000&quot;/&gt;&lt;w:defaultTabStop w:val=&quot;709&quot;/&gt;&lt;w:defaultTableStyle w:sti=&quot;0&quot; w:val=&quot;Normal&quot;/&gt;&lt;w:drawingGridHorizontalSpacing w:val=&quot;0&quot;/&gt;&lt;w:drawingGridVerticalSpacing w:val=&quot;0&quot;/&gt;&lt;w:displayHorizontalDrawingGridEvery w:val=&quot;0&quot;/&gt;&lt;w:displayVerticalDrawingGridEvery w:val=&quot;0&quot;/&gt;&lt;w:useMarginsForDrawingGridOrigin/&gt;&lt;w:drawingGridHorizontalOrigin w:val=&quot;0&quot;/&gt;&lt;w:drawingGridVerticalOrigin w:val=&quot;0&quot;/&gt;&lt;w:characterSpacingControl w:val=&quot;DontCompress&quot;/&gt;&lt;w:optimizeForBrowser/&gt;&lt;w:allowPNG/&gt;&lt;w:validateAgainstSchema/&gt;&lt;w:saveInvalidXML w:val=&quot;off&quot;/&gt;&lt;w:ignoreMixedContent w:val=&quot;off&quot;/&gt;&lt;w:alwaysShowPlaceholderText w:val=&quot;off&quot;/&gt;&lt;w:footnotePr&gt;&lt;w:pos w:val=&quot;beneath-text&quot;/&gt;&lt;/w:footnotePr&gt;&lt;w:compat&gt;&lt;w:origWordTableRules/&gt;&lt;w:noLeading/&gt;&lt;w:spaceForUL/&gt;&lt;w:balanceSingleByteDoubleByteWidth/&gt;&lt;w:doNotLeaveBackslashAlone/&gt;&lt;w:ulTrailSpace/&gt;&lt;w:doNotExpandShiftReturn/&gt;&lt;w:spacingInWholePoints/&gt;&lt;w:showBreaksInFrames/&gt;&lt;w:suppressTopSpacing/&gt;&lt;w:suppressTopSpacingMac5/&gt;&lt;w:mwSmallCaps/&gt;&lt;w:usePrinterMetrics/&gt;&lt;w:ww6BorderRules/&gt;&lt;w:footnoteLayoutLikeWW8/&gt;&lt;w:shapeLayoutLikeWW8/&gt;&lt;w:alignTablesRowByRow/&gt;&lt;w:forgetLastTabAlignment/&gt;&lt;w:autoSpaceLikeWord95/&gt;&lt;w:doNotUseHTMLParagraphAutoSpacing/&gt;&lt;w:layoutRawTableWidth/&gt;&lt;w:layoutTableRowsApart/&gt;&lt;w:useWord97LineBreakingRules/&gt;&lt;w:breakWrappedTables/&gt;&lt;w:snapToGridInCell/&gt;&lt;w:wrapTextWithPunct/&gt;&lt;w:useAsianBreakRules/&gt;&lt;w:useWord2002TableStyleRules/&gt;&lt;/w:compat&gt;&lt;wsp:rsids&gt;&lt;wsp:rsidRoot wsp:val=&quot;000E0BD7&quot;/&gt;&lt;wsp:rsid wsp:val=&quot;00042048&quot;/&gt;&lt;wsp:rsid wsp:val=&quot;000E0BD7&quot;/&gt;&lt;wsp:rsid wsp:val=&quot;005F4E8C&quot;/&gt;&lt;wsp:rsid wsp:val=&quot;006C47D7&quot;/&gt;&lt;wsp:rsid wsp:val=&quot;00902218&quot;/&gt;&lt;wsp:rsid wsp:val=&quot;009A109F&quot;/&gt;&lt;wsp:rsid wsp:val=&quot;00C04F03&quot;/&gt;&lt;wsp:rsid wsp:val=&quot;00FF724B&quot;/&gt;&lt;/wsp:rsids&gt;&lt;/w:docPr&gt;&lt;w:body&gt;&lt;wx:sect&gt;&lt;w:p wsp:rsidR=&quot;00000000&quot; wsp:rsidRDefault=&quot;00FF724B&quot; wsp:rsidP=&quot;00FF724B&quot;&gt;&lt;m:oMathPara&gt;&lt;m:oMath&gt;&lt;m:acc&gt;&lt;m:accPr&gt;&lt;m:chr m:val=&quot;a??&quot;/&gt;&lt;m:ctrlPr&gt;&lt;w:rPr&gt;&lt;w:rFonts w:ascii=&quot;Cambria Math&quot; w:h-ansi=&quot;Cambria Math&quot; w:cs=&quot;Times New Roman&quot;/&gt;&lt;wx:font wx:val=&quot;Cambria Math&quot;/&gt;&lt;w:i/&gt;&lt;w:sz-cs w:val=&quot;24&quot;/&gt;&lt;/w:rPr&gt;&lt;/m:ctrlPr&gt;&lt;/m:accPr&gt;&lt;m:e&gt;&lt;m:sSub&gt;&lt;m:sSubPr&gt;&lt;m:ctrlPr&gt;&lt;w:rPr&gt;&lt;w:rFonts w:ascii=&quot;Cambria Math&quot; w:h-ansi=&quot;Cambria Math&quot; w:cs=&quot;Times New Roman&quot;/&gt;&lt;wx:font wx:val=&quot;Cambria Math&quot;/&gt;&lt;w:i/&gt;&lt;w:sz-cs w:val=&quot;24&quot;/&gt;&lt;/w:rPr&gt;&lt;/m:ctrlPr&gt;&lt;/m:sSubPr&gt;&lt;m:e&gt;&lt;m:r&gt;&lt;w:rPr&gt;&lt;w:rFonts w:ascii=&quot;Cambria Math&quot; w:h-ansi=&quot;Cambria Math&quot;/&gt;&lt;wx:font wx:val=&quot;Cambria Math&quot;/&gt;&lt;w:i/&gt;&lt;w:sz-cs w:val=&quot;24&quot;/&gt;&lt;/w:rPr&gt;&lt;m:t&gt;e&lt;/m:t&gt;&lt;/m:r&gt;&lt;/m:e&gt;&lt;m:sub&gt;&lt;m:r&gt;&lt;w:rPr&gt;&lt;w:rFonts w:ascii=&quot;Cambria Math&quot; w:h-ansi=&quot;Cambria Math&quot;/&gt;&lt;wx:font wx:val=&quot;Cambria Math&quot;/&gt;&lt;w:i/&gt;&lt;w:sz-cs w:val=&quot;24&quot;/&gt;&lt;/w:rPr&gt;&lt;m:t&gt;I・EC&lt;/m:t&gt;&lt;/m:r&gt;&lt;/m:sub&gt;&lt;/m:sSub&gt;&lt;/m:e&gt;&lt;/m:acc&gt;&lt;/m:oMath&gt;&lt;/m:oMathPara&gt;&lt;/w:p&gt;&lt;w:sectPr wsp:rsidR=&quot;00000000&quot;&gt;&lt;w:pgSz w:w=&quot;12240&quot; w:h=&quot;15840&quot;/&gt;&lt;w:pgMar w:top=&quot;1417&quot; w:right=&quot;1417&quot; w:bottom=&quot;1417&quot; w:left=&quot;1417&quot; w:header=&quot;720&quot; w:footer=&quot;720&quot; w:gutter=&quot;0&quot;/&gt;&lt;w:cols w:space=&quot;720&quot;/&gt;&lt;/w:sectPr&gt;&lt;/wx:sect&gt;&lt;/w:body&gt;&lt;/w:wordDocument&gt;">
                   <v:imagedata r:id="rId19" o:title="" chromakey="white"/>
                 </v:shape>
               </w:pict>
@@ -4394,7 +4378,7 @@
                 <w:position w:val="-8"/>
               </w:rPr>
               <w:pict>
-                <v:shape id="_x0000_i1046" type="#_x0000_t75" alt="" style="width:12pt;height:15pt;mso-width-percent:0;mso-height-percent:0;mso-width-percent:0;mso-height-percent:0" equationxml="&lt;?xml version=&quot;1.0&quot; encoding=&quot;UTF-8&quot; standalone=&quot;yes&quot;?&gt;&#10;&#10;&lt;?mso-application progid=&quot;Word.Document&quot;?&gt;&#10;&#10;&lt;w:wordDocument xmlns:aml=&quot;http://schemas.microsoft.com/aml/2001/core&quot; xmlns:wpc=&quot;http://schemas.microsoft.com/office/word/2010/wordprocessingCanvas&quot; xmlns:cx=&quot;http://schemas.microsoft.com/office/drawing/2014/chartex&quot; xmlns:cx1=&quot;http://schemas.microsoft.com/office/drawing/2015/9/8/chartex&quot; xmlns:cx2=&quot;http://schemas.microsoft.com/office/drawing/2015/10/21/chartex&quot; xmlns:cx3=&quot;http://schemas.microsoft.com/office/drawing/2016/5/9/chartex&quot; xmlns:cx4=&quot;http://schemas.microsoft.com/office/drawing/2016/5/10/chartex&quot; xmlns:cx5=&quot;http://schemas.microsoft.com/office/drawing/2016/5/11/chartex&quot; xmlns:cx6=&quot;http://schemas.microsoft.com/office/drawing/2016/5/12/chartex&quot; xmlns:cx7=&quot;http://schemas.microsoft.com/office/drawing/2016/5/13/chartex&quot; xmlns:cx8=&quot;http://schemas.microsoft.com/office/drawing/2016/5/14/chartex&quot; xmlns:dt=&quot;uuid:C2F41010-65B3-11d1-A29F-00AA00C14882&quot; xmlns:mc=&quot;http://schemas.openxmlformats.org/markup-compatibility/2006&quot; xmlns:aink=&quot;http://schemas.microsoft.com/office/drawing/2016/ink&quot; xmlns:am3d=&quot;http://schemas.microsoft.com/office/drawing/2017/model3d&quot; xmlns:o=&quot;urn:schemas-microsoft-com:office:office&quot; xmlns:m=&quot;http://schemas.openxmlformats.org/officeDocument/2006/math&quot; xmlns:v=&quot;urn:schemas-microsoft-com:vml&quot; xmlns:w10=&quot;urn:schemas-microsoft-com:office:word&quot; xmlns:w=&quot;http://schemas.microsoft.com/office/word/2003/wordml&quot; xmlns:wx=&quot;http://schemas.microsoft.com/office/word/2003/auxHint&quot; xmlns:wne=&quot;http://schemas.microsoft.com/office/word/2006/wordml&quot; xmlns:wsp=&quot;http://schemas.microsoft.com/office/word/2003/wordml/sp2&quot; xmlns:sl=&quot;http://schemas.microsoft.com/schemaLibrary/2003/core&quot; w:macrosPresent=&quot;no&quot; w:embeddedObjPresent=&quot;no&quot; w:ocxPresent=&quot;no&quot; xml:space=&quot;preserve&quot;&gt;&lt;w:ignoreSubtree w:val=&quot;http://schemas.microsoft.com/office/word/2003/wordml/sp2&quot;/&gt;&lt;o:DocumentProperties&gt;&lt;o:Version&gt;16&lt;/o:Version&gt;&lt;/o:DocumentProperties&gt;&lt;w:docPr&gt;&lt;w:view w:val=&quot;print&quot;/&gt;&lt;w:zoom w:percent=&quot;100&quot;/&gt;&lt;w:displayBackgroundShape/&gt;&lt;w:stylePaneFormatFilter w:val=&quot;0000&quot;/&gt;&lt;w:defaultTabStop w:val=&quot;709&quot;/&gt;&lt;w:defaultTableStyle w:sti=&quot;0&quot; w:val=&quot;Normal&quot;/&gt;&lt;w:drawingGridHorizontalSpacing w:val=&quot;0&quot;/&gt;&lt;w:drawingGridVerticalSpacing w:val=&quot;0&quot;/&gt;&lt;w:displayHorizontalDrawingGridEvery w:val=&quot;0&quot;/&gt;&lt;w:displayVerticalDrawingGridEvery w:val=&quot;0&quot;/&gt;&lt;w:useMarginsForDrawingGridOrigin/&gt;&lt;w:drawingGridHorizontalOrigin w:val=&quot;0&quot;/&gt;&lt;w:drawingGridVerticalOrigin w:val=&quot;0&quot;/&gt;&lt;w:characterSpacingControl w:val=&quot;DontCompress&quot;/&gt;&lt;w:optimizeForBrowser/&gt;&lt;w:allowPNG/&gt;&lt;w:validateAgainstSchema/&gt;&lt;w:saveInvalidXML w:val=&quot;off&quot;/&gt;&lt;w:ignoreMixedContent w:val=&quot;off&quot;/&gt;&lt;w:alwaysShowPlaceholderText w:val=&quot;off&quot;/&gt;&lt;w:footnotePr&gt;&lt;w:pos w:val=&quot;beneath-text&quot;/&gt;&lt;/w:footnotePr&gt;&lt;w:compat&gt;&lt;w:origWordTableRules/&gt;&lt;w:noLeading/&gt;&lt;w:spaceForUL/&gt;&lt;w:balanceSingleByteDoubleByteWidth/&gt;&lt;w:doNotLeaveBackslashAlone/&gt;&lt;w:ulTrailSpace/&gt;&lt;w:doNotExpandShiftReturn/&gt;&lt;w:spacingInWholePoints/&gt;&lt;w:showBreaksInFrames/&gt;&lt;w:suppressTopSpacing/&gt;&lt;w:suppressTopSpacingMac5/&gt;&lt;w:mwSmallCaps/&gt;&lt;w:usePrinterMetrics/&gt;&lt;w:ww6BorderRules/&gt;&lt;w:footnoteLayoutLikeWW8/&gt;&lt;w:shapeLayoutLikeWW8/&gt;&lt;w:alignTablesRowByRow/&gt;&lt;w:forgetLastTabAlignment/&gt;&lt;w:autoSpaceLikeWord95/&gt;&lt;w:doNotUseHTMLParagraphAutoSpacing/&gt;&lt;w:layoutRawTableWidth/&gt;&lt;w:layoutTableRowsApart/&gt;&lt;w:useWord97LineBreakingRules/&gt;&lt;w:breakWrappedTables/&gt;&lt;w:snapToGridInCell/&gt;&lt;w:wrapTextWithPunct/&gt;&lt;w:useAsianBreakRules/&gt;&lt;w:useWord2002TableStyleRules/&gt;&lt;/w:compat&gt;&lt;wsp:rsids&gt;&lt;wsp:rsidRoot wsp:val=&quot;000E0BD7&quot;/&gt;&lt;wsp:rsid wsp:val=&quot;00042048&quot;/&gt;&lt;wsp:rsid wsp:val=&quot;000E0BD7&quot;/&gt;&lt;wsp:rsid wsp:val=&quot;005F4E8C&quot;/&gt;&lt;wsp:rsid wsp:val=&quot;006C47D7&quot;/&gt;&lt;wsp:rsid wsp:val=&quot;00902218&quot;/&gt;&lt;wsp:rsid wsp:val=&quot;009A109F&quot;/&gt;&lt;wsp:rsid wsp:val=&quot;00C04F03&quot;/&gt;&lt;wsp:rsid wsp:val=&quot;00FF724B&quot;/&gt;&lt;/wsp:rsids&gt;&lt;/w:docPr&gt;&lt;w:body&gt;&lt;wx:sect&gt;&lt;w:p wsp:rsidR=&quot;00000000&quot; wsp:rsidRDefault=&quot;00FF724B&quot; wsp:rsidP=&quot;00FF724B&quot;&gt;&lt;m:oMathPara&gt;&lt;m:oMath&gt;&lt;m:acc&gt;&lt;m:accPr&gt;&lt;m:chr m:val=&quot;a??&quot;/&gt;&lt;m:ctrlPr&gt;&lt;w:rPr&gt;&lt;w:rFonts w:ascii=&quot;Cambria Math&quot; w:h-ansi=&quot;Cambria Math&quot; w:cs=&quot;Times New Roman&quot;/&gt;&lt;wx:font wx:val=&quot;Cambria Math&quot;/&gt;&lt;w:i/&gt;&lt;w:sz-cs w:val=&quot;24&quot;/&gt;&lt;/w:rPr&gt;&lt;/m:ctrlPr&gt;&lt;/m:accPr&gt;&lt;m:e&gt;&lt;m:sSub&gt;&lt;m:sSubPr&gt;&lt;m:ctrlPr&gt;&lt;w:rPr&gt;&lt;w:rFonts w:ascii=&quot;Cambria Math&quot; w:h-ansi=&quot;Cambria Math&quot; w:cs=&quot;Times New Roman&quot;/&gt;&lt;wx:font wx:val=&quot;Cambria Math&quot;/&gt;&lt;w:i/&gt;&lt;w:sz-cs w:val=&quot;24&quot;/&gt;&lt;/w:rPr&gt;&lt;/m:ctrlPr&gt;&lt;/m:sSubPr&gt;&lt;m:e&gt;&lt;m:r&gt;&lt;w:rPr&gt;&lt;w:rFonts w:ascii=&quot;Cambria Math&quot; w:h-ansi=&quot;Cambria Math&quot;/&gt;&lt;wx:font wx:val=&quot;Cambria Math&quot;/&gt;&lt;w:i/&gt;&lt;w:sz-cs w:val=&quot;24&quot;/&gt;&lt;/w:rPr&gt;&lt;m:t&gt;e&lt;/m:t&gt;&lt;/m:r&gt;&lt;/m:e&gt;&lt;m:sub&gt;&lt;m:r&gt;&lt;w:rPr&gt;&lt;w:rFonts w:ascii=&quot;Cambria Math&quot; w:h-ansi=&quot;Cambria Math&quot;/&gt;&lt;wx:font wx:val=&quot;Cambria Math&quot;/&gt;&lt;w:i/&gt;&lt;w:sz-cs w:val=&quot;24&quot;/&gt;&lt;/w:rPr&gt;&lt;m:t&gt;I・C&lt;/m:t&gt;&lt;/m:r&gt;&lt;/m:sub&gt;&lt;/m:sSub&gt;&lt;/m:e&gt;&lt;/m:acc&gt;&lt;/m:oMath&gt;&lt;/m:oMathPara&gt;&lt;/w:p&gt;&lt;w:sectPr wsp:rsidR=&quot;00000000&quot;&gt;&lt;w:pgSz w:w=&quot;12240&quot; w:h=&quot;15840&quot;/&gt;&lt;w:pgMar w:top=&quot;1417&quot; w:right=&quot;1417&quot; w:bottom=&quot;1417&quot; w:left=&quot;1417&quot; w:header=&quot;720&quot; w:footer=&quot;720&quot; w:gutter=&quot;0&quot;/&gt;&lt;w:cols w:space=&quot;720&quot;/&gt;&lt;/w:sectPr&gt;&lt;/wx:sect&gt;&lt;/w:body&gt;&lt;/w:wordDocument&gt;">
+                <v:shape id="_x0000_i1048" type="#_x0000_t75" alt="" style="width:12pt;height:15pt;mso-width-percent:0;mso-height-percent:0;mso-width-percent:0;mso-height-percent:0" equationxml="&lt;?xml version=&quot;1.0&quot; encoding=&quot;UTF-8&quot; standalone=&quot;yes&quot;?&gt;&#10;&#10;&lt;?mso-application progid=&quot;Word.Document&quot;?&gt;&#10;&#10;&lt;w:wordDocument xmlns:aml=&quot;http://schemas.microsoft.com/aml/2001/core&quot; xmlns:wpc=&quot;http://schemas.microsoft.com/office/word/2010/wordprocessingCanvas&quot; xmlns:cx=&quot;http://schemas.microsoft.com/office/drawing/2014/chartex&quot; xmlns:cx1=&quot;http://schemas.microsoft.com/office/drawing/2015/9/8/chartex&quot; xmlns:cx2=&quot;http://schemas.microsoft.com/office/drawing/2015/10/21/chartex&quot; xmlns:cx3=&quot;http://schemas.microsoft.com/office/drawing/2016/5/9/chartex&quot; xmlns:cx4=&quot;http://schemas.microsoft.com/office/drawing/2016/5/10/chartex&quot; xmlns:cx5=&quot;http://schemas.microsoft.com/office/drawing/2016/5/11/chartex&quot; xmlns:cx6=&quot;http://schemas.microsoft.com/office/drawing/2016/5/12/chartex&quot; xmlns:cx7=&quot;http://schemas.microsoft.com/office/drawing/2016/5/13/chartex&quot; xmlns:cx8=&quot;http://schemas.microsoft.com/office/drawing/2016/5/14/chartex&quot; xmlns:dt=&quot;uuid:C2F41010-65B3-11d1-A29F-00AA00C14882&quot; xmlns:mc=&quot;http://schemas.openxmlformats.org/markup-compatibility/2006&quot; xmlns:aink=&quot;http://schemas.microsoft.com/office/drawing/2016/ink&quot; xmlns:am3d=&quot;http://schemas.microsoft.com/office/drawing/2017/model3d&quot; xmlns:o=&quot;urn:schemas-microsoft-com:office:office&quot; xmlns:m=&quot;http://schemas.openxmlformats.org/officeDocument/2006/math&quot; xmlns:v=&quot;urn:schemas-microsoft-com:vml&quot; xmlns:w10=&quot;urn:schemas-microsoft-com:office:word&quot; xmlns:w=&quot;http://schemas.microsoft.com/office/word/2003/wordml&quot; xmlns:wx=&quot;http://schemas.microsoft.com/office/word/2003/auxHint&quot; xmlns:wne=&quot;http://schemas.microsoft.com/office/word/2006/wordml&quot; xmlns:wsp=&quot;http://schemas.microsoft.com/office/word/2003/wordml/sp2&quot; xmlns:sl=&quot;http://schemas.microsoft.com/schemaLibrary/2003/core&quot; w:macrosPresent=&quot;no&quot; w:embeddedObjPresent=&quot;no&quot; w:ocxPresent=&quot;no&quot; xml:space=&quot;preserve&quot;&gt;&lt;w:ignoreSubtree w:val=&quot;http://schemas.microsoft.com/office/word/2003/wordml/sp2&quot;/&gt;&lt;o:DocumentProperties&gt;&lt;o:Version&gt;16&lt;/o:Version&gt;&lt;/o:DocumentProperties&gt;&lt;w:docPr&gt;&lt;w:view w:val=&quot;print&quot;/&gt;&lt;w:zoom w:percent=&quot;100&quot;/&gt;&lt;w:displayBackgroundShape/&gt;&lt;w:stylePaneFormatFilter w:val=&quot;0000&quot;/&gt;&lt;w:defaultTabStop w:val=&quot;709&quot;/&gt;&lt;w:defaultTableStyle w:sti=&quot;0&quot; w:val=&quot;Normal&quot;/&gt;&lt;w:drawingGridHorizontalSpacing w:val=&quot;0&quot;/&gt;&lt;w:drawingGridVerticalSpacing w:val=&quot;0&quot;/&gt;&lt;w:displayHorizontalDrawingGridEvery w:val=&quot;0&quot;/&gt;&lt;w:displayVerticalDrawingGridEvery w:val=&quot;0&quot;/&gt;&lt;w:useMarginsForDrawingGridOrigin/&gt;&lt;w:drawingGridHorizontalOrigin w:val=&quot;0&quot;/&gt;&lt;w:drawingGridVerticalOrigin w:val=&quot;0&quot;/&gt;&lt;w:characterSpacingControl w:val=&quot;DontCompress&quot;/&gt;&lt;w:optimizeForBrowser/&gt;&lt;w:allowPNG/&gt;&lt;w:validateAgainstSchema/&gt;&lt;w:saveInvalidXML w:val=&quot;off&quot;/&gt;&lt;w:ignoreMixedContent w:val=&quot;off&quot;/&gt;&lt;w:alwaysShowPlaceholderText w:val=&quot;off&quot;/&gt;&lt;w:footnotePr&gt;&lt;w:pos w:val=&quot;beneath-text&quot;/&gt;&lt;/w:footnotePr&gt;&lt;w:compat&gt;&lt;w:origWordTableRules/&gt;&lt;w:noLeading/&gt;&lt;w:spaceForUL/&gt;&lt;w:balanceSingleByteDoubleByteWidth/&gt;&lt;w:doNotLeaveBackslashAlone/&gt;&lt;w:ulTrailSpace/&gt;&lt;w:doNotExpandShiftReturn/&gt;&lt;w:spacingInWholePoints/&gt;&lt;w:showBreaksInFrames/&gt;&lt;w:suppressTopSpacing/&gt;&lt;w:suppressTopSpacingMac5/&gt;&lt;w:mwSmallCaps/&gt;&lt;w:usePrinterMetrics/&gt;&lt;w:ww6BorderRules/&gt;&lt;w:footnoteLayoutLikeWW8/&gt;&lt;w:shapeLayoutLikeWW8/&gt;&lt;w:alignTablesRowByRow/&gt;&lt;w:forgetLastTabAlignment/&gt;&lt;w:autoSpaceLikeWord95/&gt;&lt;w:doNotUseHTMLParagraphAutoSpacing/&gt;&lt;w:layoutRawTableWidth/&gt;&lt;w:layoutTableRowsApart/&gt;&lt;w:useWord97LineBreakingRules/&gt;&lt;w:breakWrappedTables/&gt;&lt;w:snapToGridInCell/&gt;&lt;w:wrapTextWithPunct/&gt;&lt;w:useAsianBreakRules/&gt;&lt;w:useWord2002TableStyleRules/&gt;&lt;/w:compat&gt;&lt;wsp:rsids&gt;&lt;wsp:rsidRoot wsp:val=&quot;000E0BD7&quot;/&gt;&lt;wsp:rsid wsp:val=&quot;00042048&quot;/&gt;&lt;wsp:rsid wsp:val=&quot;000E0BD7&quot;/&gt;&lt;wsp:rsid wsp:val=&quot;005F4E8C&quot;/&gt;&lt;wsp:rsid wsp:val=&quot;006C47D7&quot;/&gt;&lt;wsp:rsid wsp:val=&quot;00902218&quot;/&gt;&lt;wsp:rsid wsp:val=&quot;009A109F&quot;/&gt;&lt;wsp:rsid wsp:val=&quot;00C04F03&quot;/&gt;&lt;wsp:rsid wsp:val=&quot;00FF724B&quot;/&gt;&lt;/wsp:rsids&gt;&lt;/w:docPr&gt;&lt;w:body&gt;&lt;wx:sect&gt;&lt;w:p wsp:rsidR=&quot;00000000&quot; wsp:rsidRDefault=&quot;00FF724B&quot; wsp:rsidP=&quot;00FF724B&quot;&gt;&lt;m:oMathPara&gt;&lt;m:oMath&gt;&lt;m:acc&gt;&lt;m:accPr&gt;&lt;m:chr m:val=&quot;a??&quot;/&gt;&lt;m:ctrlPr&gt;&lt;w:rPr&gt;&lt;w:rFonts w:ascii=&quot;Cambria Math&quot; w:h-ansi=&quot;Cambria Math&quot; w:cs=&quot;Times New Roman&quot;/&gt;&lt;wx:font wx:val=&quot;Cambria Math&quot;/&gt;&lt;w:i/&gt;&lt;w:sz-cs w:val=&quot;24&quot;/&gt;&lt;/w:rPr&gt;&lt;/m:ctrlPr&gt;&lt;/m:accPr&gt;&lt;m:e&gt;&lt;m:sSub&gt;&lt;m:sSubPr&gt;&lt;m:ctrlPr&gt;&lt;w:rPr&gt;&lt;w:rFonts w:ascii=&quot;Cambria Math&quot; w:h-ansi=&quot;Cambria Math&quot; w:cs=&quot;Times New Roman&quot;/&gt;&lt;wx:font wx:val=&quot;Cambria Math&quot;/&gt;&lt;w:i/&gt;&lt;w:sz-cs w:val=&quot;24&quot;/&gt;&lt;/w:rPr&gt;&lt;/m:ctrlPr&gt;&lt;/m:sSubPr&gt;&lt;m:e&gt;&lt;m:r&gt;&lt;w:rPr&gt;&lt;w:rFonts w:ascii=&quot;Cambria Math&quot; w:h-ansi=&quot;Cambria Math&quot;/&gt;&lt;wx:font wx:val=&quot;Cambria Math&quot;/&gt;&lt;w:i/&gt;&lt;w:sz-cs w:val=&quot;24&quot;/&gt;&lt;/w:rPr&gt;&lt;m:t&gt;e&lt;/m:t&gt;&lt;/m:r&gt;&lt;/m:e&gt;&lt;m:sub&gt;&lt;m:r&gt;&lt;w:rPr&gt;&lt;w:rFonts w:ascii=&quot;Cambria Math&quot; w:h-ansi=&quot;Cambria Math&quot;/&gt;&lt;wx:font wx:val=&quot;Cambria Math&quot;/&gt;&lt;w:i/&gt;&lt;w:sz-cs w:val=&quot;24&quot;/&gt;&lt;/w:rPr&gt;&lt;m:t&gt;I・EC&lt;/m:t&gt;&lt;/m:r&gt;&lt;/m:sub&gt;&lt;/m:sSub&gt;&lt;/m:e&gt;&lt;/m:acc&gt;&lt;/m:oMath&gt;&lt;/m:oMathPara&gt;&lt;/w:p&gt;&lt;w:sectPr wsp:rsidR=&quot;00000000&quot;&gt;&lt;w:pgSz w:w=&quot;12240&quot; w:h=&quot;15840&quot;/&gt;&lt;w:pgMar w:top=&quot;1417&quot; w:right=&quot;1417&quot; w:bottom=&quot;1417&quot; w:left=&quot;1417&quot; w:header=&quot;720&quot; w:footer=&quot;720&quot; w:gutter=&quot;0&quot;/&gt;&lt;w:cols w:space=&quot;720&quot;/&gt;&lt;/w:sectPr&gt;&lt;/wx:sect&gt;&lt;/w:body&gt;&lt;/w:wordDocument&gt;">
                   <v:imagedata r:id="rId19" o:title="" chromakey="white"/>
                 </v:shape>
               </w:pict>
@@ -4451,7 +4435,7 @@
                 <w:position w:val="-18"/>
               </w:rPr>
               <w:pict>
-                <v:shape id="_x0000_i1047" type="#_x0000_t75" alt="" style="width:54.6pt;height:24pt;mso-width-percent:0;mso-height-percent:0;mso-width-percent:0;mso-height-percent:0" equationxml="&lt;?xml version=&quot;1.0&quot; encoding=&quot;UTF-8&quot; standalone=&quot;yes&quot;?&gt;&#10;&#10;&lt;?mso-application progid=&quot;Word.Document&quot;?&gt;&#10;&#10;&lt;w:wordDocument xmlns:aml=&quot;http://schemas.microsoft.com/aml/2001/core&quot; xmlns:wpc=&quot;http://schemas.microsoft.com/office/word/2010/wordprocessingCanvas&quot; xmlns:cx=&quot;http://schemas.microsoft.com/office/drawing/2014/chartex&quot; xmlns:cx1=&quot;http://schemas.microsoft.com/office/drawing/2015/9/8/chartex&quot; xmlns:cx2=&quot;http://schemas.microsoft.com/office/drawing/2015/10/21/chartex&quot; xmlns:cx3=&quot;http://schemas.microsoft.com/office/drawing/2016/5/9/chartex&quot; xmlns:cx4=&quot;http://schemas.microsoft.com/office/drawing/2016/5/10/chartex&quot; xmlns:cx5=&quot;http://schemas.microsoft.com/office/drawing/2016/5/11/chartex&quot; xmlns:cx6=&quot;http://schemas.microsoft.com/office/drawing/2016/5/12/chartex&quot; xmlns:cx7=&quot;http://schemas.microsoft.com/office/drawing/2016/5/13/chartex&quot; xmlns:cx8=&quot;http://schemas.microsoft.com/office/drawing/2016/5/14/chartex&quot; xmlns:dt=&quot;uuid:C2F41010-65B3-11d1-A29F-00AA00C14882&quot; xmlns:mc=&quot;http://schemas.openxmlformats.org/markup-compatibility/2006&quot; xmlns:aink=&quot;http://schemas.microsoft.com/office/drawing/2016/ink&quot; xmlns:am3d=&quot;http://schemas.microsoft.com/office/drawing/2017/model3d&quot; xmlns:o=&quot;urn:schemas-microsoft-com:office:office&quot; xmlns:m=&quot;http://schemas.openxmlformats.org/officeDocument/2006/math&quot; xmlns:v=&quot;urn:schemas-microsoft-com:vml&quot; xmlns:w10=&quot;urn:schemas-microsoft-com:office:word&quot; xmlns:w=&quot;http://schemas.microsoft.com/office/word/2003/wordml&quot; xmlns:wx=&quot;http://schemas.microsoft.com/office/word/2003/auxHint&quot; xmlns:wne=&quot;http://schemas.microsoft.com/office/word/2006/wordml&quot; xmlns:wsp=&quot;http://schemas.microsoft.com/office/word/2003/wordml/sp2&quot; xmlns:sl=&quot;http://schemas.microsoft.com/schemaLibrary/2003/core&quot; w:macrosPresent=&quot;no&quot; w:embeddedObjPresent=&quot;no&quot; w:ocxPresent=&quot;no&quot; xml:space=&quot;preserve&quot;&gt;&lt;w:ignoreSubtree w:val=&quot;http://schemas.microsoft.com/office/word/2003/wordml/sp2&quot;/&gt;&lt;o:DocumentProperties&gt;&lt;o:Version&gt;16&lt;/o:Version&gt;&lt;/o:DocumentProperties&gt;&lt;w:docPr&gt;&lt;w:view w:val=&quot;print&quot;/&gt;&lt;w:zoom w:percent=&quot;100&quot;/&gt;&lt;w:displayBackgroundShape/&gt;&lt;w:stylePaneFormatFilter w:val=&quot;0000&quot;/&gt;&lt;w:defaultTabStop w:val=&quot;709&quot;/&gt;&lt;w:defaultTableStyle w:sti=&quot;0&quot; w:val=&quot;Normal&quot;/&gt;&lt;w:drawingGridHorizontalSpacing w:val=&quot;0&quot;/&gt;&lt;w:drawingGridVerticalSpacing w:val=&quot;0&quot;/&gt;&lt;w:displayHorizontalDrawingGridEvery w:val=&quot;0&quot;/&gt;&lt;w:displayVerticalDrawingGridEvery w:val=&quot;0&quot;/&gt;&lt;w:useMarginsForDrawingGridOrigin/&gt;&lt;w:drawingGridHorizontalOrigin w:val=&quot;0&quot;/&gt;&lt;w:drawingGridVerticalOrigin w:val=&quot;0&quot;/&gt;&lt;w:characterSpacingControl w:val=&quot;DontCompress&quot;/&gt;&lt;w:optimizeForBrowser/&gt;&lt;w:allowPNG/&gt;&lt;w:validateAgainstSchema/&gt;&lt;w:saveInvalidXML w:val=&quot;off&quot;/&gt;&lt;w:ignoreMixedContent w:val=&quot;off&quot;/&gt;&lt;w:alwaysShowPlaceholderText w:val=&quot;off&quot;/&gt;&lt;w:footnotePr&gt;&lt;w:pos w:val=&quot;beneath-text&quot;/&gt;&lt;/w:footnotePr&gt;&lt;w:compat&gt;&lt;w:origWordTableRules/&gt;&lt;w:noLeading/&gt;&lt;w:spaceForUL/&gt;&lt;w:balanceSingleByteDoubleByteWidth/&gt;&lt;w:doNotLeaveBackslashAlone/&gt;&lt;w:ulTrailSpace/&gt;&lt;w:doNotExpandShiftReturn/&gt;&lt;w:spacingInWholePoints/&gt;&lt;w:showBreaksInFrames/&gt;&lt;w:suppressTopSpacing/&gt;&lt;w:suppressTopSpacingMac5/&gt;&lt;w:mwSmallCaps/&gt;&lt;w:usePrinterMetrics/&gt;&lt;w:ww6BorderRules/&gt;&lt;w:footnoteLayoutLikeWW8/&gt;&lt;w:shapeLayoutLikeWW8/&gt;&lt;w:alignTablesRowByRow/&gt;&lt;w:forgetLastTabAlignment/&gt;&lt;w:autoSpaceLikeWord95/&gt;&lt;w:doNotUseHTMLParagraphAutoSpacing/&gt;&lt;w:layoutRawTableWidth/&gt;&lt;w:layoutTableRowsApart/&gt;&lt;w:useWord97LineBreakingRules/&gt;&lt;w:breakWrappedTables/&gt;&lt;w:snapToGridInCell/&gt;&lt;w:wrapTextWithPunct/&gt;&lt;w:useAsianBreakRules/&gt;&lt;w:useWord2002TableStyleRules/&gt;&lt;/w:compat&gt;&lt;wsp:rsids&gt;&lt;wsp:rsidRoot wsp:val=&quot;000E0BD7&quot;/&gt;&lt;wsp:rsid wsp:val=&quot;00042048&quot;/&gt;&lt;wsp:rsid wsp:val=&quot;000E0BD7&quot;/&gt;&lt;wsp:rsid wsp:val=&quot;005F4E8C&quot;/&gt;&lt;wsp:rsid wsp:val=&quot;006C47D7&quot;/&gt;&lt;wsp:rsid wsp:val=&quot;00902218&quot;/&gt;&lt;wsp:rsid wsp:val=&quot;009A109F&quot;/&gt;&lt;wsp:rsid wsp:val=&quot;00C04F03&quot;/&gt;&lt;wsp:rsid wsp:val=&quot;00D12094&quot;/&gt;&lt;/wsp:rsids&gt;&lt;/w:docPr&gt;&lt;w:body&gt;&lt;wx:sect&gt;&lt;w:p wsp:rsidR=&quot;00000000&quot; wsp:rsidRDefault=&quot;00D12094&quot; wsp:rsidP=&quot;00D12094&quot;&gt;&lt;m:oMathPara&gt;&lt;m:oMath&gt;&lt;m:r&gt;&lt;m:rPr&gt;&lt;m:sty m:val=&quot;p&quot;/&gt;&lt;/m:rPr&gt;&lt;w:rPr&gt;&lt;w:rFonts w:ascii=&quot;Cambria Math&quot; w:fareast=&quot;Times New Roman&quot; w:h-ansi=&quot;Cambria Math&quot;/&gt;&lt;wx:font wx:val=&quot;Cambria Math&quot;/&gt;&lt;w:sz-cs w:val=&quot;24&quot;/&gt;&lt;/w:rPr&gt;&lt;m:t&gt;Ic&lt;/m:t&gt;&lt;/m:r&gt;&lt;m:r&gt;&lt;w:rPr&gt;&lt;w:rFonts w:ascii=&quot;Cambria Math&quot; w:fareast=&quot;Times New Roman&quot; w:h-ansi=&quot;Cambria Math&quot;/&gt;&lt;wx:font wx:val=&quot;Cambria Math&quot;/&gt;&lt;w:i/&gt;&lt;w:sz-cs w:val=&quot;24&quot;/&gt;&lt;/w:rPr&gt;&lt;m:t&gt;=&lt;/m:t&gt;&lt;/m:r&gt;&lt;m:f&gt;&lt;m:fPr&gt;&lt;m:ctrlPr&gt;&lt;w:rPr&gt;&lt;w:rFonts w:ascii=&quot;Cambria Math&quot; w:fareast=&quot;Times New Roman&quot; w:h-ansi=&quot;Cambria Math&quot; w:cs=&quot;Times New Roman&quot;/&gt;&lt;wx:font wx:val=&quot;Cambria Math&quot;/&gt;&lt;w:i/&gt;&lt;w:sz-cs w:val=&quot;24&quot;/&gt;&lt;/w:rPr&gt;&lt;/m:ctrlPr&gt;&lt;/m:fPr&gt;&lt;m:num&gt;&lt;m:r&gt;&lt;w:rPr&gt;&lt;w:rFonts w:ascii=&quot;Cambria Math&quot; w:fareast=&quot;Times New Roman&quot; w:h-ansi=&quot;Cambria Math&quot;/&gt;&lt;wx:font wx:val=&quot;Cambria Math&quot;/&gt;&lt;w:i/&gt;&lt;w:sz-cs w:val=&quot;24&quot;/&gt;&lt;/w:rPr&gt;&lt;m:t&gt;2I?&lt;/m:t&gt;&lt;/m:r&gt;&lt;/m:num&gt;&lt;m:den&gt;&lt;m:sSub&gt;&lt;m:sSubPr&gt;&lt;m:ctrlPr&gt;&lt;w:rPr&gt;&lt;w:rFonts w:ascii=&quot;Cambria Math&quot; w:fareast=&quot;Times New Roman&quot; w:h-ansi=&quot;Cambria Math&quot; w:cs=&quot;Times New Roman&quot;/&gt;&lt;wx:font wx:val=&quot;Cambria Math&quot;/&gt;&lt;w:i/&gt;&lt;w:sz-cs w:val=&quot;24&quot;/&gt;&lt;/w:rPr&gt;&lt;/m:ctrlPr&gt;&lt;/m:sSubPr&gt;&lt;m:e&gt;&lt;m:r&gt;&lt;w:rPr&gt;&lt;w:rFonts w:ascii=&quot;Cambria Math&quot; w:fareast=&quot;Times New Roman&quot; w:h-ansi=&quot;Cambria Math&quot;/&gt;&lt;wx:font wx:val=&quot;Cambria Math&quot;/&gt;&lt;w:i/&gt;&lt;w:sz-cs w:val=&quot;24&quot;/&gt;&lt;/w:rPr&gt;&lt;m:t&gt;T&lt;/m:t&gt;&lt;/m:r&gt;&lt;/m:e&gt;&lt;m:sub&gt;&lt;m:r&gt;&lt;w:rPr&gt;&lt;w:rFonts w:ascii=&quot;Cambria Math&quot; w:fareast=&quot;Times New Roman&quot; w:h-ansi=&quot;Cambria Math&quot;/&gt;&lt;wx:font wx:val=&quot;Cambria Math&quot;/&gt;&lt;w:i/&gt;&lt;w:sz-cs w:val=&quot;24&quot;/&gt;&lt;/w:rPr&gt;&lt;m:t&gt;sidAcral&lt;/m:t&gt;&lt;/m:r&gt;&lt;/m:sub&gt;&lt;/m:sSub&gt;&lt;/m:den&gt;&lt;/m:f&gt;&lt;/m:oMath&gt;&lt;/m:oMathPara&gt;&lt;/w:p&gt;&lt;w:sectPr wsp:rsidR=&quot;00000000&quot;&gt;&lt;w:pgSz w:w=&quot;12240&quot; w:h=&quot;15840&quot;/&gt;&lt;w:pgMar w:top=&quot;1417&quot; w:right=&quot;1417&quot; w:bottom=&quot;1417&quot; w:left=&quot;1417&quot; w:header=&quot;720&quot; w:footer=&quot;720&quot; w:gutter=&quot;0&quot;/&gt;&lt;w:cols w:space=&quot;720&quot;/&gt;&lt;/w:sectPr&gt;&lt;/wx:sect&gt;&lt;/w:body&gt;&lt;/w:wordDocument&gt;">
+                <v:shape id="_x0000_i1049" type="#_x0000_t75" alt="" style="width:54.6pt;height:24pt;mso-width-percent:0;mso-height-percent:0;mso-width-percent:0;mso-height-percent:0" equationxml="&lt;?xml version=&quot;1.0&quot; encoding=&quot;UTF-8&quot; standalone=&quot;yes&quot;?&gt;&#10;&#10;&lt;?mso-application progid=&quot;Word.Document&quot;?&gt;&#10;&#10;&lt;w:wordDocument xmlns:aml=&quot;http://schemas.microsoft.com/aml/2001/core&quot; xmlns:wpc=&quot;http://schemas.microsoft.com/office/word/2010/wordprocessingCanvas&quot; xmlns:cx=&quot;http://schemas.microsoft.com/office/drawing/2014/chartex&quot; xmlns:cx1=&quot;http://schemas.microsoft.com/office/drawing/2015/9/8/chartex&quot; xmlns:cx2=&quot;http://schemas.microsoft.com/office/drawing/2015/10/21/chartex&quot; xmlns:cx3=&quot;http://schemas.microsoft.com/office/drawing/2016/5/9/chartex&quot; xmlns:cx4=&quot;http://schemas.microsoft.com/office/drawing/2016/5/10/chartex&quot; xmlns:cx5=&quot;http://schemas.microsoft.com/office/drawing/2016/5/11/chartex&quot; xmlns:cx6=&quot;http://schemas.microsoft.com/office/drawing/2016/5/12/chartex&quot; xmlns:cx7=&quot;http://schemas.microsoft.com/office/drawing/2016/5/13/chartex&quot; xmlns:cx8=&quot;http://schemas.microsoft.com/office/drawing/2016/5/14/chartex&quot; xmlns:dt=&quot;uuid:C2F41010-65B3-11d1-A29F-00AA00C14882&quot; xmlns:mc=&quot;http://schemas.openxmlformats.org/markup-compatibility/2006&quot; xmlns:aink=&quot;http://schemas.microsoft.com/office/drawing/2016/ink&quot; xmlns:am3d=&quot;http://schemas.microsoft.com/office/drawing/2017/model3d&quot; xmlns:o=&quot;urn:schemas-microsoft-com:office:office&quot; xmlns:m=&quot;http://schemas.openxmlformats.org/officeDocument/2006/math&quot; xmlns:v=&quot;urn:schemas-microsoft-com:vml&quot; xmlns:w10=&quot;urn:schemas-microsoft-com:office:word&quot; xmlns:w=&quot;http://schemas.microsoft.com/office/word/2003/wordml&quot; xmlns:wx=&quot;http://schemas.microsoft.com/office/word/2003/auxHint&quot; xmlns:wne=&quot;http://schemas.microsoft.com/office/word/2006/wordml&quot; xmlns:wsp=&quot;http://schemas.microsoft.com/office/word/2003/wordml/sp2&quot; xmlns:sl=&quot;http://schemas.microsoft.com/schemaLibrary/2003/core&quot; w:macrosPresent=&quot;no&quot; w:embeddedObjPresent=&quot;no&quot; w:ocxPresent=&quot;no&quot; xml:space=&quot;preserve&quot;&gt;&lt;w:ignoreSubtree w:val=&quot;http://schemas.microsoft.com/office/word/2003/wordml/sp2&quot;/&gt;&lt;o:DocumentProperties&gt;&lt;o:Version&gt;16&lt;/o:Version&gt;&lt;/o:DocumentProperties&gt;&lt;w:docPr&gt;&lt;w:view w:val=&quot;print&quot;/&gt;&lt;w:zoom w:percent=&quot;100&quot;/&gt;&lt;w:displayBackgroundShape/&gt;&lt;w:stylePaneFormatFilter w:val=&quot;0000&quot;/&gt;&lt;w:defaultTabStop w:val=&quot;709&quot;/&gt;&lt;w:defaultTableStyle w:sti=&quot;0&quot; w:val=&quot;Normal&quot;/&gt;&lt;w:drawingGridHorizontalSpacing w:val=&quot;0&quot;/&gt;&lt;w:drawingGridVerticalSpacing w:val=&quot;0&quot;/&gt;&lt;w:displayHorizontalDrawingGridEvery w:val=&quot;0&quot;/&gt;&lt;w:displayVerticalDrawingGridEvery w:val=&quot;0&quot;/&gt;&lt;w:useMarginsForDrawingGridOrigin/&gt;&lt;w:drawingGridHorizontalOrigin w:val=&quot;0&quot;/&gt;&lt;w:drawingGridVerticalOrigin w:val=&quot;0&quot;/&gt;&lt;w:characterSpacingControl w:val=&quot;DontCompress&quot;/&gt;&lt;w:optimizeForBrowser/&gt;&lt;w:allowPNG/&gt;&lt;w:validateAgainstSchema/&gt;&lt;w:saveInvalidXML w:val=&quot;off&quot;/&gt;&lt;w:ignoreMixedContent w:val=&quot;off&quot;/&gt;&lt;w:alwaysShowPlaceholderText w:val=&quot;off&quot;/&gt;&lt;w:footnotePr&gt;&lt;w:pos w:val=&quot;beneath-text&quot;/&gt;&lt;/w:footnotePr&gt;&lt;w:compat&gt;&lt;w:origWordTableRules/&gt;&lt;w:noLeading/&gt;&lt;w:spaceForUL/&gt;&lt;w:balanceSingleByteDoubleByteWidth/&gt;&lt;w:doNotLeaveBackslashAlone/&gt;&lt;w:ulTrailSpace/&gt;&lt;w:doNotExpandShiftReturn/&gt;&lt;w:spacingInWholePoints/&gt;&lt;w:showBreaksInFrames/&gt;&lt;w:suppressTopSpacing/&gt;&lt;w:suppressTopSpacingMac5/&gt;&lt;w:mwSmallCaps/&gt;&lt;w:usePrinterMetrics/&gt;&lt;w:ww6BorderRules/&gt;&lt;w:footnoteLayoutLikeWW8/&gt;&lt;w:shapeLayoutLikeWW8/&gt;&lt;w:alignTablesRowByRow/&gt;&lt;w:forgetLastTabAlignment/&gt;&lt;w:autoSpaceLikeWord95/&gt;&lt;w:doNotUseHTMLParagraphAutoSpacing/&gt;&lt;w:layoutRawTableWidth/&gt;&lt;w:layoutTableRowsApart/&gt;&lt;w:useWord97LineBreakingRules/&gt;&lt;w:breakWrappedTables/&gt;&lt;w:snapToGridInCell/&gt;&lt;w:wrapTextWithPunct/&gt;&lt;w:useAsianBreakRules/&gt;&lt;w:useWord2002TableStyleRules/&gt;&lt;/w:compat&gt;&lt;wsp:rsids&gt;&lt;wsp:rsidRoot wsp:val=&quot;000E0BD7&quot;/&gt;&lt;wsp:rsid wsp:val=&quot;00042048&quot;/&gt;&lt;wsp:rsid wsp:val=&quot;000E0BD7&quot;/&gt;&lt;wsp:rsid wsp:val=&quot;005F4E8C&quot;/&gt;&lt;wsp:rsid wsp:val=&quot;006C47D7&quot;/&gt;&lt;wsp:rsid wsp:val=&quot;00902218&quot;/&gt;&lt;wsp:rsid wsp:val=&quot;009A109F&quot;/&gt;&lt;wsp:rsid wsp:val=&quot;00C04F03&quot;/&gt;&lt;wsp:rsid wsp:val=&quot;00D12094&quot;/&gt;&lt;/wsp:rsids&gt;&lt;/w:docPr&gt;&lt;w:body&gt;&lt;wx:sect&gt;&lt;w:p wsp:rsidR=&quot;00000000&quot; wsp:rsidRDefault=&quot;00D12094&quot; wsp:rsidP=&quot;00D12094&quot;&gt;&lt;m:oMathPara&gt;&lt;m:oMath&gt;&lt;m:r&gt;&lt;m:rPr&gt;&lt;m:sty m:val=&quot;p&quot;/&gt;&lt;/m:rPr&gt;&lt;w:rPr&gt;&lt;w:rFonts w:ascii=&quot;Cambria Math&quot; w:fareast=&quot;Times New Roman&quot; w:h-ansi=&quot;Cambria Math&quot;/&gt;&lt;wx:font wx:val=&quot;Cambria Math&quot;/&gt;&lt;w:sz-cs w:val=&quot;24&quot;/&gt;&lt;/w:rPr&gt;&lt;m:t&gt;Ic&lt;/m:t&gt;&lt;/m:r&gt;&lt;m:r&gt;&lt;w:rPr&gt;&lt;w:rFonts w:ascii=&quot;Cambria Math&quot; w:fareast=&quot;Times New Roman&quot; w:h-ansi=&quot;Cambria Math&quot;/&gt;&lt;wx:font wx:val=&quot;Cambria Math&quot;/&gt;&lt;w:i/&gt;&lt;w:sz-cs w:val=&quot;24&quot;/&gt;&lt;/w:rPr&gt;&lt;m:t&gt;=&lt;/m:t&gt;&lt;/m:r&gt;&lt;m:f&gt;&lt;m:fPr&gt;&lt;m:ctrlPr&gt;&lt;w:rPr&gt;&lt;w:rFonts w:ascii=&quot;Cambria Math&quot; w:fareast=&quot;Times New Roman&quot; w:h-ansi=&quot;Cambria Math&quot; w:cs=&quot;Times New Roman&quot;/&gt;&lt;wx:font wx:val=&quot;Cambria Math&quot;/&gt;&lt;w:i/&gt;&lt;w:sz-cs w:val=&quot;24&quot;/&gt;&lt;/w:rPr&gt;&lt;/m:ctrlPr&gt;&lt;/m:fPr&gt;&lt;m:num&gt;&lt;m:r&gt;&lt;w:rPr&gt;&lt;w:rFonts w:ascii=&quot;Cambria Math&quot; w:fareast=&quot;Times New Roman&quot; w:h-ansi=&quot;Cambria Math&quot;/&gt;&lt;wx:font wx:val=&quot;Cambria Math&quot;/&gt;&lt;w:i/&gt;&lt;w:sz-cs w:val=&quot;24&quot;/&gt;&lt;/w:rPr&gt;&lt;m:t&gt;2I?&lt;/m:t&gt;&lt;/m:r&gt;&lt;/m:num&gt;&lt;m:den&gt;&lt;m:sSub&gt;&lt;m:sSubPr&gt;&lt;m:ctrlPr&gt;&lt;w:rPr&gt;&lt;w:rFonts w:ascii=&quot;Cambria Math&quot; w:fareast=&quot;Times New Roman&quot; w:h-ansi=&quot;Cambria Math&quot; w:cs=&quot;Times New Roman&quot;/&gt;&lt;wx:font wx:val=&quot;Cambria Math&quot;/&gt;&lt;w:i/&gt;&lt;w:sz-cs w:val=&quot;24&quot;/&gt;&lt;/w:rPr&gt;&lt;/m:ctrlPr&gt;&lt;/m:sSubPr&gt;&lt;m:e&gt;&lt;m:r&gt;&lt;w:rPr&gt;&lt;w:rFonts w:ascii=&quot;Cambria Math&quot; w:fareast=&quot;Times New Roman&quot; w:h-ansi=&quot;Cambria Math&quot;/&gt;&lt;wx:font wx:val=&quot;Cambria Math&quot;/&gt;&lt;w:i/&gt;&lt;w:sz-cs w:val=&quot;24&quot;/&gt;&lt;/w:rPr&gt;&lt;m:t&gt;T&lt;/m:t&gt;&lt;/m:r&gt;&lt;/m:e&gt;&lt;m:sub&gt;&lt;m:r&gt;&lt;w:rPr&gt;&lt;w:rFonts w:ascii=&quot;Cambria Math&quot; w:fareast=&quot;Times New Roman&quot; w:h-ansi=&quot;Cambria Math&quot;/&gt;&lt;wx:font wx:val=&quot;Cambria Math&quot;/&gt;&lt;w:i/&gt;&lt;w:sz-cs w:val=&quot;24&quot;/&gt;&lt;/w:rPr&gt;&lt;m:t&gt;sidAcral&lt;/m:t&gt;&lt;/m:r&gt;&lt;/m:sub&gt;&lt;/m:sSub&gt;&lt;/m:den&gt;&lt;/m:f&gt;&lt;/m:oMath&gt;&lt;/m:oMathPara&gt;&lt;/w:p&gt;&lt;w:sectPr wsp:rsidR=&quot;00000000&quot;&gt;&lt;w:pgSz w:w=&quot;12240&quot; w:h=&quot;15840&quot;/&gt;&lt;w:pgMar w:top=&quot;1417&quot; w:right=&quot;1417&quot; w:bottom=&quot;1417&quot; w:left=&quot;1417&quot; w:header=&quot;720&quot; w:footer=&quot;720&quot; w:gutter=&quot;0&quot;/&gt;&lt;w:cols w:space=&quot;720&quot;/&gt;&lt;/w:sectPr&gt;&lt;/wx:sect&gt;&lt;/w:body&gt;&lt;/w:wordDocument&gt;">
                   <v:imagedata r:id="rId20" o:title="" chromakey="white"/>
                 </v:shape>
               </w:pict>
@@ -4480,7 +4464,7 @@
                 <w:position w:val="-18"/>
               </w:rPr>
               <w:pict>
-                <v:shape id="_x0000_i1048" type="#_x0000_t75" alt="" style="width:54.6pt;height:24pt;mso-width-percent:0;mso-height-percent:0;mso-width-percent:0;mso-height-percent:0" equationxml="&lt;?xml version=&quot;1.0&quot; encoding=&quot;UTF-8&quot; standalone=&quot;yes&quot;?&gt;&#10;&#10;&lt;?mso-application progid=&quot;Word.Document&quot;?&gt;&#10;&#10;&lt;w:wordDocument xmlns:aml=&quot;http://schemas.microsoft.com/aml/2001/core&quot; xmlns:wpc=&quot;http://schemas.microsoft.com/office/word/2010/wordprocessingCanvas&quot; xmlns:cx=&quot;http://schemas.microsoft.com/office/drawing/2014/chartex&quot; xmlns:cx1=&quot;http://schemas.microsoft.com/office/drawing/2015/9/8/chartex&quot; xmlns:cx2=&quot;http://schemas.microsoft.com/office/drawing/2015/10/21/chartex&quot; xmlns:cx3=&quot;http://schemas.microsoft.com/office/drawing/2016/5/9/chartex&quot; xmlns:cx4=&quot;http://schemas.microsoft.com/office/drawing/2016/5/10/chartex&quot; xmlns:cx5=&quot;http://schemas.microsoft.com/office/drawing/2016/5/11/chartex&quot; xmlns:cx6=&quot;http://schemas.microsoft.com/office/drawing/2016/5/12/chartex&quot; xmlns:cx7=&quot;http://schemas.microsoft.com/office/drawing/2016/5/13/chartex&quot; xmlns:cx8=&quot;http://schemas.microsoft.com/office/drawing/2016/5/14/chartex&quot; xmlns:dt=&quot;uuid:C2F41010-65B3-11d1-A29F-00AA00C14882&quot; xmlns:mc=&quot;http://schemas.openxmlformats.org/markup-compatibility/2006&quot; xmlns:aink=&quot;http://schemas.microsoft.com/office/drawing/2016/ink&quot; xmlns:am3d=&quot;http://schemas.microsoft.com/office/drawing/2017/model3d&quot; xmlns:o=&quot;urn:schemas-microsoft-com:office:office&quot; xmlns:m=&quot;http://schemas.openxmlformats.org/officeDocument/2006/math&quot; xmlns:v=&quot;urn:schemas-microsoft-com:vml&quot; xmlns:w10=&quot;urn:schemas-microsoft-com:office:word&quot; xmlns:w=&quot;http://schemas.microsoft.com/office/word/2003/wordml&quot; xmlns:wx=&quot;http://schemas.microsoft.com/office/word/2003/auxHint&quot; xmlns:wne=&quot;http://schemas.microsoft.com/office/word/2006/wordml&quot; xmlns:wsp=&quot;http://schemas.microsoft.com/office/word/2003/wordml/sp2&quot; xmlns:sl=&quot;http://schemas.microsoft.com/schemaLibrary/2003/core&quot; w:macrosPresent=&quot;no&quot; w:embeddedObjPresent=&quot;no&quot; w:ocxPresent=&quot;no&quot; xml:space=&quot;preserve&quot;&gt;&lt;w:ignoreSubtree w:val=&quot;http://schemas.microsoft.com/office/word/2003/wordml/sp2&quot;/&gt;&lt;o:DocumentProperties&gt;&lt;o:Version&gt;16&lt;/o:Version&gt;&lt;/o:DocumentProperties&gt;&lt;w:docPr&gt;&lt;w:view w:val=&quot;print&quot;/&gt;&lt;w:zoom w:percent=&quot;100&quot;/&gt;&lt;w:displayBackgroundShape/&gt;&lt;w:stylePaneFormatFilter w:val=&quot;0000&quot;/&gt;&lt;w:defaultTabStop w:val=&quot;709&quot;/&gt;&lt;w:defaultTableStyle w:sti=&quot;0&quot; w:val=&quot;Normal&quot;/&gt;&lt;w:drawingGridHorizontalSpacing w:val=&quot;0&quot;/&gt;&lt;w:drawingGridVerticalSpacing w:val=&quot;0&quot;/&gt;&lt;w:displayHorizontalDrawingGridEvery w:val=&quot;0&quot;/&gt;&lt;w:displayVerticalDrawingGridEvery w:val=&quot;0&quot;/&gt;&lt;w:useMarginsForDrawingGridOrigin/&gt;&lt;w:drawingGridHorizontalOrigin w:val=&quot;0&quot;/&gt;&lt;w:drawingGridVerticalOrigin w:val=&quot;0&quot;/&gt;&lt;w:characterSpacingControl w:val=&quot;DontCompress&quot;/&gt;&lt;w:optimizeForBrowser/&gt;&lt;w:allowPNG/&gt;&lt;w:validateAgainstSchema/&gt;&lt;w:saveInvalidXML w:val=&quot;off&quot;/&gt;&lt;w:ignoreMixedContent w:val=&quot;off&quot;/&gt;&lt;w:alwaysShowPlaceholderText w:val=&quot;off&quot;/&gt;&lt;w:footnotePr&gt;&lt;w:pos w:val=&quot;beneath-text&quot;/&gt;&lt;/w:footnotePr&gt;&lt;w:compat&gt;&lt;w:origWordTableRules/&gt;&lt;w:noLeading/&gt;&lt;w:spaceForUL/&gt;&lt;w:balanceSingleByteDoubleByteWidth/&gt;&lt;w:doNotLeaveBackslashAlone/&gt;&lt;w:ulTrailSpace/&gt;&lt;w:doNotExpandShiftReturn/&gt;&lt;w:spacingInWholePoints/&gt;&lt;w:showBreaksInFrames/&gt;&lt;w:suppressTopSpacing/&gt;&lt;w:suppressTopSpacingMac5/&gt;&lt;w:mwSmallCaps/&gt;&lt;w:usePrinterMetrics/&gt;&lt;w:ww6BorderRules/&gt;&lt;w:footnoteLayoutLikeWW8/&gt;&lt;w:shapeLayoutLikeWW8/&gt;&lt;w:alignTablesRowByRow/&gt;&lt;w:forgetLastTabAlignment/&gt;&lt;w:autoSpaceLikeWord95/&gt;&lt;w:doNotUseHTMLParagraphAutoSpacing/&gt;&lt;w:layoutRawTableWidth/&gt;&lt;w:layoutTableRowsApart/&gt;&lt;w:useWord97LineBreakingRules/&gt;&lt;w:breakWrappedTables/&gt;&lt;w:snapToGridInCell/&gt;&lt;w:wrapTextWithPunct/&gt;&lt;w:useAsianBreakRules/&gt;&lt;w:useWord2002TableStyleRules/&gt;&lt;/w:compat&gt;&lt;wsp:rsids&gt;&lt;wsp:rsidRoot wsp:val=&quot;000E0BD7&quot;/&gt;&lt;wsp:rsid wsp:val=&quot;00042048&quot;/&gt;&lt;wsp:rsid wsp:val=&quot;000E0BD7&quot;/&gt;&lt;wsp:rsid wsp:val=&quot;005F4E8C&quot;/&gt;&lt;wsp:rsid wsp:val=&quot;006C47D7&quot;/&gt;&lt;wsp:rsid wsp:val=&quot;00902218&quot;/&gt;&lt;wsp:rsid wsp:val=&quot;009A109F&quot;/&gt;&lt;wsp:rsid wsp:val=&quot;00C04F03&quot;/&gt;&lt;wsp:rsid wsp:val=&quot;00D12094&quot;/&gt;&lt;/wsp:rsids&gt;&lt;/w:docPr&gt;&lt;w:body&gt;&lt;wx:sect&gt;&lt;w:p wsp:rsidR=&quot;00000000&quot; wsp:rsidRDefault=&quot;00D12094&quot; wsp:rsidP=&quot;00D12094&quot;&gt;&lt;m:oMathPara&gt;&lt;m:oMath&gt;&lt;m:r&gt;&lt;m:rPr&gt;&lt;m:sty m:val=&quot;p&quot;/&gt;&lt;/m:rPr&gt;&lt;w:rPr&gt;&lt;w:rFonts w:ascii=&quot;Cambria Math&quot; w:fareast=&quot;Times New Roman&quot; w:h-ansi=&quot;Cambria Math&quot;/&gt;&lt;wx:font wx:val=&quot;Cambria Math&quot;/&gt;&lt;w:sz-cs w:val=&quot;24&quot;/&gt;&lt;/w:rPr&gt;&lt;m:t&gt;Ic&lt;/m:t&gt;&lt;/m:r&gt;&lt;m:r&gt;&lt;w:rPr&gt;&lt;w:rFonts w:ascii=&quot;Cambria Math&quot; w:fareast=&quot;Times New Roman&quot; w:h-ansi=&quot;Cambria Math&quot;/&gt;&lt;wx:font wx:val=&quot;Cambria Math&quot;/&gt;&lt;w:i/&gt;&lt;w:sz-cs w:val=&quot;24&quot;/&gt;&lt;/w:rPr&gt;&lt;m:t&gt;=&lt;/m:t&gt;&lt;/m:r&gt;&lt;m:f&gt;&lt;m:fPr&gt;&lt;m:ctrlPr&gt;&lt;w:rPr&gt;&lt;w:rFonts w:ascii=&quot;Cambria Math&quot; w:fareast=&quot;Times New Roman&quot; w:h-ansi=&quot;Cambria Math&quot; w:cs=&quot;Times New Roman&quot;/&gt;&lt;wx:font wx:val=&quot;Cambria Math&quot;/&gt;&lt;w:i/&gt;&lt;w:sz-cs w:val=&quot;24&quot;/&gt;&lt;/w:rPr&gt;&lt;/m:ctrlPr&gt;&lt;/m:fPr&gt;&lt;m:num&gt;&lt;m:r&gt;&lt;w:rPr&gt;&lt;w:rFonts w:ascii=&quot;Cambria Math&quot; w:fareast=&quot;Times New Roman&quot; w:h-ansi=&quot;Cambria Math&quot;/&gt;&lt;wx:font wx:val=&quot;Cambria Math&quot;/&gt;&lt;w:i/&gt;&lt;w:sz-cs w:val=&quot;24&quot;/&gt;&lt;/w:rPr&gt;&lt;m:t&gt;2I?&lt;/m:t&gt;&lt;/m:r&gt;&lt;/m:num&gt;&lt;m:den&gt;&lt;m:sSub&gt;&lt;m:sSubPr&gt;&lt;m:ctrlPr&gt;&lt;w:rPr&gt;&lt;w:rFonts w:ascii=&quot;Cambria Math&quot; w:fareast=&quot;Times New Roman&quot; w:h-ansi=&quot;Cambria Math&quot; w:cs=&quot;Times New Roman&quot;/&gt;&lt;wx:font wx:val=&quot;Cambria Math&quot;/&gt;&lt;w:i/&gt;&lt;w:sz-cs w:val=&quot;24&quot;/&gt;&lt;/w:rPr&gt;&lt;/m:ctrlPr&gt;&lt;/m:sSubPr&gt;&lt;m:e&gt;&lt;m:r&gt;&lt;w:rPr&gt;&lt;w:rFonts w:ascii=&quot;Cambria Math&quot; w:fareast=&quot;Times New Roman&quot; w:h-ansi=&quot;Cambria Math&quot;/&gt;&lt;wx:font wx:val=&quot;Cambria Math&quot;/&gt;&lt;w:i/&gt;&lt;w:sz-cs w:val=&quot;24&quot;/&gt;&lt;/w:rPr&gt;&lt;m:t&gt;T&lt;/m:t&gt;&lt;/m:r&gt;&lt;/m:e&gt;&lt;m:sub&gt;&lt;m:r&gt;&lt;w:rPr&gt;&lt;w:rFonts w:ascii=&quot;Cambria Math&quot; w:fareast=&quot;Times New Roman&quot; w:h-ansi=&quot;Cambria Math&quot;/&gt;&lt;wx:font wx:val=&quot;Cambria Math&quot;/&gt;&lt;w:i/&gt;&lt;w:sz-cs w:val=&quot;24&quot;/&gt;&lt;/w:rPr&gt;&lt;m:t&gt;sidAcral&lt;/m:t&gt;&lt;/m:r&gt;&lt;/m:sub&gt;&lt;/m:sSub&gt;&lt;/m:den&gt;&lt;/m:f&gt;&lt;/m:oMath&gt;&lt;/m:oMathPara&gt;&lt;/w:p&gt;&lt;w:sectPr wsp:rsidR=&quot;00000000&quot;&gt;&lt;w:pgSz w:w=&quot;12240&quot; w:h=&quot;15840&quot;/&gt;&lt;w:pgMar w:top=&quot;1417&quot; w:right=&quot;1417&quot; w:bottom=&quot;1417&quot; w:left=&quot;1417&quot; w:header=&quot;720&quot; w:footer=&quot;720&quot; w:gutter=&quot;0&quot;/&gt;&lt;w:cols w:space=&quot;720&quot;/&gt;&lt;/w:sectPr&gt;&lt;/wx:sect&gt;&lt;/w:body&gt;&lt;/w:wordDocument&gt;">
+                <v:shape id="_x0000_i1050" type="#_x0000_t75" alt="" style="width:54.6pt;height:24pt;mso-width-percent:0;mso-height-percent:0;mso-width-percent:0;mso-height-percent:0" equationxml="&lt;?xml version=&quot;1.0&quot; encoding=&quot;UTF-8&quot; standalone=&quot;yes&quot;?&gt;&#10;&#10;&lt;?mso-application progid=&quot;Word.Document&quot;?&gt;&#10;&#10;&lt;w:wordDocument xmlns:aml=&quot;http://schemas.microsoft.com/aml/2001/core&quot; xmlns:wpc=&quot;http://schemas.microsoft.com/office/word/2010/wordprocessingCanvas&quot; xmlns:cx=&quot;http://schemas.microsoft.com/office/drawing/2014/chartex&quot; xmlns:cx1=&quot;http://schemas.microsoft.com/office/drawing/2015/9/8/chartex&quot; xmlns:cx2=&quot;http://schemas.microsoft.com/office/drawing/2015/10/21/chartex&quot; xmlns:cx3=&quot;http://schemas.microsoft.com/office/drawing/2016/5/9/chartex&quot; xmlns:cx4=&quot;http://schemas.microsoft.com/office/drawing/2016/5/10/chartex&quot; xmlns:cx5=&quot;http://schemas.microsoft.com/office/drawing/2016/5/11/chartex&quot; xmlns:cx6=&quot;http://schemas.microsoft.com/office/drawing/2016/5/12/chartex&quot; xmlns:cx7=&quot;http://schemas.microsoft.com/office/drawing/2016/5/13/chartex&quot; xmlns:cx8=&quot;http://schemas.microsoft.com/office/drawing/2016/5/14/chartex&quot; xmlns:dt=&quot;uuid:C2F41010-65B3-11d1-A29F-00AA00C14882&quot; xmlns:mc=&quot;http://schemas.openxmlformats.org/markup-compatibility/2006&quot; xmlns:aink=&quot;http://schemas.microsoft.com/office/drawing/2016/ink&quot; xmlns:am3d=&quot;http://schemas.microsoft.com/office/drawing/2017/model3d&quot; xmlns:o=&quot;urn:schemas-microsoft-com:office:office&quot; xmlns:m=&quot;http://schemas.openxmlformats.org/officeDocument/2006/math&quot; xmlns:v=&quot;urn:schemas-microsoft-com:vml&quot; xmlns:w10=&quot;urn:schemas-microsoft-com:office:word&quot; xmlns:w=&quot;http://schemas.microsoft.com/office/word/2003/wordml&quot; xmlns:wx=&quot;http://schemas.microsoft.com/office/word/2003/auxHint&quot; xmlns:wne=&quot;http://schemas.microsoft.com/office/word/2006/wordml&quot; xmlns:wsp=&quot;http://schemas.microsoft.com/office/word/2003/wordml/sp2&quot; xmlns:sl=&quot;http://schemas.microsoft.com/schemaLibrary/2003/core&quot; w:macrosPresent=&quot;no&quot; w:embeddedObjPresent=&quot;no&quot; w:ocxPresent=&quot;no&quot; xml:space=&quot;preserve&quot;&gt;&lt;w:ignoreSubtree w:val=&quot;http://schemas.microsoft.com/office/word/2003/wordml/sp2&quot;/&gt;&lt;o:DocumentProperties&gt;&lt;o:Version&gt;16&lt;/o:Version&gt;&lt;/o:DocumentProperties&gt;&lt;w:docPr&gt;&lt;w:view w:val=&quot;print&quot;/&gt;&lt;w:zoom w:percent=&quot;100&quot;/&gt;&lt;w:displayBackgroundShape/&gt;&lt;w:stylePaneFormatFilter w:val=&quot;0000&quot;/&gt;&lt;w:defaultTabStop w:val=&quot;709&quot;/&gt;&lt;w:defaultTableStyle w:sti=&quot;0&quot; w:val=&quot;Normal&quot;/&gt;&lt;w:drawingGridHorizontalSpacing w:val=&quot;0&quot;/&gt;&lt;w:drawingGridVerticalSpacing w:val=&quot;0&quot;/&gt;&lt;w:displayHorizontalDrawingGridEvery w:val=&quot;0&quot;/&gt;&lt;w:displayVerticalDrawingGridEvery w:val=&quot;0&quot;/&gt;&lt;w:useMarginsForDrawingGridOrigin/&gt;&lt;w:drawingGridHorizontalOrigin w:val=&quot;0&quot;/&gt;&lt;w:drawingGridVerticalOrigin w:val=&quot;0&quot;/&gt;&lt;w:characterSpacingControl w:val=&quot;DontCompress&quot;/&gt;&lt;w:optimizeForBrowser/&gt;&lt;w:allowPNG/&gt;&lt;w:validateAgainstSchema/&gt;&lt;w:saveInvalidXML w:val=&quot;off&quot;/&gt;&lt;w:ignoreMixedContent w:val=&quot;off&quot;/&gt;&lt;w:alwaysShowPlaceholderText w:val=&quot;off&quot;/&gt;&lt;w:footnotePr&gt;&lt;w:pos w:val=&quot;beneath-text&quot;/&gt;&lt;/w:footnotePr&gt;&lt;w:compat&gt;&lt;w:origWordTableRules/&gt;&lt;w:noLeading/&gt;&lt;w:spaceForUL/&gt;&lt;w:balanceSingleByteDoubleByteWidth/&gt;&lt;w:doNotLeaveBackslashAlone/&gt;&lt;w:ulTrailSpace/&gt;&lt;w:doNotExpandShiftReturn/&gt;&lt;w:spacingInWholePoints/&gt;&lt;w:showBreaksInFrames/&gt;&lt;w:suppressTopSpacing/&gt;&lt;w:suppressTopSpacingMac5/&gt;&lt;w:mwSmallCaps/&gt;&lt;w:usePrinterMetrics/&gt;&lt;w:ww6BorderRules/&gt;&lt;w:footnoteLayoutLikeWW8/&gt;&lt;w:shapeLayoutLikeWW8/&gt;&lt;w:alignTablesRowByRow/&gt;&lt;w:forgetLastTabAlignment/&gt;&lt;w:autoSpaceLikeWord95/&gt;&lt;w:doNotUseHTMLParagraphAutoSpacing/&gt;&lt;w:layoutRawTableWidth/&gt;&lt;w:layoutTableRowsApart/&gt;&lt;w:useWord97LineBreakingRules/&gt;&lt;w:breakWrappedTables/&gt;&lt;w:snapToGridInCell/&gt;&lt;w:wrapTextWithPunct/&gt;&lt;w:useAsianBreakRules/&gt;&lt;w:useWord2002TableStyleRules/&gt;&lt;/w:compat&gt;&lt;wsp:rsids&gt;&lt;wsp:rsidRoot wsp:val=&quot;000E0BD7&quot;/&gt;&lt;wsp:rsid wsp:val=&quot;00042048&quot;/&gt;&lt;wsp:rsid wsp:val=&quot;000E0BD7&quot;/&gt;&lt;wsp:rsid wsp:val=&quot;005F4E8C&quot;/&gt;&lt;wsp:rsid wsp:val=&quot;006C47D7&quot;/&gt;&lt;wsp:rsid wsp:val=&quot;00902218&quot;/&gt;&lt;wsp:rsid wsp:val=&quot;009A109F&quot;/&gt;&lt;wsp:rsid wsp:val=&quot;00C04F03&quot;/&gt;&lt;wsp:rsid wsp:val=&quot;00D12094&quot;/&gt;&lt;/wsp:rsids&gt;&lt;/w:docPr&gt;&lt;w:body&gt;&lt;wx:sect&gt;&lt;w:p wsp:rsidR=&quot;00000000&quot; wsp:rsidRDefault=&quot;00D12094&quot; wsp:rsidP=&quot;00D12094&quot;&gt;&lt;m:oMathPara&gt;&lt;m:oMath&gt;&lt;m:r&gt;&lt;m:rPr&gt;&lt;m:sty m:val=&quot;p&quot;/&gt;&lt;/m:rPr&gt;&lt;w:rPr&gt;&lt;w:rFonts w:ascii=&quot;Cambria Math&quot; w:fareast=&quot;Times New Roman&quot; w:h-ansi=&quot;Cambria Math&quot;/&gt;&lt;wx:font wx:val=&quot;Cambria Math&quot;/&gt;&lt;w:sz-cs w:val=&quot;24&quot;/&gt;&lt;/w:rPr&gt;&lt;m:t&gt;Ic&lt;/m:t&gt;&lt;/m:r&gt;&lt;m:r&gt;&lt;w:rPr&gt;&lt;w:rFonts w:ascii=&quot;Cambria Math&quot; w:fareast=&quot;Times New Roman&quot; w:h-ansi=&quot;Cambria Math&quot;/&gt;&lt;wx:font wx:val=&quot;Cambria Math&quot;/&gt;&lt;w:i/&gt;&lt;w:sz-cs w:val=&quot;24&quot;/&gt;&lt;/w:rPr&gt;&lt;m:t&gt;=&lt;/m:t&gt;&lt;/m:r&gt;&lt;m:f&gt;&lt;m:fPr&gt;&lt;m:ctrlPr&gt;&lt;w:rPr&gt;&lt;w:rFonts w:ascii=&quot;Cambria Math&quot; w:fareast=&quot;Times New Roman&quot; w:h-ansi=&quot;Cambria Math&quot; w:cs=&quot;Times New Roman&quot;/&gt;&lt;wx:font wx:val=&quot;Cambria Math&quot;/&gt;&lt;w:i/&gt;&lt;w:sz-cs w:val=&quot;24&quot;/&gt;&lt;/w:rPr&gt;&lt;/m:ctrlPr&gt;&lt;/m:fPr&gt;&lt;m:num&gt;&lt;m:r&gt;&lt;w:rPr&gt;&lt;w:rFonts w:ascii=&quot;Cambria Math&quot; w:fareast=&quot;Times New Roman&quot; w:h-ansi=&quot;Cambria Math&quot;/&gt;&lt;wx:font wx:val=&quot;Cambria Math&quot;/&gt;&lt;w:i/&gt;&lt;w:sz-cs w:val=&quot;24&quot;/&gt;&lt;/w:rPr&gt;&lt;m:t&gt;2I?&lt;/m:t&gt;&lt;/m:r&gt;&lt;/m:num&gt;&lt;m:den&gt;&lt;m:sSub&gt;&lt;m:sSubPr&gt;&lt;m:ctrlPr&gt;&lt;w:rPr&gt;&lt;w:rFonts w:ascii=&quot;Cambria Math&quot; w:fareast=&quot;Times New Roman&quot; w:h-ansi=&quot;Cambria Math&quot; w:cs=&quot;Times New Roman&quot;/&gt;&lt;wx:font wx:val=&quot;Cambria Math&quot;/&gt;&lt;w:i/&gt;&lt;w:sz-cs w:val=&quot;24&quot;/&gt;&lt;/w:rPr&gt;&lt;/m:ctrlPr&gt;&lt;/m:sSubPr&gt;&lt;m:e&gt;&lt;m:r&gt;&lt;w:rPr&gt;&lt;w:rFonts w:ascii=&quot;Cambria Math&quot; w:fareast=&quot;Times New Roman&quot; w:h-ansi=&quot;Cambria Math&quot;/&gt;&lt;wx:font wx:val=&quot;Cambria Math&quot;/&gt;&lt;w:i/&gt;&lt;w:sz-cs w:val=&quot;24&quot;/&gt;&lt;/w:rPr&gt;&lt;m:t&gt;T&lt;/m:t&gt;&lt;/m:r&gt;&lt;/m:e&gt;&lt;m:sub&gt;&lt;m:r&gt;&lt;w:rPr&gt;&lt;w:rFonts w:ascii=&quot;Cambria Math&quot; w:fareast=&quot;Times New Roman&quot; w:h-ansi=&quot;Cambria Math&quot;/&gt;&lt;wx:font wx:val=&quot;Cambria Math&quot;/&gt;&lt;w:i/&gt;&lt;w:sz-cs w:val=&quot;24&quot;/&gt;&lt;/w:rPr&gt;&lt;m:t&gt;sidAcral&lt;/m:t&gt;&lt;/m:r&gt;&lt;/m:sub&gt;&lt;/m:sSub&gt;&lt;/m:den&gt;&lt;/m:f&gt;&lt;/m:oMath&gt;&lt;/m:oMathPara&gt;&lt;/w:p&gt;&lt;w:sectPr wsp:rsidR=&quot;00000000&quot;&gt;&lt;w:pgSz w:w=&quot;12240&quot; w:h=&quot;15840&quot;/&gt;&lt;w:pgMar w:top=&quot;1417&quot; w:right=&quot;1417&quot; w:bottom=&quot;1417&quot; w:left=&quot;1417&quot; w:header=&quot;720&quot; w:footer=&quot;720&quot; w:gutter=&quot;0&quot;/&gt;&lt;w:cols w:space=&quot;720&quot;/&gt;&lt;/w:sectPr&gt;&lt;/wx:sect&gt;&lt;/w:body&gt;&lt;/w:wordDocument&gt;">
                   <v:imagedata r:id="rId20" o:title="" chromakey="white"/>
                 </v:shape>
               </w:pict>
@@ -4543,7 +4527,7 @@
                 <w:position w:val="-8"/>
               </w:rPr>
               <w:pict>
-                <v:shape id="_x0000_i1049" type="#_x0000_t75" alt="" style="width:42pt;height:17.4pt;mso-width-percent:0;mso-height-percent:0;mso-width-percent:0;mso-height-percent:0" equationxml="&lt;?xml version=&quot;1.0&quot; encoding=&quot;UTF-8&quot; standalone=&quot;yes&quot;?&gt;&#10;&#10;&lt;?mso-application progid=&quot;Word.Document&quot;?&gt;&#10;&#10;&lt;w:wordDocument xmlns:aml=&quot;http://schemas.microsoft.com/aml/2001/core&quot; xmlns:wpc=&quot;http://schemas.microsoft.com/office/word/2010/wordprocessingCanvas&quot; xmlns:cx=&quot;http://schemas.microsoft.com/office/drawing/2014/chartex&quot; xmlns:cx1=&quot;http://schemas.microsoft.com/office/drawing/2015/9/8/chartex&quot; xmlns:cx2=&quot;http://schemas.microsoft.com/office/drawing/2015/10/21/chartex&quot; xmlns:cx3=&quot;http://schemas.microsoft.com/office/drawing/2016/5/9/chartex&quot; xmlns:cx4=&quot;http://schemas.microsoft.com/office/drawing/2016/5/10/chartex&quot; xmlns:cx5=&quot;http://schemas.microsoft.com/office/drawing/2016/5/11/chartex&quot; xmlns:cx6=&quot;http://schemas.microsoft.com/office/drawing/2016/5/12/chartex&quot; xmlns:cx7=&quot;http://schemas.microsoft.com/office/drawing/2016/5/13/chartex&quot; xmlns:cx8=&quot;http://schemas.microsoft.com/office/drawing/2016/5/14/chartex&quot; xmlns:dt=&quot;uuid:C2F41010-65B3-11d1-A29F-00AA00C14882&quot; xmlns:mc=&quot;http://schemas.openxmlformats.org/markup-compatibility/2006&quot; xmlns:aink=&quot;http://schemas.microsoft.com/office/drawing/2016/ink&quot; xmlns:am3d=&quot;http://schemas.microsoft.com/office/drawing/2017/model3d&quot; xmlns:o=&quot;urn:schemas-microsoft-com:office:office&quot; xmlns:m=&quot;http://schemas.openxmlformats.org/officeDocument/2006/math&quot; xmlns:v=&quot;urn:schemas-microsoft-com:vml&quot; xmlns:w10=&quot;urn:schemas-microsoft-com:office:word&quot; xmlns:w=&quot;http://schemas.microsoft.com/office/word/2003/wordml&quot; xmlns:wx=&quot;http://schemas.microsoft.com/office/word/2003/auxHint&quot; xmlns:wne=&quot;http://schemas.microsoft.com/office/word/2006/wordml&quot; xmlns:wsp=&quot;http://schemas.microsoft.com/office/word/2003/wordml/sp2&quot; xmlns:sl=&quot;http://schemas.microsoft.com/schemaLibrary/2003/core&quot; w:macrosPresent=&quot;no&quot; w:embeddedObjPresent=&quot;no&quot; w:ocxPresent=&quot;no&quot; xml:space=&quot;preserve&quot;&gt;&lt;w:ignoreSubtree w:val=&quot;http://schemas.microsoft.com/office/word/2003/wordml/sp2&quot;/&gt;&lt;o:DocumentProperties&gt;&lt;o:Version&gt;16&lt;/o:Version&gt;&lt;/o:DocumentProperties&gt;&lt;w:docPr&gt;&lt;w:view w:val=&quot;print&quot;/&gt;&lt;w:zoom w:percent=&quot;100&quot;/&gt;&lt;w:displayBackgroundShape/&gt;&lt;w:stylePaneFormatFilter w:val=&quot;0000&quot;/&gt;&lt;w:defaultTabStop w:val=&quot;709&quot;/&gt;&lt;w:defaultTableStyle w:sti=&quot;0&quot; w:val=&quot;Normal&quot;/&gt;&lt;w:drawingGridHorizontalSpacing w:val=&quot;0&quot;/&gt;&lt;w:drawingGridVerticalSpacing w:val=&quot;0&quot;/&gt;&lt;w:displayHorizontalDrawingGridEvery w:val=&quot;0&quot;/&gt;&lt;w:displayVerticalDrawingGridEvery w:val=&quot;0&quot;/&gt;&lt;w:useMarginsForDrawingGridOrigin/&gt;&lt;w:drawingGridHorizontalOrigin w:val=&quot;0&quot;/&gt;&lt;w:drawingGridVerticalOrigin w:val=&quot;0&quot;/&gt;&lt;w:characterSpacingControl w:val=&quot;DontCompress&quot;/&gt;&lt;w:optimizeForBrowser/&gt;&lt;w:allowPNG/&gt;&lt;w:validateAgainstSchema/&gt;&lt;w:saveInvalidXML w:val=&quot;off&quot;/&gt;&lt;w:ignoreMixedContent w:val=&quot;off&quot;/&gt;&lt;w:alwaysShowPlaceholderText w:val=&quot;off&quot;/&gt;&lt;w:footnotePr&gt;&lt;w:pos w:val=&quot;beneath-text&quot;/&gt;&lt;/w:footnotePr&gt;&lt;w:compat&gt;&lt;w:origWordTableRules/&gt;&lt;w:noLeading/&gt;&lt;w:spaceForUL/&gt;&lt;w:balanceSingleByteDoubleByteWidth/&gt;&lt;w:doNotLeaveBackslashAlone/&gt;&lt;w:ulTrailSpace/&gt;&lt;w:doNotExpandShiftReturn/&gt;&lt;w:spacingInWholePoints/&gt;&lt;w:showBreaksInFrames/&gt;&lt;w:suppressTopSpacing/&gt;&lt;w:suppressTopSpacingMac5/&gt;&lt;w:mwSmallCaps/&gt;&lt;w:usePrinterMetrics/&gt;&lt;w:ww6BorderRules/&gt;&lt;w:footnoteLayoutLikeWW8/&gt;&lt;w:shapeLayoutLikeWW8/&gt;&lt;w:alignTablesRowByRow/&gt;&lt;w:forgetLastTabAlignment/&gt;&lt;w:autoSpaceLikeWord95/&gt;&lt;w:doNotUseHTMLParagraphAutoSpacing/&gt;&lt;w:layoutRawTableWidth/&gt;&lt;w:layoutTableRowsApart/&gt;&lt;w:useWord97LineBreakingRules/&gt;&lt;w:breakWrappedTables/&gt;&lt;w:snapToGridInCell/&gt;&lt;w:wrapTextWithPunct/&gt;&lt;w:useAsianBreakRules/&gt;&lt;w:useWord2002TableStyleRules/&gt;&lt;/w:compat&gt;&lt;wsp:rsids&gt;&lt;wsp:rsidRoot wsp:val=&quot;000E0BD7&quot;/&gt;&lt;wsp:rsid wsp:val=&quot;00042048&quot;/&gt;&lt;wsp:rsid wsp:val=&quot;000E0BD7&quot;/&gt;&lt;wsp:rsid wsp:val=&quot;002E4411&quot;/&gt;&lt;wsp:rsid wsp:val=&quot;005F4E8C&quot;/&gt;&lt;wsp:rsid wsp:val=&quot;006C47D7&quot;/&gt;&lt;wsp:rsid wsp:val=&quot;00902218&quot;/&gt;&lt;wsp:rsid wsp:val=&quot;009A109F&quot;/&gt;&lt;wsp:rsid wsp:val=&quot;00C04F03&quot;/&gt;&lt;/wsp:rsids&gt;&lt;/w:docPr&gt;&lt;w:body&gt;&lt;wx:sect&gt;&lt;w:p wsp:rsidR=&quot;00000000&quot; wsp:rsidRDefault=&quot;002E4411&quot; wsp:rsidP=&quot;002E4411&quot;&gt;&lt;m:oMathPara&gt;&lt;m:oMath&gt;&lt;m:r&gt;&lt;w:rPr&gt;&lt;w:rFonts w:ascii=&quot;Cambria Math&quot; w:fareast=&quot;Times New Roman&quot; w:h-ansi=&quot;Cambria Math&quot;/&gt;&lt;wx:font wx:val=&quot;Cambria Math&quot;/&gt;&lt;w:i/&gt;&lt;w:sz-cs w:val=&quot;24&quot;/&gt;&lt;/w:rPr&gt;&lt;m:t&gt;C=&lt;/m:t&gt;&lt;/m:r&gt;&lt;m:sSup&gt;&lt;m:sSupPr&gt;&lt;m:ctrlPr&gt;&lt;w:rPr&gt;&lt;w:rFonts w:ascii=&quot;Cambria Math&quot; w:fareast=&quot;Times New Roman&quot; w:h-ansi=&quot;Cambria Math&quot; w:cs=&quot;Times New Roman&quot;/&gt;&lt;wx:font wx:val=&quot;Cambria Math&quot;/&gt;&lt;w:i/&gt;&lt;w:sz-cs w:val=&quot;24&quot;/&gt;&lt;/w:rPr&gt;&lt;/m:ctrlPr&gt;&lt;/m:sSupPr&gt;&lt;m:e&gt;&lt;m:r&gt;&lt;w:rPr&gt;&lt;w:rFonts w:ascii=&quot;Cambria Math&quot; w:fareast=&quot;Times New Roman&quot; w:h-ansi=&quot;Cambria Math&quot;/&gt;&lt;wx:font wx:val=&quot;Cambria Math&quot;/&gt;&lt;w:i/&gt;&lt;w:sz-cs w:val=&quot;24&quot;/&gt;&lt;/w:rPr&gt;&lt;m:t&gt;r&lt;/m:t&gt;&lt;/m:r&gt;&lt;/m:e&gt;&lt;m:sup&gt;&lt;m:r&gt;&lt;w:rPr&gt;&lt;w:rFonts w:ascii=&quot;Cambria Math&quot; w:fareast=&quot;Times New Roman&quot; w:h-ansi=&quot;Cambria Math&quot;/&gt;&lt;wx:font wx:val=&quot;Cambria Math&quot;/&gt;&lt;w:i/&gt;&lt;w:sz-cs w:val=&quot;24&quot;/&gt;&lt;/w:rPr&gt;&lt;m:t&gt;2&lt;/m:t&gt;&lt;/m:r&gt;&lt;/m:sup&gt;&lt;/m:sSup&gt;&lt;m:acc&gt;&lt;m:accPr&gt;&lt;m:chr m:val=&quot;I‡&quot;/&gt;&lt;m:ctrlPr&gt;&lt;w:rPr&gt;&lt;w:rFonts w:ascii=&quot;Cambria Math&quot; w:fareast=&quot;Times New Roman&quot; w:h-ansi=&quot;Cambria Math&quot; w:cs=&quot;Times New Roman&quot;/&gt;&lt;wx:font wx:val=&quot;Cambria&lt; Math&quot;/&gt;&lt;w:i/&gt;&lt;w:sz-cs w:val=&quot;24&quot;/&gt;&lt;/w:rPr&gt;&lt;/m:ctrlPr&gt;&lt;/m:accPr&gt;&lt;m:e&gt;&lt;m:r&gt;&lt;w:rPr&gt;&lt;w:rFonts w:ascii=&quot;Cambria Math&quot; w:fareast=&quot;Times New Roman&quot; w:h-ansi=&quot;Cambria Math&quot;/&gt;&lt;wx:font wx:val=&quot;Cambria Math&quot;/&gt;&lt;w:i/&gt;&lt;w:sz-cs w:val=&quot;24&quot;/&gt;&lt;/w:rPr&gt;&lt;m:t&gt;I，&lt;/m:t&gt;&lt;/m:r&gt;&lt;&lt;/m:e&gt;&lt;/m:acc&gt;&lt;/m:oMath&gt;&lt;/m:oMathPara&gt;&lt;/w:p&gt;&lt;w:sectPr wsp:rsidR=&quot;00000000&quot;&gt;&lt;w:pgSz w:w=&quot;12240&quot; w:h=&quot;15840&quot;/&gt;&lt;w:pgMar w:top=&quot;1417&quot; w:right=&quot;1417&quot; w:bottom=&quot;1417&quot; w:left=&quot;1417&quot; w:header=&quot;720&quot; w:footer=&quot;720&quot; w:gutter=&quot;0&quot;/&gt;&lt;w:cols w:space=&quot;720&quot;/&gt;&lt;/w:sectPr&gt;&lt;/wx:sect&gt;&lt;/w:body&gt;&lt;/w:wordDocument&gt;">
+                <v:shape id="_x0000_i1051" type="#_x0000_t75" alt="" style="width:42pt;height:17.4pt;mso-width-percent:0;mso-height-percent:0;mso-width-percent:0;mso-height-percent:0" equationxml="&lt;?xml version=&quot;1.0&quot; encoding=&quot;UTF-8&quot; standalone=&quot;yes&quot;?&gt;&#10;&#10;&lt;?mso-application progid=&quot;Word.Document&quot;?&gt;&#10;&#10;&lt;w:wordDocument xmlns:aml=&quot;http://schemas.microsoft.com/aml/2001/core&quot; xmlns:wpc=&quot;http://schemas.microsoft.com/office/word/2010/wordprocessingCanvas&quot; xmlns:cx=&quot;http://schemas.microsoft.com/office/drawing/2014/chartex&quot; xmlns:cx1=&quot;http://schemas.microsoft.com/office/drawing/2015/9/8/chartex&quot; xmlns:cx2=&quot;http://schemas.microsoft.com/office/drawing/2015/10/21/chartex&quot; xmlns:cx3=&quot;http://schemas.microsoft.com/office/drawing/2016/5/9/chartex&quot; xmlns:cx4=&quot;http://schemas.microsoft.com/office/drawing/2016/5/10/chartex&quot; xmlns:cx5=&quot;http://schemas.microsoft.com/office/drawing/2016/5/11/chartex&quot; xmlns:cx6=&quot;http://schemas.microsoft.com/office/drawing/2016/5/12/chartex&quot; xmlns:cx7=&quot;http://schemas.microsoft.com/office/drawing/2016/5/13/chartex&quot; xmlns:cx8=&quot;http://schemas.microsoft.com/office/drawing/2016/5/14/chartex&quot; xmlns:dt=&quot;uuid:C2F41010-65B3-11d1-A29F-00AA00C14882&quot; xmlns:mc=&quot;http://schemas.openxmlformats.org/markup-compatibility/2006&quot; xmlns:aink=&quot;http://schemas.microsoft.com/office/drawing/2016/ink&quot; xmlns:am3d=&quot;http://schemas.microsoft.com/office/drawing/2017/model3d&quot; xmlns:o=&quot;urn:schemas-microsoft-com:office:office&quot; xmlns:m=&quot;http://schemas.openxmlformats.org/officeDocument/2006/math&quot; xmlns:v=&quot;urn:schemas-microsoft-com:vml&quot; xmlns:w10=&quot;urn:schemas-microsoft-com:office:word&quot; xmlns:w=&quot;http://schemas.microsoft.com/office/word/2003/wordml&quot; xmlns:wx=&quot;http://schemas.microsoft.com/office/word/2003/auxHint&quot; xmlns:wne=&quot;http://schemas.microsoft.com/office/word/2006/wordml&quot; xmlns:wsp=&quot;http://schemas.microsoft.com/office/word/2003/wordml/sp2&quot; xmlns:sl=&quot;http://schemas.microsoft.com/schemaLibrary/2003/core&quot; w:macrosPresent=&quot;no&quot; w:embeddedObjPresent=&quot;no&quot; w:ocxPresent=&quot;no&quot; xml:space=&quot;preserve&quot;&gt;&lt;w:ignoreSubtree w:val=&quot;http://schemas.microsoft.com/office/word/2003/wordml/sp2&quot;/&gt;&lt;o:DocumentProperties&gt;&lt;o:Version&gt;16&lt;/o:Version&gt;&lt;/o:DocumentProperties&gt;&lt;w:docPr&gt;&lt;w:view w:val=&quot;print&quot;/&gt;&lt;w:zoom w:percent=&quot;100&quot;/&gt;&lt;w:displayBackgroundShape/&gt;&lt;w:stylePaneFormatFilter w:val=&quot;0000&quot;/&gt;&lt;w:defaultTabStop w:val=&quot;709&quot;/&gt;&lt;w:defaultTableStyle w:sti=&quot;0&quot; w:val=&quot;Normal&quot;/&gt;&lt;w:drawingGridHorizontalSpacing w:val=&quot;0&quot;/&gt;&lt;w:drawingGridVerticalSpacing w:val=&quot;0&quot;/&gt;&lt;w:displayHorizontalDrawingGridEvery w:val=&quot;0&quot;/&gt;&lt;w:displayVerticalDrawingGridEvery w:val=&quot;0&quot;/&gt;&lt;w:useMarginsForDrawingGridOrigin/&gt;&lt;w:drawingGridHorizontalOrigin w:val=&quot;0&quot;/&gt;&lt;w:drawingGridVerticalOrigin w:val=&quot;0&quot;/&gt;&lt;w:characterSpacingControl w:val=&quot;DontCompress&quot;/&gt;&lt;w:optimizeForBrowser/&gt;&lt;w:allowPNG/&gt;&lt;w:validateAgainstSchema/&gt;&lt;w:saveInvalidXML w:val=&quot;off&quot;/&gt;&lt;w:ignoreMixedContent w:val=&quot;off&quot;/&gt;&lt;w:alwaysShowPlaceholderText w:val=&quot;off&quot;/&gt;&lt;w:footnotePr&gt;&lt;w:pos w:val=&quot;beneath-text&quot;/&gt;&lt;/w:footnotePr&gt;&lt;w:compat&gt;&lt;w:origWordTableRules/&gt;&lt;w:noLeading/&gt;&lt;w:spaceForUL/&gt;&lt;w:balanceSingleByteDoubleByteWidth/&gt;&lt;w:doNotLeaveBackslashAlone/&gt;&lt;w:ulTrailSpace/&gt;&lt;w:doNotExpandShiftReturn/&gt;&lt;w:spacingInWholePoints/&gt;&lt;w:showBreaksInFrames/&gt;&lt;w:suppressTopSpacing/&gt;&lt;w:suppressTopSpacingMac5/&gt;&lt;w:mwSmallCaps/&gt;&lt;w:usePrinterMetrics/&gt;&lt;w:ww6BorderRules/&gt;&lt;w:footnoteLayoutLikeWW8/&gt;&lt;w:shapeLayoutLikeWW8/&gt;&lt;w:alignTablesRowByRow/&gt;&lt;w:forgetLastTabAlignment/&gt;&lt;w:autoSpaceLikeWord95/&gt;&lt;w:doNotUseHTMLParagraphAutoSpacing/&gt;&lt;w:layoutRawTableWidth/&gt;&lt;w:layoutTableRowsApart/&gt;&lt;w:useWord97LineBreakingRules/&gt;&lt;w:breakWrappedTables/&gt;&lt;w:snapToGridInCell/&gt;&lt;w:wrapTextWithPunct/&gt;&lt;w:useAsianBreakRules/&gt;&lt;w:useWord2002TableStyleRules/&gt;&lt;/w:compat&gt;&lt;wsp:rsids&gt;&lt;wsp:rsidRoot wsp:val=&quot;000E0BD7&quot;/&gt;&lt;wsp:rsid wsp:val=&quot;00042048&quot;/&gt;&lt;wsp:rsid wsp:val=&quot;000E0BD7&quot;/&gt;&lt;wsp:rsid wsp:val=&quot;002E4411&quot;/&gt;&lt;wsp:rsid wsp:val=&quot;005F4E8C&quot;/&gt;&lt;wsp:rsid wsp:val=&quot;006C47D7&quot;/&gt;&lt;wsp:rsid wsp:val=&quot;00902218&quot;/&gt;&lt;wsp:rsid wsp:val=&quot;009A109F&quot;/&gt;&lt;wsp:rsid wsp:val=&quot;00C04F03&quot;/&gt;&lt;/wsp:rsids&gt;&lt;/w:docPr&gt;&lt;w:body&gt;&lt;wx:sect&gt;&lt;w:p wsp:rsidR=&quot;00000000&quot; wsp:rsidRDefault=&quot;002E4411&quot; wsp:rsidP=&quot;002E4411&quot;&gt;&lt;m:oMathPara&gt;&lt;m:oMath&gt;&lt;m:r&gt;&lt;w:rPr&gt;&lt;w:rFonts w:ascii=&quot;Cambria Math&quot; w:fareast=&quot;Times New Roman&quot; w:h-ansi=&quot;Cambria Math&quot;/&gt;&lt;wx:font wx:val=&quot;Cambria Math&quot;/&gt;&lt;w:i/&gt;&lt;w:sz-cs w:val=&quot;24&quot;/&gt;&lt;/w:rPr&gt;&lt;m:t&gt;C=&lt;/m:t&gt;&lt;/m:r&gt;&lt;m:sSup&gt;&lt;m:sSupPr&gt;&lt;m:ctrlPr&gt;&lt;w:rPr&gt;&lt;w:rFonts w:ascii=&quot;Cambria Math&quot; w:fareast=&quot;Times New Roman&quot; w:h-ansi=&quot;Cambria Math&quot; w:cs=&quot;Times New Roman&quot;/&gt;&lt;wx:font wx:val=&quot;Cambria Math&quot;/&gt;&lt;w:i/&gt;&lt;w:sz-cs w:val=&quot;24&quot;/&gt;&lt;/w:rPr&gt;&lt;/m:ctrlPr&gt;&lt;/m:sSupPr&gt;&lt;m:e&gt;&lt;m:r&gt;&lt;w:rPr&gt;&lt;w:rFonts w:ascii=&quot;Cambria Math&quot; w:fareast=&quot;Times New Roman&quot; w:h-ansi=&quot;Cambria Math&quot;/&gt;&lt;wx:font wx:val=&quot;Cambria Math&quot;/&gt;&lt;w:i/&gt;&lt;w:sz-cs w:val=&quot;24&quot;/&gt;&lt;/w:rPr&gt;&lt;m:t&gt;r&lt;/m:t&gt;&lt;/m:r&gt;&lt;/m:e&gt;&lt;m:sup&gt;&lt;m:r&gt;&lt;w:rPr&gt;&lt;w:rFonts w:ascii=&quot;Cambria Math&quot; w:fareast=&quot;Times New Roman&quot; w:h-ansi=&quot;Cambria Math&quot;/&gt;&lt;wx:font wx:val=&quot;Cambria Math&quot;/&gt;&lt;w:i/&gt;&lt;w:sz-cs w:val=&quot;24&quot;/&gt;&lt;/w:rPr&gt;&lt;m:t&gt;2&lt;/m:t&gt;&lt;/m:r&gt;&lt;/m:sup&gt;&lt;/m:sSup&gt;&lt;m:acc&gt;&lt;m:accPr&gt;&lt;m:chr m:val=&quot;I‡&quot;/&gt;&lt;m:ctrlPr&gt;&lt;w:rPr&gt;&lt;w:rFonts w:ascii=&quot;Cambria Math&quot; w:fareast=&quot;Times New Roman&quot; w:h-ansi=&quot;Cambria Math&quot; w:cs=&quot;Times New Roman&quot;/&gt;&lt;wx:font wx:val=&quot;Cambria&lt;&lt; Math&quot;/&gt;&lt;w:i/&gt;&lt;w:sz-cs w:val=&quot;24&quot;/&gt;&lt;/w:rPr&gt;&lt;/m:ctrlPr&gt;&lt;/m:accPr&gt;&lt;m:e&gt;&lt;m:r&gt;&lt;w:rPr&gt;&lt;w:rFonts w:ascii=&quot;Cambria Math&quot; w:fareast=&quot;Times New Roman&quot; w:h-ansi=&quot;Cambria Math&quot;/&gt;&lt;wx:font wx:val=&quot;Cambria Math&quot;/&gt;&lt;w:i/&gt;&lt;w:sz-cs w:val=&quot;24&quot;/&gt;&lt;/w:rPr&gt;&lt;m:t&gt;I，&lt;/m:t&gt;&lt;/m:r&gt;&lt;&lt;&lt;/m:e&gt;&lt;/m:acc&gt;&lt;/m:oMath&gt;&lt;/m:oMathPara&gt;&lt;/w:p&gt;&lt;w:sectPr wsp:rsidR=&quot;00000000&quot;&gt;&lt;w:pgSz w:w=&quot;12240&quot; w:h=&quot;15840&quot;/&gt;&lt;w:pgMar w:top=&quot;1417&quot; w:right=&quot;1417&quot; w:bottom=&quot;1417&quot; w:left=&quot;1417&quot; w:header=&quot;720&quot; w:footer=&quot;720&quot; w:gutter=&quot;0&quot;/&gt;&lt;w:cols w:space=&quot;720&quot;/&gt;&lt;/w:sectPr&gt;&lt;/wx:sect&gt;&lt;/w:body&gt;&lt;/w:wordDocument&gt;">
                   <v:imagedata r:id="rId21" o:title="" chromakey="white"/>
                 </v:shape>
               </w:pict>
@@ -4572,7 +4556,7 @@
                 <w:position w:val="-8"/>
               </w:rPr>
               <w:pict>
-                <v:shape id="_x0000_i1050" type="#_x0000_t75" alt="" style="width:42pt;height:16.8pt;mso-width-percent:0;mso-height-percent:0;mso-width-percent:0;mso-height-percent:0" equationxml="&lt;?xml version=&quot;1.0&quot; encoding=&quot;UTF-8&quot; standalone=&quot;yes&quot;?&gt;&#10;&#10;&lt;?mso-application progid=&quot;Word.Document&quot;?&gt;&#10;&#10;&lt;w:wordDocument xmlns:aml=&quot;http://schemas.microsoft.com/aml/2001/core&quot; xmlns:wpc=&quot;http://schemas.microsoft.com/office/word/2010/wordprocessingCanvas&quot; xmlns:cx=&quot;http://schemas.microsoft.com/office/drawing/2014/chartex&quot; xmlns:cx1=&quot;http://schemas.microsoft.com/office/drawing/2015/9/8/chartex&quot; xmlns:cx2=&quot;http://schemas.microsoft.com/office/drawing/2015/10/21/chartex&quot; xmlns:cx3=&quot;http://schemas.microsoft.com/office/drawing/2016/5/9/chartex&quot; xmlns:cx4=&quot;http://schemas.microsoft.com/office/drawing/2016/5/10/chartex&quot; xmlns:cx5=&quot;http://schemas.microsoft.com/office/drawing/2016/5/11/chartex&quot; xmlns:cx6=&quot;http://schemas.microsoft.com/office/drawing/2016/5/12/chartex&quot; xmlns:cx7=&quot;http://schemas.microsoft.com/office/drawing/2016/5/13/chartex&quot; xmlns:cx8=&quot;http://schemas.microsoft.com/office/drawing/2016/5/14/chartex&quot; xmlns:dt=&quot;uuid:C2F41010-65B3-11d1-A29F-00AA00C14882&quot; xmlns:mc=&quot;http://schemas.openxmlformats.org/markup-compatibility/2006&quot; xmlns:aink=&quot;http://schemas.microsoft.com/office/drawing/2016/ink&quot; xmlns:am3d=&quot;http://schemas.microsoft.com/office/drawing/2017/model3d&quot; xmlns:o=&quot;urn:schemas-microsoft-com:office:office&quot; xmlns:m=&quot;http://schemas.openxmlformats.org/officeDocument/2006/math&quot; xmlns:v=&quot;urn:schemas-microsoft-com:vml&quot; xmlns:w10=&quot;urn:schemas-microsoft-com:office:word&quot; xmlns:w=&quot;http://schemas.microsoft.com/office/word/2003/wordml&quot; xmlns:wx=&quot;http://schemas.microsoft.com/office/word/2003/auxHint&quot; xmlns:wne=&quot;http://schemas.microsoft.com/office/word/2006/wordml&quot; xmlns:wsp=&quot;http://schemas.microsoft.com/office/word/2003/wordml/sp2&quot; xmlns:sl=&quot;http://schemas.microsoft.com/schemaLibrary/2003/core&quot; w:macrosPresent=&quot;no&quot; w:embeddedObjPresent=&quot;no&quot; w:ocxPresent=&quot;no&quot; xml:space=&quot;preserve&quot;&gt;&lt;w:ignoreSubtree w:val=&quot;http://schemas.microsoft.com/office/word/2003/wordml/sp2&quot;/&gt;&lt;o:DocumentProperties&gt;&lt;o:Version&gt;16&lt;/o:Version&gt;&lt;/o:DocumentProperties&gt;&lt;w:docPr&gt;&lt;w:view w:val=&quot;print&quot;/&gt;&lt;w:zoom w:percent=&quot;100&quot;/&gt;&lt;w:displayBackgroundShape/&gt;&lt;w:stylePaneFormatFilter w:val=&quot;0000&quot;/&gt;&lt;w:defaultTabStop w:val=&quot;709&quot;/&gt;&lt;w:defaultTableStyle w:sti=&quot;0&quot; w:val=&quot;Normal&quot;/&gt;&lt;w:drawingGridHorizontalSpacing w:val=&quot;0&quot;/&gt;&lt;w:drawingGridVerticalSpacing w:val=&quot;0&quot;/&gt;&lt;w:displayHorizontalDrawingGridEvery w:val=&quot;0&quot;/&gt;&lt;w:displayVerticalDrawingGridEvery w:val=&quot;0&quot;/&gt;&lt;w:useMarginsForDrawingGridOrigin/&gt;&lt;w:drawingGridHorizontalOrigin w:val=&quot;0&quot;/&gt;&lt;w:drawingGridVerticalOrigin w:val=&quot;0&quot;/&gt;&lt;w:characterSpacingControl w:val=&quot;DontCompress&quot;/&gt;&lt;w:optimizeForBrowser/&gt;&lt;w:allowPNG/&gt;&lt;w:validateAgainstSchema/&gt;&lt;w:saveInvalidXML w:val=&quot;off&quot;/&gt;&lt;w:ignoreMixedContent w:val=&quot;off&quot;/&gt;&lt;w:alwaysShowPlaceholderText w:val=&quot;off&quot;/&gt;&lt;w:footnotePr&gt;&lt;w:pos w:val=&quot;beneath-text&quot;/&gt;&lt;/w:footnotePr&gt;&lt;w:compat&gt;&lt;w:origWordTableRules/&gt;&lt;w:noLeading/&gt;&lt;w:spaceForUL/&gt;&lt;w:balanceSingleByteDoubleByteWidth/&gt;&lt;w:doNotLeaveBackslashAlone/&gt;&lt;w:ulTrailSpace/&gt;&lt;w:doNotExpandShiftReturn/&gt;&lt;w:spacingInWholePoints/&gt;&lt;w:showBreaksInFrames/&gt;&lt;w:suppressTopSpacing/&gt;&lt;w:suppressTopSpacingMac5/&gt;&lt;w:mwSmallCaps/&gt;&lt;w:usePrinterMetrics/&gt;&lt;w:ww6BorderRules/&gt;&lt;w:footnoteLayoutLikeWW8/&gt;&lt;w:shapeLayoutLikeWW8/&gt;&lt;w:alignTablesRowByRow/&gt;&lt;w:forgetLastTabAlignment/&gt;&lt;w:autoSpaceLikeWord95/&gt;&lt;w:doNotUseHTMLParagraphAutoSpacing/&gt;&lt;w:layoutRawTableWidth/&gt;&lt;w:layoutTableRowsApart/&gt;&lt;w:useWord97LineBreakingRules/&gt;&lt;w:breakWrappedTables/&gt;&lt;w:snapToGridInCell/&gt;&lt;w:wrapTextWithPunct/&gt;&lt;w:useAsianBreakRules/&gt;&lt;w:useWord2002TableStyleRules/&gt;&lt;/w:compat&gt;&lt;wsp:rsids&gt;&lt;wsp:rsidRoot wsp:val=&quot;000E0BD7&quot;/&gt;&lt;wsp:rsid wsp:val=&quot;00042048&quot;/&gt;&lt;wsp:rsid wsp:val=&quot;000E0BD7&quot;/&gt;&lt;wsp:rsid wsp:val=&quot;002E4411&quot;/&gt;&lt;wsp:rsid wsp:val=&quot;005F4E8C&quot;/&gt;&lt;wsp:rsid wsp:val=&quot;006C47D7&quot;/&gt;&lt;wsp:rsid wsp:val=&quot;00902218&quot;/&gt;&lt;wsp:rsid wsp:val=&quot;009A109F&quot;/&gt;&lt;wsp:rsid wsp:val=&quot;00C04F03&quot;/&gt;&lt;/wsp:rsids&gt;&lt;/w:docPr&gt;&lt;w:body&gt;&lt;wx:sect&gt;&lt;w:p wsp:rsidR=&quot;00000000&quot; wsp:rsidRDefault=&quot;002E4411&quot; wsp:rsidP=&quot;002E4411&quot;&gt;&lt;m:oMathPara&gt;&lt;m:oMath&gt;&lt;m:r&gt;&lt;w:rPr&gt;&lt;w:rFonts w:ascii=&quot;Cambria Math&quot; w:fareast=&quot;Times New Roman&quot; w:h-ansi=&quot;Cambria Math&quot;/&gt;&lt;wx:font wx:val=&quot;Cambria Math&quot;/&gt;&lt;w:i/&gt;&lt;w:sz-cs w:val=&quot;24&quot;/&gt;&lt;/w:rPr&gt;&lt;m:t&gt;C=&lt;/m:t&gt;&lt;/m:r&gt;&lt;m:sSup&gt;&lt;m:sSupPr&gt;&lt;m:ctrlPr&gt;&lt;w:rPr&gt;&lt;w:rFonts w:ascii=&quot;Cambria Math&quot; w:fareast=&quot;Times New Roman&quot; w:h-ansi=&quot;Cambria Math&quot; w:cs=&quot;Times New Roman&quot;/&gt;&lt;wx:font wx:val=&quot;Cambria Math&quot;/&gt;&lt;w:i/&gt;&lt;w:sz-cs w:val=&quot;24&quot;/&gt;&lt;/w:rPr&gt;&lt;/m:ctrlPr&gt;&lt;/m:sSupPr&gt;&lt;m:e&gt;&lt;m:r&gt;&lt;w:rPr&gt;&lt;w:rFonts w:ascii=&quot;Cambria Math&quot; w:fareast=&quot;Times New Roman&quot; w:h-ansi=&quot;Cambria Math&quot;/&gt;&lt;wx:font wx:val=&quot;Cambria Math&quot;/&gt;&lt;w:i/&gt;&lt;w:sz-cs w:val=&quot;24&quot;/&gt;&lt;/w:rPr&gt;&lt;m:t&gt;r&lt;/m:t&gt;&lt;/m:r&gt;&lt;/m:e&gt;&lt;m:sup&gt;&lt;m:r&gt;&lt;w:rPr&gt;&lt;w:rFonts w:ascii=&quot;Cambria Math&quot; w:fareast=&quot;Times New Roman&quot; w:h-ansi=&quot;Cambria Math&quot;/&gt;&lt;wx:font wx:val=&quot;Cambria Math&quot;/&gt;&lt;w:i/&gt;&lt;w:sz-cs w:val=&quot;24&quot;/&gt;&lt;/w:rPr&gt;&lt;m:t&gt;2&lt;/m:t&gt;&lt;/m:r&gt;&lt;/m:sup&gt;&lt;/m:sSup&gt;&lt;m:acc&gt;&lt;m:accPr&gt;&lt;m:chr m:val=&quot;I‡&quot;/&gt;&lt;m:ctrlPr&gt;&lt;w:rPr&gt;&lt;w:rFonts w:ascii=&quot;Cambria Math&quot; w:fareast=&quot;Times New Roman&quot; w:h-ansi=&quot;Cambria Math&quot; w:cs=&quot;Times New Roman&quot;/&gt;&lt;wx:font wx:val=&quot;Cambria&lt; Math&quot;/&gt;&lt;w:i/&gt;&lt;w:sz-cs w:val=&quot;24&quot;/&gt;&lt;/w:rPr&gt;&lt;/m:ctrlPr&gt;&lt;/m:accPr&gt;&lt;m:e&gt;&lt;m:r&gt;&lt;w:rPr&gt;&lt;w:rFonts w:ascii=&quot;Cambria Math&quot; w:fareast=&quot;Times New Roman&quot; w:h-ansi=&quot;Cambria Math&quot;/&gt;&lt;wx:font wx:val=&quot;Cambria Math&quot;/&gt;&lt;w:i/&gt;&lt;w:sz-cs w:val=&quot;24&quot;/&gt;&lt;/w:rPr&gt;&lt;m:t&gt;I，&lt;/m:t&gt;&lt;/m:r&gt;&lt;&lt;/m:e&gt;&lt;/m:acc&gt;&lt;/m:oMath&gt;&lt;/m:oMathPara&gt;&lt;/w:p&gt;&lt;w:sectPr wsp:rsidR=&quot;00000000&quot;&gt;&lt;w:pgSz w:w=&quot;12240&quot; w:h=&quot;15840&quot;/&gt;&lt;w:pgMar w:top=&quot;1417&quot; w:right=&quot;1417&quot; w:bottom=&quot;1417&quot; w:left=&quot;1417&quot; w:header=&quot;720&quot; w:footer=&quot;720&quot; w:gutter=&quot;0&quot;/&gt;&lt;w:cols w:space=&quot;720&quot;/&gt;&lt;/w:sectPr&gt;&lt;/wx:sect&gt;&lt;/w:body&gt;&lt;/w:wordDocument&gt;">
+                <v:shape id="_x0000_i1052" type="#_x0000_t75" alt="" style="width:42pt;height:16.8pt;mso-width-percent:0;mso-height-percent:0;mso-width-percent:0;mso-height-percent:0" equationxml="&lt;?xml version=&quot;1.0&quot; encoding=&quot;UTF-8&quot; standalone=&quot;yes&quot;?&gt;&#10;&#10;&lt;?mso-application progid=&quot;Word.Document&quot;?&gt;&#10;&#10;&lt;w:wordDocument xmlns:aml=&quot;http://schemas.microsoft.com/aml/2001/core&quot; xmlns:wpc=&quot;http://schemas.microsoft.com/office/word/2010/wordprocessingCanvas&quot; xmlns:cx=&quot;http://schemas.microsoft.com/office/drawing/2014/chartex&quot; xmlns:cx1=&quot;http://schemas.microsoft.com/office/drawing/2015/9/8/chartex&quot; xmlns:cx2=&quot;http://schemas.microsoft.com/office/drawing/2015/10/21/chartex&quot; xmlns:cx3=&quot;http://schemas.microsoft.com/office/drawing/2016/5/9/chartex&quot; xmlns:cx4=&quot;http://schemas.microsoft.com/office/drawing/2016/5/10/chartex&quot; xmlns:cx5=&quot;http://schemas.microsoft.com/office/drawing/2016/5/11/chartex&quot; xmlns:cx6=&quot;http://schemas.microsoft.com/office/drawing/2016/5/12/chartex&quot; xmlns:cx7=&quot;http://schemas.microsoft.com/office/drawing/2016/5/13/chartex&quot; xmlns:cx8=&quot;http://schemas.microsoft.com/office/drawing/2016/5/14/chartex&quot; xmlns:dt=&quot;uuid:C2F41010-65B3-11d1-A29F-00AA00C14882&quot; xmlns:mc=&quot;http://schemas.openxmlformats.org/markup-compatibility/2006&quot; xmlns:aink=&quot;http://schemas.microsoft.com/office/drawing/2016/ink&quot; xmlns:am3d=&quot;http://schemas.microsoft.com/office/drawing/2017/model3d&quot; xmlns:o=&quot;urn:schemas-microsoft-com:office:office&quot; xmlns:m=&quot;http://schemas.openxmlformats.org/officeDocument/2006/math&quot; xmlns:v=&quot;urn:schemas-microsoft-com:vml&quot; xmlns:w10=&quot;urn:schemas-microsoft-com:office:word&quot; xmlns:w=&quot;http://schemas.microsoft.com/office/word/2003/wordml&quot; xmlns:wx=&quot;http://schemas.microsoft.com/office/word/2003/auxHint&quot; xmlns:wne=&quot;http://schemas.microsoft.com/office/word/2006/wordml&quot; xmlns:wsp=&quot;http://schemas.microsoft.com/office/word/2003/wordml/sp2&quot; xmlns:sl=&quot;http://schemas.microsoft.com/schemaLibrary/2003/core&quot; w:macrosPresent=&quot;no&quot; w:embeddedObjPresent=&quot;no&quot; w:ocxPresent=&quot;no&quot; xml:space=&quot;preserve&quot;&gt;&lt;w:ignoreSubtree w:val=&quot;http://schemas.microsoft.com/office/word/2003/wordml/sp2&quot;/&gt;&lt;o:DocumentProperties&gt;&lt;o:Version&gt;16&lt;/o:Version&gt;&lt;/o:DocumentProperties&gt;&lt;w:docPr&gt;&lt;w:view w:val=&quot;print&quot;/&gt;&lt;w:zoom w:percent=&quot;100&quot;/&gt;&lt;w:displayBackgroundShape/&gt;&lt;w:stylePaneFormatFilter w:val=&quot;0000&quot;/&gt;&lt;w:defaultTabStop w:val=&quot;709&quot;/&gt;&lt;w:defaultTableStyle w:sti=&quot;0&quot; w:val=&quot;Normal&quot;/&gt;&lt;w:drawingGridHorizontalSpacing w:val=&quot;0&quot;/&gt;&lt;w:drawingGridVerticalSpacing w:val=&quot;0&quot;/&gt;&lt;w:displayHorizontalDrawingGridEvery w:val=&quot;0&quot;/&gt;&lt;w:displayVerticalDrawingGridEvery w:val=&quot;0&quot;/&gt;&lt;w:useMarginsForDrawingGridOrigin/&gt;&lt;w:drawingGridHorizontalOrigin w:val=&quot;0&quot;/&gt;&lt;w:drawingGridVerticalOrigin w:val=&quot;0&quot;/&gt;&lt;w:characterSpacingControl w:val=&quot;DontCompress&quot;/&gt;&lt;w:optimizeForBrowser/&gt;&lt;w:allowPNG/&gt;&lt;w:validateAgainstSchema/&gt;&lt;w:saveInvalidXML w:val=&quot;off&quot;/&gt;&lt;w:ignoreMixedContent w:val=&quot;off&quot;/&gt;&lt;w:alwaysShowPlaceholderText w:val=&quot;off&quot;/&gt;&lt;w:footnotePr&gt;&lt;w:pos w:val=&quot;beneath-text&quot;/&gt;&lt;/w:footnotePr&gt;&lt;w:compat&gt;&lt;w:origWordTableRules/&gt;&lt;w:noLeading/&gt;&lt;w:spaceForUL/&gt;&lt;w:balanceSingleByteDoubleByteWidth/&gt;&lt;w:doNotLeaveBackslashAlone/&gt;&lt;w:ulTrailSpace/&gt;&lt;w:doNotExpandShiftReturn/&gt;&lt;w:spacingInWholePoints/&gt;&lt;w:showBreaksInFrames/&gt;&lt;w:suppressTopSpacing/&gt;&lt;w:suppressTopSpacingMac5/&gt;&lt;w:mwSmallCaps/&gt;&lt;w:usePrinterMetrics/&gt;&lt;w:ww6BorderRules/&gt;&lt;w:footnoteLayoutLikeWW8/&gt;&lt;w:shapeLayoutLikeWW8/&gt;&lt;w:alignTablesRowByRow/&gt;&lt;w:forgetLastTabAlignment/&gt;&lt;w:autoSpaceLikeWord95/&gt;&lt;w:doNotUseHTMLParagraphAutoSpacing/&gt;&lt;w:layoutRawTableWidth/&gt;&lt;w:layoutTableRowsApart/&gt;&lt;w:useWord97LineBreakingRules/&gt;&lt;w:breakWrappedTables/&gt;&lt;w:snapToGridInCell/&gt;&lt;w:wrapTextWithPunct/&gt;&lt;w:useAsianBreakRules/&gt;&lt;w:useWord2002TableStyleRules/&gt;&lt;/w:compat&gt;&lt;wsp:rsids&gt;&lt;wsp:rsidRoot wsp:val=&quot;000E0BD7&quot;/&gt;&lt;wsp:rsid wsp:val=&quot;00042048&quot;/&gt;&lt;wsp:rsid wsp:val=&quot;000E0BD7&quot;/&gt;&lt;wsp:rsid wsp:val=&quot;002E4411&quot;/&gt;&lt;wsp:rsid wsp:val=&quot;005F4E8C&quot;/&gt;&lt;wsp:rsid wsp:val=&quot;006C47D7&quot;/&gt;&lt;wsp:rsid wsp:val=&quot;00902218&quot;/&gt;&lt;wsp:rsid wsp:val=&quot;009A109F&quot;/&gt;&lt;wsp:rsid wsp:val=&quot;00C04F03&quot;/&gt;&lt;/wsp:rsids&gt;&lt;/w:docPr&gt;&lt;w:body&gt;&lt;wx:sect&gt;&lt;w:p wsp:rsidR=&quot;00000000&quot; wsp:rsidRDefault=&quot;002E4411&quot; wsp:rsidP=&quot;002E4411&quot;&gt;&lt;m:oMathPara&gt;&lt;m:oMath&gt;&lt;m:r&gt;&lt;w:rPr&gt;&lt;w:rFonts w:ascii=&quot;Cambria Math&quot; w:fareast=&quot;Times New Roman&quot; w:h-ansi=&quot;Cambria Math&quot;/&gt;&lt;wx:font wx:val=&quot;Cambria Math&quot;/&gt;&lt;w:i/&gt;&lt;w:sz-cs w:val=&quot;24&quot;/&gt;&lt;/w:rPr&gt;&lt;m:t&gt;C=&lt;/m:t&gt;&lt;/m:r&gt;&lt;m:sSup&gt;&lt;m:sSupPr&gt;&lt;m:ctrlPr&gt;&lt;w:rPr&gt;&lt;w:rFonts w:ascii=&quot;Cambria Math&quot; w:fareast=&quot;Times New Roman&quot; w:h-ansi=&quot;Cambria Math&quot; w:cs=&quot;Times New Roman&quot;/&gt;&lt;wx:font wx:val=&quot;Cambria Math&quot;/&gt;&lt;w:i/&gt;&lt;w:sz-cs w:val=&quot;24&quot;/&gt;&lt;/w:rPr&gt;&lt;/m:ctrlPr&gt;&lt;/m:sSupPr&gt;&lt;m:e&gt;&lt;m:r&gt;&lt;w:rPr&gt;&lt;w:rFonts w:ascii=&quot;Cambria Math&quot; w:fareast=&quot;Times New Roman&quot; w:h-ansi=&quot;Cambria Math&quot;/&gt;&lt;wx:font wx:val=&quot;Cambria Math&quot;/&gt;&lt;w:i/&gt;&lt;w:sz-cs w:val=&quot;24&quot;/&gt;&lt;/w:rPr&gt;&lt;m:t&gt;r&lt;/m:t&gt;&lt;/m:r&gt;&lt;/m:e&gt;&lt;m:sup&gt;&lt;m:r&gt;&lt;w:rPr&gt;&lt;w:rFonts w:ascii=&quot;Cambria Math&quot; w:fareast=&quot;Times New Roman&quot; w:h-ansi=&quot;Cambria Math&quot;/&gt;&lt;wx:font wx:val=&quot;Cambria Math&quot;/&gt;&lt;w:i/&gt;&lt;w:sz-cs w:val=&quot;24&quot;/&gt;&lt;/w:rPr&gt;&lt;m:t&gt;2&lt;/m:t&gt;&lt;/m:r&gt;&lt;/m:sup&gt;&lt;/m:sSup&gt;&lt;m:acc&gt;&lt;m:accPr&gt;&lt;m:chr m:val=&quot;I‡&quot;/&gt;&lt;m:ctrlPr&gt;&lt;w:rPr&gt;&lt;w:rFonts w:ascii=&quot;Cambria Math&quot; w:fareast=&quot;Times New Roman&quot; w:h-ansi=&quot;Cambria Math&quot; w:cs=&quot;Times New Roman&quot;/&gt;&lt;wx:font wx:val=&quot;Cambria&lt;&lt; Math&quot;/&gt;&lt;w:i/&gt;&lt;w:sz-cs w:val=&quot;24&quot;/&gt;&lt;/w:rPr&gt;&lt;/m:ctrlPr&gt;&lt;/m:accPr&gt;&lt;m:e&gt;&lt;m:r&gt;&lt;w:rPr&gt;&lt;w:rFonts w:ascii=&quot;Cambria Math&quot; w:fareast=&quot;Times New Roman&quot; w:h-ansi=&quot;Cambria Math&quot;/&gt;&lt;wx:font wx:val=&quot;Cambria Math&quot;/&gt;&lt;w:i/&gt;&lt;w:sz-cs w:val=&quot;24&quot;/&gt;&lt;/w:rPr&gt;&lt;m:t&gt;I，&lt;/m:t&gt;&lt;/m:r&gt;&lt;&lt;&lt;/m:e&gt;&lt;/m:acc&gt;&lt;/m:oMath&gt;&lt;/m:oMathPara&gt;&lt;/w:p&gt;&lt;w:sectPr wsp:rsidR=&quot;00000000&quot;&gt;&lt;w:pgSz w:w=&quot;12240&quot; w:h=&quot;15840&quot;/&gt;&lt;w:pgMar w:top=&quot;1417&quot; w:right=&quot;1417&quot; w:bottom=&quot;1417&quot; w:left=&quot;1417&quot; w:header=&quot;720&quot; w:footer=&quot;720&quot; w:gutter=&quot;0&quot;/&gt;&lt;w:cols w:space=&quot;720&quot;/&gt;&lt;/w:sectPr&gt;&lt;/wx:sect&gt;&lt;/w:body&gt;&lt;/w:wordDocument&gt;">
                   <v:imagedata r:id="rId21" o:title="" chromakey="white"/>
                 </v:shape>
               </w:pict>
@@ -4644,7 +4628,7 @@
                 <w:position w:val="-8"/>
               </w:rPr>
               <w:pict>
-                <v:shape id="_x0000_i1051" type="#_x0000_t75" alt="" style="width:124.8pt;height:15.6pt;mso-width-percent:0;mso-height-percent:0;mso-width-percent:0;mso-height-percent:0" equationxml="&lt;?xml version=&quot;1.0&quot; encoding=&quot;UTF-8&quot; standalone=&quot;yes&quot;?&gt;&#10;&#10;&lt;?mso-application progid=&quot;Word.Document&quot;?&gt;&#10;&#10;&lt;w:wordDocument xmlns:aml=&quot;http://schemas.microsoft.com/aml/2001/core&quot; xmlns:wpc=&quot;http://schemas.microsoft.com/office/word/2010/wordprocessingCanvas&quot; xmlns:cx=&quot;http://schemas.microsoft.com/office/drawing/2014/chartex&quot; xmlns:cx1=&quot;http://schemas.microsoft.com/office/drawing/2015/9/8/chartex&quot; xmlns:cx2=&quot;http://schemas.microsoft.com/office/drawing/2015/10/21/chartex&quot; xmlns:cx3=&quot;http://schemas.microsoft.com/office/drawing/2016/5/9/chartex&quot; xmlns:cx4=&quot;http://schemas.microsoft.com/office/drawing/2016/5/10/chartex&quot; xmlns:cx5=&quot;http://schemas.microsoft.com/office/drawing/2016/5/11/chartex&quot; xmlns:cx6=&quot;http://schemas.microsoft.com/office/drawing/2016/5/12/chartex&quot; xmlns:cx7=&quot;http://schemas.microsoft.com/office/drawing/2016/5/13/chartex&quot; xmlns:cx8=&quot;http://schemas.microsoft.com/office/drawing/2016/5/14/chartex&quot; xmlns:dt=&quot;uuid:C2F41010-65B3-11d1-A29F-00AA00C14882&quot; xmlns:mc=&quot;http://schemas.openxmlformats.org/markup-compatibility/2006&quot; xmlns:aink=&quot;http://schemas.microsoft.com/office/drawing/2016/ink&quot; xmlns:am3d=&quot;http://schemas.microsoft.com/office/drawing/2017/model3d&quot; xmlns:o=&quot;urn:schemas-microsoft-com:office:office&quot; xmlns:m=&quot;http://schemas.openxmlformats.org/officeDocument/2006/math&quot; xmlns:v=&quot;urn:schemas-microsoft-com:vml&quot; xmlns:w10=&quot;urn:schemas-microsoft-com:office:word&quot; xmlns:w=&quot;http://schemas.microsoft.com/office/word/2003/wordml&quot; xmlns:wx=&quot;http://schemas.microsoft.com/office/word/2003/auxHint&quot; xmlns:wne=&quot;http://schemas.microsoft.com/office/word/2006/wordml&quot; xmlns:wsp=&quot;http://schemas.microsoft.com/office/word/2003/wordml/sp2&quot; xmlns:sl=&quot;http://schemas.microsoft.com/schemaLibrary/2003/core&quot; w:macrosPresent=&quot;no&quot; w:embeddedObjPresent=&quot;no&quot; w:ocxPresent=&quot;no&quot; xml:space=&quot;preserve&quot;&gt;&lt;w:ignoreSubtree w:val=&quot;http://schemas.microsoft.com/office/word/2003/wordml/sp2&quot;/&gt;&lt;o:DocumentProperties&gt;&lt;o:Version&gt;16&lt;/o:Version&gt;&lt;/o:DocumentProperties&gt;&lt;w:docPr&gt;&lt;w:view w:val=&quot;print&quot;/&gt;&lt;w:zoom w:percent=&quot;100&quot;/&gt;&lt;w:displayBackgroundShape/&gt;&lt;w:stylePaneFormatFilter w:val=&quot;0000&quot;/&gt;&lt;w:defaultTabStop w:val=&quot;709&quot;/&gt;&lt;w:defaultTableStyle w:sti=&quot;0&quot; w:val=&quot;Normal&quot;/&gt;&lt;w:drawingGridHorizontalSpacing w:val=&quot;0&quot;/&gt;&lt;w:drawingGridVerticalSpacing w:val=&quot;0&quot;/&gt;&lt;w:displayHorizontalDrawingGridEvery w:val=&quot;0&quot;/&gt;&lt;w:displayVerticalDrawingGridEvery w:val=&quot;0&quot;/&gt;&lt;w:useMarginsForDrawingGridOrigin/&gt;&lt;w:drawingGridHorizontalOrigin w:val=&quot;0&quot;/&gt;&lt;w:drawingGridVerticalOrigin w:val=&quot;0&quot;/&gt;&lt;w:characterSpacingControl w:val=&quot;DontCompress&quot;/&gt;&lt;w:optimizeForBrowser/&gt;&lt;w:allowPNG/&gt;&lt;w:validateAgainstSchema/&gt;&lt;w:saveInvalidXML w:val=&quot;off&quot;/&gt;&lt;w:ignoreMixedContent w:val=&quot;off&quot;/&gt;&lt;w:alwaysShowPlaceholderText w:val=&quot;off&quot;/&gt;&lt;w:footnotePr&gt;&lt;w:pos w:val=&quot;beneath-text&quot;/&gt;&lt;/w:footnotePr&gt;&lt;w:compat&gt;&lt;w:origWordTableRules/&gt;&lt;w:noLeading/&gt;&lt;w:spaceForUL/&gt;&lt;w:balanceSingleByteDoubleByteWidth/&gt;&lt;w:doNotLeaveBackslashAlone/&gt;&lt;w:ulTrailSpace/&gt;&lt;w:doNotExpandShiftReturn/&gt;&lt;w:spacingInWholePoints/&gt;&lt;w:showBreaksInFrames/&gt;&lt;w:suppressTopSpacing/&gt;&lt;w:suppressTopSpacingMac5/&gt;&lt;w:mwSmallCaps/&gt;&lt;w:usePrinterMetrics/&gt;&lt;w:ww6BorderRules/&gt;&lt;w:footnoteLayoutLikeWW8/&gt;&lt;w:shapeLayoutLikeWW8/&gt;&lt;w:alignTablesRowByRow/&gt;&lt;w:forgetLastTabAlignment/&gt;&lt;w:autoSpaceLikeWord95/&gt;&lt;w:doNotUseHTMLParagraphAutoSpacing/&gt;&lt;w:layoutRawTableWidth/&gt;&lt;w:layoutTableRowsApart/&gt;&lt;w:useWord97LineBreakingRules/&gt;&lt;w:breakWrappedTables/&gt;&lt;w:snapToGridInCell/&gt;&lt;w:wrapTextWithPunct/&gt;&lt;w:useAsianBreakRules/&gt;&lt;w:useWord2002TableStyleRules/&gt;&lt;/w:compat&gt;&lt;wsp:rsids&gt;&lt;wsp:rsidRoot wsp:val=&quot;000E0BD7&quot;/&gt;&lt;wsp:rsid wsp:val=&quot;00042048&quot;/&gt;&lt;wsp:rsid wsp:val=&quot;000E0BD7&quot;/&gt;&lt;wsp:rsid wsp:val=&quot;005F4E8C&quot;/&gt;&lt;wsp:rsid wsp:val=&quot;006C47D7&quot;/&gt;&lt;wsp:rsid wsp:val=&quot;006E3945&quot;/&gt;&lt;wsp:rsid wsp:val=&quot;00902218&quot;/&gt;&lt;wsp:rsid wsp:val=&quot;009A109F&quot;/&gt;&lt;wsp:rsid wsp:val=&quot;00C04F03&quot;/&gt;&lt;/wsp:rsids&gt;&lt;/w:docPr&gt;&lt;w:body&gt;&lt;wx:sect&gt;&lt;w:p wsp:rsidR=&quot;00000000&quot; wsp:rsidRDefault=&quot;006E3945&quot; wsp:rsidP=&quot;006E3945&quot;&gt;&lt;m:oMathPara&gt;&lt;m:oMath&gt;&lt;m:sSub&gt;&lt;m:sSubPr&gt;&lt;m:ctrlPr&gt;&lt;w:rPr&gt;&lt;w:rFonts w:ascii=&quot;Cambria Math&quot; w:fareast=&quot;Times New Roman&quot; w:h-ansi=&quot;Cambria Math&quot; w:cs=&quot;Times New Roman&quot;/&gt;&lt;wx:font wx:val=&quot;Cambria Math&quot;/&gt;&lt;w:i/&gt;&lt;w:sz-cs w:val=&quot;24&quot;/&gt;&lt;/w:rPr&gt;&lt;/m:ctrlPr&gt;&lt;/m:sSubPr&gt;&lt;m:e&gt;&lt;m:r&gt;&lt;w:rPr&gt;&lt;w:rFonts w:ascii=&quot;Cambria Math&quot; w:fareast=&quot;Times New Roman&quot; w:h-ansi=&quot;Cambria Math&quot;/&gt;&lt;wx:font wx:val=&quot;Cambria Math&quot;/&gt;&lt;w:i/&gt;&lt;w:sz-cs w:val=&quot;24&quot;/&gt;&lt;/w:rPr&gt;&lt;m:t&gt;T&lt;/m:t&gt;&lt;/m:r&gt;&lt;/m:e&gt;&lt;m:sub&gt;&lt;m:r&gt;&lt;w:rPr&gt;&lt;w:rFonts w:ascii=&quot;Cambria Math&quot; w:fareast=&quot;Times New Roman&quot; w:h-ansi=&quot;Cambria Math&quot;/&gt;&lt;wx:font wx:val=&quot;Cambria Math&quot;/&gt;&lt;w:i/&gt;&lt;w:sz-cs w:val=&quot;24&quot;/&gt;&lt;/w:rPr&gt;&lt;m:t&gt;sidAcral&lt;/m:t&gt;&lt;/m:r&gt;&lt;/m:sub&gt;&lt;/m:sSub&gt;&lt;m:r&gt;&lt;w:rPr&gt;&lt;w:rFonts w:ascii=&quot;Cambria Math&quot; w:fareast=&quot;Times New Roman&quot; w:h-ansi=&quot;Cambria Math&quot;/&gt;&lt;wx:font wx:val=&quot;Cambria Math&quot;/&gt;&lt;w:i/&gt;&lt;w:sz-cs w:val=&quot;24&quot;/&gt;&lt;/w:rPr&gt;&lt;m:t&gt;=23&lt;/m:t&gt;&lt;/m:r&gt;&lt;m:r&gt;&lt;w:rPr&gt;&lt;w:rFonts w:ascii=&quot;Cambria Math&quot; w:fareast=&quot;Times New Roman&quot; w:h-ansi=&quot;Cambria Math&quot;/&gt;&lt;wx:font wx:val=&quot;Cambria Math&quot;/&gt;&lt;w:i/&gt;&lt;w:sz-cs w:val=&quot;24&quot;/&gt;&lt;/w:rPr&gt;&lt;m:t&gt;h &lt;/m:t&gt;&lt;/m:r&gt;&lt;m:r&gt;&lt;w:rPr&gt;&lt;w:rFonts w:ascii=&quot;Cambria Math&quot; w:fareast=&quot;Times New Roman&quot; w:h-ansi=&quot;Cambria Math&quot;/&gt;&lt;wx:font wx:val=&quot;Cambria Math&quot;/&gt;&lt;w:i/&gt;&lt;w:sz-cs w:val=&quot;24&quot;/&gt;&lt;/w:rPr&gt;&lt;m:t&gt;56min 4s&lt;/m:t&gt;&lt;/m:r&gt;&lt;/m:oMath&gt;&lt;/m:oMathPara&gt;&lt;/w:p&gt;&lt;w:sectPr wsp:rsidR=&quot;00000000&quot;&gt;&lt;w:pgSz w:w=&quot;12240&quot; w:h=&quot;15840&quot;/&gt;&lt;w:pgMar w:top=&quot;1417&quot; w:right=&quot;1417&quot; w:bottom=&quot;1417&quot; w:left=&quot;1417&quot; w:header=&quot;720&quot; w:footer=&quot;720&quot; w:gutter=&quot;0&quot;/&gt;&lt;w:cols w:space=&quot;720&quot;/&gt;&lt;/w:sectPr&gt;&lt;/wx:sect&gt;&lt;/w:body&gt;&lt;/w:wordDocument&gt;">
+                <v:shape id="_x0000_i1053" type="#_x0000_t75" alt="" style="width:124.8pt;height:15.6pt;mso-width-percent:0;mso-height-percent:0;mso-width-percent:0;mso-height-percent:0" equationxml="&lt;?xml version=&quot;1.0&quot; encoding=&quot;UTF-8&quot; standalone=&quot;yes&quot;?&gt;&#10;&#10;&lt;?mso-application progid=&quot;Word.Document&quot;?&gt;&#10;&#10;&lt;w:wordDocument xmlns:aml=&quot;http://schemas.microsoft.com/aml/2001/core&quot; xmlns:wpc=&quot;http://schemas.microsoft.com/office/word/2010/wordprocessingCanvas&quot; xmlns:cx=&quot;http://schemas.microsoft.com/office/drawing/2014/chartex&quot; xmlns:cx1=&quot;http://schemas.microsoft.com/office/drawing/2015/9/8/chartex&quot; xmlns:cx2=&quot;http://schemas.microsoft.com/office/drawing/2015/10/21/chartex&quot; xmlns:cx3=&quot;http://schemas.microsoft.com/office/drawing/2016/5/9/chartex&quot; xmlns:cx4=&quot;http://schemas.microsoft.com/office/drawing/2016/5/10/chartex&quot; xmlns:cx5=&quot;http://schemas.microsoft.com/office/drawing/2016/5/11/chartex&quot; xmlns:cx6=&quot;http://schemas.microsoft.com/office/drawing/2016/5/12/chartex&quot; xmlns:cx7=&quot;http://schemas.microsoft.com/office/drawing/2016/5/13/chartex&quot; xmlns:cx8=&quot;http://schemas.microsoft.com/office/drawing/2016/5/14/chartex&quot; xmlns:dt=&quot;uuid:C2F41010-65B3-11d1-A29F-00AA00C14882&quot; xmlns:mc=&quot;http://schemas.openxmlformats.org/markup-compatibility/2006&quot; xmlns:aink=&quot;http://schemas.microsoft.com/office/drawing/2016/ink&quot; xmlns:am3d=&quot;http://schemas.microsoft.com/office/drawing/2017/model3d&quot; xmlns:o=&quot;urn:schemas-microsoft-com:office:office&quot; xmlns:m=&quot;http://schemas.openxmlformats.org/officeDocument/2006/math&quot; xmlns:v=&quot;urn:schemas-microsoft-com:vml&quot; xmlns:w10=&quot;urn:schemas-microsoft-com:office:word&quot; xmlns:w=&quot;http://schemas.microsoft.com/office/word/2003/wordml&quot; xmlns:wx=&quot;http://schemas.microsoft.com/office/word/2003/auxHint&quot; xmlns:wne=&quot;http://schemas.microsoft.com/office/word/2006/wordml&quot; xmlns:wsp=&quot;http://schemas.microsoft.com/office/word/2003/wordml/sp2&quot; xmlns:sl=&quot;http://schemas.microsoft.com/schemaLibrary/2003/core&quot; w:macrosPresent=&quot;no&quot; w:embeddedObjPresent=&quot;no&quot; w:ocxPresent=&quot;no&quot; xml:space=&quot;preserve&quot;&gt;&lt;w:ignoreSubtree w:val=&quot;http://schemas.microsoft.com/office/word/2003/wordml/sp2&quot;/&gt;&lt;o:DocumentProperties&gt;&lt;o:Version&gt;16&lt;/o:Version&gt;&lt;/o:DocumentProperties&gt;&lt;w:docPr&gt;&lt;w:view w:val=&quot;print&quot;/&gt;&lt;w:zoom w:percent=&quot;100&quot;/&gt;&lt;w:displayBackgroundShape/&gt;&lt;w:stylePaneFormatFilter w:val=&quot;0000&quot;/&gt;&lt;w:defaultTabStop w:val=&quot;709&quot;/&gt;&lt;w:defaultTableStyle w:sti=&quot;0&quot; w:val=&quot;Normal&quot;/&gt;&lt;w:drawingGridHorizontalSpacing w:val=&quot;0&quot;/&gt;&lt;w:drawingGridVerticalSpacing w:val=&quot;0&quot;/&gt;&lt;w:displayHorizontalDrawingGridEvery w:val=&quot;0&quot;/&gt;&lt;w:displayVerticalDrawingGridEvery w:val=&quot;0&quot;/&gt;&lt;w:useMarginsForDrawingGridOrigin/&gt;&lt;w:drawingGridHorizontalOrigin w:val=&quot;0&quot;/&gt;&lt;w:drawingGridVerticalOrigin w:val=&quot;0&quot;/&gt;&lt;w:characterSpacingControl w:val=&quot;DontCompress&quot;/&gt;&lt;w:optimizeForBrowser/&gt;&lt;w:allowPNG/&gt;&lt;w:validateAgainstSchema/&gt;&lt;w:saveInvalidXML w:val=&quot;off&quot;/&gt;&lt;w:ignoreMixedContent w:val=&quot;off&quot;/&gt;&lt;w:alwaysShowPlaceholderText w:val=&quot;off&quot;/&gt;&lt;w:footnotePr&gt;&lt;w:pos w:val=&quot;beneath-text&quot;/&gt;&lt;/w:footnotePr&gt;&lt;w:compat&gt;&lt;w:origWordTableRules/&gt;&lt;w:noLeading/&gt;&lt;w:spaceForUL/&gt;&lt;w:balanceSingleByteDoubleByteWidth/&gt;&lt;w:doNotLeaveBackslashAlone/&gt;&lt;w:ulTrailSpace/&gt;&lt;w:doNotExpandShiftReturn/&gt;&lt;w:spacingInWholePoints/&gt;&lt;w:showBreaksInFrames/&gt;&lt;w:suppressTopSpacing/&gt;&lt;w:suppressTopSpacingMac5/&gt;&lt;w:mwSmallCaps/&gt;&lt;w:usePrinterMetrics/&gt;&lt;w:ww6BorderRules/&gt;&lt;w:footnoteLayoutLikeWW8/&gt;&lt;w:shapeLayoutLikeWW8/&gt;&lt;w:alignTablesRowByRow/&gt;&lt;w:forgetLastTabAlignment/&gt;&lt;w:autoSpaceLikeWord95/&gt;&lt;w:doNotUseHTMLParagraphAutoSpacing/&gt;&lt;w:layoutRawTableWidth/&gt;&lt;w:layoutTableRowsApart/&gt;&lt;w:useWord97LineBreakingRules/&gt;&lt;w:breakWrappedTables/&gt;&lt;w:snapToGridInCell/&gt;&lt;w:wrapTextWithPunct/&gt;&lt;w:useAsianBreakRules/&gt;&lt;w:useWord2002TableStyleRules/&gt;&lt;/w:compat&gt;&lt;wsp:rsids&gt;&lt;wsp:rsidRoot wsp:val=&quot;000E0BD7&quot;/&gt;&lt;wsp:rsid wsp:val=&quot;00042048&quot;/&gt;&lt;wsp:rsid wsp:val=&quot;000E0BD7&quot;/&gt;&lt;wsp:rsid wsp:val=&quot;005F4E8C&quot;/&gt;&lt;wsp:rsid wsp:val=&quot;006C47D7&quot;/&gt;&lt;wsp:rsid wsp:val=&quot;006E3945&quot;/&gt;&lt;wsp:rsid wsp:val=&quot;00902218&quot;/&gt;&lt;wsp:rsid wsp:val=&quot;009A109F&quot;/&gt;&lt;wsp:rsid wsp:val=&quot;00C04F03&quot;/&gt;&lt;/wsp:rsids&gt;&lt;/w:docPr&gt;&lt;w:body&gt;&lt;wx:sect&gt;&lt;w:p wsp:rsidR=&quot;00000000&quot; wsp:rsidRDefault=&quot;006E3945&quot; wsp:rsidP=&quot;006E3945&quot;&gt;&lt;m:oMathPara&gt;&lt;m:oMath&gt;&lt;m:sSub&gt;&lt;m:sSubPr&gt;&lt;m:ctrlPr&gt;&lt;w:rPr&gt;&lt;w:rFonts w:ascii=&quot;Cambria Math&quot; w:fareast=&quot;Times New Roman&quot; w:h-ansi=&quot;Cambria Math&quot; w:cs=&quot;Times New Roman&quot;/&gt;&lt;wx:font wx:val=&quot;Cambria Math&quot;/&gt;&lt;w:i/&gt;&lt;w:sz-cs w:val=&quot;24&quot;/&gt;&lt;/w:rPr&gt;&lt;/m:ctrlPr&gt;&lt;/m:sSubPr&gt;&lt;m:e&gt;&lt;m:r&gt;&lt;w:rPr&gt;&lt;w:rFonts w:ascii=&quot;Cambria Math&quot; w:fareast=&quot;Times New Roman&quot; w:h-ansi=&quot;Cambria Math&quot;/&gt;&lt;wx:font wx:val=&quot;Cambria Math&quot;/&gt;&lt;w:i/&gt;&lt;w:sz-cs w:val=&quot;24&quot;/&gt;&lt;/w:rPr&gt;&lt;m:t&gt;T&lt;/m:t&gt;&lt;/m:r&gt;&lt;/m:e&gt;&lt;m:sub&gt;&lt;m:r&gt;&lt;w:rPr&gt;&lt;w:rFonts w:ascii=&quot;Cambria Math&quot; w:fareast=&quot;Times New Roman&quot; w:h-ansi=&quot;Cambria Math&quot;/&gt;&lt;wx:font wx:val=&quot;Cambria Math&quot;/&gt;&lt;w:i/&gt;&lt;w:sz-cs w:val=&quot;24&quot;/&gt;&lt;/w:rPr&gt;&lt;m:t&gt;sidAcral&lt;/m:t&gt;&lt;/m:r&gt;&lt;/m:sub&gt;&lt;/m:sSub&gt;&lt;m:r&gt;&lt;w:rPr&gt;&lt;w:rFonts w:ascii=&quot;Cambria Math&quot; w:fareast=&quot;Times New Roman&quot; w:h-ansi=&quot;Cambria Math&quot;/&gt;&lt;wx:font wx:val=&quot;Cambria Math&quot;/&gt;&lt;w:i/&gt;&lt;w:sz-cs w:val=&quot;24&quot;/&gt;&lt;/w:rPr&gt;&lt;m:t&gt;=23&lt;/m:t&gt;&lt;/m:r&gt;&lt;m:r&gt;&lt;w:rPr&gt;&lt;w:rFonts w:ascii=&quot;Cambria Math&quot; w:fareast=&quot;Times New Roman&quot; w:h-ansi=&quot;Cambria Math&quot;/&gt;&lt;wx:font wx:val=&quot;Cambria Math&quot;/&gt;&lt;w:i/&gt;&lt;w:sz-cs w:val=&quot;24&quot;/&gt;&lt;/w:rPr&gt;&lt;m:t&gt;h &lt;/m:t&gt;&lt;/m:r&gt;&lt;m:r&gt;&lt;w:rPr&gt;&lt;w:rFonts w:ascii=&quot;Cambria Math&quot; w:fareast=&quot;Times New Roman&quot; w:h-ansi=&quot;Cambria Math&quot;/&gt;&lt;wx:font wx:val=&quot;Cambria Math&quot;/&gt;&lt;w:i/&gt;&lt;w:sz-cs w:val=&quot;24&quot;/&gt;&lt;/w:rPr&gt;&lt;m:t&gt;56min 4s&lt;/m:t&gt;&lt;/m:r&gt;&lt;/m:oMath&gt;&lt;/m:oMathPara&gt;&lt;/w:p&gt;&lt;w:sectPr wsp:rsidR=&quot;00000000&quot;&gt;&lt;w:pgSz w:w=&quot;12240&quot; w:h=&quot;15840&quot;/&gt;&lt;w:pgMar w:top=&quot;1417&quot; w:right=&quot;1417&quot; w:bottom=&quot;1417&quot; w:left=&quot;1417&quot; w:header=&quot;720&quot; w:footer=&quot;720&quot; w:gutter=&quot;0&quot;/&gt;&lt;w:cols w:space=&quot;720&quot;/&gt;&lt;/w:sectPr&gt;&lt;/wx:sect&gt;&lt;/w:body&gt;&lt;/w:wordDocument&gt;">
                   <v:imagedata r:id="rId22" o:title="" chromakey="white"/>
                 </v:shape>
               </w:pict>
@@ -4673,7 +4657,7 @@
                 <w:position w:val="-8"/>
               </w:rPr>
               <w:pict>
-                <v:shape id="_x0000_i1052" type="#_x0000_t75" alt="" style="width:123.6pt;height:15pt;mso-width-percent:0;mso-height-percent:0;mso-width-percent:0;mso-height-percent:0" equationxml="&lt;?xml version=&quot;1.0&quot; encoding=&quot;UTF-8&quot; standalone=&quot;yes&quot;?&gt;&#10;&#10;&lt;?mso-application progid=&quot;Word.Document&quot;?&gt;&#10;&#10;&lt;w:wordDocument xmlns:aml=&quot;http://schemas.microsoft.com/aml/2001/core&quot; xmlns:wpc=&quot;http://schemas.microsoft.com/office/word/2010/wordprocessingCanvas&quot; xmlns:cx=&quot;http://schemas.microsoft.com/office/drawing/2014/chartex&quot; xmlns:cx1=&quot;http://schemas.microsoft.com/office/drawing/2015/9/8/chartex&quot; xmlns:cx2=&quot;http://schemas.microsoft.com/office/drawing/2015/10/21/chartex&quot; xmlns:cx3=&quot;http://schemas.microsoft.com/office/drawing/2016/5/9/chartex&quot; xmlns:cx4=&quot;http://schemas.microsoft.com/office/drawing/2016/5/10/chartex&quot; xmlns:cx5=&quot;http://schemas.microsoft.com/office/drawing/2016/5/11/chartex&quot; xmlns:cx6=&quot;http://schemas.microsoft.com/office/drawing/2016/5/12/chartex&quot; xmlns:cx7=&quot;http://schemas.microsoft.com/office/drawing/2016/5/13/chartex&quot; xmlns:cx8=&quot;http://schemas.microsoft.com/office/drawing/2016/5/14/chartex&quot; xmlns:dt=&quot;uuid:C2F41010-65B3-11d1-A29F-00AA00C14882&quot; xmlns:mc=&quot;http://schemas.openxmlformats.org/markup-compatibility/2006&quot; xmlns:aink=&quot;http://schemas.microsoft.com/office/drawing/2016/ink&quot; xmlns:am3d=&quot;http://schemas.microsoft.com/office/drawing/2017/model3d&quot; xmlns:o=&quot;urn:schemas-microsoft-com:office:office&quot; xmlns:m=&quot;http://schemas.openxmlformats.org/officeDocument/2006/math&quot; xmlns:v=&quot;urn:schemas-microsoft-com:vml&quot; xmlns:w10=&quot;urn:schemas-microsoft-com:office:word&quot; xmlns:w=&quot;http://schemas.microsoft.com/office/word/2003/wordml&quot; xmlns:wx=&quot;http://schemas.microsoft.com/office/word/2003/auxHint&quot; xmlns:wne=&quot;http://schemas.microsoft.com/office/word/2006/wordml&quot; xmlns:wsp=&quot;http://schemas.microsoft.com/office/word/2003/wordml/sp2&quot; xmlns:sl=&quot;http://schemas.microsoft.com/schemaLibrary/2003/core&quot; w:macrosPresent=&quot;no&quot; w:embeddedObjPresent=&quot;no&quot; w:ocxPresent=&quot;no&quot; xml:space=&quot;preserve&quot;&gt;&lt;w:ignoreSubtree w:val=&quot;http://schemas.microsoft.com/office/word/2003/wordml/sp2&quot;/&gt;&lt;o:DocumentProperties&gt;&lt;o:Version&gt;16&lt;/o:Version&gt;&lt;/o:DocumentProperties&gt;&lt;w:docPr&gt;&lt;w:view w:val=&quot;print&quot;/&gt;&lt;w:zoom w:percent=&quot;100&quot;/&gt;&lt;w:displayBackgroundShape/&gt;&lt;w:stylePaneFormatFilter w:val=&quot;0000&quot;/&gt;&lt;w:defaultTabStop w:val=&quot;709&quot;/&gt;&lt;w:defaultTableStyle w:sti=&quot;0&quot; w:val=&quot;Normal&quot;/&gt;&lt;w:drawingGridHorizontalSpacing w:val=&quot;0&quot;/&gt;&lt;w:drawingGridVerticalSpacing w:val=&quot;0&quot;/&gt;&lt;w:displayHorizontalDrawingGridEvery w:val=&quot;0&quot;/&gt;&lt;w:displayVerticalDrawingGridEvery w:val=&quot;0&quot;/&gt;&lt;w:useMarginsForDrawingGridOrigin/&gt;&lt;w:drawingGridHorizontalOrigin w:val=&quot;0&quot;/&gt;&lt;w:drawingGridVerticalOrigin w:val=&quot;0&quot;/&gt;&lt;w:characterSpacingControl w:val=&quot;DontCompress&quot;/&gt;&lt;w:optimizeForBrowser/&gt;&lt;w:allowPNG/&gt;&lt;w:validateAgainstSchema/&gt;&lt;w:saveInvalidXML w:val=&quot;off&quot;/&gt;&lt;w:ignoreMixedContent w:val=&quot;off&quot;/&gt;&lt;w:alwaysShowPlaceholderText w:val=&quot;off&quot;/&gt;&lt;w:footnotePr&gt;&lt;w:pos w:val=&quot;beneath-text&quot;/&gt;&lt;/w:footnotePr&gt;&lt;w:compat&gt;&lt;w:origWordTableRules/&gt;&lt;w:noLeading/&gt;&lt;w:spaceForUL/&gt;&lt;w:balanceSingleByteDoubleByteWidth/&gt;&lt;w:doNotLeaveBackslashAlone/&gt;&lt;w:ulTrailSpace/&gt;&lt;w:doNotExpandShiftReturn/&gt;&lt;w:spacingInWholePoints/&gt;&lt;w:showBreaksInFrames/&gt;&lt;w:suppressTopSpacing/&gt;&lt;w:suppressTopSpacingMac5/&gt;&lt;w:mwSmallCaps/&gt;&lt;w:usePrinterMetrics/&gt;&lt;w:ww6BorderRules/&gt;&lt;w:footnoteLayoutLikeWW8/&gt;&lt;w:shapeLayoutLikeWW8/&gt;&lt;w:alignTablesRowByRow/&gt;&lt;w:forgetLastTabAlignment/&gt;&lt;w:autoSpaceLikeWord95/&gt;&lt;w:doNotUseHTMLParagraphAutoSpacing/&gt;&lt;w:layoutRawTableWidth/&gt;&lt;w:layoutTableRowsApart/&gt;&lt;w:useWord97LineBreakingRules/&gt;&lt;w:breakWrappedTables/&gt;&lt;w:snapToGridInCell/&gt;&lt;w:wrapTextWithPunct/&gt;&lt;w:useAsianBreakRules/&gt;&lt;w:useWord2002TableStyleRules/&gt;&lt;/w:compat&gt;&lt;wsp:rsids&gt;&lt;wsp:rsidRoot wsp:val=&quot;000E0BD7&quot;/&gt;&lt;wsp:rsid wsp:val=&quot;00042048&quot;/&gt;&lt;wsp:rsid wsp:val=&quot;000E0BD7&quot;/&gt;&lt;wsp:rsid wsp:val=&quot;005F4E8C&quot;/&gt;&lt;wsp:rsid wsp:val=&quot;006C47D7&quot;/&gt;&lt;wsp:rsid wsp:val=&quot;006E3945&quot;/&gt;&lt;wsp:rsid wsp:val=&quot;00902218&quot;/&gt;&lt;wsp:rsid wsp:val=&quot;009A109F&quot;/&gt;&lt;wsp:rsid wsp:val=&quot;00C04F03&quot;/&gt;&lt;/wsp:rsids&gt;&lt;/w:docPr&gt;&lt;w:body&gt;&lt;wx:sect&gt;&lt;w:p wsp:rsidR=&quot;00000000&quot; wsp:rsidRDefault=&quot;006E3945&quot; wsp:rsidP=&quot;006E3945&quot;&gt;&lt;m:oMathPara&gt;&lt;m:oMath&gt;&lt;m:sSub&gt;&lt;m:sSubPr&gt;&lt;m:ctrlPr&gt;&lt;w:rPr&gt;&lt;w:rFonts w:ascii=&quot;Cambria Math&quot; w:fareast=&quot;Times New Roman&quot; w:h-ansi=&quot;Cambria Math&quot; w:cs=&quot;Times New Roman&quot;/&gt;&lt;wx:font wx:val=&quot;Cambria Math&quot;/&gt;&lt;w:i/&gt;&lt;w:sz-cs w:val=&quot;24&quot;/&gt;&lt;/w:rPr&gt;&lt;/m:ctrlPr&gt;&lt;/m:sSubPr&gt;&lt;m:e&gt;&lt;m:r&gt;&lt;w:rPr&gt;&lt;w:rFonts w:ascii=&quot;Cambria Math&quot; w:fareast=&quot;Times New Roman&quot; w:h-ansi=&quot;Cambria Math&quot;/&gt;&lt;wx:font wx:val=&quot;Cambria Math&quot;/&gt;&lt;w:i/&gt;&lt;w:sz-cs w:val=&quot;24&quot;/&gt;&lt;/w:rPr&gt;&lt;m:t&gt;T&lt;/m:t&gt;&lt;/m:r&gt;&lt;/m:e&gt;&lt;m:sub&gt;&lt;m:r&gt;&lt;w:rPr&gt;&lt;w:rFonts w:ascii=&quot;Cambria Math&quot; w:fareast=&quot;Times New Roman&quot; w:h-ansi=&quot;Cambria Math&quot;/&gt;&lt;wx:font wx:val=&quot;Cambria Math&quot;/&gt;&lt;w:i/&gt;&lt;w:sz-cs w:val=&quot;24&quot;/&gt;&lt;/w:rPr&gt;&lt;m:t&gt;sidAcral&lt;/m:t&gt;&lt;/m:r&gt;&lt;/m:sub&gt;&lt;/m:sSub&gt;&lt;m:r&gt;&lt;w:rPr&gt;&lt;w:rFonts w:ascii=&quot;Cambria Math&quot; w:fareast=&quot;Times New Roman&quot; w:h-ansi=&quot;Cambria Math&quot;/&gt;&lt;wx:font wx:val=&quot;Cambria Math&quot;/&gt;&lt;w:i/&gt;&lt;w:sz-cs w:val=&quot;24&quot;/&gt;&lt;/w:rPr&gt;&lt;m:t&gt;=23&lt;/m:t&gt;&lt;/m:r&gt;&lt;m:r&gt;&lt;w:rPr&gt;&lt;w:rFonts w:ascii=&quot;Cambria Math&quot; w:fareast=&quot;Times New Roman&quot; w:h-ansi=&quot;Cambria Math&quot;/&gt;&lt;wx:font wx:val=&quot;Cambria Math&quot;/&gt;&lt;w:i/&gt;&lt;w:sz-cs w:val=&quot;24&quot;/&gt;&lt;/w:rPr&gt;&lt;m:t&gt;h &lt;/m:t&gt;&lt;/m:r&gt;&lt;m:r&gt;&lt;w:rPr&gt;&lt;w:rFonts w:ascii=&quot;Cambria Math&quot; w:fareast=&quot;Times New Roman&quot; w:h-ansi=&quot;Cambria Math&quot;/&gt;&lt;wx:font wx:val=&quot;Cambria Math&quot;/&gt;&lt;w:i/&gt;&lt;w:sz-cs w:val=&quot;24&quot;/&gt;&lt;/w:rPr&gt;&lt;m:t&gt;56min 4s&lt;/m:t&gt;&lt;/m:r&gt;&lt;/m:oMath&gt;&lt;/m:oMathPara&gt;&lt;/w:p&gt;&lt;w:sectPr wsp:rsidR=&quot;00000000&quot;&gt;&lt;w:pgSz w:w=&quot;12240&quot; w:h=&quot;15840&quot;/&gt;&lt;w:pgMar w:top=&quot;1417&quot; w:right=&quot;1417&quot; w:bottom=&quot;1417&quot; w:left=&quot;1417&quot; w:header=&quot;720&quot; w:footer=&quot;720&quot; w:gutter=&quot;0&quot;/&gt;&lt;w:cols w:space=&quot;720&quot;/&gt;&lt;/w:sectPr&gt;&lt;/wx:sect&gt;&lt;/w:body&gt;&lt;/w:wordDocument&gt;">
+                <v:shape id="_x0000_i1054" type="#_x0000_t75" alt="" style="width:123.6pt;height:15pt;mso-width-percent:0;mso-height-percent:0;mso-width-percent:0;mso-height-percent:0" equationxml="&lt;?xml version=&quot;1.0&quot; encoding=&quot;UTF-8&quot; standalone=&quot;yes&quot;?&gt;&#10;&#10;&lt;?mso-application progid=&quot;Word.Document&quot;?&gt;&#10;&#10;&lt;w:wordDocument xmlns:aml=&quot;http://schemas.microsoft.com/aml/2001/core&quot; xmlns:wpc=&quot;http://schemas.microsoft.com/office/word/2010/wordprocessingCanvas&quot; xmlns:cx=&quot;http://schemas.microsoft.com/office/drawing/2014/chartex&quot; xmlns:cx1=&quot;http://schemas.microsoft.com/office/drawing/2015/9/8/chartex&quot; xmlns:cx2=&quot;http://schemas.microsoft.com/office/drawing/2015/10/21/chartex&quot; xmlns:cx3=&quot;http://schemas.microsoft.com/office/drawing/2016/5/9/chartex&quot; xmlns:cx4=&quot;http://schemas.microsoft.com/office/drawing/2016/5/10/chartex&quot; xmlns:cx5=&quot;http://schemas.microsoft.com/office/drawing/2016/5/11/chartex&quot; xmlns:cx6=&quot;http://schemas.microsoft.com/office/drawing/2016/5/12/chartex&quot; xmlns:cx7=&quot;http://schemas.microsoft.com/office/drawing/2016/5/13/chartex&quot; xmlns:cx8=&quot;http://schemas.microsoft.com/office/drawing/2016/5/14/chartex&quot; xmlns:dt=&quot;uuid:C2F41010-65B3-11d1-A29F-00AA00C14882&quot; xmlns:mc=&quot;http://schemas.openxmlformats.org/markup-compatibility/2006&quot; xmlns:aink=&quot;http://schemas.microsoft.com/office/drawing/2016/ink&quot; xmlns:am3d=&quot;http://schemas.microsoft.com/office/drawing/2017/model3d&quot; xmlns:o=&quot;urn:schemas-microsoft-com:office:office&quot; xmlns:m=&quot;http://schemas.openxmlformats.org/officeDocument/2006/math&quot; xmlns:v=&quot;urn:schemas-microsoft-com:vml&quot; xmlns:w10=&quot;urn:schemas-microsoft-com:office:word&quot; xmlns:w=&quot;http://schemas.microsoft.com/office/word/2003/wordml&quot; xmlns:wx=&quot;http://schemas.microsoft.com/office/word/2003/auxHint&quot; xmlns:wne=&quot;http://schemas.microsoft.com/office/word/2006/wordml&quot; xmlns:wsp=&quot;http://schemas.microsoft.com/office/word/2003/wordml/sp2&quot; xmlns:sl=&quot;http://schemas.microsoft.com/schemaLibrary/2003/core&quot; w:macrosPresent=&quot;no&quot; w:embeddedObjPresent=&quot;no&quot; w:ocxPresent=&quot;no&quot; xml:space=&quot;preserve&quot;&gt;&lt;w:ignoreSubtree w:val=&quot;http://schemas.microsoft.com/office/word/2003/wordml/sp2&quot;/&gt;&lt;o:DocumentProperties&gt;&lt;o:Version&gt;16&lt;/o:Version&gt;&lt;/o:DocumentProperties&gt;&lt;w:docPr&gt;&lt;w:view w:val=&quot;print&quot;/&gt;&lt;w:zoom w:percent=&quot;100&quot;/&gt;&lt;w:displayBackgroundShape/&gt;&lt;w:stylePaneFormatFilter w:val=&quot;0000&quot;/&gt;&lt;w:defaultTabStop w:val=&quot;709&quot;/&gt;&lt;w:defaultTableStyle w:sti=&quot;0&quot; w:val=&quot;Normal&quot;/&gt;&lt;w:drawingGridHorizontalSpacing w:val=&quot;0&quot;/&gt;&lt;w:drawingGridVerticalSpacing w:val=&quot;0&quot;/&gt;&lt;w:displayHorizontalDrawingGridEvery w:val=&quot;0&quot;/&gt;&lt;w:displayVerticalDrawingGridEvery w:val=&quot;0&quot;/&gt;&lt;w:useMarginsForDrawingGridOrigin/&gt;&lt;w:drawingGridHorizontalOrigin w:val=&quot;0&quot;/&gt;&lt;w:drawingGridVerticalOrigin w:val=&quot;0&quot;/&gt;&lt;w:characterSpacingControl w:val=&quot;DontCompress&quot;/&gt;&lt;w:optimizeForBrowser/&gt;&lt;w:allowPNG/&gt;&lt;w:validateAgainstSchema/&gt;&lt;w:saveInvalidXML w:val=&quot;off&quot;/&gt;&lt;w:ignoreMixedContent w:val=&quot;off&quot;/&gt;&lt;w:alwaysShowPlaceholderText w:val=&quot;off&quot;/&gt;&lt;w:footnotePr&gt;&lt;w:pos w:val=&quot;beneath-text&quot;/&gt;&lt;/w:footnotePr&gt;&lt;w:compat&gt;&lt;w:origWordTableRules/&gt;&lt;w:noLeading/&gt;&lt;w:spaceForUL/&gt;&lt;w:balanceSingleByteDoubleByteWidth/&gt;&lt;w:doNotLeaveBackslashAlone/&gt;&lt;w:ulTrailSpace/&gt;&lt;w:doNotExpandShiftReturn/&gt;&lt;w:spacingInWholePoints/&gt;&lt;w:showBreaksInFrames/&gt;&lt;w:suppressTopSpacing/&gt;&lt;w:suppressTopSpacingMac5/&gt;&lt;w:mwSmallCaps/&gt;&lt;w:usePrinterMetrics/&gt;&lt;w:ww6BorderRules/&gt;&lt;w:footnoteLayoutLikeWW8/&gt;&lt;w:shapeLayoutLikeWW8/&gt;&lt;w:alignTablesRowByRow/&gt;&lt;w:forgetLastTabAlignment/&gt;&lt;w:autoSpaceLikeWord95/&gt;&lt;w:doNotUseHTMLParagraphAutoSpacing/&gt;&lt;w:layoutRawTableWidth/&gt;&lt;w:layoutTableRowsApart/&gt;&lt;w:useWord97LineBreakingRules/&gt;&lt;w:breakWrappedTables/&gt;&lt;w:snapToGridInCell/&gt;&lt;w:wrapTextWithPunct/&gt;&lt;w:useAsianBreakRules/&gt;&lt;w:useWord2002TableStyleRules/&gt;&lt;/w:compat&gt;&lt;wsp:rsids&gt;&lt;wsp:rsidRoot wsp:val=&quot;000E0BD7&quot;/&gt;&lt;wsp:rsid wsp:val=&quot;00042048&quot;/&gt;&lt;wsp:rsid wsp:val=&quot;000E0BD7&quot;/&gt;&lt;wsp:rsid wsp:val=&quot;005F4E8C&quot;/&gt;&lt;wsp:rsid wsp:val=&quot;006C47D7&quot;/&gt;&lt;wsp:rsid wsp:val=&quot;006E3945&quot;/&gt;&lt;wsp:rsid wsp:val=&quot;00902218&quot;/&gt;&lt;wsp:rsid wsp:val=&quot;009A109F&quot;/&gt;&lt;wsp:rsid wsp:val=&quot;00C04F03&quot;/&gt;&lt;/wsp:rsids&gt;&lt;/w:docPr&gt;&lt;w:body&gt;&lt;wx:sect&gt;&lt;w:p wsp:rsidR=&quot;00000000&quot; wsp:rsidRDefault=&quot;006E3945&quot; wsp:rsidP=&quot;006E3945&quot;&gt;&lt;m:oMathPara&gt;&lt;m:oMath&gt;&lt;m:sSub&gt;&lt;m:sSubPr&gt;&lt;m:ctrlPr&gt;&lt;w:rPr&gt;&lt;w:rFonts w:ascii=&quot;Cambria Math&quot; w:fareast=&quot;Times New Roman&quot; w:h-ansi=&quot;Cambria Math&quot; w:cs=&quot;Times New Roman&quot;/&gt;&lt;wx:font wx:val=&quot;Cambria Math&quot;/&gt;&lt;w:i/&gt;&lt;w:sz-cs w:val=&quot;24&quot;/&gt;&lt;/w:rPr&gt;&lt;/m:ctrlPr&gt;&lt;/m:sSubPr&gt;&lt;m:e&gt;&lt;m:r&gt;&lt;w:rPr&gt;&lt;w:rFonts w:ascii=&quot;Cambria Math&quot; w:fareast=&quot;Times New Roman&quot; w:h-ansi=&quot;Cambria Math&quot;/&gt;&lt;wx:font wx:val=&quot;Cambria Math&quot;/&gt;&lt;w:i/&gt;&lt;w:sz-cs w:val=&quot;24&quot;/&gt;&lt;/w:rPr&gt;&lt;m:t&gt;T&lt;/m:t&gt;&lt;/m:r&gt;&lt;/m:e&gt;&lt;m:sub&gt;&lt;m:r&gt;&lt;w:rPr&gt;&lt;w:rFonts w:ascii=&quot;Cambria Math&quot; w:fareast=&quot;Times New Roman&quot; w:h-ansi=&quot;Cambria Math&quot;/&gt;&lt;wx:font wx:val=&quot;Cambria Math&quot;/&gt;&lt;w:i/&gt;&lt;w:sz-cs w:val=&quot;24&quot;/&gt;&lt;/w:rPr&gt;&lt;m:t&gt;sidAcral&lt;/m:t&gt;&lt;/m:r&gt;&lt;/m:sub&gt;&lt;/m:sSub&gt;&lt;m:r&gt;&lt;w:rPr&gt;&lt;w:rFonts w:ascii=&quot;Cambria Math&quot; w:fareast=&quot;Times New Roman&quot; w:h-ansi=&quot;Cambria Math&quot;/&gt;&lt;wx:font wx:val=&quot;Cambria Math&quot;/&gt;&lt;w:i/&gt;&lt;w:sz-cs w:val=&quot;24&quot;/&gt;&lt;/w:rPr&gt;&lt;m:t&gt;=23&lt;/m:t&gt;&lt;/m:r&gt;&lt;m:r&gt;&lt;w:rPr&gt;&lt;w:rFonts w:ascii=&quot;Cambria Math&quot; w:fareast=&quot;Times New Roman&quot; w:h-ansi=&quot;Cambria Math&quot;/&gt;&lt;wx:font wx:val=&quot;Cambria Math&quot;/&gt;&lt;w:i/&gt;&lt;w:sz-cs w:val=&quot;24&quot;/&gt;&lt;/w:rPr&gt;&lt;m:t&gt;h &lt;/m:t&gt;&lt;/m:r&gt;&lt;m:r&gt;&lt;w:rPr&gt;&lt;w:rFonts w:ascii=&quot;Cambria Math&quot; w:fareast=&quot;Times New Roman&quot; w:h-ansi=&quot;Cambria Math&quot;/&gt;&lt;wx:font wx:val=&quot;Cambria Math&quot;/&gt;&lt;w:i/&gt;&lt;w:sz-cs w:val=&quot;24&quot;/&gt;&lt;/w:rPr&gt;&lt;m:t&gt;56min 4s&lt;/m:t&gt;&lt;/m:r&gt;&lt;/m:oMath&gt;&lt;/m:oMathPara&gt;&lt;/w:p&gt;&lt;w:sectPr wsp:rsidR=&quot;00000000&quot;&gt;&lt;w:pgSz w:w=&quot;12240&quot; w:h=&quot;15840&quot;/&gt;&lt;w:pgMar w:top=&quot;1417&quot; w:right=&quot;1417&quot; w:bottom=&quot;1417&quot; w:left=&quot;1417&quot; w:header=&quot;720&quot; w:footer=&quot;720&quot; w:gutter=&quot;0&quot;/&gt;&lt;w:cols w:space=&quot;720&quot;/&gt;&lt;/w:sectPr&gt;&lt;/wx:sect&gt;&lt;/w:body&gt;&lt;/w:wordDocument&gt;">
                   <v:imagedata r:id="rId22" o:title="" chromakey="white"/>
                 </v:shape>
               </w:pict>
@@ -4745,7 +4729,7 @@
                 <w:position w:val="-8"/>
               </w:rPr>
               <w:pict>
-                <v:shape id="_x0000_i1053" type="#_x0000_t75" alt="" style="width:146.4pt;height:15.6pt;mso-width-percent:0;mso-height-percent:0;mso-width-percent:0;mso-height-percent:0" equationxml="&lt;?xml version=&quot;1.0&quot; encoding=&quot;UTF-8&quot; standalone=&quot;yes&quot;?&gt;&#10;&#10;&lt;?mso-application progid=&quot;Word.Document&quot;?&gt;&#10;&#10;&lt;w:wordDocument xmlns:aml=&quot;http://schemas.microsoft.com/aml/2001/core&quot; xmlns:wpc=&quot;http://schemas.microsoft.com/office/word/2010/wordprocessingCanvas&quot; xmlns:cx=&quot;http://schemas.microsoft.com/office/drawing/2014/chartex&quot; xmlns:cx1=&quot;http://schemas.microsoft.com/office/drawing/2015/9/8/chartex&quot; xmlns:cx2=&quot;http://schemas.microsoft.com/office/drawing/2015/10/21/chartex&quot; xmlns:cx3=&quot;http://schemas.microsoft.com/office/drawing/2016/5/9/chartex&quot; xmlns:cx4=&quot;http://schemas.microsoft.com/office/drawing/2016/5/10/chartex&quot; xmlns:cx5=&quot;http://schemas.microsoft.com/office/drawing/2016/5/11/chartex&quot; xmlns:cx6=&quot;http://schemas.microsoft.com/office/drawing/2016/5/12/chartex&quot; xmlns:cx7=&quot;http://schemas.microsoft.com/office/drawing/2016/5/13/chartex&quot; xmlns:cx8=&quot;http://schemas.microsoft.com/office/drawing/2016/5/14/chartex&quot; xmlns:dt=&quot;uuid:C2F41010-65B3-11d1-A29F-00AA00C14882&quot; xmlns:mc=&quot;http://schemas.openxmlformats.org/markup-compatibility/2006&quot; xmlns:aink=&quot;http://schemas.microsoft.com/office/drawing/2016/ink&quot; xmlns:am3d=&quot;http://schemas.microsoft.com/office/drawing/2017/model3d&quot; xmlns:o=&quot;urn:schemas-microsoft-com:office:office&quot; xmlns:m=&quot;http://schemas.openxmlformats.org/officeDocument/2006/math&quot; xmlns:v=&quot;urn:schemas-microsoft-com:vml&quot; xmlns:w10=&quot;urn:schemas-microsoft-com:office:word&quot; xmlns:w=&quot;http://schemas.microsoft.com/office/word/2003/wordml&quot; xmlns:wx=&quot;http://schemas.microsoft.com/office/word/2003/auxHint&quot; xmlns:wne=&quot;http://schemas.microsoft.com/office/word/2006/wordml&quot; xmlns:wsp=&quot;http://schemas.microsoft.com/office/word/2003/wordml/sp2&quot; xmlns:sl=&quot;http://schemas.microsoft.com/schemaLibrary/2003/core&quot; w:macrosPresent=&quot;no&quot; w:embeddedObjPresent=&quot;no&quot; w:ocxPresent=&quot;no&quot; xml:space=&quot;preserve&quot;&gt;&lt;w:ignoreSubtree w:val=&quot;http://schemas.microsoft.com/office/word/2003/wordml/sp2&quot;/&gt;&lt;o:DocumentProperties&gt;&lt;o:Version&gt;16&lt;/o:Version&gt;&lt;/o:DocumentProperties&gt;&lt;w:docPr&gt;&lt;w:view w:val=&quot;print&quot;/&gt;&lt;w:zoom w:percent=&quot;100&quot;/&gt;&lt;w:displayBackgroundShape/&gt;&lt;w:stylePaneFormatFilter w:val=&quot;0000&quot;/&gt;&lt;w:defaultTabStop w:val=&quot;709&quot;/&gt;&lt;w:defaultTableStyle w:sti=&quot;0&quot; w:val=&quot;Normal&quot;/&gt;&lt;w:drawingGridHorizontalSpacing w:val=&quot;0&quot;/&gt;&lt;w:drawingGridVerticalSpacing w:val=&quot;0&quot;/&gt;&lt;w:displayHorizontalDrawingGridEvery w:val=&quot;0&quot;/&gt;&lt;w:displayVerticalDrawingGridEvery w:val=&quot;0&quot;/&gt;&lt;w:useMarginsForDrawingGridOrigin/&gt;&lt;w:drawingGridHorizontalOrigin w:val=&quot;0&quot;/&gt;&lt;w:drawingGridVerticalOrigin w:val=&quot;0&quot;/&gt;&lt;w:characterSpacingControl w:val=&quot;DontCompress&quot;/&gt;&lt;w:optimizeForBrowser/&gt;&lt;w:allowPNG/&gt;&lt;w:validateAgainstSchema/&gt;&lt;w:saveInvalidXML w:val=&quot;off&quot;/&gt;&lt;w:ignoreMixedContent w:val=&quot;off&quot;/&gt;&lt;w:alwaysShowPlaceholderText w:val=&quot;off&quot;/&gt;&lt;w:footnotePr&gt;&lt;w:pos w:val=&quot;beneath-text&quot;/&gt;&lt;/w:footnotePr&gt;&lt;w:compat&gt;&lt;w:origWordTableRules/&gt;&lt;w:noLeading/&gt;&lt;w:spaceForUL/&gt;&lt;w:balanceSingleByteDoubleByteWidth/&gt;&lt;w:doNotLeaveBackslashAlone/&gt;&lt;w:ulTrailSpace/&gt;&lt;w:doNotExpandShiftReturn/&gt;&lt;w:spacingInWholePoints/&gt;&lt;w:showBreaksInFrames/&gt;&lt;w:suppressTopSpacing/&gt;&lt;w:suppressTopSpacingMac5/&gt;&lt;w:mwSmallCaps/&gt;&lt;w:usePrinterMetrics/&gt;&lt;w:ww6BorderRules/&gt;&lt;w:footnoteLayoutLikeWW8/&gt;&lt;w:shapeLayoutLikeWW8/&gt;&lt;w:alignTablesRowByRow/&gt;&lt;w:forgetLastTabAlignment/&gt;&lt;w:autoSpaceLikeWord95/&gt;&lt;w:doNotUseHTMLParagraphAutoSpacing/&gt;&lt;w:layoutRawTableWidth/&gt;&lt;w:layoutTableRowsApart/&gt;&lt;w:useWord97LineBreakingRules/&gt;&lt;w:breakWrappedTables/&gt;&lt;w:snapToGridInCell/&gt;&lt;w:wrapTextWithPunct/&gt;&lt;w:useAsianBreakRules/&gt;&lt;w:useWord2002TableStyleRules/&gt;&lt;/w:compat&gt;&lt;wsp:rsids&gt;&lt;wsp:rsidRoot wsp:val=&quot;000E0BD7&quot;/&gt;&lt;wsp:rsid wsp:val=&quot;00042048&quot;/&gt;&lt;wsp:rsid wsp:val=&quot;000E0BD7&quot;/&gt;&lt;wsp:rsid wsp:val=&quot;005F4E8C&quot;/&gt;&lt;wsp:rsid wsp:val=&quot;006C47D7&quot;/&gt;&lt;wsp:rsid wsp:val=&quot;00902218&quot;/&gt;&lt;wsp:rsid wsp:val=&quot;00965629&quot;/&gt;&lt;wsp:rsid wsp:val=&quot;009A109F&quot;/&gt;&lt;wsp:rsid wsp:val=&quot;00C04F03&quot;/&gt;&lt;/wsp:rsids&gt;&lt;/w:docPr&gt;&lt;w:body&gt;&lt;wx:sect&gt;&lt;w:p wsp:rsidR=&quot;00000000&quot; wsp:rsidRDefault=&quot;00965629&quot; wsp:rsidP=&quot;00965629&quot;&gt;&lt;m:oMathPara&gt;&lt;m:oMath&gt;&lt;m:r&gt;&lt;w:rPr&gt;&lt;w:rFonts w:ascii=&quot;Cambria Math&quot; w:fareast=&quot;Times New Roman&quot; w:h-ansi=&quot;Cambria Math&quot;/&gt;&lt;wx:font wx:val=&quot;Cambria Math&quot;/&gt;&lt;w:i/&gt;&lt;w:sz-cs w:val=&quot;24&quot;/&gt;&lt;/w:rPr&gt;&lt;m:t&gt;G&lt;/m:t&gt;&lt;/m:r&gt;&lt;m:sSub&gt;&lt;m:sSubPr&gt;&lt;m:ctrlPr&gt;&lt;w:rPr&gt;&lt;w:rFonts w:ascii=&quot;Cambria Math&quot; w:fareast=&quot;Times New Roman&quot; w:h-ansi=&quot;Cambria Math&quot; w:cs=&quot;Times New Roman&quot;/&gt;&lt;wx:font wx:val=&quot;Cambria Math&quot;/&gt;&lt;w:i/&gt;&lt;w:sz-cs w:val=&quot;24&quot;/&gt;&lt;/w:rPr&gt;&lt;/m:ctrlPr&gt;&lt;/m:sSubPr&gt;&lt;m:e&gt;&lt;m:r&gt;&lt;w:rPr&gt;&lt;w:rFonts w:ascii=&quot;Cambria Math&quot; w:fareast=&quot;Times New Roman&quot; w:h-ansi=&quot;Cambria Math&quot;/&gt;&lt;wx:font wx:val=&quot;Cambria Math&quot;/&gt;&lt;w:i/&gt;&lt;w:sz-cs w:val=&quot;24&quot;/&gt;&lt;/w:rPr&gt;&lt;m:t&gt;M&lt;/m:t&gt;&lt;/m:r&gt;&lt;/m:e&gt;&lt;m:sub&gt;&lt;m:r&gt;&lt;w:rPr&gt;&lt;w:rFonts w:ascii=&quot;Cambria Math&quot; w:fareast=&quot;Times New Roman&quot; w:h-ansi=&quot;Cambria Math&quot;/&gt;&lt;wx:font wx:val=&quot;Cambria Math&quot;/&gt;&lt;w:i/&gt;&lt;w:sz-cs w:val=&quot;24&quot;/&gt;&lt;/w:rPr&gt;&lt;m:t&gt;T&lt;/m:t&gt;&lt;/m:r&gt;&lt;/m:sub&gt;&lt;/m:sSub&gt;&lt;m:r&gt;&lt;w:rPr&gt;&lt;w:rFonts w:ascii=&quot;Cambria Math&quot; w:fareast=&quot;Times New Roman&quot; w:h-ansi=&quot;Cambria Math&quot;/&gt;&lt;wx:font wx:val=&quot;Cambria Math&quot;/&gt;&lt;w:i/&gt;&lt;w:sz-cs w:val=&quot;24&quot;/&gt;&lt;/w:rPr&gt;&lt;m:t&gt;=3,9860A?&lt;/m:t&gt;&lt;/m:r&gt;&lt;m:sSup&gt;&lt;m:sSupPr&gt;&lt;m:ctrlPr&gt;&lt;w:rPr&gt;&lt;w:rFonts w:ascii=&quot;Cambria Math&quot; w:fareast=&quot;Times New Roman&quot; w:h-ansi=&quot;Cambria Math&quot; w:cs=&quot;Times New Roman&quot;/&gt;&lt;wx:font wx:val=&quot;Cambria Math&quot;/&gt;&lt;w:i/&gt;&lt;w:sz-cs w:val=&quot;24&quot;/&gt;&lt;/w:rPr&gt;&lt;/m:ctrlPr&gt;&lt;/m:sSupPr&gt;&lt;m:e&gt;&lt;m:r&gt;&lt;w:rPr&gt;&lt;w:rFonts w:ascii=&quot;Cambria Math&quot; w:fareast=&quot;Times New Roman&quot; w:h-ansi=&quot;Cambria Math&quot;/&gt;&lt;wx:font wx:val=&quot;Cambria Math&quot;/&gt;&lt;w:i/&gt;&lt;w:sz-cs w:val=&quot;24&quot;/&gt;&lt;/w:rPr&gt;&lt;m:t&gt;10&lt;/m:t&gt;&lt;/m:r&gt;&lt;/m:e&gt;&lt;m:sup&gt;&lt;m:r&gt;&lt;w:rPr&gt;&lt;w:rFonts w:ascii=&quot;Cambria Math&quot; w:fareast=&quot;Times New Roman&quot; w:h-ansi=&quot;Cambria Math&quot;/&gt;&lt;wx:font wx:val=&quot;Cambria Math&quot;/&gt;&lt;w:i/&gt;&lt;w:sz-cs w:val=&quot;24&quot;/&gt;&lt;/w:rPr&gt;&lt;m:t&gt;14&lt;/m:t&gt;&lt;/m:r&gt;&lt;/m:sup&gt;&lt;/m:sSup&gt;&lt;m:sSup&gt;&lt;m:sSupPr&gt;&lt;m:ctrlPr&gt;&lt;w:rPr&gt;&lt;w:rFonts w:ascii=&quot;Cambria Math&quot; w:fareast=&quot;Times New Roman&quot; w:h-ansi=&quot;Cambria Math&quot; w:cs=&quot;Times New Roman&quot;/&gt;&lt;wx:font wx:val=&quot;Cambria Math&quot;/&gt;&lt;w:i/&gt;&lt;w:sz-cs w:val=&quot;24&quot;/&gt;&lt;/w:rPr&gt;&lt;/m:ctrlPr&gt;&lt;/m:sSupPr&gt;&lt;m:e&gt;&lt;m:r&gt;&lt;w:rPr&gt;&lt;w:rFonts w:ascii=&quot;Cambria Math&quot; w:fareast=&quot;Times New Roman&quot; w:h-ansi=&quot;Cambria Math&quot;/&gt;&lt;wx:font wx:val=&quot;Cambria Math&quot;/&gt;&lt;w:i/&gt;&lt;w:sz-cs w:val=&quot;24&quot;/&gt;&lt;/w:rPr&gt;&lt;m:t&gt;m&lt;/m:t&gt;&lt;/m:r&gt;&lt;/m:e&gt;&lt;m:sup&gt;&lt;m:r&gt;&lt;w:rPr&gt;&lt;w:rFonts w:ascii=&quot;Cambria Math&quot; w:fareast=&quot;Times New Roman&quot; w:h-ansi=&quot;Cambria Math&quot;/&gt;&lt;wx:font wx:val=&quot;Cambria Math&quot;/&gt;&lt;w:i/&gt;&lt;w:sz-cs w:val=&quot;24&quot;/&gt;&lt;/w:rPr&gt;&lt;m:t&gt;3&lt;/m:t&gt;&lt;/m:r&gt;&lt;/m:sup&gt;&lt;/m:sSup&gt;&lt;m:sSup&gt;&lt;m:sSupPr&gt;&lt;m:ctrlPr&gt;&lt;w:rPr&gt;&lt;w:rFonts w:ascii=&quot;Cambria Math&quot; w:fareast=&quot;Times New Roman&quot; w:h-ansi=&quot;Cambria Math&quot; w:cs=&quot;Times New Roman&quot;/&gt;&lt;wx:font wx:val=&quot;Cambria Math&quot;/&gt;&lt;w:i/&gt;&lt;w:sz-cs w:val=&quot;24&quot;/&gt;&lt;/w:rPr&gt;&lt;/m:ctrlPr&gt;&lt;/m:sSupPr&gt;&lt;m:e&gt;&lt;m:r&gt;&lt;w:rPr&gt;&lt;w:rFonts w:ascii=&quot;Cambria Math&quot; w:fareast=&quot;Times New Roman&quot; w:h-ansi=&quot;Cambria Math&quot;/&gt;&lt;wx:font wx:val=&quot;Cambria Math&quot;/&gt;&lt;w:i/&gt;&lt;w:sz-cs w:val=&quot;24&quot;/&gt;&lt;/w:rPr&gt;&lt;m:t&gt;s&lt;/m:t&gt;&lt;/m:r&gt;&lt;/m:e&gt;&lt;m:sup&gt;&lt;m:r&gt;&lt;w:rPr&gt;&lt;w:rFonts w:ascii=&quot;Cambria Math&quot; w:fareast=&quot;Times New Roman&quot; w:h-ansi=&quot;Cambria Math&quot;/&gt;&lt;wx:font wx:val=&quot;Cambria Math&quot;/&gt;&lt;w:i/&gt;&lt;w:sz-cs w:val=&quot;24&quot;/&gt;&lt;/w:rPr&gt;&lt;m:t&gt;-2&lt;/m:t&gt;&lt;/m:r&gt;&lt;/m:sup&gt;&lt;/m:sSup&gt;&lt;/m:oMath&gt;&lt;/m:oMathPara&gt;&lt;/w:p&gt;&lt;w:sectPr wsp:rsidR=&quot;00000000&quot;&gt;&lt;w:pgSz w:w=&quot;12240&quot; w:h=&quot;15840&quot;/&gt;&lt;w:pgMar w:top=&quot;1417&quot; w:right=&quot;1417&quot; w:bottom=&quot;1417&quot; w:left=&quot;1417&quot; w:header=&quot;720&quot; w:footer=&quot;720&quot; w:gutter=&quot;0&quot;/&gt;&lt;w:cols w:space=&quot;720&quot;/&gt;&lt;/w:sectPr&gt;&lt;/wx:sect&gt;&lt;/w:body&gt;&lt;/w:wordDocument&gt;">
+                <v:shape id="_x0000_i1055" type="#_x0000_t75" alt="" style="width:146.4pt;height:15.6pt;mso-width-percent:0;mso-height-percent:0;mso-width-percent:0;mso-height-percent:0" equationxml="&lt;?xml version=&quot;1.0&quot; encoding=&quot;UTF-8&quot; standalone=&quot;yes&quot;?&gt;&#10;&#10;&lt;?mso-application progid=&quot;Word.Document&quot;?&gt;&#10;&#10;&lt;w:wordDocument xmlns:aml=&quot;http://schemas.microsoft.com/aml/2001/core&quot; xmlns:wpc=&quot;http://schemas.microsoft.com/office/word/2010/wordprocessingCanvas&quot; xmlns:cx=&quot;http://schemas.microsoft.com/office/drawing/2014/chartex&quot; xmlns:cx1=&quot;http://schemas.microsoft.com/office/drawing/2015/9/8/chartex&quot; xmlns:cx2=&quot;http://schemas.microsoft.com/office/drawing/2015/10/21/chartex&quot; xmlns:cx3=&quot;http://schemas.microsoft.com/office/drawing/2016/5/9/chartex&quot; xmlns:cx4=&quot;http://schemas.microsoft.com/office/drawing/2016/5/10/chartex&quot; xmlns:cx5=&quot;http://schemas.microsoft.com/office/drawing/2016/5/11/chartex&quot; xmlns:cx6=&quot;http://schemas.microsoft.com/office/drawing/2016/5/12/chartex&quot; xmlns:cx7=&quot;http://schemas.microsoft.com/office/drawing/2016/5/13/chartex&quot; xmlns:cx8=&quot;http://schemas.microsoft.com/office/drawing/2016/5/14/chartex&quot; xmlns:dt=&quot;uuid:C2F41010-65B3-11d1-A29F-00AA00C14882&quot; xmlns:mc=&quot;http://schemas.openxmlformats.org/markup-compatibility/2006&quot; xmlns:aink=&quot;http://schemas.microsoft.com/office/drawing/2016/ink&quot; xmlns:am3d=&quot;http://schemas.microsoft.com/office/drawing/2017/model3d&quot; xmlns:o=&quot;urn:schemas-microsoft-com:office:office&quot; xmlns:m=&quot;http://schemas.openxmlformats.org/officeDocument/2006/math&quot; xmlns:v=&quot;urn:schemas-microsoft-com:vml&quot; xmlns:w10=&quot;urn:schemas-microsoft-com:office:word&quot; xmlns:w=&quot;http://schemas.microsoft.com/office/word/2003/wordml&quot; xmlns:wx=&quot;http://schemas.microsoft.com/office/word/2003/auxHint&quot; xmlns:wne=&quot;http://schemas.microsoft.com/office/word/2006/wordml&quot; xmlns:wsp=&quot;http://schemas.microsoft.com/office/word/2003/wordml/sp2&quot; xmlns:sl=&quot;http://schemas.microsoft.com/schemaLibrary/2003/core&quot; w:macrosPresent=&quot;no&quot; w:embeddedObjPresent=&quot;no&quot; w:ocxPresent=&quot;no&quot; xml:space=&quot;preserve&quot;&gt;&lt;w:ignoreSubtree w:val=&quot;http://schemas.microsoft.com/office/word/2003/wordml/sp2&quot;/&gt;&lt;o:DocumentProperties&gt;&lt;o:Version&gt;16&lt;/o:Version&gt;&lt;/o:DocumentProperties&gt;&lt;w:docPr&gt;&lt;w:view w:val=&quot;print&quot;/&gt;&lt;w:zoom w:percent=&quot;100&quot;/&gt;&lt;w:displayBackgroundShape/&gt;&lt;w:stylePaneFormatFilter w:val=&quot;0000&quot;/&gt;&lt;w:defaultTabStop w:val=&quot;709&quot;/&gt;&lt;w:defaultTableStyle w:sti=&quot;0&quot; w:val=&quot;Normal&quot;/&gt;&lt;w:drawingGridHorizontalSpacing w:val=&quot;0&quot;/&gt;&lt;w:drawingGridVerticalSpacing w:val=&quot;0&quot;/&gt;&lt;w:displayHorizontalDrawingGridEvery w:val=&quot;0&quot;/&gt;&lt;w:displayVerticalDrawingGridEvery w:val=&quot;0&quot;/&gt;&lt;w:useMarginsForDrawingGridOrigin/&gt;&lt;w:drawingGridHorizontalOrigin w:val=&quot;0&quot;/&gt;&lt;w:drawingGridVerticalOrigin w:val=&quot;0&quot;/&gt;&lt;w:characterSpacingControl w:val=&quot;DontCompress&quot;/&gt;&lt;w:optimizeForBrowser/&gt;&lt;w:allowPNG/&gt;&lt;w:validateAgainstSchema/&gt;&lt;w:saveInvalidXML w:val=&quot;off&quot;/&gt;&lt;w:ignoreMixedContent w:val=&quot;off&quot;/&gt;&lt;w:alwaysShowPlaceholderText w:val=&quot;off&quot;/&gt;&lt;w:footnotePr&gt;&lt;w:pos w:val=&quot;beneath-text&quot;/&gt;&lt;/w:footnotePr&gt;&lt;w:compat&gt;&lt;w:origWordTableRules/&gt;&lt;w:noLeading/&gt;&lt;w:spaceForUL/&gt;&lt;w:balanceSingleByteDoubleByteWidth/&gt;&lt;w:doNotLeaveBackslashAlone/&gt;&lt;w:ulTrailSpace/&gt;&lt;w:doNotExpandShiftReturn/&gt;&lt;w:spacingInWholePoints/&gt;&lt;w:showBreaksInFrames/&gt;&lt;w:suppressTopSpacing/&gt;&lt;w:suppressTopSpacingMac5/&gt;&lt;w:mwSmallCaps/&gt;&lt;w:usePrinterMetrics/&gt;&lt;w:ww6BorderRules/&gt;&lt;w:footnoteLayoutLikeWW8/&gt;&lt;w:shapeLayoutLikeWW8/&gt;&lt;w:alignTablesRowByRow/&gt;&lt;w:forgetLastTabAlignment/&gt;&lt;w:autoSpaceLikeWord95/&gt;&lt;w:doNotUseHTMLParagraphAutoSpacing/&gt;&lt;w:layoutRawTableWidth/&gt;&lt;w:layoutTableRowsApart/&gt;&lt;w:useWord97LineBreakingRules/&gt;&lt;w:breakWrappedTables/&gt;&lt;w:snapToGridInCell/&gt;&lt;w:wrapTextWithPunct/&gt;&lt;w:useAsianBreakRules/&gt;&lt;w:useWord2002TableStyleRules/&gt;&lt;/w:compat&gt;&lt;wsp:rsids&gt;&lt;wsp:rsidRoot wsp:val=&quot;000E0BD7&quot;/&gt;&lt;wsp:rsid wsp:val=&quot;00042048&quot;/&gt;&lt;wsp:rsid wsp:val=&quot;000E0BD7&quot;/&gt;&lt;wsp:rsid wsp:val=&quot;005F4E8C&quot;/&gt;&lt;wsp:rsid wsp:val=&quot;006C47D7&quot;/&gt;&lt;wsp:rsid wsp:val=&quot;00902218&quot;/&gt;&lt;wsp:rsid wsp:val=&quot;00965629&quot;/&gt;&lt;wsp:rsid wsp:val=&quot;009A109F&quot;/&gt;&lt;wsp:rsid wsp:val=&quot;00C04F03&quot;/&gt;&lt;/wsp:rsids&gt;&lt;/w:docPr&gt;&lt;w:body&gt;&lt;wx:sect&gt;&lt;w:p wsp:rsidR=&quot;00000000&quot; wsp:rsidRDefault=&quot;00965629&quot; wsp:rsidP=&quot;00965629&quot;&gt;&lt;m:oMathPara&gt;&lt;m:oMath&gt;&lt;m:r&gt;&lt;w:rPr&gt;&lt;w:rFonts w:ascii=&quot;Cambria Math&quot; w:fareast=&quot;Times New Roman&quot; w:h-ansi=&quot;Cambria Math&quot;/&gt;&lt;wx:font wx:val=&quot;Cambria Math&quot;/&gt;&lt;w:i/&gt;&lt;w:sz-cs w:val=&quot;24&quot;/&gt;&lt;/w:rPr&gt;&lt;m:t&gt;G&lt;/m:t&gt;&lt;/m:r&gt;&lt;m:sSub&gt;&lt;m:sSubPr&gt;&lt;m:ctrlPr&gt;&lt;w:rPr&gt;&lt;w:rFonts w:ascii=&quot;Cambria Math&quot; w:fareast=&quot;Times New Roman&quot; w:h-ansi=&quot;Cambria Math&quot; w:cs=&quot;Times New Roman&quot;/&gt;&lt;wx:font wx:val=&quot;Cambria Math&quot;/&gt;&lt;w:i/&gt;&lt;w:sz-cs w:val=&quot;24&quot;/&gt;&lt;/w:rPr&gt;&lt;/m:ctrlPr&gt;&lt;/m:sSubPr&gt;&lt;m:e&gt;&lt;m:r&gt;&lt;w:rPr&gt;&lt;w:rFonts w:ascii=&quot;Cambria Math&quot; w:fareast=&quot;Times New Roman&quot; w:h-ansi=&quot;Cambria Math&quot;/&gt;&lt;wx:font wx:val=&quot;Cambria Math&quot;/&gt;&lt;w:i/&gt;&lt;w:sz-cs w:val=&quot;24&quot;/&gt;&lt;/w:rPr&gt;&lt;m:t&gt;M&lt;/m:t&gt;&lt;/m:r&gt;&lt;/m:e&gt;&lt;m:sub&gt;&lt;m:r&gt;&lt;w:rPr&gt;&lt;w:rFonts w:ascii=&quot;Cambria Math&quot; w:fareast=&quot;Times New Roman&quot; w:h-ansi=&quot;Cambria Math&quot;/&gt;&lt;wx:font wx:val=&quot;Cambria Math&quot;/&gt;&lt;w:i/&gt;&lt;w:sz-cs w:val=&quot;24&quot;/&gt;&lt;/w:rPr&gt;&lt;m:t&gt;T&lt;/m:t&gt;&lt;/m:r&gt;&lt;/m:sub&gt;&lt;/m:sSub&gt;&lt;m:r&gt;&lt;w:rPr&gt;&lt;w:rFonts w:ascii=&quot;Cambria Math&quot; w:fareast=&quot;Times New Roman&quot; w:h-ansi=&quot;Cambria Math&quot;/&gt;&lt;wx:font wx:val=&quot;Cambria Math&quot;/&gt;&lt;w:i/&gt;&lt;w:sz-cs w:val=&quot;24&quot;/&gt;&lt;/w:rPr&gt;&lt;m:t&gt;=3,9860A?&lt;/m:t&gt;&lt;/m:r&gt;&lt;m:sSup&gt;&lt;m:sSupPr&gt;&lt;m:ctrlPr&gt;&lt;w:rPr&gt;&lt;w:rFonts w:ascii=&quot;Cambria Math&quot; w:fareast=&quot;Times New Roman&quot; w:h-ansi=&quot;Cambria Math&quot; w:cs=&quot;Times New Roman&quot;/&gt;&lt;wx:font wx:val=&quot;Cambria Math&quot;/&gt;&lt;w:i/&gt;&lt;w:sz-cs w:val=&quot;24&quot;/&gt;&lt;/w:rPr&gt;&lt;/m:ctrlPr&gt;&lt;/m:sSupPr&gt;&lt;m:e&gt;&lt;m:r&gt;&lt;w:rPr&gt;&lt;w:rFonts w:ascii=&quot;Cambria Math&quot; w:fareast=&quot;Times New Roman&quot; w:h-ansi=&quot;Cambria Math&quot;/&gt;&lt;wx:font wx:val=&quot;Cambria Math&quot;/&gt;&lt;w:i/&gt;&lt;w:sz-cs w:val=&quot;24&quot;/&gt;&lt;/w:rPr&gt;&lt;m:t&gt;10&lt;/m:t&gt;&lt;/m:r&gt;&lt;/m:e&gt;&lt;m:sup&gt;&lt;m:r&gt;&lt;w:rPr&gt;&lt;w:rFonts w:ascii=&quot;Cambria Math&quot; w:fareast=&quot;Times New Roman&quot; w:h-ansi=&quot;Cambria Math&quot;/&gt;&lt;wx:font wx:val=&quot;Cambria Math&quot;/&gt;&lt;w:i/&gt;&lt;w:sz-cs w:val=&quot;24&quot;/&gt;&lt;/w:rPr&gt;&lt;m:t&gt;14&lt;/m:t&gt;&lt;/m:r&gt;&lt;/m:sup&gt;&lt;/m:sSup&gt;&lt;m:sSup&gt;&lt;m:sSupPr&gt;&lt;m:ctrlPr&gt;&lt;w:rPr&gt;&lt;w:rFonts w:ascii=&quot;Cambria Math&quot; w:fareast=&quot;Times New Roman&quot; w:h-ansi=&quot;Cambria Math&quot; w:cs=&quot;Times New Roman&quot;/&gt;&lt;wx:font wx:val=&quot;Cambria Math&quot;/&gt;&lt;w:i/&gt;&lt;w:sz-cs w:val=&quot;24&quot;/&gt;&lt;/w:rPr&gt;&lt;/m:ctrlPr&gt;&lt;/m:sSupPr&gt;&lt;m:e&gt;&lt;m:r&gt;&lt;w:rPr&gt;&lt;w:rFonts w:ascii=&quot;Cambria Math&quot; w:fareast=&quot;Times New Roman&quot; w:h-ansi=&quot;Cambria Math&quot;/&gt;&lt;wx:font wx:val=&quot;Cambria Math&quot;/&gt;&lt;w:i/&gt;&lt;w:sz-cs w:val=&quot;24&quot;/&gt;&lt;/w:rPr&gt;&lt;m:t&gt;m&lt;/m:t&gt;&lt;/m:r&gt;&lt;/m:e&gt;&lt;m:sup&gt;&lt;m:r&gt;&lt;w:rPr&gt;&lt;w:rFonts w:ascii=&quot;Cambria Math&quot; w:fareast=&quot;Times New Roman&quot; w:h-ansi=&quot;Cambria Math&quot;/&gt;&lt;wx:font wx:val=&quot;Cambria Math&quot;/&gt;&lt;w:i/&gt;&lt;w:sz-cs w:val=&quot;24&quot;/&gt;&lt;/w:rPr&gt;&lt;m:t&gt;3&lt;/m:t&gt;&lt;/m:r&gt;&lt;/m:sup&gt;&lt;/m:sSup&gt;&lt;m:sSup&gt;&lt;m:sSupPr&gt;&lt;m:ctrlPr&gt;&lt;w:rPr&gt;&lt;w:rFonts w:ascii=&quot;Cambria Math&quot; w:fareast=&quot;Times New Roman&quot; w:h-ansi=&quot;Cambria Math&quot; w:cs=&quot;Times New Roman&quot;/&gt;&lt;wx:font wx:val=&quot;Cambria Math&quot;/&gt;&lt;w:i/&gt;&lt;w:sz-cs w:val=&quot;24&quot;/&gt;&lt;/w:rPr&gt;&lt;/m:ctrlPr&gt;&lt;/m:sSupPr&gt;&lt;m:e&gt;&lt;m:r&gt;&lt;w:rPr&gt;&lt;w:rFonts w:ascii=&quot;Cambria Math&quot; w:fareast=&quot;Times New Roman&quot; w:h-ansi=&quot;Cambria Math&quot;/&gt;&lt;wx:font wx:val=&quot;Cambria Math&quot;/&gt;&lt;w:i/&gt;&lt;w:sz-cs w:val=&quot;24&quot;/&gt;&lt;/w:rPr&gt;&lt;m:t&gt;s&lt;/m:t&gt;&lt;/m:r&gt;&lt;/m:e&gt;&lt;m:sup&gt;&lt;m:r&gt;&lt;w:rPr&gt;&lt;w:rFonts w:ascii=&quot;Cambria Math&quot; w:fareast=&quot;Times New Roman&quot; w:h-ansi=&quot;Cambria Math&quot;/&gt;&lt;wx:font wx:val=&quot;Cambria Math&quot;/&gt;&lt;w:i/&gt;&lt;w:sz-cs w:val=&quot;24&quot;/&gt;&lt;/w:rPr&gt;&lt;m:t&gt;-2&lt;/m:t&gt;&lt;/m:r&gt;&lt;/m:sup&gt;&lt;/m:sSup&gt;&lt;/m:oMath&gt;&lt;/m:oMathPara&gt;&lt;/w:p&gt;&lt;w:sectPr wsp:rsidR=&quot;00000000&quot;&gt;&lt;w:pgSz w:w=&quot;12240&quot; w:h=&quot;15840&quot;/&gt;&lt;w:pgMar w:top=&quot;1417&quot; w:right=&quot;1417&quot; w:bottom=&quot;1417&quot; w:left=&quot;1417&quot; w:header=&quot;720&quot; w:footer=&quot;720&quot; w:gutter=&quot;0&quot;/&gt;&lt;w:cols w:space=&quot;720&quot;/&gt;&lt;/w:sectPr&gt;&lt;/wx:sect&gt;&lt;/w:body&gt;&lt;/w:wordDocument&gt;">
                   <v:imagedata r:id="rId23" o:title="" chromakey="white"/>
                 </v:shape>
               </w:pict>
@@ -4774,7 +4758,7 @@
                 <w:position w:val="-8"/>
               </w:rPr>
               <w:pict>
-                <v:shape id="_x0000_i1054" type="#_x0000_t75" alt="" style="width:146.4pt;height:15pt;mso-width-percent:0;mso-height-percent:0;mso-width-percent:0;mso-height-percent:0" equationxml="&lt;?xml version=&quot;1.0&quot; encoding=&quot;UTF-8&quot; standalone=&quot;yes&quot;?&gt;&#10;&#10;&lt;?mso-application progid=&quot;Word.Document&quot;?&gt;&#10;&#10;&lt;w:wordDocument xmlns:aml=&quot;http://schemas.microsoft.com/aml/2001/core&quot; xmlns:wpc=&quot;http://schemas.microsoft.com/office/word/2010/wordprocessingCanvas&quot; xmlns:cx=&quot;http://schemas.microsoft.com/office/drawing/2014/chartex&quot; xmlns:cx1=&quot;http://schemas.microsoft.com/office/drawing/2015/9/8/chartex&quot; xmlns:cx2=&quot;http://schemas.microsoft.com/office/drawing/2015/10/21/chartex&quot; xmlns:cx3=&quot;http://schemas.microsoft.com/office/drawing/2016/5/9/chartex&quot; xmlns:cx4=&quot;http://schemas.microsoft.com/office/drawing/2016/5/10/chartex&quot; xmlns:cx5=&quot;http://schemas.microsoft.com/office/drawing/2016/5/11/chartex&quot; xmlns:cx6=&quot;http://schemas.microsoft.com/office/drawing/2016/5/12/chartex&quot; xmlns:cx7=&quot;http://schemas.microsoft.com/office/drawing/2016/5/13/chartex&quot; xmlns:cx8=&quot;http://schemas.microsoft.com/office/drawing/2016/5/14/chartex&quot; xmlns:dt=&quot;uuid:C2F41010-65B3-11d1-A29F-00AA00C14882&quot; xmlns:mc=&quot;http://schemas.openxmlformats.org/markup-compatibility/2006&quot; xmlns:aink=&quot;http://schemas.microsoft.com/office/drawing/2016/ink&quot; xmlns:am3d=&quot;http://schemas.microsoft.com/office/drawing/2017/model3d&quot; xmlns:o=&quot;urn:schemas-microsoft-com:office:office&quot; xmlns:m=&quot;http://schemas.openxmlformats.org/officeDocument/2006/math&quot; xmlns:v=&quot;urn:schemas-microsoft-com:vml&quot; xmlns:w10=&quot;urn:schemas-microsoft-com:office:word&quot; xmlns:w=&quot;http://schemas.microsoft.com/office/word/2003/wordml&quot; xmlns:wx=&quot;http://schemas.microsoft.com/office/word/2003/auxHint&quot; xmlns:wne=&quot;http://schemas.microsoft.com/office/word/2006/wordml&quot; xmlns:wsp=&quot;http://schemas.microsoft.com/office/word/2003/wordml/sp2&quot; xmlns:sl=&quot;http://schemas.microsoft.com/schemaLibrary/2003/core&quot; w:macrosPresent=&quot;no&quot; w:embeddedObjPresent=&quot;no&quot; w:ocxPresent=&quot;no&quot; xml:space=&quot;preserve&quot;&gt;&lt;w:ignoreSubtree w:val=&quot;http://schemas.microsoft.com/office/word/2003/wordml/sp2&quot;/&gt;&lt;o:DocumentProperties&gt;&lt;o:Version&gt;16&lt;/o:Version&gt;&lt;/o:DocumentProperties&gt;&lt;w:docPr&gt;&lt;w:view w:val=&quot;print&quot;/&gt;&lt;w:zoom w:percent=&quot;100&quot;/&gt;&lt;w:displayBackgroundShape/&gt;&lt;w:stylePaneFormatFilter w:val=&quot;0000&quot;/&gt;&lt;w:defaultTabStop w:val=&quot;709&quot;/&gt;&lt;w:defaultTableStyle w:sti=&quot;0&quot; w:val=&quot;Normal&quot;/&gt;&lt;w:drawingGridHorizontalSpacing w:val=&quot;0&quot;/&gt;&lt;w:drawingGridVerticalSpacing w:val=&quot;0&quot;/&gt;&lt;w:displayHorizontalDrawingGridEvery w:val=&quot;0&quot;/&gt;&lt;w:displayVerticalDrawingGridEvery w:val=&quot;0&quot;/&gt;&lt;w:useMarginsForDrawingGridOrigin/&gt;&lt;w:drawingGridHorizontalOrigin w:val=&quot;0&quot;/&gt;&lt;w:drawingGridVerticalOrigin w:val=&quot;0&quot;/&gt;&lt;w:characterSpacingControl w:val=&quot;DontCompress&quot;/&gt;&lt;w:optimizeForBrowser/&gt;&lt;w:allowPNG/&gt;&lt;w:validateAgainstSchema/&gt;&lt;w:saveInvalidXML w:val=&quot;off&quot;/&gt;&lt;w:ignoreMixedContent w:val=&quot;off&quot;/&gt;&lt;w:alwaysShowPlaceholderText w:val=&quot;off&quot;/&gt;&lt;w:footnotePr&gt;&lt;w:pos w:val=&quot;beneath-text&quot;/&gt;&lt;/w:footnotePr&gt;&lt;w:compat&gt;&lt;w:origWordTableRules/&gt;&lt;w:noLeading/&gt;&lt;w:spaceForUL/&gt;&lt;w:balanceSingleByteDoubleByteWidth/&gt;&lt;w:doNotLeaveBackslashAlone/&gt;&lt;w:ulTrailSpace/&gt;&lt;w:doNotExpandShiftReturn/&gt;&lt;w:spacingInWholePoints/&gt;&lt;w:showBreaksInFrames/&gt;&lt;w:suppressTopSpacing/&gt;&lt;w:suppressTopSpacingMac5/&gt;&lt;w:mwSmallCaps/&gt;&lt;w:usePrinterMetrics/&gt;&lt;w:ww6BorderRules/&gt;&lt;w:footnoteLayoutLikeWW8/&gt;&lt;w:shapeLayoutLikeWW8/&gt;&lt;w:alignTablesRowByRow/&gt;&lt;w:forgetLastTabAlignment/&gt;&lt;w:autoSpaceLikeWord95/&gt;&lt;w:doNotUseHTMLParagraphAutoSpacing/&gt;&lt;w:layoutRawTableWidth/&gt;&lt;w:layoutTableRowsApart/&gt;&lt;w:useWord97LineBreakingRules/&gt;&lt;w:breakWrappedTables/&gt;&lt;w:snapToGridInCell/&gt;&lt;w:wrapTextWithPunct/&gt;&lt;w:useAsianBreakRules/&gt;&lt;w:useWord2002TableStyleRules/&gt;&lt;/w:compat&gt;&lt;wsp:rsids&gt;&lt;wsp:rsidRoot wsp:val=&quot;000E0BD7&quot;/&gt;&lt;wsp:rsid wsp:val=&quot;00042048&quot;/&gt;&lt;wsp:rsid wsp:val=&quot;000E0BD7&quot;/&gt;&lt;wsp:rsid wsp:val=&quot;005F4E8C&quot;/&gt;&lt;wsp:rsid wsp:val=&quot;006C47D7&quot;/&gt;&lt;wsp:rsid wsp:val=&quot;00902218&quot;/&gt;&lt;wsp:rsid wsp:val=&quot;00965629&quot;/&gt;&lt;wsp:rsid wsp:val=&quot;009A109F&quot;/&gt;&lt;wsp:rsid wsp:val=&quot;00C04F03&quot;/&gt;&lt;/wsp:rsids&gt;&lt;/w:docPr&gt;&lt;w:body&gt;&lt;wx:sect&gt;&lt;w:p wsp:rsidR=&quot;00000000&quot; wsp:rsidRDefault=&quot;00965629&quot; wsp:rsidP=&quot;00965629&quot;&gt;&lt;m:oMathPara&gt;&lt;m:oMath&gt;&lt;m:r&gt;&lt;w:rPr&gt;&lt;w:rFonts w:ascii=&quot;Cambria Math&quot; w:fareast=&quot;Times New Roman&quot; w:h-ansi=&quot;Cambria Math&quot;/&gt;&lt;wx:font wx:val=&quot;Cambria Math&quot;/&gt;&lt;w:i/&gt;&lt;w:sz-cs w:val=&quot;24&quot;/&gt;&lt;/w:rPr&gt;&lt;m:t&gt;G&lt;/m:t&gt;&lt;/m:r&gt;&lt;m:sSub&gt;&lt;m:sSubPr&gt;&lt;m:ctrlPr&gt;&lt;w:rPr&gt;&lt;w:rFonts w:ascii=&quot;Cambria Math&quot; w:fareast=&quot;Times New Roman&quot; w:h-ansi=&quot;Cambria Math&quot; w:cs=&quot;Times New Roman&quot;/&gt;&lt;wx:font wx:val=&quot;Cambria Math&quot;/&gt;&lt;w:i/&gt;&lt;w:sz-cs w:val=&quot;24&quot;/&gt;&lt;/w:rPr&gt;&lt;/m:ctrlPr&gt;&lt;/m:sSubPr&gt;&lt;m:e&gt;&lt;m:r&gt;&lt;w:rPr&gt;&lt;w:rFonts w:ascii=&quot;Cambria Math&quot; w:fareast=&quot;Times New Roman&quot; w:h-ansi=&quot;Cambria Math&quot;/&gt;&lt;wx:font wx:val=&quot;Cambria Math&quot;/&gt;&lt;w:i/&gt;&lt;w:sz-cs w:val=&quot;24&quot;/&gt;&lt;/w:rPr&gt;&lt;m:t&gt;M&lt;/m:t&gt;&lt;/m:r&gt;&lt;/m:e&gt;&lt;m:sub&gt;&lt;m:r&gt;&lt;w:rPr&gt;&lt;w:rFonts w:ascii=&quot;Cambria Math&quot; w:fareast=&quot;Times New Roman&quot; w:h-ansi=&quot;Cambria Math&quot;/&gt;&lt;wx:font wx:val=&quot;Cambria Math&quot;/&gt;&lt;w:i/&gt;&lt;w:sz-cs w:val=&quot;24&quot;/&gt;&lt;/w:rPr&gt;&lt;m:t&gt;T&lt;/m:t&gt;&lt;/m:r&gt;&lt;/m:sub&gt;&lt;/m:sSub&gt;&lt;m:r&gt;&lt;w:rPr&gt;&lt;w:rFonts w:ascii=&quot;Cambria Math&quot; w:fareast=&quot;Times New Roman&quot; w:h-ansi=&quot;Cambria Math&quot;/&gt;&lt;wx:font wx:val=&quot;Cambria Math&quot;/&gt;&lt;w:i/&gt;&lt;w:sz-cs w:val=&quot;24&quot;/&gt;&lt;/w:rPr&gt;&lt;m:t&gt;=3,9860A?&lt;/m:t&gt;&lt;/m:r&gt;&lt;m:sSup&gt;&lt;m:sSupPr&gt;&lt;m:ctrlPr&gt;&lt;w:rPr&gt;&lt;w:rFonts w:ascii=&quot;Cambria Math&quot; w:fareast=&quot;Times New Roman&quot; w:h-ansi=&quot;Cambria Math&quot; w:cs=&quot;Times New Roman&quot;/&gt;&lt;wx:font wx:val=&quot;Cambria Math&quot;/&gt;&lt;w:i/&gt;&lt;w:sz-cs w:val=&quot;24&quot;/&gt;&lt;/w:rPr&gt;&lt;/m:ctrlPr&gt;&lt;/m:sSupPr&gt;&lt;m:e&gt;&lt;m:r&gt;&lt;w:rPr&gt;&lt;w:rFonts w:ascii=&quot;Cambria Math&quot; w:fareast=&quot;Times New Roman&quot; w:h-ansi=&quot;Cambria Math&quot;/&gt;&lt;wx:font wx:val=&quot;Cambria Math&quot;/&gt;&lt;w:i/&gt;&lt;w:sz-cs w:val=&quot;24&quot;/&gt;&lt;/w:rPr&gt;&lt;m:t&gt;10&lt;/m:t&gt;&lt;/m:r&gt;&lt;/m:e&gt;&lt;m:sup&gt;&lt;m:r&gt;&lt;w:rPr&gt;&lt;w:rFonts w:ascii=&quot;Cambria Math&quot; w:fareast=&quot;Times New Roman&quot; w:h-ansi=&quot;Cambria Math&quot;/&gt;&lt;wx:font wx:val=&quot;Cambria Math&quot;/&gt;&lt;w:i/&gt;&lt;w:sz-cs w:val=&quot;24&quot;/&gt;&lt;/w:rPr&gt;&lt;m:t&gt;14&lt;/m:t&gt;&lt;/m:r&gt;&lt;/m:sup&gt;&lt;/m:sSup&gt;&lt;m:sSup&gt;&lt;m:sSupPr&gt;&lt;m:ctrlPr&gt;&lt;w:rPr&gt;&lt;w:rFonts w:ascii=&quot;Cambria Math&quot; w:fareast=&quot;Times New Roman&quot; w:h-ansi=&quot;Cambria Math&quot; w:cs=&quot;Times New Roman&quot;/&gt;&lt;wx:font wx:val=&quot;Cambria Math&quot;/&gt;&lt;w:i/&gt;&lt;w:sz-cs w:val=&quot;24&quot;/&gt;&lt;/w:rPr&gt;&lt;/m:ctrlPr&gt;&lt;/m:sSupPr&gt;&lt;m:e&gt;&lt;m:r&gt;&lt;w:rPr&gt;&lt;w:rFonts w:ascii=&quot;Cambria Math&quot; w:fareast=&quot;Times New Roman&quot; w:h-ansi=&quot;Cambria Math&quot;/&gt;&lt;wx:font wx:val=&quot;Cambria Math&quot;/&gt;&lt;w:i/&gt;&lt;w:sz-cs w:val=&quot;24&quot;/&gt;&lt;/w:rPr&gt;&lt;m:t&gt;m&lt;/m:t&gt;&lt;/m:r&gt;&lt;/m:e&gt;&lt;m:sup&gt;&lt;m:r&gt;&lt;w:rPr&gt;&lt;w:rFonts w:ascii=&quot;Cambria Math&quot; w:fareast=&quot;Times New Roman&quot; w:h-ansi=&quot;Cambria Math&quot;/&gt;&lt;wx:font wx:val=&quot;Cambria Math&quot;/&gt;&lt;w:i/&gt;&lt;w:sz-cs w:val=&quot;24&quot;/&gt;&lt;/w:rPr&gt;&lt;m:t&gt;3&lt;/m:t&gt;&lt;/m:r&gt;&lt;/m:sup&gt;&lt;/m:sSup&gt;&lt;m:sSup&gt;&lt;m:sSupPr&gt;&lt;m:ctrlPr&gt;&lt;w:rPr&gt;&lt;w:rFonts w:ascii=&quot;Cambria Math&quot; w:fareast=&quot;Times New Roman&quot; w:h-ansi=&quot;Cambria Math&quot; w:cs=&quot;Times New Roman&quot;/&gt;&lt;wx:font wx:val=&quot;Cambria Math&quot;/&gt;&lt;w:i/&gt;&lt;w:sz-cs w:val=&quot;24&quot;/&gt;&lt;/w:rPr&gt;&lt;/m:ctrlPr&gt;&lt;/m:sSupPr&gt;&lt;m:e&gt;&lt;m:r&gt;&lt;w:rPr&gt;&lt;w:rFonts w:ascii=&quot;Cambria Math&quot; w:fareast=&quot;Times New Roman&quot; w:h-ansi=&quot;Cambria Math&quot;/&gt;&lt;wx:font wx:val=&quot;Cambria Math&quot;/&gt;&lt;w:i/&gt;&lt;w:sz-cs w:val=&quot;24&quot;/&gt;&lt;/w:rPr&gt;&lt;m:t&gt;s&lt;/m:t&gt;&lt;/m:r&gt;&lt;/m:e&gt;&lt;m:sup&gt;&lt;m:r&gt;&lt;w:rPr&gt;&lt;w:rFonts w:ascii=&quot;Cambria Math&quot; w:fareast=&quot;Times New Roman&quot; w:h-ansi=&quot;Cambria Math&quot;/&gt;&lt;wx:font wx:val=&quot;Cambria Math&quot;/&gt;&lt;w:i/&gt;&lt;w:sz-cs w:val=&quot;24&quot;/&gt;&lt;/w:rPr&gt;&lt;m:t&gt;-2&lt;/m:t&gt;&lt;/m:r&gt;&lt;/m:sup&gt;&lt;/m:sSup&gt;&lt;/m:oMath&gt;&lt;/m:oMathPara&gt;&lt;/w:p&gt;&lt;w:sectPr wsp:rsidR=&quot;00000000&quot;&gt;&lt;w:pgSz w:w=&quot;12240&quot; w:h=&quot;15840&quot;/&gt;&lt;w:pgMar w:top=&quot;1417&quot; w:right=&quot;1417&quot; w:bottom=&quot;1417&quot; w:left=&quot;1417&quot; w:header=&quot;720&quot; w:footer=&quot;720&quot; w:gutter=&quot;0&quot;/&gt;&lt;w:cols w:space=&quot;720&quot;/&gt;&lt;/w:sectPr&gt;&lt;/wx:sect&gt;&lt;/w:body&gt;&lt;/w:wordDocument&gt;">
+                <v:shape id="_x0000_i1056" type="#_x0000_t75" alt="" style="width:146.4pt;height:15pt;mso-width-percent:0;mso-height-percent:0;mso-width-percent:0;mso-height-percent:0" equationxml="&lt;?xml version=&quot;1.0&quot; encoding=&quot;UTF-8&quot; standalone=&quot;yes&quot;?&gt;&#10;&#10;&lt;?mso-application progid=&quot;Word.Document&quot;?&gt;&#10;&#10;&lt;w:wordDocument xmlns:aml=&quot;http://schemas.microsoft.com/aml/2001/core&quot; xmlns:wpc=&quot;http://schemas.microsoft.com/office/word/2010/wordprocessingCanvas&quot; xmlns:cx=&quot;http://schemas.microsoft.com/office/drawing/2014/chartex&quot; xmlns:cx1=&quot;http://schemas.microsoft.com/office/drawing/2015/9/8/chartex&quot; xmlns:cx2=&quot;http://schemas.microsoft.com/office/drawing/2015/10/21/chartex&quot; xmlns:cx3=&quot;http://schemas.microsoft.com/office/drawing/2016/5/9/chartex&quot; xmlns:cx4=&quot;http://schemas.microsoft.com/office/drawing/2016/5/10/chartex&quot; xmlns:cx5=&quot;http://schemas.microsoft.com/office/drawing/2016/5/11/chartex&quot; xmlns:cx6=&quot;http://schemas.microsoft.com/office/drawing/2016/5/12/chartex&quot; xmlns:cx7=&quot;http://schemas.microsoft.com/office/drawing/2016/5/13/chartex&quot; xmlns:cx8=&quot;http://schemas.microsoft.com/office/drawing/2016/5/14/chartex&quot; xmlns:dt=&quot;uuid:C2F41010-65B3-11d1-A29F-00AA00C14882&quot; xmlns:mc=&quot;http://schemas.openxmlformats.org/markup-compatibility/2006&quot; xmlns:aink=&quot;http://schemas.microsoft.com/office/drawing/2016/ink&quot; xmlns:am3d=&quot;http://schemas.microsoft.com/office/drawing/2017/model3d&quot; xmlns:o=&quot;urn:schemas-microsoft-com:office:office&quot; xmlns:m=&quot;http://schemas.openxmlformats.org/officeDocument/2006/math&quot; xmlns:v=&quot;urn:schemas-microsoft-com:vml&quot; xmlns:w10=&quot;urn:schemas-microsoft-com:office:word&quot; xmlns:w=&quot;http://schemas.microsoft.com/office/word/2003/wordml&quot; xmlns:wx=&quot;http://schemas.microsoft.com/office/word/2003/auxHint&quot; xmlns:wne=&quot;http://schemas.microsoft.com/office/word/2006/wordml&quot; xmlns:wsp=&quot;http://schemas.microsoft.com/office/word/2003/wordml/sp2&quot; xmlns:sl=&quot;http://schemas.microsoft.com/schemaLibrary/2003/core&quot; w:macrosPresent=&quot;no&quot; w:embeddedObjPresent=&quot;no&quot; w:ocxPresent=&quot;no&quot; xml:space=&quot;preserve&quot;&gt;&lt;w:ignoreSubtree w:val=&quot;http://schemas.microsoft.com/office/word/2003/wordml/sp2&quot;/&gt;&lt;o:DocumentProperties&gt;&lt;o:Version&gt;16&lt;/o:Version&gt;&lt;/o:DocumentProperties&gt;&lt;w:docPr&gt;&lt;w:view w:val=&quot;print&quot;/&gt;&lt;w:zoom w:percent=&quot;100&quot;/&gt;&lt;w:displayBackgroundShape/&gt;&lt;w:stylePaneFormatFilter w:val=&quot;0000&quot;/&gt;&lt;w:defaultTabStop w:val=&quot;709&quot;/&gt;&lt;w:defaultTableStyle w:sti=&quot;0&quot; w:val=&quot;Normal&quot;/&gt;&lt;w:drawingGridHorizontalSpacing w:val=&quot;0&quot;/&gt;&lt;w:drawingGridVerticalSpacing w:val=&quot;0&quot;/&gt;&lt;w:displayHorizontalDrawingGridEvery w:val=&quot;0&quot;/&gt;&lt;w:displayVerticalDrawingGridEvery w:val=&quot;0&quot;/&gt;&lt;w:useMarginsForDrawingGridOrigin/&gt;&lt;w:drawingGridHorizontalOrigin w:val=&quot;0&quot;/&gt;&lt;w:drawingGridVerticalOrigin w:val=&quot;0&quot;/&gt;&lt;w:characterSpacingControl w:val=&quot;DontCompress&quot;/&gt;&lt;w:optimizeForBrowser/&gt;&lt;w:allowPNG/&gt;&lt;w:validateAgainstSchema/&gt;&lt;w:saveInvalidXML w:val=&quot;off&quot;/&gt;&lt;w:ignoreMixedContent w:val=&quot;off&quot;/&gt;&lt;w:alwaysShowPlaceholderText w:val=&quot;off&quot;/&gt;&lt;w:footnotePr&gt;&lt;w:pos w:val=&quot;beneath-text&quot;/&gt;&lt;/w:footnotePr&gt;&lt;w:compat&gt;&lt;w:origWordTableRules/&gt;&lt;w:noLeading/&gt;&lt;w:spaceForUL/&gt;&lt;w:balanceSingleByteDoubleByteWidth/&gt;&lt;w:doNotLeaveBackslashAlone/&gt;&lt;w:ulTrailSpace/&gt;&lt;w:doNotExpandShiftReturn/&gt;&lt;w:spacingInWholePoints/&gt;&lt;w:showBreaksInFrames/&gt;&lt;w:suppressTopSpacing/&gt;&lt;w:suppressTopSpacingMac5/&gt;&lt;w:mwSmallCaps/&gt;&lt;w:usePrinterMetrics/&gt;&lt;w:ww6BorderRules/&gt;&lt;w:footnoteLayoutLikeWW8/&gt;&lt;w:shapeLayoutLikeWW8/&gt;&lt;w:alignTablesRowByRow/&gt;&lt;w:forgetLastTabAlignment/&gt;&lt;w:autoSpaceLikeWord95/&gt;&lt;w:doNotUseHTMLParagraphAutoSpacing/&gt;&lt;w:layoutRawTableWidth/&gt;&lt;w:layoutTableRowsApart/&gt;&lt;w:useWord97LineBreakingRules/&gt;&lt;w:breakWrappedTables/&gt;&lt;w:snapToGridInCell/&gt;&lt;w:wrapTextWithPunct/&gt;&lt;w:useAsianBreakRules/&gt;&lt;w:useWord2002TableStyleRules/&gt;&lt;/w:compat&gt;&lt;wsp:rsids&gt;&lt;wsp:rsidRoot wsp:val=&quot;000E0BD7&quot;/&gt;&lt;wsp:rsid wsp:val=&quot;00042048&quot;/&gt;&lt;wsp:rsid wsp:val=&quot;000E0BD7&quot;/&gt;&lt;wsp:rsid wsp:val=&quot;005F4E8C&quot;/&gt;&lt;wsp:rsid wsp:val=&quot;006C47D7&quot;/&gt;&lt;wsp:rsid wsp:val=&quot;00902218&quot;/&gt;&lt;wsp:rsid wsp:val=&quot;00965629&quot;/&gt;&lt;wsp:rsid wsp:val=&quot;009A109F&quot;/&gt;&lt;wsp:rsid wsp:val=&quot;00C04F03&quot;/&gt;&lt;/wsp:rsids&gt;&lt;/w:docPr&gt;&lt;w:body&gt;&lt;wx:sect&gt;&lt;w:p wsp:rsidR=&quot;00000000&quot; wsp:rsidRDefault=&quot;00965629&quot; wsp:rsidP=&quot;00965629&quot;&gt;&lt;m:oMathPara&gt;&lt;m:oMath&gt;&lt;m:r&gt;&lt;w:rPr&gt;&lt;w:rFonts w:ascii=&quot;Cambria Math&quot; w:fareast=&quot;Times New Roman&quot; w:h-ansi=&quot;Cambria Math&quot;/&gt;&lt;wx:font wx:val=&quot;Cambria Math&quot;/&gt;&lt;w:i/&gt;&lt;w:sz-cs w:val=&quot;24&quot;/&gt;&lt;/w:rPr&gt;&lt;m:t&gt;G&lt;/m:t&gt;&lt;/m:r&gt;&lt;m:sSub&gt;&lt;m:sSubPr&gt;&lt;m:ctrlPr&gt;&lt;w:rPr&gt;&lt;w:rFonts w:ascii=&quot;Cambria Math&quot; w:fareast=&quot;Times New Roman&quot; w:h-ansi=&quot;Cambria Math&quot; w:cs=&quot;Times New Roman&quot;/&gt;&lt;wx:font wx:val=&quot;Cambria Math&quot;/&gt;&lt;w:i/&gt;&lt;w:sz-cs w:val=&quot;24&quot;/&gt;&lt;/w:rPr&gt;&lt;/m:ctrlPr&gt;&lt;/m:sSubPr&gt;&lt;m:e&gt;&lt;m:r&gt;&lt;w:rPr&gt;&lt;w:rFonts w:ascii=&quot;Cambria Math&quot; w:fareast=&quot;Times New Roman&quot; w:h-ansi=&quot;Cambria Math&quot;/&gt;&lt;wx:font wx:val=&quot;Cambria Math&quot;/&gt;&lt;w:i/&gt;&lt;w:sz-cs w:val=&quot;24&quot;/&gt;&lt;/w:rPr&gt;&lt;m:t&gt;M&lt;/m:t&gt;&lt;/m:r&gt;&lt;/m:e&gt;&lt;m:sub&gt;&lt;m:r&gt;&lt;w:rPr&gt;&lt;w:rFonts w:ascii=&quot;Cambria Math&quot; w:fareast=&quot;Times New Roman&quot; w:h-ansi=&quot;Cambria Math&quot;/&gt;&lt;wx:font wx:val=&quot;Cambria Math&quot;/&gt;&lt;w:i/&gt;&lt;w:sz-cs w:val=&quot;24&quot;/&gt;&lt;/w:rPr&gt;&lt;m:t&gt;T&lt;/m:t&gt;&lt;/m:r&gt;&lt;/m:sub&gt;&lt;/m:sSub&gt;&lt;m:r&gt;&lt;w:rPr&gt;&lt;w:rFonts w:ascii=&quot;Cambria Math&quot; w:fareast=&quot;Times New Roman&quot; w:h-ansi=&quot;Cambria Math&quot;/&gt;&lt;wx:font wx:val=&quot;Cambria Math&quot;/&gt;&lt;w:i/&gt;&lt;w:sz-cs w:val=&quot;24&quot;/&gt;&lt;/w:rPr&gt;&lt;m:t&gt;=3,9860A?&lt;/m:t&gt;&lt;/m:r&gt;&lt;m:sSup&gt;&lt;m:sSupPr&gt;&lt;m:ctrlPr&gt;&lt;w:rPr&gt;&lt;w:rFonts w:ascii=&quot;Cambria Math&quot; w:fareast=&quot;Times New Roman&quot; w:h-ansi=&quot;Cambria Math&quot; w:cs=&quot;Times New Roman&quot;/&gt;&lt;wx:font wx:val=&quot;Cambria Math&quot;/&gt;&lt;w:i/&gt;&lt;w:sz-cs w:val=&quot;24&quot;/&gt;&lt;/w:rPr&gt;&lt;/m:ctrlPr&gt;&lt;/m:sSupPr&gt;&lt;m:e&gt;&lt;m:r&gt;&lt;w:rPr&gt;&lt;w:rFonts w:ascii=&quot;Cambria Math&quot; w:fareast=&quot;Times New Roman&quot; w:h-ansi=&quot;Cambria Math&quot;/&gt;&lt;wx:font wx:val=&quot;Cambria Math&quot;/&gt;&lt;w:i/&gt;&lt;w:sz-cs w:val=&quot;24&quot;/&gt;&lt;/w:rPr&gt;&lt;m:t&gt;10&lt;/m:t&gt;&lt;/m:r&gt;&lt;/m:e&gt;&lt;m:sup&gt;&lt;m:r&gt;&lt;w:rPr&gt;&lt;w:rFonts w:ascii=&quot;Cambria Math&quot; w:fareast=&quot;Times New Roman&quot; w:h-ansi=&quot;Cambria Math&quot;/&gt;&lt;wx:font wx:val=&quot;Cambria Math&quot;/&gt;&lt;w:i/&gt;&lt;w:sz-cs w:val=&quot;24&quot;/&gt;&lt;/w:rPr&gt;&lt;m:t&gt;14&lt;/m:t&gt;&lt;/m:r&gt;&lt;/m:sup&gt;&lt;/m:sSup&gt;&lt;m:sSup&gt;&lt;m:sSupPr&gt;&lt;m:ctrlPr&gt;&lt;w:rPr&gt;&lt;w:rFonts w:ascii=&quot;Cambria Math&quot; w:fareast=&quot;Times New Roman&quot; w:h-ansi=&quot;Cambria Math&quot; w:cs=&quot;Times New Roman&quot;/&gt;&lt;wx:font wx:val=&quot;Cambria Math&quot;/&gt;&lt;w:i/&gt;&lt;w:sz-cs w:val=&quot;24&quot;/&gt;&lt;/w:rPr&gt;&lt;/m:ctrlPr&gt;&lt;/m:sSupPr&gt;&lt;m:e&gt;&lt;m:r&gt;&lt;w:rPr&gt;&lt;w:rFonts w:ascii=&quot;Cambria Math&quot; w:fareast=&quot;Times New Roman&quot; w:h-ansi=&quot;Cambria Math&quot;/&gt;&lt;wx:font wx:val=&quot;Cambria Math&quot;/&gt;&lt;w:i/&gt;&lt;w:sz-cs w:val=&quot;24&quot;/&gt;&lt;/w:rPr&gt;&lt;m:t&gt;m&lt;/m:t&gt;&lt;/m:r&gt;&lt;/m:e&gt;&lt;m:sup&gt;&lt;m:r&gt;&lt;w:rPr&gt;&lt;w:rFonts w:ascii=&quot;Cambria Math&quot; w:fareast=&quot;Times New Roman&quot; w:h-ansi=&quot;Cambria Math&quot;/&gt;&lt;wx:font wx:val=&quot;Cambria Math&quot;/&gt;&lt;w:i/&gt;&lt;w:sz-cs w:val=&quot;24&quot;/&gt;&lt;/w:rPr&gt;&lt;m:t&gt;3&lt;/m:t&gt;&lt;/m:r&gt;&lt;/m:sup&gt;&lt;/m:sSup&gt;&lt;m:sSup&gt;&lt;m:sSupPr&gt;&lt;m:ctrlPr&gt;&lt;w:rPr&gt;&lt;w:rFonts w:ascii=&quot;Cambria Math&quot; w:fareast=&quot;Times New Roman&quot; w:h-ansi=&quot;Cambria Math&quot; w:cs=&quot;Times New Roman&quot;/&gt;&lt;wx:font wx:val=&quot;Cambria Math&quot;/&gt;&lt;w:i/&gt;&lt;w:sz-cs w:val=&quot;24&quot;/&gt;&lt;/w:rPr&gt;&lt;/m:ctrlPr&gt;&lt;/m:sSupPr&gt;&lt;m:e&gt;&lt;m:r&gt;&lt;w:rPr&gt;&lt;w:rFonts w:ascii=&quot;Cambria Math&quot; w:fareast=&quot;Times New Roman&quot; w:h-ansi=&quot;Cambria Math&quot;/&gt;&lt;wx:font wx:val=&quot;Cambria Math&quot;/&gt;&lt;w:i/&gt;&lt;w:sz-cs w:val=&quot;24&quot;/&gt;&lt;/w:rPr&gt;&lt;m:t&gt;s&lt;/m:t&gt;&lt;/m:r&gt;&lt;/m:e&gt;&lt;m:sup&gt;&lt;m:r&gt;&lt;w:rPr&gt;&lt;w:rFonts w:ascii=&quot;Cambria Math&quot; w:fareast=&quot;Times New Roman&quot; w:h-ansi=&quot;Cambria Math&quot;/&gt;&lt;wx:font wx:val=&quot;Cambria Math&quot;/&gt;&lt;w:i/&gt;&lt;w:sz-cs w:val=&quot;24&quot;/&gt;&lt;/w:rPr&gt;&lt;m:t&gt;-2&lt;/m:t&gt;&lt;/m:r&gt;&lt;/m:sup&gt;&lt;/m:sSup&gt;&lt;/m:oMath&gt;&lt;/m:oMathPara&gt;&lt;/w:p&gt;&lt;w:sectPr wsp:rsidR=&quot;00000000&quot;&gt;&lt;w:pgSz w:w=&quot;12240&quot; w:h=&quot;15840&quot;/&gt;&lt;w:pgMar w:top=&quot;1417&quot; w:right=&quot;1417&quot; w:bottom=&quot;1417&quot; w:left=&quot;1417&quot; w:header=&quot;720&quot; w:footer=&quot;720&quot; w:gutter=&quot;0&quot;/&gt;&lt;w:cols w:space=&quot;720&quot;/&gt;&lt;/w:sectPr&gt;&lt;/wx:sect&gt;&lt;/w:body&gt;&lt;/w:wordDocument&gt;">
                   <v:imagedata r:id="rId23" o:title="" chromakey="white"/>
                 </v:shape>
               </w:pict>
@@ -4821,7 +4805,7 @@
                 <w:position w:val="-8"/>
               </w:rPr>
               <w:pict>
-                <v:shape id="_x0000_i1055" type="#_x0000_t75" alt="" style="width:6pt;height:15.6pt;mso-width-percent:0;mso-height-percent:0;mso-width-percent:0;mso-height-percent:0" equationxml="&lt;?xml version=&quot;1.0&quot; encoding=&quot;UTF-8&quot; standalone=&quot;yes&quot;?&gt;&#10;&#10;&lt;?mso-application progid=&quot;Word.Document&quot;?&gt;&#10;&#10;&lt;w:wordDocument xmlns:aml=&quot;http://schemas.microsoft.com/aml/2001/core&quot; xmlns:wpc=&quot;http://schemas.microsoft.com/office/word/2010/wordprocessingCanvas&quot; xmlns:cx=&quot;http://schemas.microsoft.com/office/drawing/2014/chartex&quot; xmlns:cx1=&quot;http://schemas.microsoft.com/office/drawing/2015/9/8/chartex&quot; xmlns:cx2=&quot;http://schemas.microsoft.com/office/drawing/2015/10/21/chartex&quot; xmlns:cx3=&quot;http://schemas.microsoft.com/office/drawing/2016/5/9/chartex&quot; xmlns:cx4=&quot;http://schemas.microsoft.com/office/drawing/2016/5/10/chartex&quot; xmlns:cx5=&quot;http://schemas.microsoft.com/office/drawing/2016/5/11/chartex&quot; xmlns:cx6=&quot;http://schemas.microsoft.com/office/drawing/2016/5/12/chartex&quot; xmlns:cx7=&quot;http://schemas.microsoft.com/office/drawing/2016/5/13/chartex&quot; xmlns:cx8=&quot;http://schemas.microsoft.com/office/drawing/2016/5/14/chartex&quot; xmlns:dt=&quot;uuid:C2F41010-65B3-11d1-A29F-00AA00C14882&quot; xmlns:mc=&quot;http://schemas.openxmlformats.org/markup-compatibility/2006&quot; xmlns:aink=&quot;http://schemas.microsoft.com/office/drawing/2016/ink&quot; xmlns:am3d=&quot;http://schemas.microsoft.com/office/drawing/2017/model3d&quot; xmlns:o=&quot;urn:schemas-microsoft-com:office:office&quot; xmlns:m=&quot;http://schemas.openxmlformats.org/officeDocument/2006/math&quot; xmlns:v=&quot;urn:schemas-microsoft-com:vml&quot; xmlns:w10=&quot;urn:schemas-microsoft-com:office:word&quot; xmlns:w=&quot;http://schemas.microsoft.com/office/word/2003/wordml&quot; xmlns:wx=&quot;http://schemas.microsoft.com/office/word/2003/auxHint&quot; xmlns:wne=&quot;http://schemas.microsoft.com/office/word/2006/wordml&quot; xmlns:wsp=&quot;http://schemas.microsoft.com/office/word/2003/wordml/sp2&quot; xmlns:sl=&quot;http://schemas.microsoft.com/schemaLibrary/2003/core&quot; w:macrosPresent=&quot;no&quot; w:embeddedObjPresent=&quot;no&quot; w:ocxPresent=&quot;no&quot; xml:space=&quot;preserve&quot;&gt;&lt;w:ignoreSubtree w:val=&quot;http://schemas.microsoft.com/office/word/2003/wordml/sp2&quot;/&gt;&lt;o:DocumentProperties&gt;&lt;o:Version&gt;16&lt;/o:Version&gt;&lt;/o:DocumentProperties&gt;&lt;w:docPr&gt;&lt;w:view w:val=&quot;print&quot;/&gt;&lt;w:zoom w:percent=&quot;100&quot;/&gt;&lt;w:displayBackgroundShape/&gt;&lt;w:stylePaneFormatFilter w:val=&quot;0000&quot;/&gt;&lt;w:defaultTabStop w:val=&quot;709&quot;/&gt;&lt;w:defaultTableStyle w:sti=&quot;0&quot; w:val=&quot;Normal&quot;/&gt;&lt;w:drawingGridHorizontalSpacing w:val=&quot;0&quot;/&gt;&lt;w:drawingGridVerticalSpacing w:val=&quot;0&quot;/&gt;&lt;w:displayHorizontalDrawingGridEvery w:val=&quot;0&quot;/&gt;&lt;w:displayVerticalDrawingGridEvery w:val=&quot;0&quot;/&gt;&lt;w:useMarginsForDrawingGridOrigin/&gt;&lt;w:drawingGridHorizontalOrigin w:val=&quot;0&quot;/&gt;&lt;w:drawingGridVerticalOrigin w:val=&quot;0&quot;/&gt;&lt;w:characterSpacingControl w:val=&quot;DontCompress&quot;/&gt;&lt;w:optimizeForBrowser/&gt;&lt;w:allowPNG/&gt;&lt;w:validateAgainstSchema/&gt;&lt;w:saveInvalidXML w:val=&quot;off&quot;/&gt;&lt;w:ignoreMixedContent w:val=&quot;off&quot;/&gt;&lt;w:alwaysShowPlaceholderText w:val=&quot;off&quot;/&gt;&lt;w:footnotePr&gt;&lt;w:pos w:val=&quot;beneath-text&quot;/&gt;&lt;/w:footnotePr&gt;&lt;w:compat&gt;&lt;w:origWordTableRules/&gt;&lt;w:noLeading/&gt;&lt;w:spaceForUL/&gt;&lt;w:balanceSingleByteDoubleByteWidth/&gt;&lt;w:doNotLeaveBackslashAlone/&gt;&lt;w:ulTrailSpace/&gt;&lt;w:doNotExpandShiftReturn/&gt;&lt;w:spacingInWholePoints/&gt;&lt;w:showBreaksInFrames/&gt;&lt;w:suppressTopSpacing/&gt;&lt;w:suppressTopSpacingMac5/&gt;&lt;w:mwSmallCaps/&gt;&lt;w:usePrinterMetrics/&gt;&lt;w:ww6BorderRules/&gt;&lt;w:footnoteLayoutLikeWW8/&gt;&lt;w:shapeLayoutLikeWW8/&gt;&lt;w:alignTablesRowByRow/&gt;&lt;w:forgetLastTabAlignment/&gt;&lt;w:autoSpaceLikeWord95/&gt;&lt;w:doNotUseHTMLParagraphAutoSpacing/&gt;&lt;w:layoutRawTableWidth/&gt;&lt;w:layoutTableRowsApart/&gt;&lt;w:useWord97LineBreakingRules/&gt;&lt;w:breakWrappedTables/&gt;&lt;w:snapToGridInCell/&gt;&lt;w:wrapTextWithPunct/&gt;&lt;w:useAsianBreakRules/&gt;&lt;w:useWord2002TableStyleRules/&gt;&lt;/w:compat&gt;&lt;wsp:rsids&gt;&lt;wsp:rsidRoot wsp:val=&quot;000E0BD7&quot;/&gt;&lt;wsp:rsid wsp:val=&quot;00042048&quot;/&gt;&lt;wsp:rsid wsp:val=&quot;000E0BD7&quot;/&gt;&lt;wsp:rsid wsp:val=&quot;00405F00&quot;/&gt;&lt;wsp:rsid wsp:val=&quot;005F4E8C&quot;/&gt;&lt;wsp:rsid wsp:val=&quot;006C47D7&quot;/&gt;&lt;wsp:rsid wsp:val=&quot;00902218&quot;/&gt;&lt;wsp:rsid wsp:val=&quot;009A109F&quot;/&gt;&lt;wsp:rsid wsp:val=&quot;00C04F03&quot;/&gt;&lt;/wsp:rsids&gt;&lt;/w:docPr&gt;&lt;w:body&gt;&lt;wx:sect&gt;&lt;w:p wsp:rsidR=&quot;00000000&quot; wsp:rsidRDefault=&quot;00405F00&quot; wsp:rsidP=&quot;00405F00&quot;&gt;&lt;m:oMathPara&gt;&lt;m:oMath&gt;&lt;m:r&gt;&lt;w:rPr&gt;&lt;w:rFonts w:ascii=&quot;Cambria Math&quot; w:fareast=&quot;Times New Roman&quot; w:h-ansi=&quot;Cambria Math&quot;/&gt;&lt;wx:font wx:val=&quot;Cambria Math&quot;/&gt;&lt;w:i/&gt;&lt;w:sz-cs w:val=&quot;24&quot;/&gt;&lt;/w:rPr&gt;&lt;m:t&gt;r&lt;/m:t&gt;&lt;/m:r&gt;&lt;/m:oMath&gt;&lt;/m:oMathPara&gt;&lt;/w:p&gt;&lt;w:sectPr wsp:rsidR=&quot;00000000&quot;&gt;&lt;w:pgSz w:w=&quot;12240&quot; w:h=&quot;15840&quot;/&gt;&lt;w:pgMar w:top=&quot;1417&quot; w:right=&quot;1417&quot; w:bottom=&quot;1417&quot; w:left=&quot;1417&quot; w:header=&quot;720&quot; w:footer=&quot;720&quot; w:gutter=&quot;0&quot;/&gt;&lt;w:cols w:space=&quot;720&quot;/&gt;&lt;/w:sectPr&gt;&lt;/wx:sect&gt;&lt;/w:body&gt;&lt;/w:wordDocument&gt;">
+                <v:shape id="_x0000_i1057" type="#_x0000_t75" alt="" style="width:6pt;height:15.6pt;mso-width-percent:0;mso-height-percent:0;mso-width-percent:0;mso-height-percent:0" equationxml="&lt;?xml version=&quot;1.0&quot; encoding=&quot;UTF-8&quot; standalone=&quot;yes&quot;?&gt;&#10;&#10;&lt;?mso-application progid=&quot;Word.Document&quot;?&gt;&#10;&#10;&lt;w:wordDocument xmlns:aml=&quot;http://schemas.microsoft.com/aml/2001/core&quot; xmlns:wpc=&quot;http://schemas.microsoft.com/office/word/2010/wordprocessingCanvas&quot; xmlns:cx=&quot;http://schemas.microsoft.com/office/drawing/2014/chartex&quot; xmlns:cx1=&quot;http://schemas.microsoft.com/office/drawing/2015/9/8/chartex&quot; xmlns:cx2=&quot;http://schemas.microsoft.com/office/drawing/2015/10/21/chartex&quot; xmlns:cx3=&quot;http://schemas.microsoft.com/office/drawing/2016/5/9/chartex&quot; xmlns:cx4=&quot;http://schemas.microsoft.com/office/drawing/2016/5/10/chartex&quot; xmlns:cx5=&quot;http://schemas.microsoft.com/office/drawing/2016/5/11/chartex&quot; xmlns:cx6=&quot;http://schemas.microsoft.com/office/drawing/2016/5/12/chartex&quot; xmlns:cx7=&quot;http://schemas.microsoft.com/office/drawing/2016/5/13/chartex&quot; xmlns:cx8=&quot;http://schemas.microsoft.com/office/drawing/2016/5/14/chartex&quot; xmlns:dt=&quot;uuid:C2F41010-65B3-11d1-A29F-00AA00C14882&quot; xmlns:mc=&quot;http://schemas.openxmlformats.org/markup-compatibility/2006&quot; xmlns:aink=&quot;http://schemas.microsoft.com/office/drawing/2016/ink&quot; xmlns:am3d=&quot;http://schemas.microsoft.com/office/drawing/2017/model3d&quot; xmlns:o=&quot;urn:schemas-microsoft-com:office:office&quot; xmlns:m=&quot;http://schemas.openxmlformats.org/officeDocument/2006/math&quot; xmlns:v=&quot;urn:schemas-microsoft-com:vml&quot; xmlns:w10=&quot;urn:schemas-microsoft-com:office:word&quot; xmlns:w=&quot;http://schemas.microsoft.com/office/word/2003/wordml&quot; xmlns:wx=&quot;http://schemas.microsoft.com/office/word/2003/auxHint&quot; xmlns:wne=&quot;http://schemas.microsoft.com/office/word/2006/wordml&quot; xmlns:wsp=&quot;http://schemas.microsoft.com/office/word/2003/wordml/sp2&quot; xmlns:sl=&quot;http://schemas.microsoft.com/schemaLibrary/2003/core&quot; w:macrosPresent=&quot;no&quot; w:embeddedObjPresent=&quot;no&quot; w:ocxPresent=&quot;no&quot; xml:space=&quot;preserve&quot;&gt;&lt;w:ignoreSubtree w:val=&quot;http://schemas.microsoft.com/office/word/2003/wordml/sp2&quot;/&gt;&lt;o:DocumentProperties&gt;&lt;o:Version&gt;16&lt;/o:Version&gt;&lt;/o:DocumentProperties&gt;&lt;w:docPr&gt;&lt;w:view w:val=&quot;print&quot;/&gt;&lt;w:zoom w:percent=&quot;100&quot;/&gt;&lt;w:displayBackgroundShape/&gt;&lt;w:stylePaneFormatFilter w:val=&quot;0000&quot;/&gt;&lt;w:defaultTabStop w:val=&quot;709&quot;/&gt;&lt;w:defaultTableStyle w:sti=&quot;0&quot; w:val=&quot;Normal&quot;/&gt;&lt;w:drawingGridHorizontalSpacing w:val=&quot;0&quot;/&gt;&lt;w:drawingGridVerticalSpacing w:val=&quot;0&quot;/&gt;&lt;w:displayHorizontalDrawingGridEvery w:val=&quot;0&quot;/&gt;&lt;w:displayVerticalDrawingGridEvery w:val=&quot;0&quot;/&gt;&lt;w:useMarginsForDrawingGridOrigin/&gt;&lt;w:drawingGridHorizontalOrigin w:val=&quot;0&quot;/&gt;&lt;w:drawingGridVerticalOrigin w:val=&quot;0&quot;/&gt;&lt;w:characterSpacingControl w:val=&quot;DontCompress&quot;/&gt;&lt;w:optimizeForBrowser/&gt;&lt;w:allowPNG/&gt;&lt;w:validateAgainstSchema/&gt;&lt;w:saveInvalidXML w:val=&quot;off&quot;/&gt;&lt;w:ignoreMixedContent w:val=&quot;off&quot;/&gt;&lt;w:alwaysShowPlaceholderText w:val=&quot;off&quot;/&gt;&lt;w:footnotePr&gt;&lt;w:pos w:val=&quot;beneath-text&quot;/&gt;&lt;/w:footnotePr&gt;&lt;w:compat&gt;&lt;w:origWordTableRules/&gt;&lt;w:noLeading/&gt;&lt;w:spaceForUL/&gt;&lt;w:balanceSingleByteDoubleByteWidth/&gt;&lt;w:doNotLeaveBackslashAlone/&gt;&lt;w:ulTrailSpace/&gt;&lt;w:doNotExpandShiftReturn/&gt;&lt;w:spacingInWholePoints/&gt;&lt;w:showBreaksInFrames/&gt;&lt;w:suppressTopSpacing/&gt;&lt;w:suppressTopSpacingMac5/&gt;&lt;w:mwSmallCaps/&gt;&lt;w:usePrinterMetrics/&gt;&lt;w:ww6BorderRules/&gt;&lt;w:footnoteLayoutLikeWW8/&gt;&lt;w:shapeLayoutLikeWW8/&gt;&lt;w:alignTablesRowByRow/&gt;&lt;w:forgetLastTabAlignment/&gt;&lt;w:autoSpaceLikeWord95/&gt;&lt;w:doNotUseHTMLParagraphAutoSpacing/&gt;&lt;w:layoutRawTableWidth/&gt;&lt;w:layoutTableRowsApart/&gt;&lt;w:useWord97LineBreakingRules/&gt;&lt;w:breakWrappedTables/&gt;&lt;w:snapToGridInCell/&gt;&lt;w:wrapTextWithPunct/&gt;&lt;w:useAsianBreakRules/&gt;&lt;w:useWord2002TableStyleRules/&gt;&lt;/w:compat&gt;&lt;wsp:rsids&gt;&lt;wsp:rsidRoot wsp:val=&quot;000E0BD7&quot;/&gt;&lt;wsp:rsid wsp:val=&quot;00042048&quot;/&gt;&lt;wsp:rsid wsp:val=&quot;000E0BD7&quot;/&gt;&lt;wsp:rsid wsp:val=&quot;00405F00&quot;/&gt;&lt;wsp:rsid wsp:val=&quot;005F4E8C&quot;/&gt;&lt;wsp:rsid wsp:val=&quot;006C47D7&quot;/&gt;&lt;wsp:rsid wsp:val=&quot;00902218&quot;/&gt;&lt;wsp:rsid wsp:val=&quot;009A109F&quot;/&gt;&lt;wsp:rsid wsp:val=&quot;00C04F03&quot;/&gt;&lt;/wsp:rsids&gt;&lt;/w:docPr&gt;&lt;w:body&gt;&lt;wx:sect&gt;&lt;w:p wsp:rsidR=&quot;00000000&quot; wsp:rsidRDefault=&quot;00405F00&quot; wsp:rsidP=&quot;00405F00&quot;&gt;&lt;m:oMathPara&gt;&lt;m:oMath&gt;&lt;m:r&gt;&lt;w:rPr&gt;&lt;w:rFonts w:ascii=&quot;Cambria Math&quot; w:fareast=&quot;Times New Roman&quot; w:h-ansi=&quot;Cambria Math&quot;/&gt;&lt;wx:font wx:val=&quot;Cambria Math&quot;/&gt;&lt;w:i/&gt;&lt;w:sz-cs w:val=&quot;24&quot;/&gt;&lt;/w:rPr&gt;&lt;m:t&gt;r&lt;/m:t&gt;&lt;/m:r&gt;&lt;/m:oMath&gt;&lt;/m:oMathPara&gt;&lt;/w:p&gt;&lt;w:sectPr wsp:rsidR=&quot;00000000&quot;&gt;&lt;w:pgSz w:w=&quot;12240&quot; w:h=&quot;15840&quot;/&gt;&lt;w:pgMar w:top=&quot;1417&quot; w:right=&quot;1417&quot; w:bottom=&quot;1417&quot; w:left=&quot;1417&quot; w:header=&quot;720&quot; w:footer=&quot;720&quot; w:gutter=&quot;0&quot;/&gt;&lt;w:cols w:space=&quot;720&quot;/&gt;&lt;/w:sectPr&gt;&lt;/wx:sect&gt;&lt;/w:body&gt;&lt;/w:wordDocument&gt;">
                   <v:imagedata r:id="rId13" o:title="" chromakey="white"/>
                 </v:shape>
               </w:pict>
@@ -4850,7 +4834,7 @@
                 <w:position w:val="-8"/>
               </w:rPr>
               <w:pict>
-                <v:shape id="_x0000_i1056" type="#_x0000_t75" alt="" style="width:6pt;height:15pt;mso-width-percent:0;mso-height-percent:0;mso-width-percent:0;mso-height-percent:0" equationxml="&lt;?xml version=&quot;1.0&quot; encoding=&quot;UTF-8&quot; standalone=&quot;yes&quot;?&gt;&#10;&#10;&lt;?mso-application progid=&quot;Word.Document&quot;?&gt;&#10;&#10;&lt;w:wordDocument xmlns:aml=&quot;http://schemas.microsoft.com/aml/2001/core&quot; xmlns:wpc=&quot;http://schemas.microsoft.com/office/word/2010/wordprocessingCanvas&quot; xmlns:cx=&quot;http://schemas.microsoft.com/office/drawing/2014/chartex&quot; xmlns:cx1=&quot;http://schemas.microsoft.com/office/drawing/2015/9/8/chartex&quot; xmlns:cx2=&quot;http://schemas.microsoft.com/office/drawing/2015/10/21/chartex&quot; xmlns:cx3=&quot;http://schemas.microsoft.com/office/drawing/2016/5/9/chartex&quot; xmlns:cx4=&quot;http://schemas.microsoft.com/office/drawing/2016/5/10/chartex&quot; xmlns:cx5=&quot;http://schemas.microsoft.com/office/drawing/2016/5/11/chartex&quot; xmlns:cx6=&quot;http://schemas.microsoft.com/office/drawing/2016/5/12/chartex&quot; xmlns:cx7=&quot;http://schemas.microsoft.com/office/drawing/2016/5/13/chartex&quot; xmlns:cx8=&quot;http://schemas.microsoft.com/office/drawing/2016/5/14/chartex&quot; xmlns:dt=&quot;uuid:C2F41010-65B3-11d1-A29F-00AA00C14882&quot; xmlns:mc=&quot;http://schemas.openxmlformats.org/markup-compatibility/2006&quot; xmlns:aink=&quot;http://schemas.microsoft.com/office/drawing/2016/ink&quot; xmlns:am3d=&quot;http://schemas.microsoft.com/office/drawing/2017/model3d&quot; xmlns:o=&quot;urn:schemas-microsoft-com:office:office&quot; xmlns:m=&quot;http://schemas.openxmlformats.org/officeDocument/2006/math&quot; xmlns:v=&quot;urn:schemas-microsoft-com:vml&quot; xmlns:w10=&quot;urn:schemas-microsoft-com:office:word&quot; xmlns:w=&quot;http://schemas.microsoft.com/office/word/2003/wordml&quot; xmlns:wx=&quot;http://schemas.microsoft.com/office/word/2003/auxHint&quot; xmlns:wne=&quot;http://schemas.microsoft.com/office/word/2006/wordml&quot; xmlns:wsp=&quot;http://schemas.microsoft.com/office/word/2003/wordml/sp2&quot; xmlns:sl=&quot;http://schemas.microsoft.com/schemaLibrary/2003/core&quot; w:macrosPresent=&quot;no&quot; w:embeddedObjPresent=&quot;no&quot; w:ocxPresent=&quot;no&quot; xml:space=&quot;preserve&quot;&gt;&lt;w:ignoreSubtree w:val=&quot;http://schemas.microsoft.com/office/word/2003/wordml/sp2&quot;/&gt;&lt;o:DocumentProperties&gt;&lt;o:Version&gt;16&lt;/o:Version&gt;&lt;/o:DocumentProperties&gt;&lt;w:docPr&gt;&lt;w:view w:val=&quot;print&quot;/&gt;&lt;w:zoom w:percent=&quot;100&quot;/&gt;&lt;w:displayBackgroundShape/&gt;&lt;w:stylePaneFormatFilter w:val=&quot;0000&quot;/&gt;&lt;w:defaultTabStop w:val=&quot;709&quot;/&gt;&lt;w:defaultTableStyle w:sti=&quot;0&quot; w:val=&quot;Normal&quot;/&gt;&lt;w:drawingGridHorizontalSpacing w:val=&quot;0&quot;/&gt;&lt;w:drawingGridVerticalSpacing w:val=&quot;0&quot;/&gt;&lt;w:displayHorizontalDrawingGridEvery w:val=&quot;0&quot;/&gt;&lt;w:displayVerticalDrawingGridEvery w:val=&quot;0&quot;/&gt;&lt;w:useMarginsForDrawingGridOrigin/&gt;&lt;w:drawingGridHorizontalOrigin w:val=&quot;0&quot;/&gt;&lt;w:drawingGridVerticalOrigin w:val=&quot;0&quot;/&gt;&lt;w:characterSpacingControl w:val=&quot;DontCompress&quot;/&gt;&lt;w:optimizeForBrowser/&gt;&lt;w:allowPNG/&gt;&lt;w:validateAgainstSchema/&gt;&lt;w:saveInvalidXML w:val=&quot;off&quot;/&gt;&lt;w:ignoreMixedContent w:val=&quot;off&quot;/&gt;&lt;w:alwaysShowPlaceholderText w:val=&quot;off&quot;/&gt;&lt;w:footnotePr&gt;&lt;w:pos w:val=&quot;beneath-text&quot;/&gt;&lt;/w:footnotePr&gt;&lt;w:compat&gt;&lt;w:origWordTableRules/&gt;&lt;w:noLeading/&gt;&lt;w:spaceForUL/&gt;&lt;w:balanceSingleByteDoubleByteWidth/&gt;&lt;w:doNotLeaveBackslashAlone/&gt;&lt;w:ulTrailSpace/&gt;&lt;w:doNotExpandShiftReturn/&gt;&lt;w:spacingInWholePoints/&gt;&lt;w:showBreaksInFrames/&gt;&lt;w:suppressTopSpacing/&gt;&lt;w:suppressTopSpacingMac5/&gt;&lt;w:mwSmallCaps/&gt;&lt;w:usePrinterMetrics/&gt;&lt;w:ww6BorderRules/&gt;&lt;w:footnoteLayoutLikeWW8/&gt;&lt;w:shapeLayoutLikeWW8/&gt;&lt;w:alignTablesRowByRow/&gt;&lt;w:forgetLastTabAlignment/&gt;&lt;w:autoSpaceLikeWord95/&gt;&lt;w:doNotUseHTMLParagraphAutoSpacing/&gt;&lt;w:layoutRawTableWidth/&gt;&lt;w:layoutTableRowsApart/&gt;&lt;w:useWord97LineBreakingRules/&gt;&lt;w:breakWrappedTables/&gt;&lt;w:snapToGridInCell/&gt;&lt;w:wrapTextWithPunct/&gt;&lt;w:useAsianBreakRules/&gt;&lt;w:useWord2002TableStyleRules/&gt;&lt;/w:compat&gt;&lt;wsp:rsids&gt;&lt;wsp:rsidRoot wsp:val=&quot;000E0BD7&quot;/&gt;&lt;wsp:rsid wsp:val=&quot;00042048&quot;/&gt;&lt;wsp:rsid wsp:val=&quot;000E0BD7&quot;/&gt;&lt;wsp:rsid wsp:val=&quot;00405F00&quot;/&gt;&lt;wsp:rsid wsp:val=&quot;005F4E8C&quot;/&gt;&lt;wsp:rsid wsp:val=&quot;006C47D7&quot;/&gt;&lt;wsp:rsid wsp:val=&quot;00902218&quot;/&gt;&lt;wsp:rsid wsp:val=&quot;009A109F&quot;/&gt;&lt;wsp:rsid wsp:val=&quot;00C04F03&quot;/&gt;&lt;/wsp:rsids&gt;&lt;/w:docPr&gt;&lt;w:body&gt;&lt;wx:sect&gt;&lt;w:p wsp:rsidR=&quot;00000000&quot; wsp:rsidRDefault=&quot;00405F00&quot; wsp:rsidP=&quot;00405F00&quot;&gt;&lt;m:oMathPara&gt;&lt;m:oMath&gt;&lt;m:r&gt;&lt;w:rPr&gt;&lt;w:rFonts w:ascii=&quot;Cambria Math&quot; w:fareast=&quot;Times New Roman&quot; w:h-ansi=&quot;Cambria Math&quot;/&gt;&lt;wx:font wx:val=&quot;Cambria Math&quot;/&gt;&lt;w:i/&gt;&lt;w:sz-cs w:val=&quot;24&quot;/&gt;&lt;/w:rPr&gt;&lt;m:t&gt;r&lt;/m:t&gt;&lt;/m:r&gt;&lt;/m:oMath&gt;&lt;/m:oMathPara&gt;&lt;/w:p&gt;&lt;w:sectPr wsp:rsidR=&quot;00000000&quot;&gt;&lt;w:pgSz w:w=&quot;12240&quot; w:h=&quot;15840&quot;/&gt;&lt;w:pgMar w:top=&quot;1417&quot; w:right=&quot;1417&quot; w:bottom=&quot;1417&quot; w:left=&quot;1417&quot; w:header=&quot;720&quot; w:footer=&quot;720&quot; w:gutter=&quot;0&quot;/&gt;&lt;w:cols w:space=&quot;720&quot;/&gt;&lt;/w:sectPr&gt;&lt;/wx:sect&gt;&lt;/w:body&gt;&lt;/w:wordDocument&gt;">
+                <v:shape id="_x0000_i1058" type="#_x0000_t75" alt="" style="width:6pt;height:15pt;mso-width-percent:0;mso-height-percent:0;mso-width-percent:0;mso-height-percent:0" equationxml="&lt;?xml version=&quot;1.0&quot; encoding=&quot;UTF-8&quot; standalone=&quot;yes&quot;?&gt;&#10;&#10;&lt;?mso-application progid=&quot;Word.Document&quot;?&gt;&#10;&#10;&lt;w:wordDocument xmlns:aml=&quot;http://schemas.microsoft.com/aml/2001/core&quot; xmlns:wpc=&quot;http://schemas.microsoft.com/office/word/2010/wordprocessingCanvas&quot; xmlns:cx=&quot;http://schemas.microsoft.com/office/drawing/2014/chartex&quot; xmlns:cx1=&quot;http://schemas.microsoft.com/office/drawing/2015/9/8/chartex&quot; xmlns:cx2=&quot;http://schemas.microsoft.com/office/drawing/2015/10/21/chartex&quot; xmlns:cx3=&quot;http://schemas.microsoft.com/office/drawing/2016/5/9/chartex&quot; xmlns:cx4=&quot;http://schemas.microsoft.com/office/drawing/2016/5/10/chartex&quot; xmlns:cx5=&quot;http://schemas.microsoft.com/office/drawing/2016/5/11/chartex&quot; xmlns:cx6=&quot;http://schemas.microsoft.com/office/drawing/2016/5/12/chartex&quot; xmlns:cx7=&quot;http://schemas.microsoft.com/office/drawing/2016/5/13/chartex&quot; xmlns:cx8=&quot;http://schemas.microsoft.com/office/drawing/2016/5/14/chartex&quot; xmlns:dt=&quot;uuid:C2F41010-65B3-11d1-A29F-00AA00C14882&quot; xmlns:mc=&quot;http://schemas.openxmlformats.org/markup-compatibility/2006&quot; xmlns:aink=&quot;http://schemas.microsoft.com/office/drawing/2016/ink&quot; xmlns:am3d=&quot;http://schemas.microsoft.com/office/drawing/2017/model3d&quot; xmlns:o=&quot;urn:schemas-microsoft-com:office:office&quot; xmlns:m=&quot;http://schemas.openxmlformats.org/officeDocument/2006/math&quot; xmlns:v=&quot;urn:schemas-microsoft-com:vml&quot; xmlns:w10=&quot;urn:schemas-microsoft-com:office:word&quot; xmlns:w=&quot;http://schemas.microsoft.com/office/word/2003/wordml&quot; xmlns:wx=&quot;http://schemas.microsoft.com/office/word/2003/auxHint&quot; xmlns:wne=&quot;http://schemas.microsoft.com/office/word/2006/wordml&quot; xmlns:wsp=&quot;http://schemas.microsoft.com/office/word/2003/wordml/sp2&quot; xmlns:sl=&quot;http://schemas.microsoft.com/schemaLibrary/2003/core&quot; w:macrosPresent=&quot;no&quot; w:embeddedObjPresent=&quot;no&quot; w:ocxPresent=&quot;no&quot; xml:space=&quot;preserve&quot;&gt;&lt;w:ignoreSubtree w:val=&quot;http://schemas.microsoft.com/office/word/2003/wordml/sp2&quot;/&gt;&lt;o:DocumentProperties&gt;&lt;o:Version&gt;16&lt;/o:Version&gt;&lt;/o:DocumentProperties&gt;&lt;w:docPr&gt;&lt;w:view w:val=&quot;print&quot;/&gt;&lt;w:zoom w:percent=&quot;100&quot;/&gt;&lt;w:displayBackgroundShape/&gt;&lt;w:stylePaneFormatFilter w:val=&quot;0000&quot;/&gt;&lt;w:defaultTabStop w:val=&quot;709&quot;/&gt;&lt;w:defaultTableStyle w:sti=&quot;0&quot; w:val=&quot;Normal&quot;/&gt;&lt;w:drawingGridHorizontalSpacing w:val=&quot;0&quot;/&gt;&lt;w:drawingGridVerticalSpacing w:val=&quot;0&quot;/&gt;&lt;w:displayHorizontalDrawingGridEvery w:val=&quot;0&quot;/&gt;&lt;w:displayVerticalDrawingGridEvery w:val=&quot;0&quot;/&gt;&lt;w:useMarginsForDrawingGridOrigin/&gt;&lt;w:drawingGridHorizontalOrigin w:val=&quot;0&quot;/&gt;&lt;w:drawingGridVerticalOrigin w:val=&quot;0&quot;/&gt;&lt;w:characterSpacingControl w:val=&quot;DontCompress&quot;/&gt;&lt;w:optimizeForBrowser/&gt;&lt;w:allowPNG/&gt;&lt;w:validateAgainstSchema/&gt;&lt;w:saveInvalidXML w:val=&quot;off&quot;/&gt;&lt;w:ignoreMixedContent w:val=&quot;off&quot;/&gt;&lt;w:alwaysShowPlaceholderText w:val=&quot;off&quot;/&gt;&lt;w:footnotePr&gt;&lt;w:pos w:val=&quot;beneath-text&quot;/&gt;&lt;/w:footnotePr&gt;&lt;w:compat&gt;&lt;w:origWordTableRules/&gt;&lt;w:noLeading/&gt;&lt;w:spaceForUL/&gt;&lt;w:balanceSingleByteDoubleByteWidth/&gt;&lt;w:doNotLeaveBackslashAlone/&gt;&lt;w:ulTrailSpace/&gt;&lt;w:doNotExpandShiftReturn/&gt;&lt;w:spacingInWholePoints/&gt;&lt;w:showBreaksInFrames/&gt;&lt;w:suppressTopSpacing/&gt;&lt;w:suppressTopSpacingMac5/&gt;&lt;w:mwSmallCaps/&gt;&lt;w:usePrinterMetrics/&gt;&lt;w:ww6BorderRules/&gt;&lt;w:footnoteLayoutLikeWW8/&gt;&lt;w:shapeLayoutLikeWW8/&gt;&lt;w:alignTablesRowByRow/&gt;&lt;w:forgetLastTabAlignment/&gt;&lt;w:autoSpaceLikeWord95/&gt;&lt;w:doNotUseHTMLParagraphAutoSpacing/&gt;&lt;w:layoutRawTableWidth/&gt;&lt;w:layoutTableRowsApart/&gt;&lt;w:useWord97LineBreakingRules/&gt;&lt;w:breakWrappedTables/&gt;&lt;w:snapToGridInCell/&gt;&lt;w:wrapTextWithPunct/&gt;&lt;w:useAsianBreakRules/&gt;&lt;w:useWord2002TableStyleRules/&gt;&lt;/w:compat&gt;&lt;wsp:rsids&gt;&lt;wsp:rsidRoot wsp:val=&quot;000E0BD7&quot;/&gt;&lt;wsp:rsid wsp:val=&quot;00042048&quot;/&gt;&lt;wsp:rsid wsp:val=&quot;000E0BD7&quot;/&gt;&lt;wsp:rsid wsp:val=&quot;00405F00&quot;/&gt;&lt;wsp:rsid wsp:val=&quot;005F4E8C&quot;/&gt;&lt;wsp:rsid wsp:val=&quot;006C47D7&quot;/&gt;&lt;wsp:rsid wsp:val=&quot;00902218&quot;/&gt;&lt;wsp:rsid wsp:val=&quot;009A109F&quot;/&gt;&lt;wsp:rsid wsp:val=&quot;00C04F03&quot;/&gt;&lt;/wsp:rsids&gt;&lt;/w:docPr&gt;&lt;w:body&gt;&lt;wx:sect&gt;&lt;w:p wsp:rsidR=&quot;00000000&quot; wsp:rsidRDefault=&quot;00405F00&quot; wsp:rsidP=&quot;00405F00&quot;&gt;&lt;m:oMathPara&gt;&lt;m:oMath&gt;&lt;m:r&gt;&lt;w:rPr&gt;&lt;w:rFonts w:ascii=&quot;Cambria Math&quot; w:fareast=&quot;Times New Roman&quot; w:h-ansi=&quot;Cambria Math&quot;/&gt;&lt;wx:font wx:val=&quot;Cambria Math&quot;/&gt;&lt;w:i/&gt;&lt;w:sz-cs w:val=&quot;24&quot;/&gt;&lt;/w:rPr&gt;&lt;m:t&gt;r&lt;/m:t&gt;&lt;/m:r&gt;&lt;/m:oMath&gt;&lt;/m:oMathPara&gt;&lt;/w:p&gt;&lt;w:sectPr wsp:rsidR=&quot;00000000&quot;&gt;&lt;w:pgSz w:w=&quot;12240&quot; w:h=&quot;15840&quot;/&gt;&lt;w:pgMar w:top=&quot;1417&quot; w:right=&quot;1417&quot; w:bottom=&quot;1417&quot; w:left=&quot;1417&quot; w:header=&quot;720&quot; w:footer=&quot;720&quot; w:gutter=&quot;0&quot;/&gt;&lt;w:cols w:space=&quot;720&quot;/&gt;&lt;/w:sectPr&gt;&lt;/wx:sect&gt;&lt;/w:body&gt;&lt;/w:wordDocument&gt;">
                   <v:imagedata r:id="rId13" o:title="" chromakey="white"/>
                 </v:shape>
               </w:pict>
@@ -4897,7 +4881,7 @@
                 <w:position w:val="-15"/>
               </w:rPr>
               <w:pict>
-                <v:shape id="_x0000_i1057" type="#_x0000_t75" alt="" style="width:147pt;height:27pt;mso-width-percent:0;mso-height-percent:0;mso-width-percent:0;mso-height-percent:0" equationxml="&lt;?xml version=&quot;1.0&quot; encoding=&quot;UTF-8&quot; standalone=&quot;yes&quot;?&gt;&#10;&#10;&lt;?mso-application progid=&quot;Word.Document&quot;?&gt;&#10;&#10;&lt;w:wordDocument xmlns:aml=&quot;http://schemas.microsoft.com/aml/2001/core&quot; xmlns:wpc=&quot;http://schemas.microsoft.com/office/word/2010/wordprocessingCanvas&quot; xmlns:cx=&quot;http://schemas.microsoft.com/office/drawing/2014/chartex&quot; xmlns:cx1=&quot;http://schemas.microsoft.com/office/drawing/2015/9/8/chartex&quot; xmlns:cx2=&quot;http://schemas.microsoft.com/office/drawing/2015/10/21/chartex&quot; xmlns:cx3=&quot;http://schemas.microsoft.com/office/drawing/2016/5/9/chartex&quot; xmlns:cx4=&quot;http://schemas.microsoft.com/office/drawing/2016/5/10/chartex&quot; xmlns:cx5=&quot;http://schemas.microsoft.com/office/drawing/2016/5/11/chartex&quot; xmlns:cx6=&quot;http://schemas.microsoft.com/office/drawing/2016/5/12/chartex&quot; xmlns:cx7=&quot;http://schemas.microsoft.com/office/drawing/2016/5/13/chartex&quot; xmlns:cx8=&quot;http://schemas.microsoft.com/office/drawing/2016/5/14/chartex&quot; xmlns:dt=&quot;uuid:C2F41010-65B3-11d1-A29F-00AA00C14882&quot; xmlns:mc=&quot;http://schemas.openxmlformats.org/markup-compatibility/2006&quot; xmlns:aink=&quot;http://schemas.microsoft.com/office/drawing/2016/ink&quot; xmlns:am3d=&quot;http://schemas.microsoft.com/office/drawing/2017/model3d&quot; xmlns:o=&quot;urn:schemas-microsoft-com:office:office&quot; xmlns:m=&quot;http://schemas.openxmlformats.org/officeDocument/2006/math&quot; xmlns:v=&quot;urn:schemas-microsoft-com:vml&quot; xmlns:w10=&quot;urn:schemas-microsoft-com:office:word&quot; xmlns:w=&quot;http://schemas.microsoft.com/office/word/2003/wordml&quot; xmlns:wx=&quot;http://schemas.microsoft.com/office/word/2003/auxHint&quot; xmlns:wne=&quot;http://schemas.microsoft.com/office/word/2006/wordml&quot; xmlns:wsp=&quot;http://schemas.microsoft.com/office/word/2003/wordml/sp2&quot; xmlns:sl=&quot;http://schemas.microsoft.com/schemaLibrary/2003/core&quot; w:macrosPresent=&quot;no&quot; w:embeddedObjPresent=&quot;no&quot; w:ocxPresent=&quot;no&quot; xml:space=&quot;preserve&quot;&gt;&lt;w:ignoreSubtree w:val=&quot;http://schemas.microsoft.com/office/word/2003/wordml/sp2&quot;/&gt;&lt;o:DocumentProperties&gt;&lt;o:Version&gt;16&lt;/o:Version&gt;&lt;/o:DocumentProperties&gt;&lt;w:docPr&gt;&lt;w:view w:val=&quot;print&quot;/&gt;&lt;w:zoom w:percent=&quot;100&quot;/&gt;&lt;w:displayBackgroundShape/&gt;&lt;w:stylePaneFormatFilter w:val=&quot;0000&quot;/&gt;&lt;w:defaultTabStop w:val=&quot;709&quot;/&gt;&lt;w:defaultTableStyle w:sti=&quot;0&quot; w:val=&quot;Normal&quot;/&gt;&lt;w:drawingGridHorizontalSpacing w:val=&quot;0&quot;/&gt;&lt;w:drawingGridVerticalSpacing w:val=&quot;0&quot;/&gt;&lt;w:displayHorizontalDrawingGridEvery w:val=&quot;0&quot;/&gt;&lt;w:displayVerticalDrawingGridEvery w:val=&quot;0&quot;/&gt;&lt;w:useMarginsForDrawingGridOrigin/&gt;&lt;w:drawingGridHorizontalOrigin w:val=&quot;0&quot;/&gt;&lt;w:drawingGridVerticalOrigin w:val=&quot;0&quot;/&gt;&lt;w:characterSpacingControl w:val=&quot;DontCompress&quot;/&gt;&lt;w:optimizeForBrowser/&gt;&lt;w:allowPNG/&gt;&lt;w:validateAgainstSchema/&gt;&lt;w:saveInvalidXML w:val=&quot;off&quot;/&gt;&lt;w:ignoreMixedContent w:val=&quot;off&quot;/&gt;&lt;w:alwaysShowPlaceholderText w:val=&quot;off&quot;/&gt;&lt;w:footnotePr&gt;&lt;w:pos w:val=&quot;beneath-text&quot;/&gt;&lt;/w:footnotePr&gt;&lt;w:compat&gt;&lt;w:origWordTableRules/&gt;&lt;w:noLeading/&gt;&lt;w:spaceForUL/&gt;&lt;w:balanceSingleByteDoubleByteWidth/&gt;&lt;w:doNotLeaveBackslashAlone/&gt;&lt;w:ulTrailSpace/&gt;&lt;w:doNotExpandShiftReturn/&gt;&lt;w:spacingInWholePoints/&gt;&lt;w:showBreaksInFrames/&gt;&lt;w:suppressTopSpacing/&gt;&lt;w:suppressTopSpacingMac5/&gt;&lt;w:mwSmallCaps/&gt;&lt;w:usePrinterMetrics/&gt;&lt;w:ww6BorderRules/&gt;&lt;w:footnoteLayoutLikeWW8/&gt;&lt;w:shapeLayoutLikeWW8/&gt;&lt;w:alignTablesRowByRow/&gt;&lt;w:forgetLastTabAlignment/&gt;&lt;w:autoSpaceLikeWord95/&gt;&lt;w:doNotUseHTMLParagraphAutoSpacing/&gt;&lt;w:layoutRawTableWidth/&gt;&lt;w:layoutTableRowsApart/&gt;&lt;w:useWord97LineBreakingRules/&gt;&lt;w:breakWrappedTables/&gt;&lt;w:snapToGridInCell/&gt;&lt;w:wrapTextWithPunct/&gt;&lt;w:useAsianBreakRules/&gt;&lt;w:useWord2002TableStyleRules/&gt;&lt;/w:compat&gt;&lt;wsp:rsids&gt;&lt;wsp:rsidRoot wsp:val=&quot;000E0BD7&quot;/&gt;&lt;wsp:rsid wsp:val=&quot;00042048&quot;/&gt;&lt;wsp:rsid wsp:val=&quot;000E0BD7&quot;/&gt;&lt;wsp:rsid wsp:val=&quot;005F4E8C&quot;/&gt;&lt;wsp:rsid wsp:val=&quot;006C47D7&quot;/&gt;&lt;wsp:rsid wsp:val=&quot;00902218&quot;/&gt;&lt;wsp:rsid wsp:val=&quot;009365A9&quot;/&gt;&lt;wsp:rsid wsp:val=&quot;009A109F&quot;/&gt;&lt;wsp:rsid wsp:val=&quot;00C04F03&quot;/&gt;&lt;/wsp:rsids&gt;&lt;/w:docPr&gt;&lt;w:body&gt;&lt;wx:sect&gt;&lt;w:p wsp:rsidR=&quot;00000000&quot; wsp:rsidRDefault=&quot;009365A9&quot; wsp:rsidP=&quot;009365A9&quot;&gt;&lt;m:oMathPara&gt;&lt;m:oMath&gt;&lt;m:r&gt;&lt;w:rPr&gt;&lt;w:rFonts w:ascii=&quot;Cambria Math&quot; w:fareast=&quot;Times New Roman&quot; w:h-ansi=&quot;Cambria Math&quot;/&gt;&lt;wx:font wx:val=&quot;Cambria Math&quot;/&gt;&lt;w:i/&gt;&lt;w:sz-cs w:val=&quot;24&quot;/&gt;&lt;/w:rPr&gt;&lt;m:t&gt;r=&lt;/m:t&gt;&lt;/m:r&gt;&lt;m:sSup&gt;&lt;m:sSupPr&gt;&lt;m:ctrlPr&gt;&lt;w:rPr&gt;&lt;w:rFonts w:ascii=&quot;Cambria Math&quot; w:fareast=&quot;Times New Roman&quot; w:h-ansi=&quot;Cambria Math&quot; w:cs=&quot;Times New Roman&quot;/&gt;&lt;wx:font wx:val=&quot;Cambria Math&quot;/&gt;&lt;w:i/&gt;&lt;w:sz-cs w:val=&quot;24&quot;/&gt;&lt;/w:rPr&gt;&lt;/m:ctrlPr&gt;&lt;/m:sSupPr&gt;&lt;m:e&gt;&lt;m:d&gt;&lt;m:dPr&gt;&lt;m:ctrlPr&gt;&lt;w:rPr&gt;&lt;w:rFonts w:ascii=&quot;Cambria Math&quot; w:fareast=&quot;Times New Roman&quot; w:h-ansi=&quot;Cambria Math&quot; w:cs=&quot;Times New Roman&quot;/&gt;&lt;wx:font wx:val=&quot;Cambria Math&quot;/&gt;&lt;w:i/&gt;&lt;w:sz-cs w:val=&quot;24&quot;/&gt;&lt;/w:rPr&gt;&lt;/m:ctrlPr&gt;&lt;/m:dPr&gt;&lt;m:e&gt;&lt;m:f&gt;&lt;m:fPr&gt;&lt;m:ctrlPr&gt;&lt;w:rPr&gt;&lt;w:rFonts w:ascii=&quot;Cambria Math&quot; w:fareast=&quot;Times New Roman&quot; w:h-ansi=&quot;Cambria Math&quot; w:cs=&quot;Times New Roman&quot;/&gt;&lt;wx:font wx:val=&quot;Cambria Math&quot;/&gt;&lt;w:i/&gt;&lt;w:sz-cs w:val=&quot;24&quot;/&gt;&lt;/w:rPr&gt;&lt;/m:ctrlPr&gt;&lt;/m:fPr&gt;&lt;m:num&gt;&lt;m:sSup&gt;&lt;m:sSupPr&gt;&lt;m:ctrlPr&gt;&lt;w:rPr&gt;&lt;w:rFonts w:ascii=&quot;Cambria Math&quot; w:fareast=&quot;Times New Roman&quot; w:h-ansi=&quot;Cambria Math&quot; w:cs=&quot;Times New Roman&quot;/&gt;&lt;wx:font wx:val=&quot;Cambria Math&quot;/&gt;&lt;w:i/&gt;&lt;w:sz-cs w:val=&quot;24&quot;/&gt;&lt;/w:rPr&gt;&lt;/m:ctrlPr&gt;&lt;/m:sSupPr&gt;&lt;m:e&gt;&lt;m:r&gt;&lt;w:rPr&gt;&lt;w:rFonts w:ascii=&quot;Cambria Math&quot; w:fareast=&quot;Times New Roman&quot; w:h-ansi=&quot;Cambria Math&quot;/&gt;&lt;wx:font wx:val=&quot;Cambria Math&quot;/&gt;&lt;w:i/&gt;&lt;w:sz-cs w:val=&quot;24&quot;/&gt;&lt;/w:rPr&gt;&lt;m:t&gt;T&lt;/m:t&gt;&lt;/m:r&gt;&lt;/m:e&gt;&lt;m:sup&gt;&lt;m:r&gt;&lt;w:rPr&gt;&lt;w:rFonts w:ascii=&quot;Cambria Math&quot; w:fareast=&quot;Times New Roman&quot; w:h-ansi=&quot;Cambria Math&quot;/&gt;&lt;wx:font wx:val=&quot;Cambria Math&quot;/&gt;&lt;w:i/&gt;&lt;w:sz-cs w:val=&quot;24&quot;/&gt;&lt;/w:rPr&gt;&lt;m:t&gt;2&lt;/m:t&gt;&lt;/m:r&gt;&lt;/m:sup&gt;&lt;/m:sSup&gt;&lt;m:r&gt;&lt;w:rPr&gt;&lt;w:rFonts w:ascii=&quot;Cambria Math&quot; w:fareast=&quot;Times New Roman&quot; w:h-ansi=&quot;Cambria Math&quot;/&gt;&lt;wx:font wx:val=&quot;Cambria Math&quot;/&gt;&lt;w:i/&gt;&lt;w:sz-cs w:val=&quot;24&quot;/&gt;&lt;/w:rPr&gt;&lt;m:t&gt;G&lt;/m:t&gt;&lt;/m:r&gt;&lt;m:sSub&gt;&lt;m:sSubPr&gt;&lt;m:ctrlPr&gt;&lt;w:rPr&gt;&lt;w:rFonts w:ascii=&quot;Cambria Math&quot; w:fareast=&quot;Times New Roman&quot; w:h-ansi=&quot;Cambria Math&quot; w:cs=&quot;Times New Roman&quot;/&gt;&lt;wx:font wx:val=&quot;Cambria Math&quot;/&gt;&lt;w:i/&gt;&lt;w:sz-cs w:val=&quot;24&quot;/&gt;&lt;/w:rPr&gt;&lt;/m:ctrlPr&gt;&lt;/m:sSubPr&gt;&lt;m:e&gt;&lt;m:r&gt;&lt;w:rPr&gt;&lt;w:rFonts w:ascii=&quot;Cambria Math&quot; w:fareast=&quot;Times New Roman&quot; w:h-ansi=&quot;Cambria Math&quot;/&gt;&lt;wx:font wx:val=&quot;Cambria Math&quot;/&gt;&lt;w:i/&gt;&lt;w:sz-cs w:val=&quot;24&quot;/&gt;&lt;/w:rPr&gt;&lt;m:t&gt;M&lt;/m:t&gt;&lt;/m:r&gt;&lt;/m:e&gt;&lt;m:sub&gt;&lt;m:r&gt;&lt;w:rPr&gt;&lt;w:rFonts w:ascii=&quot;Cambria Math&quot; w:fareast=&quot;Times New Roman&quot; w:h-ansi=&quot;Cambria Math&quot;/&gt;&lt;wx:font wx:val=&quot;Cambria Math&quot;/&gt;&lt;w:i/&gt;&lt;w:sz-cs w:val=&quot;24&quot;/&gt;&lt;/w:rPr&gt;&lt;m:t&gt;T&lt;/m:t&gt;&lt;/m:r&gt;&lt;/m:sub&gt;&lt;/m:sSub&gt;&lt;/m:num&gt;&lt;m:den&gt;&lt;m:r&gt;&lt;w:rPr&gt;&lt;w:rFonts w:ascii=&quot;Cambria Math&quot; w:fareast=&quot;Times New Roman&quot; w:h-ansi=&quot;Cambria Math&quot;/&gt;&lt;wx:font wx:val=&quot;Cambria Math&quot;/&gt;&lt;w:i/&gt;&lt;w:sz-cs w:val=&quot;24&quot;/&gt;&lt;/w:rPr&gt;&lt;m:t&gt;4&lt;/m:t&gt;&lt;/m:r&gt;&lt;m:sSup&gt;&lt;m:sSupPr&gt;&lt;m:ctrlPr&gt;&lt;w:rPr&gt;&lt;w:rFonts w:ascii=&quot;Cambria Math&quot; w:fareast=&quot;Times New Roman&quot; w:h-ansi=&quot;Cambria Math&quot; w:cs=&quot;Times New Roman&quot;/&gt;&lt;wx:font wx:val=&quot;Cambria Math&quot;/&gt;&lt;w:i/&gt;&lt;w:sz-cs w:val=&quot;24&quot;/&gt;&lt;/w:rPr&gt;&lt;/m:ctrlPr&gt;&lt;/m:sSupPr&gt;&lt;m:e&gt;&lt;m:r&gt;&lt;w:rPr&gt;&lt;w:rFonts w:ascii=&quot;Cambria Math&quot; w:fareast=&quot;Times New Roman&quot; w:h-ansi=&quot;Cambria Math&quot;/&gt;&lt;wx:font wx:val=&quot;Cambria Math&quot;/&gt;&lt;w:i/&gt;&lt;w:sz-cs w:val=&quot;24&quot;/&gt;&lt;/w:rPr&gt;&lt;m:t&gt;I?&lt;/m:t&gt;&lt;/m:r&gt;&lt;/m:e&gt;&lt;m:sup&gt;&lt;m:r&gt;&lt;w:rPr&gt;&lt;w:rFonts w:ascii=&quot;Cambria Math&quot; w:fareast=&quot;Times New Roman&quot; w:h-ansi=&quot;Cambria Math&quot;/&gt;&lt;wx:font wx:val=&quot;Cambria Math&quot;/&gt;&lt;w:i/&gt;&lt;w:sz-cs w:val=&quot;24&quot;/&gt;&lt;/w:rPr&gt;&lt;m:t&gt;2&lt;/m:t&gt;&lt;/m:r&gt;&lt;/m:sup&gt;&lt;/m:sSup&gt;&lt;/m:den&gt;&lt;/m:f&gt;&lt;/m:e&gt;&lt;/m:d&gt;&lt;/m:e&gt;&lt;m:sup&gt;&lt;m:r&gt;&lt;w:rPr&gt;&lt;w:rFonts w:ascii=&quot;Cambria Math&quot; w:fareast=&quot;Times New Roman&quot; w:h-ansi=&quot;Cambria Math&quot;/&gt;&lt;wx:font wx:val=&quot;Cambria Math&quot;/&gt;&lt;w:i/&gt;&lt;w:sz-cs w:val=&quot;24&quot;/&gt;&lt;/w:rPr&gt;&lt;m:t&gt;1/3&lt;/m:t&gt;&lt;/m:r&gt;&lt;/m:sup&gt;&lt;/m:sSup&gt;&lt;m:r&gt;&lt;w:rPr&gt;&lt;w:rFonts w:ascii=&quot;Cambria Math&quot; w:fareast=&quot;Times New Roman&quot; w:h-ansi=&quot;Cambria Math&quot;/&gt;&lt;wx:font wx:val=&quot;Cambria Math&quot;/&gt;&lt;w:i/&gt;&lt;w:sz-cs w:val=&quot;24&quot;/&gt;&lt;/w:rPr&gt;&lt;m:t&gt;=42A?164 km&lt;/m:t&gt;&lt;/m:r&gt;&lt;/m:oMath&gt;&lt;/m:oMathPara&gt;&lt;/w:p&gt;&lt;w:sectPr wsp:rsidR=&quot;00000000&quot;&gt;&lt;w:pgSz w:w=&quot;12240&quot; w:h=&quot;15840&quot;/&gt;&lt;w:pgMar w:top=&quot;1417&quot; w:right=&quot;1417&quot; w:bottom=&quot;1417&quot; w:left=&quot;1417&quot; w:header=&quot;720&quot; w:footer=&quot;720&quot; w:gutter=&quot;0&quot;/&gt;&lt;w:cols w:space=&quot;720&quot;/&gt;&lt;/w:sectPr&gt;&lt;/wx:sect&gt;&lt;/w:body&gt;&lt;/w:wordDocument&gt;">
+                <v:shape id="_x0000_i1059" type="#_x0000_t75" alt="" style="width:147pt;height:27pt;mso-width-percent:0;mso-height-percent:0;mso-width-percent:0;mso-height-percent:0" equationxml="&lt;?xml version=&quot;1.0&quot; encoding=&quot;UTF-8&quot; standalone=&quot;yes&quot;?&gt;&#10;&#10;&lt;?mso-application progid=&quot;Word.Document&quot;?&gt;&#10;&#10;&lt;w:wordDocument xmlns:aml=&quot;http://schemas.microsoft.com/aml/2001/core&quot; xmlns:wpc=&quot;http://schemas.microsoft.com/office/word/2010/wordprocessingCanvas&quot; xmlns:cx=&quot;http://schemas.microsoft.com/office/drawing/2014/chartex&quot; xmlns:cx1=&quot;http://schemas.microsoft.com/office/drawing/2015/9/8/chartex&quot; xmlns:cx2=&quot;http://schemas.microsoft.com/office/drawing/2015/10/21/chartex&quot; xmlns:cx3=&quot;http://schemas.microsoft.com/office/drawing/2016/5/9/chartex&quot; xmlns:cx4=&quot;http://schemas.microsoft.com/office/drawing/2016/5/10/chartex&quot; xmlns:cx5=&quot;http://schemas.microsoft.com/office/drawing/2016/5/11/chartex&quot; xmlns:cx6=&quot;http://schemas.microsoft.com/office/drawing/2016/5/12/chartex&quot; xmlns:cx7=&quot;http://schemas.microsoft.com/office/drawing/2016/5/13/chartex&quot; xmlns:cx8=&quot;http://schemas.microsoft.com/office/drawing/2016/5/14/chartex&quot; xmlns:dt=&quot;uuid:C2F41010-65B3-11d1-A29F-00AA00C14882&quot; xmlns:mc=&quot;http://schemas.openxmlformats.org/markup-compatibility/2006&quot; xmlns:aink=&quot;http://schemas.microsoft.com/office/drawing/2016/ink&quot; xmlns:am3d=&quot;http://schemas.microsoft.com/office/drawing/2017/model3d&quot; xmlns:o=&quot;urn:schemas-microsoft-com:office:office&quot; xmlns:m=&quot;http://schemas.openxmlformats.org/officeDocument/2006/math&quot; xmlns:v=&quot;urn:schemas-microsoft-com:vml&quot; xmlns:w10=&quot;urn:schemas-microsoft-com:office:word&quot; xmlns:w=&quot;http://schemas.microsoft.com/office/word/2003/wordml&quot; xmlns:wx=&quot;http://schemas.microsoft.com/office/word/2003/auxHint&quot; xmlns:wne=&quot;http://schemas.microsoft.com/office/word/2006/wordml&quot; xmlns:wsp=&quot;http://schemas.microsoft.com/office/word/2003/wordml/sp2&quot; xmlns:sl=&quot;http://schemas.microsoft.com/schemaLibrary/2003/core&quot; w:macrosPresent=&quot;no&quot; w:embeddedObjPresent=&quot;no&quot; w:ocxPresent=&quot;no&quot; xml:space=&quot;preserve&quot;&gt;&lt;w:ignoreSubtree w:val=&quot;http://schemas.microsoft.com/office/word/2003/wordml/sp2&quot;/&gt;&lt;o:DocumentProperties&gt;&lt;o:Version&gt;16&lt;/o:Version&gt;&lt;/o:DocumentProperties&gt;&lt;w:docPr&gt;&lt;w:view w:val=&quot;print&quot;/&gt;&lt;w:zoom w:percent=&quot;100&quot;/&gt;&lt;w:displayBackgroundShape/&gt;&lt;w:stylePaneFormatFilter w:val=&quot;0000&quot;/&gt;&lt;w:defaultTabStop w:val=&quot;709&quot;/&gt;&lt;w:defaultTableStyle w:sti=&quot;0&quot; w:val=&quot;Normal&quot;/&gt;&lt;w:drawingGridHorizontalSpacing w:val=&quot;0&quot;/&gt;&lt;w:drawingGridVerticalSpacing w:val=&quot;0&quot;/&gt;&lt;w:displayHorizontalDrawingGridEvery w:val=&quot;0&quot;/&gt;&lt;w:displayVerticalDrawingGridEvery w:val=&quot;0&quot;/&gt;&lt;w:useMarginsForDrawingGridOrigin/&gt;&lt;w:drawingGridHorizontalOrigin w:val=&quot;0&quot;/&gt;&lt;w:drawingGridVerticalOrigin w:val=&quot;0&quot;/&gt;&lt;w:characterSpacingControl w:val=&quot;DontCompress&quot;/&gt;&lt;w:optimizeForBrowser/&gt;&lt;w:allowPNG/&gt;&lt;w:validateAgainstSchema/&gt;&lt;w:saveInvalidXML w:val=&quot;off&quot;/&gt;&lt;w:ignoreMixedContent w:val=&quot;off&quot;/&gt;&lt;w:alwaysShowPlaceholderText w:val=&quot;off&quot;/&gt;&lt;w:footnotePr&gt;&lt;w:pos w:val=&quot;beneath-text&quot;/&gt;&lt;/w:footnotePr&gt;&lt;w:compat&gt;&lt;w:origWordTableRules/&gt;&lt;w:noLeading/&gt;&lt;w:spaceForUL/&gt;&lt;w:balanceSingleByteDoubleByteWidth/&gt;&lt;w:doNotLeaveBackslashAlone/&gt;&lt;w:ulTrailSpace/&gt;&lt;w:doNotExpandShiftReturn/&gt;&lt;w:spacingInWholePoints/&gt;&lt;w:showBreaksInFrames/&gt;&lt;w:suppressTopSpacing/&gt;&lt;w:suppressTopSpacingMac5/&gt;&lt;w:mwSmallCaps/&gt;&lt;w:usePrinterMetrics/&gt;&lt;w:ww6BorderRules/&gt;&lt;w:footnoteLayoutLikeWW8/&gt;&lt;w:shapeLayoutLikeWW8/&gt;&lt;w:alignTablesRowByRow/&gt;&lt;w:forgetLastTabAlignment/&gt;&lt;w:autoSpaceLikeWord95/&gt;&lt;w:doNotUseHTMLParagraphAutoSpacing/&gt;&lt;w:layoutRawTableWidth/&gt;&lt;w:layoutTableRowsApart/&gt;&lt;w:useWord97LineBreakingRules/&gt;&lt;w:breakWrappedTables/&gt;&lt;w:snapToGridInCell/&gt;&lt;w:wrapTextWithPunct/&gt;&lt;w:useAsianBreakRules/&gt;&lt;w:useWord2002TableStyleRules/&gt;&lt;/w:compat&gt;&lt;wsp:rsids&gt;&lt;wsp:rsidRoot wsp:val=&quot;000E0BD7&quot;/&gt;&lt;wsp:rsid wsp:val=&quot;00042048&quot;/&gt;&lt;wsp:rsid wsp:val=&quot;000E0BD7&quot;/&gt;&lt;wsp:rsid wsp:val=&quot;005F4E8C&quot;/&gt;&lt;wsp:rsid wsp:val=&quot;006C47D7&quot;/&gt;&lt;wsp:rsid wsp:val=&quot;00902218&quot;/&gt;&lt;wsp:rsid wsp:val=&quot;009365A9&quot;/&gt;&lt;wsp:rsid wsp:val=&quot;009A109F&quot;/&gt;&lt;wsp:rsid wsp:val=&quot;00C04F03&quot;/&gt;&lt;/wsp:rsids&gt;&lt;/w:docPr&gt;&lt;w:body&gt;&lt;wx:sect&gt;&lt;w:p wsp:rsidR=&quot;00000000&quot; wsp:rsidRDefault=&quot;009365A9&quot; wsp:rsidP=&quot;009365A9&quot;&gt;&lt;m:oMathPara&gt;&lt;m:oMath&gt;&lt;m:r&gt;&lt;w:rPr&gt;&lt;w:rFonts w:ascii=&quot;Cambria Math&quot; w:fareast=&quot;Times New Roman&quot; w:h-ansi=&quot;Cambria Math&quot;/&gt;&lt;wx:font wx:val=&quot;Cambria Math&quot;/&gt;&lt;w:i/&gt;&lt;w:sz-cs w:val=&quot;24&quot;/&gt;&lt;/w:rPr&gt;&lt;m:t&gt;r=&lt;/m:t&gt;&lt;/m:r&gt;&lt;m:sSup&gt;&lt;m:sSupPr&gt;&lt;m:ctrlPr&gt;&lt;w:rPr&gt;&lt;w:rFonts w:ascii=&quot;Cambria Math&quot; w:fareast=&quot;Times New Roman&quot; w:h-ansi=&quot;Cambria Math&quot; w:cs=&quot;Times New Roman&quot;/&gt;&lt;wx:font wx:val=&quot;Cambria Math&quot;/&gt;&lt;w:i/&gt;&lt;w:sz-cs w:val=&quot;24&quot;/&gt;&lt;/w:rPr&gt;&lt;/m:ctrlPr&gt;&lt;/m:sSupPr&gt;&lt;m:e&gt;&lt;m:d&gt;&lt;m:dPr&gt;&lt;m:ctrlPr&gt;&lt;w:rPr&gt;&lt;w:rFonts w:ascii=&quot;Cambria Math&quot; w:fareast=&quot;Times New Roman&quot; w:h-ansi=&quot;Cambria Math&quot; w:cs=&quot;Times New Roman&quot;/&gt;&lt;wx:font wx:val=&quot;Cambria Math&quot;/&gt;&lt;w:i/&gt;&lt;w:sz-cs w:val=&quot;24&quot;/&gt;&lt;/w:rPr&gt;&lt;/m:ctrlPr&gt;&lt;/m:dPr&gt;&lt;m:e&gt;&lt;m:f&gt;&lt;m:fPr&gt;&lt;m:ctrlPr&gt;&lt;w:rPr&gt;&lt;w:rFonts w:ascii=&quot;Cambria Math&quot; w:fareast=&quot;Times New Roman&quot; w:h-ansi=&quot;Cambria Math&quot; w:cs=&quot;Times New Roman&quot;/&gt;&lt;wx:font wx:val=&quot;Cambria Math&quot;/&gt;&lt;w:i/&gt;&lt;w:sz-cs w:val=&quot;24&quot;/&gt;&lt;/w:rPr&gt;&lt;/m:ctrlPr&gt;&lt;/m:fPr&gt;&lt;m:num&gt;&lt;m:sSup&gt;&lt;m:sSupPr&gt;&lt;m:ctrlPr&gt;&lt;w:rPr&gt;&lt;w:rFonts w:ascii=&quot;Cambria Math&quot; w:fareast=&quot;Times New Roman&quot; w:h-ansi=&quot;Cambria Math&quot; w:cs=&quot;Times New Roman&quot;/&gt;&lt;wx:font wx:val=&quot;Cambria Math&quot;/&gt;&lt;w:i/&gt;&lt;w:sz-cs w:val=&quot;24&quot;/&gt;&lt;/w:rPr&gt;&lt;/m:ctrlPr&gt;&lt;/m:sSupPr&gt;&lt;m:e&gt;&lt;m:r&gt;&lt;w:rPr&gt;&lt;w:rFonts w:ascii=&quot;Cambria Math&quot; w:fareast=&quot;Times New Roman&quot; w:h-ansi=&quot;Cambria Math&quot;/&gt;&lt;wx:font wx:val=&quot;Cambria Math&quot;/&gt;&lt;w:i/&gt;&lt;w:sz-cs w:val=&quot;24&quot;/&gt;&lt;/w:rPr&gt;&lt;m:t&gt;T&lt;/m:t&gt;&lt;/m:r&gt;&lt;/m:e&gt;&lt;m:sup&gt;&lt;m:r&gt;&lt;w:rPr&gt;&lt;w:rFonts w:ascii=&quot;Cambria Math&quot; w:fareast=&quot;Times New Roman&quot; w:h-ansi=&quot;Cambria Math&quot;/&gt;&lt;wx:font wx:val=&quot;Cambria Math&quot;/&gt;&lt;w:i/&gt;&lt;w:sz-cs w:val=&quot;24&quot;/&gt;&lt;/w:rPr&gt;&lt;m:t&gt;2&lt;/m:t&gt;&lt;/m:r&gt;&lt;/m:sup&gt;&lt;/m:sSup&gt;&lt;m:r&gt;&lt;w:rPr&gt;&lt;w:rFonts w:ascii=&quot;Cambria Math&quot; w:fareast=&quot;Times New Roman&quot; w:h-ansi=&quot;Cambria Math&quot;/&gt;&lt;wx:font wx:val=&quot;Cambria Math&quot;/&gt;&lt;w:i/&gt;&lt;w:sz-cs w:val=&quot;24&quot;/&gt;&lt;/w:rPr&gt;&lt;m:t&gt;G&lt;/m:t&gt;&lt;/m:r&gt;&lt;m:sSub&gt;&lt;m:sSubPr&gt;&lt;m:ctrlPr&gt;&lt;w:rPr&gt;&lt;w:rFonts w:ascii=&quot;Cambria Math&quot; w:fareast=&quot;Times New Roman&quot; w:h-ansi=&quot;Cambria Math&quot; w:cs=&quot;Times New Roman&quot;/&gt;&lt;wx:font wx:val=&quot;Cambria Math&quot;/&gt;&lt;w:i/&gt;&lt;w:sz-cs w:val=&quot;24&quot;/&gt;&lt;/w:rPr&gt;&lt;/m:ctrlPr&gt;&lt;/m:sSubPr&gt;&lt;m:e&gt;&lt;m:r&gt;&lt;w:rPr&gt;&lt;w:rFonts w:ascii=&quot;Cambria Math&quot; w:fareast=&quot;Times New Roman&quot; w:h-ansi=&quot;Cambria Math&quot;/&gt;&lt;wx:font wx:val=&quot;Cambria Math&quot;/&gt;&lt;w:i/&gt;&lt;w:sz-cs w:val=&quot;24&quot;/&gt;&lt;/w:rPr&gt;&lt;m:t&gt;M&lt;/m:t&gt;&lt;/m:r&gt;&lt;/m:e&gt;&lt;m:sub&gt;&lt;m:r&gt;&lt;w:rPr&gt;&lt;w:rFonts w:ascii=&quot;Cambria Math&quot; w:fareast=&quot;Times New Roman&quot; w:h-ansi=&quot;Cambria Math&quot;/&gt;&lt;wx:font wx:val=&quot;Cambria Math&quot;/&gt;&lt;w:i/&gt;&lt;w:sz-cs w:val=&quot;24&quot;/&gt;&lt;/w:rPr&gt;&lt;m:t&gt;T&lt;/m:t&gt;&lt;/m:r&gt;&lt;/m:sub&gt;&lt;/m:sSub&gt;&lt;/m:num&gt;&lt;m:den&gt;&lt;m:r&gt;&lt;w:rPr&gt;&lt;w:rFonts w:ascii=&quot;Cambria Math&quot; w:fareast=&quot;Times New Roman&quot; w:h-ansi=&quot;Cambria Math&quot;/&gt;&lt;wx:font wx:val=&quot;Cambria Math&quot;/&gt;&lt;w:i/&gt;&lt;w:sz-cs w:val=&quot;24&quot;/&gt;&lt;/w:rPr&gt;&lt;m:t&gt;4&lt;/m:t&gt;&lt;/m:r&gt;&lt;m:sSup&gt;&lt;m:sSupPr&gt;&lt;m:ctrlPr&gt;&lt;w:rPr&gt;&lt;w:rFonts w:ascii=&quot;Cambria Math&quot; w:fareast=&quot;Times New Roman&quot; w:h-ansi=&quot;Cambria Math&quot; w:cs=&quot;Times New Roman&quot;/&gt;&lt;wx:font wx:val=&quot;Cambria Math&quot;/&gt;&lt;w:i/&gt;&lt;w:sz-cs w:val=&quot;24&quot;/&gt;&lt;/w:rPr&gt;&lt;/m:ctrlPr&gt;&lt;/m:sSupPr&gt;&lt;m:e&gt;&lt;m:r&gt;&lt;w:rPr&gt;&lt;w:rFonts w:ascii=&quot;Cambria Math&quot; w:fareast=&quot;Times New Roman&quot; w:h-ansi=&quot;Cambria Math&quot;/&gt;&lt;wx:font wx:val=&quot;Cambria Math&quot;/&gt;&lt;w:i/&gt;&lt;w:sz-cs w:val=&quot;24&quot;/&gt;&lt;/w:rPr&gt;&lt;m:t&gt;I?&lt;/m:t&gt;&lt;/m:r&gt;&lt;/m:e&gt;&lt;m:sup&gt;&lt;m:r&gt;&lt;w:rPr&gt;&lt;w:rFonts w:ascii=&quot;Cambria Math&quot; w:fareast=&quot;Times New Roman&quot; w:h-ansi=&quot;Cambria Math&quot;/&gt;&lt;wx:font wx:val=&quot;Cambria Math&quot;/&gt;&lt;w:i/&gt;&lt;w:sz-cs w:val=&quot;24&quot;/&gt;&lt;/w:rPr&gt;&lt;m:t&gt;2&lt;/m:t&gt;&lt;/m:r&gt;&lt;/m:sup&gt;&lt;/m:sSup&gt;&lt;/m:den&gt;&lt;/m:f&gt;&lt;/m:e&gt;&lt;/m:d&gt;&lt;/m:e&gt;&lt;m:sup&gt;&lt;m:r&gt;&lt;w:rPr&gt;&lt;w:rFonts w:ascii=&quot;Cambria Math&quot; w:fareast=&quot;Times New Roman&quot; w:h-ansi=&quot;Cambria Math&quot;/&gt;&lt;wx:font wx:val=&quot;Cambria Math&quot;/&gt;&lt;w:i/&gt;&lt;w:sz-cs w:val=&quot;24&quot;/&gt;&lt;/w:rPr&gt;&lt;m:t&gt;1/3&lt;/m:t&gt;&lt;/m:r&gt;&lt;/m:sup&gt;&lt;/m:sSup&gt;&lt;m:r&gt;&lt;w:rPr&gt;&lt;w:rFonts w:ascii=&quot;Cambria Math&quot; w:fareast=&quot;Times New Roman&quot; w:h-ansi=&quot;Cambria Math&quot;/&gt;&lt;wx:font wx:val=&quot;Cambria Math&quot;/&gt;&lt;w:i/&gt;&lt;w:sz-cs w:val=&quot;24&quot;/&gt;&lt;/w:rPr&gt;&lt;m:t&gt;=42A?164 km&lt;/m:t&gt;&lt;/m:r&gt;&lt;/m:oMath&gt;&lt;/m:oMathPara&gt;&lt;/w:p&gt;&lt;w:sectPr wsp:rsidR=&quot;00000000&quot;&gt;&lt;w:pgSz w:w=&quot;12240&quot; w:h=&quot;15840&quot;/&gt;&lt;w:pgMar w:top=&quot;1417&quot; w:right=&quot;1417&quot; w:bottom=&quot;1417&quot; w:left=&quot;1417&quot; w:header=&quot;720&quot; w:footer=&quot;720&quot; w:gutter=&quot;0&quot;/&gt;&lt;w:cols w:space=&quot;720&quot;/&gt;&lt;/w:sectPr&gt;&lt;/wx:sect&gt;&lt;/w:body&gt;&lt;/w:wordDocument&gt;">
                   <v:imagedata r:id="rId24" o:title="" chromakey="white"/>
                 </v:shape>
               </w:pict>
@@ -4926,7 +4910,7 @@
                 <w:position w:val="-15"/>
               </w:rPr>
               <w:pict>
-                <v:shape id="_x0000_i1058" type="#_x0000_t75" alt="" style="width:147pt;height:27pt;mso-width-percent:0;mso-height-percent:0;mso-width-percent:0;mso-height-percent:0" equationxml="&lt;?xml version=&quot;1.0&quot; encoding=&quot;UTF-8&quot; standalone=&quot;yes&quot;?&gt;&#10;&#10;&lt;?mso-application progid=&quot;Word.Document&quot;?&gt;&#10;&#10;&lt;w:wordDocument xmlns:aml=&quot;http://schemas.microsoft.com/aml/2001/core&quot; xmlns:wpc=&quot;http://schemas.microsoft.com/office/word/2010/wordprocessingCanvas&quot; xmlns:cx=&quot;http://schemas.microsoft.com/office/drawing/2014/chartex&quot; xmlns:cx1=&quot;http://schemas.microsoft.com/office/drawing/2015/9/8/chartex&quot; xmlns:cx2=&quot;http://schemas.microsoft.com/office/drawing/2015/10/21/chartex&quot; xmlns:cx3=&quot;http://schemas.microsoft.com/office/drawing/2016/5/9/chartex&quot; xmlns:cx4=&quot;http://schemas.microsoft.com/office/drawing/2016/5/10/chartex&quot; xmlns:cx5=&quot;http://schemas.microsoft.com/office/drawing/2016/5/11/chartex&quot; xmlns:cx6=&quot;http://schemas.microsoft.com/office/drawing/2016/5/12/chartex&quot; xmlns:cx7=&quot;http://schemas.microsoft.com/office/drawing/2016/5/13/chartex&quot; xmlns:cx8=&quot;http://schemas.microsoft.com/office/drawing/2016/5/14/chartex&quot; xmlns:dt=&quot;uuid:C2F41010-65B3-11d1-A29F-00AA00C14882&quot; xmlns:mc=&quot;http://schemas.openxmlformats.org/markup-compatibility/2006&quot; xmlns:aink=&quot;http://schemas.microsoft.com/office/drawing/2016/ink&quot; xmlns:am3d=&quot;http://schemas.microsoft.com/office/drawing/2017/model3d&quot; xmlns:o=&quot;urn:schemas-microsoft-com:office:office&quot; xmlns:m=&quot;http://schemas.openxmlformats.org/officeDocument/2006/math&quot; xmlns:v=&quot;urn:schemas-microsoft-com:vml&quot; xmlns:w10=&quot;urn:schemas-microsoft-com:office:word&quot; xmlns:w=&quot;http://schemas.microsoft.com/office/word/2003/wordml&quot; xmlns:wx=&quot;http://schemas.microsoft.com/office/word/2003/auxHint&quot; xmlns:wne=&quot;http://schemas.microsoft.com/office/word/2006/wordml&quot; xmlns:wsp=&quot;http://schemas.microsoft.com/office/word/2003/wordml/sp2&quot; xmlns:sl=&quot;http://schemas.microsoft.com/schemaLibrary/2003/core&quot; w:macrosPresent=&quot;no&quot; w:embeddedObjPresent=&quot;no&quot; w:ocxPresent=&quot;no&quot; xml:space=&quot;preserve&quot;&gt;&lt;w:ignoreSubtree w:val=&quot;http://schemas.microsoft.com/office/word/2003/wordml/sp2&quot;/&gt;&lt;o:DocumentProperties&gt;&lt;o:Version&gt;16&lt;/o:Version&gt;&lt;/o:DocumentProperties&gt;&lt;w:docPr&gt;&lt;w:view w:val=&quot;print&quot;/&gt;&lt;w:zoom w:percent=&quot;100&quot;/&gt;&lt;w:displayBackgroundShape/&gt;&lt;w:stylePaneFormatFilter w:val=&quot;0000&quot;/&gt;&lt;w:defaultTabStop w:val=&quot;709&quot;/&gt;&lt;w:defaultTableStyle w:sti=&quot;0&quot; w:val=&quot;Normal&quot;/&gt;&lt;w:drawingGridHorizontalSpacing w:val=&quot;0&quot;/&gt;&lt;w:drawingGridVerticalSpacing w:val=&quot;0&quot;/&gt;&lt;w:displayHorizontalDrawingGridEvery w:val=&quot;0&quot;/&gt;&lt;w:displayVerticalDrawingGridEvery w:val=&quot;0&quot;/&gt;&lt;w:useMarginsForDrawingGridOrigin/&gt;&lt;w:drawingGridHorizontalOrigin w:val=&quot;0&quot;/&gt;&lt;w:drawingGridVerticalOrigin w:val=&quot;0&quot;/&gt;&lt;w:characterSpacingControl w:val=&quot;DontCompress&quot;/&gt;&lt;w:optimizeForBrowser/&gt;&lt;w:allowPNG/&gt;&lt;w:validateAgainstSchema/&gt;&lt;w:saveInvalidXML w:val=&quot;off&quot;/&gt;&lt;w:ignoreMixedContent w:val=&quot;off&quot;/&gt;&lt;w:alwaysShowPlaceholderText w:val=&quot;off&quot;/&gt;&lt;w:footnotePr&gt;&lt;w:pos w:val=&quot;beneath-text&quot;/&gt;&lt;/w:footnotePr&gt;&lt;w:compat&gt;&lt;w:origWordTableRules/&gt;&lt;w:noLeading/&gt;&lt;w:spaceForUL/&gt;&lt;w:balanceSingleByteDoubleByteWidth/&gt;&lt;w:doNotLeaveBackslashAlone/&gt;&lt;w:ulTrailSpace/&gt;&lt;w:doNotExpandShiftReturn/&gt;&lt;w:spacingInWholePoints/&gt;&lt;w:showBreaksInFrames/&gt;&lt;w:suppressTopSpacing/&gt;&lt;w:suppressTopSpacingMac5/&gt;&lt;w:mwSmallCaps/&gt;&lt;w:usePrinterMetrics/&gt;&lt;w:ww6BorderRules/&gt;&lt;w:footnoteLayoutLikeWW8/&gt;&lt;w:shapeLayoutLikeWW8/&gt;&lt;w:alignTablesRowByRow/&gt;&lt;w:forgetLastTabAlignment/&gt;&lt;w:autoSpaceLikeWord95/&gt;&lt;w:doNotUseHTMLParagraphAutoSpacing/&gt;&lt;w:layoutRawTableWidth/&gt;&lt;w:layoutTableRowsApart/&gt;&lt;w:useWord97LineBreakingRules/&gt;&lt;w:breakWrappedTables/&gt;&lt;w:snapToGridInCell/&gt;&lt;w:wrapTextWithPunct/&gt;&lt;w:useAsianBreakRules/&gt;&lt;w:useWord2002TableStyleRules/&gt;&lt;/w:compat&gt;&lt;wsp:rsids&gt;&lt;wsp:rsidRoot wsp:val=&quot;000E0BD7&quot;/&gt;&lt;wsp:rsid wsp:val=&quot;00042048&quot;/&gt;&lt;wsp:rsid wsp:val=&quot;000E0BD7&quot;/&gt;&lt;wsp:rsid wsp:val=&quot;005F4E8C&quot;/&gt;&lt;wsp:rsid wsp:val=&quot;006C47D7&quot;/&gt;&lt;wsp:rsid wsp:val=&quot;00902218&quot;/&gt;&lt;wsp:rsid wsp:val=&quot;009365A9&quot;/&gt;&lt;wsp:rsid wsp:val=&quot;009A109F&quot;/&gt;&lt;wsp:rsid wsp:val=&quot;00C04F03&quot;/&gt;&lt;/wsp:rsids&gt;&lt;/w:docPr&gt;&lt;w:body&gt;&lt;wx:sect&gt;&lt;w:p wsp:rsidR=&quot;00000000&quot; wsp:rsidRDefault=&quot;009365A9&quot; wsp:rsidP=&quot;009365A9&quot;&gt;&lt;m:oMathPara&gt;&lt;m:oMath&gt;&lt;m:r&gt;&lt;w:rPr&gt;&lt;w:rFonts w:ascii=&quot;Cambria Math&quot; w:fareast=&quot;Times New Roman&quot; w:h-ansi=&quot;Cambria Math&quot;/&gt;&lt;wx:font wx:val=&quot;Cambria Math&quot;/&gt;&lt;w:i/&gt;&lt;w:sz-cs w:val=&quot;24&quot;/&gt;&lt;/w:rPr&gt;&lt;m:t&gt;r=&lt;/m:t&gt;&lt;/m:r&gt;&lt;m:sSup&gt;&lt;m:sSupPr&gt;&lt;m:ctrlPr&gt;&lt;w:rPr&gt;&lt;w:rFonts w:ascii=&quot;Cambria Math&quot; w:fareast=&quot;Times New Roman&quot; w:h-ansi=&quot;Cambria Math&quot; w:cs=&quot;Times New Roman&quot;/&gt;&lt;wx:font wx:val=&quot;Cambria Math&quot;/&gt;&lt;w:i/&gt;&lt;w:sz-cs w:val=&quot;24&quot;/&gt;&lt;/w:rPr&gt;&lt;/m:ctrlPr&gt;&lt;/m:sSupPr&gt;&lt;m:e&gt;&lt;m:d&gt;&lt;m:dPr&gt;&lt;m:ctrlPr&gt;&lt;w:rPr&gt;&lt;w:rFonts w:ascii=&quot;Cambria Math&quot; w:fareast=&quot;Times New Roman&quot; w:h-ansi=&quot;Cambria Math&quot; w:cs=&quot;Times New Roman&quot;/&gt;&lt;wx:font wx:val=&quot;Cambria Math&quot;/&gt;&lt;w:i/&gt;&lt;w:sz-cs w:val=&quot;24&quot;/&gt;&lt;/w:rPr&gt;&lt;/m:ctrlPr&gt;&lt;/m:dPr&gt;&lt;m:e&gt;&lt;m:f&gt;&lt;m:fPr&gt;&lt;m:ctrlPr&gt;&lt;w:rPr&gt;&lt;w:rFonts w:ascii=&quot;Cambria Math&quot; w:fareast=&quot;Times New Roman&quot; w:h-ansi=&quot;Cambria Math&quot; w:cs=&quot;Times New Roman&quot;/&gt;&lt;wx:font wx:val=&quot;Cambria Math&quot;/&gt;&lt;w:i/&gt;&lt;w:sz-cs w:val=&quot;24&quot;/&gt;&lt;/w:rPr&gt;&lt;/m:ctrlPr&gt;&lt;/m:fPr&gt;&lt;m:num&gt;&lt;m:sSup&gt;&lt;m:sSupPr&gt;&lt;m:ctrlPr&gt;&lt;w:rPr&gt;&lt;w:rFonts w:ascii=&quot;Cambria Math&quot; w:fareast=&quot;Times New Roman&quot; w:h-ansi=&quot;Cambria Math&quot; w:cs=&quot;Times New Roman&quot;/&gt;&lt;wx:font wx:val=&quot;Cambria Math&quot;/&gt;&lt;w:i/&gt;&lt;w:sz-cs w:val=&quot;24&quot;/&gt;&lt;/w:rPr&gt;&lt;/m:ctrlPr&gt;&lt;/m:sSupPr&gt;&lt;m:e&gt;&lt;m:r&gt;&lt;w:rPr&gt;&lt;w:rFonts w:ascii=&quot;Cambria Math&quot; w:fareast=&quot;Times New Roman&quot; w:h-ansi=&quot;Cambria Math&quot;/&gt;&lt;wx:font wx:val=&quot;Cambria Math&quot;/&gt;&lt;w:i/&gt;&lt;w:sz-cs w:val=&quot;24&quot;/&gt;&lt;/w:rPr&gt;&lt;m:t&gt;T&lt;/m:t&gt;&lt;/m:r&gt;&lt;/m:e&gt;&lt;m:sup&gt;&lt;m:r&gt;&lt;w:rPr&gt;&lt;w:rFonts w:ascii=&quot;Cambria Math&quot; w:fareast=&quot;Times New Roman&quot; w:h-ansi=&quot;Cambria Math&quot;/&gt;&lt;wx:font wx:val=&quot;Cambria Math&quot;/&gt;&lt;w:i/&gt;&lt;w:sz-cs w:val=&quot;24&quot;/&gt;&lt;/w:rPr&gt;&lt;m:t&gt;2&lt;/m:t&gt;&lt;/m:r&gt;&lt;/m:sup&gt;&lt;/m:sSup&gt;&lt;m:r&gt;&lt;w:rPr&gt;&lt;w:rFonts w:ascii=&quot;Cambria Math&quot; w:fareast=&quot;Times New Roman&quot; w:h-ansi=&quot;Cambria Math&quot;/&gt;&lt;wx:font wx:val=&quot;Cambria Math&quot;/&gt;&lt;w:i/&gt;&lt;w:sz-cs w:val=&quot;24&quot;/&gt;&lt;/w:rPr&gt;&lt;m:t&gt;G&lt;/m:t&gt;&lt;/m:r&gt;&lt;m:sSub&gt;&lt;m:sSubPr&gt;&lt;m:ctrlPr&gt;&lt;w:rPr&gt;&lt;w:rFonts w:ascii=&quot;Cambria Math&quot; w:fareast=&quot;Times New Roman&quot; w:h-ansi=&quot;Cambria Math&quot; w:cs=&quot;Times New Roman&quot;/&gt;&lt;wx:font wx:val=&quot;Cambria Math&quot;/&gt;&lt;w:i/&gt;&lt;w:sz-cs w:val=&quot;24&quot;/&gt;&lt;/w:rPr&gt;&lt;/m:ctrlPr&gt;&lt;/m:sSubPr&gt;&lt;m:e&gt;&lt;m:r&gt;&lt;w:rPr&gt;&lt;w:rFonts w:ascii=&quot;Cambria Math&quot; w:fareast=&quot;Times New Roman&quot; w:h-ansi=&quot;Cambria Math&quot;/&gt;&lt;wx:font wx:val=&quot;Cambria Math&quot;/&gt;&lt;w:i/&gt;&lt;w:sz-cs w:val=&quot;24&quot;/&gt;&lt;/w:rPr&gt;&lt;m:t&gt;M&lt;/m:t&gt;&lt;/m:r&gt;&lt;/m:e&gt;&lt;m:sub&gt;&lt;m:r&gt;&lt;w:rPr&gt;&lt;w:rFonts w:ascii=&quot;Cambria Math&quot; w:fareast=&quot;Times New Roman&quot; w:h-ansi=&quot;Cambria Math&quot;/&gt;&lt;wx:font wx:val=&quot;Cambria Math&quot;/&gt;&lt;w:i/&gt;&lt;w:sz-cs w:val=&quot;24&quot;/&gt;&lt;/w:rPr&gt;&lt;m:t&gt;T&lt;/m:t&gt;&lt;/m:r&gt;&lt;/m:sub&gt;&lt;/m:sSub&gt;&lt;/m:num&gt;&lt;m:den&gt;&lt;m:r&gt;&lt;w:rPr&gt;&lt;w:rFonts w:ascii=&quot;Cambria Math&quot; w:fareast=&quot;Times New Roman&quot; w:h-ansi=&quot;Cambria Math&quot;/&gt;&lt;wx:font wx:val=&quot;Cambria Math&quot;/&gt;&lt;w:i/&gt;&lt;w:sz-cs w:val=&quot;24&quot;/&gt;&lt;/w:rPr&gt;&lt;m:t&gt;4&lt;/m:t&gt;&lt;/m:r&gt;&lt;m:sSup&gt;&lt;m:sSupPr&gt;&lt;m:ctrlPr&gt;&lt;w:rPr&gt;&lt;w:rFonts w:ascii=&quot;Cambria Math&quot; w:fareast=&quot;Times New Roman&quot; w:h-ansi=&quot;Cambria Math&quot; w:cs=&quot;Times New Roman&quot;/&gt;&lt;wx:font wx:val=&quot;Cambria Math&quot;/&gt;&lt;w:i/&gt;&lt;w:sz-cs w:val=&quot;24&quot;/&gt;&lt;/w:rPr&gt;&lt;/m:ctrlPr&gt;&lt;/m:sSupPr&gt;&lt;m:e&gt;&lt;m:r&gt;&lt;w:rPr&gt;&lt;w:rFonts w:ascii=&quot;Cambria Math&quot; w:fareast=&quot;Times New Roman&quot; w:h-ansi=&quot;Cambria Math&quot;/&gt;&lt;wx:font wx:val=&quot;Cambria Math&quot;/&gt;&lt;w:i/&gt;&lt;w:sz-cs w:val=&quot;24&quot;/&gt;&lt;/w:rPr&gt;&lt;m:t&gt;I?&lt;/m:t&gt;&lt;/m:r&gt;&lt;/m:e&gt;&lt;m:sup&gt;&lt;m:r&gt;&lt;w:rPr&gt;&lt;w:rFonts w:ascii=&quot;Cambria Math&quot; w:fareast=&quot;Times New Roman&quot; w:h-ansi=&quot;Cambria Math&quot;/&gt;&lt;wx:font wx:val=&quot;Cambria Math&quot;/&gt;&lt;w:i/&gt;&lt;w:sz-cs w:val=&quot;24&quot;/&gt;&lt;/w:rPr&gt;&lt;m:t&gt;2&lt;/m:t&gt;&lt;/m:r&gt;&lt;/m:sup&gt;&lt;/m:sSup&gt;&lt;/m:den&gt;&lt;/m:f&gt;&lt;/m:e&gt;&lt;/m:d&gt;&lt;/m:e&gt;&lt;m:sup&gt;&lt;m:r&gt;&lt;w:rPr&gt;&lt;w:rFonts w:ascii=&quot;Cambria Math&quot; w:fareast=&quot;Times New Roman&quot; w:h-ansi=&quot;Cambria Math&quot;/&gt;&lt;wx:font wx:val=&quot;Cambria Math&quot;/&gt;&lt;w:i/&gt;&lt;w:sz-cs w:val=&quot;24&quot;/&gt;&lt;/w:rPr&gt;&lt;m:t&gt;1/3&lt;/m:t&gt;&lt;/m:r&gt;&lt;/m:sup&gt;&lt;/m:sSup&gt;&lt;m:r&gt;&lt;w:rPr&gt;&lt;w:rFonts w:ascii=&quot;Cambria Math&quot; w:fareast=&quot;Times New Roman&quot; w:h-ansi=&quot;Cambria Math&quot;/&gt;&lt;wx:font wx:val=&quot;Cambria Math&quot;/&gt;&lt;w:i/&gt;&lt;w:sz-cs w:val=&quot;24&quot;/&gt;&lt;/w:rPr&gt;&lt;m:t&gt;=42A?164 km&lt;/m:t&gt;&lt;/m:r&gt;&lt;/m:oMath&gt;&lt;/m:oMathPara&gt;&lt;/w:p&gt;&lt;w:sectPr wsp:rsidR=&quot;00000000&quot;&gt;&lt;w:pgSz w:w=&quot;12240&quot; w:h=&quot;15840&quot;/&gt;&lt;w:pgMar w:top=&quot;1417&quot; w:right=&quot;1417&quot; w:bottom=&quot;1417&quot; w:left=&quot;1417&quot; w:header=&quot;720&quot; w:footer=&quot;720&quot; w:gutter=&quot;0&quot;/&gt;&lt;w:cols w:space=&quot;720&quot;/&gt;&lt;/w:sectPr&gt;&lt;/wx:sect&gt;&lt;/w:body&gt;&lt;/w:wordDocument&gt;">
+                <v:shape id="_x0000_i1060" type="#_x0000_t75" alt="" style="width:147pt;height:27pt;mso-width-percent:0;mso-height-percent:0;mso-width-percent:0;mso-height-percent:0" equationxml="&lt;?xml version=&quot;1.0&quot; encoding=&quot;UTF-8&quot; standalone=&quot;yes&quot;?&gt;&#10;&#10;&lt;?mso-application progid=&quot;Word.Document&quot;?&gt;&#10;&#10;&lt;w:wordDocument xmlns:aml=&quot;http://schemas.microsoft.com/aml/2001/core&quot; xmlns:wpc=&quot;http://schemas.microsoft.com/office/word/2010/wordprocessingCanvas&quot; xmlns:cx=&quot;http://schemas.microsoft.com/office/drawing/2014/chartex&quot; xmlns:cx1=&quot;http://schemas.microsoft.com/office/drawing/2015/9/8/chartex&quot; xmlns:cx2=&quot;http://schemas.microsoft.com/office/drawing/2015/10/21/chartex&quot; xmlns:cx3=&quot;http://schemas.microsoft.com/office/drawing/2016/5/9/chartex&quot; xmlns:cx4=&quot;http://schemas.microsoft.com/office/drawing/2016/5/10/chartex&quot; xmlns:cx5=&quot;http://schemas.microsoft.com/office/drawing/2016/5/11/chartex&quot; xmlns:cx6=&quot;http://schemas.microsoft.com/office/drawing/2016/5/12/chartex&quot; xmlns:cx7=&quot;http://schemas.microsoft.com/office/drawing/2016/5/13/chartex&quot; xmlns:cx8=&quot;http://schemas.microsoft.com/office/drawing/2016/5/14/chartex&quot; xmlns:dt=&quot;uuid:C2F41010-65B3-11d1-A29F-00AA00C14882&quot; xmlns:mc=&quot;http://schemas.openxmlformats.org/markup-compatibility/2006&quot; xmlns:aink=&quot;http://schemas.microsoft.com/office/drawing/2016/ink&quot; xmlns:am3d=&quot;http://schemas.microsoft.com/office/drawing/2017/model3d&quot; xmlns:o=&quot;urn:schemas-microsoft-com:office:office&quot; xmlns:m=&quot;http://schemas.openxmlformats.org/officeDocument/2006/math&quot; xmlns:v=&quot;urn:schemas-microsoft-com:vml&quot; xmlns:w10=&quot;urn:schemas-microsoft-com:office:word&quot; xmlns:w=&quot;http://schemas.microsoft.com/office/word/2003/wordml&quot; xmlns:wx=&quot;http://schemas.microsoft.com/office/word/2003/auxHint&quot; xmlns:wne=&quot;http://schemas.microsoft.com/office/word/2006/wordml&quot; xmlns:wsp=&quot;http://schemas.microsoft.com/office/word/2003/wordml/sp2&quot; xmlns:sl=&quot;http://schemas.microsoft.com/schemaLibrary/2003/core&quot; w:macrosPresent=&quot;no&quot; w:embeddedObjPresent=&quot;no&quot; w:ocxPresent=&quot;no&quot; xml:space=&quot;preserve&quot;&gt;&lt;w:ignoreSubtree w:val=&quot;http://schemas.microsoft.com/office/word/2003/wordml/sp2&quot;/&gt;&lt;o:DocumentProperties&gt;&lt;o:Version&gt;16&lt;/o:Version&gt;&lt;/o:DocumentProperties&gt;&lt;w:docPr&gt;&lt;w:view w:val=&quot;print&quot;/&gt;&lt;w:zoom w:percent=&quot;100&quot;/&gt;&lt;w:displayBackgroundShape/&gt;&lt;w:stylePaneFormatFilter w:val=&quot;0000&quot;/&gt;&lt;w:defaultTabStop w:val=&quot;709&quot;/&gt;&lt;w:defaultTableStyle w:sti=&quot;0&quot; w:val=&quot;Normal&quot;/&gt;&lt;w:drawingGridHorizontalSpacing w:val=&quot;0&quot;/&gt;&lt;w:drawingGridVerticalSpacing w:val=&quot;0&quot;/&gt;&lt;w:displayHorizontalDrawingGridEvery w:val=&quot;0&quot;/&gt;&lt;w:displayVerticalDrawingGridEvery w:val=&quot;0&quot;/&gt;&lt;w:useMarginsForDrawingGridOrigin/&gt;&lt;w:drawingGridHorizontalOrigin w:val=&quot;0&quot;/&gt;&lt;w:drawingGridVerticalOrigin w:val=&quot;0&quot;/&gt;&lt;w:characterSpacingControl w:val=&quot;DontCompress&quot;/&gt;&lt;w:optimizeForBrowser/&gt;&lt;w:allowPNG/&gt;&lt;w:validateAgainstSchema/&gt;&lt;w:saveInvalidXML w:val=&quot;off&quot;/&gt;&lt;w:ignoreMixedContent w:val=&quot;off&quot;/&gt;&lt;w:alwaysShowPlaceholderText w:val=&quot;off&quot;/&gt;&lt;w:footnotePr&gt;&lt;w:pos w:val=&quot;beneath-text&quot;/&gt;&lt;/w:footnotePr&gt;&lt;w:compat&gt;&lt;w:origWordTableRules/&gt;&lt;w:noLeading/&gt;&lt;w:spaceForUL/&gt;&lt;w:balanceSingleByteDoubleByteWidth/&gt;&lt;w:doNotLeaveBackslashAlone/&gt;&lt;w:ulTrailSpace/&gt;&lt;w:doNotExpandShiftReturn/&gt;&lt;w:spacingInWholePoints/&gt;&lt;w:showBreaksInFrames/&gt;&lt;w:suppressTopSpacing/&gt;&lt;w:suppressTopSpacingMac5/&gt;&lt;w:mwSmallCaps/&gt;&lt;w:usePrinterMetrics/&gt;&lt;w:ww6BorderRules/&gt;&lt;w:footnoteLayoutLikeWW8/&gt;&lt;w:shapeLayoutLikeWW8/&gt;&lt;w:alignTablesRowByRow/&gt;&lt;w:forgetLastTabAlignment/&gt;&lt;w:autoSpaceLikeWord95/&gt;&lt;w:doNotUseHTMLParagraphAutoSpacing/&gt;&lt;w:layoutRawTableWidth/&gt;&lt;w:layoutTableRowsApart/&gt;&lt;w:useWord97LineBreakingRules/&gt;&lt;w:breakWrappedTables/&gt;&lt;w:snapToGridInCell/&gt;&lt;w:wrapTextWithPunct/&gt;&lt;w:useAsianBreakRules/&gt;&lt;w:useWord2002TableStyleRules/&gt;&lt;/w:compat&gt;&lt;wsp:rsids&gt;&lt;wsp:rsidRoot wsp:val=&quot;000E0BD7&quot;/&gt;&lt;wsp:rsid wsp:val=&quot;00042048&quot;/&gt;&lt;wsp:rsid wsp:val=&quot;000E0BD7&quot;/&gt;&lt;wsp:rsid wsp:val=&quot;005F4E8C&quot;/&gt;&lt;wsp:rsid wsp:val=&quot;006C47D7&quot;/&gt;&lt;wsp:rsid wsp:val=&quot;00902218&quot;/&gt;&lt;wsp:rsid wsp:val=&quot;009365A9&quot;/&gt;&lt;wsp:rsid wsp:val=&quot;009A109F&quot;/&gt;&lt;wsp:rsid wsp:val=&quot;00C04F03&quot;/&gt;&lt;/wsp:rsids&gt;&lt;/w:docPr&gt;&lt;w:body&gt;&lt;wx:sect&gt;&lt;w:p wsp:rsidR=&quot;00000000&quot; wsp:rsidRDefault=&quot;009365A9&quot; wsp:rsidP=&quot;009365A9&quot;&gt;&lt;m:oMathPara&gt;&lt;m:oMath&gt;&lt;m:r&gt;&lt;w:rPr&gt;&lt;w:rFonts w:ascii=&quot;Cambria Math&quot; w:fareast=&quot;Times New Roman&quot; w:h-ansi=&quot;Cambria Math&quot;/&gt;&lt;wx:font wx:val=&quot;Cambria Math&quot;/&gt;&lt;w:i/&gt;&lt;w:sz-cs w:val=&quot;24&quot;/&gt;&lt;/w:rPr&gt;&lt;m:t&gt;r=&lt;/m:t&gt;&lt;/m:r&gt;&lt;m:sSup&gt;&lt;m:sSupPr&gt;&lt;m:ctrlPr&gt;&lt;w:rPr&gt;&lt;w:rFonts w:ascii=&quot;Cambria Math&quot; w:fareast=&quot;Times New Roman&quot; w:h-ansi=&quot;Cambria Math&quot; w:cs=&quot;Times New Roman&quot;/&gt;&lt;wx:font wx:val=&quot;Cambria Math&quot;/&gt;&lt;w:i/&gt;&lt;w:sz-cs w:val=&quot;24&quot;/&gt;&lt;/w:rPr&gt;&lt;/m:ctrlPr&gt;&lt;/m:sSupPr&gt;&lt;m:e&gt;&lt;m:d&gt;&lt;m:dPr&gt;&lt;m:ctrlPr&gt;&lt;w:rPr&gt;&lt;w:rFonts w:ascii=&quot;Cambria Math&quot; w:fareast=&quot;Times New Roman&quot; w:h-ansi=&quot;Cambria Math&quot; w:cs=&quot;Times New Roman&quot;/&gt;&lt;wx:font wx:val=&quot;Cambria Math&quot;/&gt;&lt;w:i/&gt;&lt;w:sz-cs w:val=&quot;24&quot;/&gt;&lt;/w:rPr&gt;&lt;/m:ctrlPr&gt;&lt;/m:dPr&gt;&lt;m:e&gt;&lt;m:f&gt;&lt;m:fPr&gt;&lt;m:ctrlPr&gt;&lt;w:rPr&gt;&lt;w:rFonts w:ascii=&quot;Cambria Math&quot; w:fareast=&quot;Times New Roman&quot; w:h-ansi=&quot;Cambria Math&quot; w:cs=&quot;Times New Roman&quot;/&gt;&lt;wx:font wx:val=&quot;Cambria Math&quot;/&gt;&lt;w:i/&gt;&lt;w:sz-cs w:val=&quot;24&quot;/&gt;&lt;/w:rPr&gt;&lt;/m:ctrlPr&gt;&lt;/m:fPr&gt;&lt;m:num&gt;&lt;m:sSup&gt;&lt;m:sSupPr&gt;&lt;m:ctrlPr&gt;&lt;w:rPr&gt;&lt;w:rFonts w:ascii=&quot;Cambria Math&quot; w:fareast=&quot;Times New Roman&quot; w:h-ansi=&quot;Cambria Math&quot; w:cs=&quot;Times New Roman&quot;/&gt;&lt;wx:font wx:val=&quot;Cambria Math&quot;/&gt;&lt;w:i/&gt;&lt;w:sz-cs w:val=&quot;24&quot;/&gt;&lt;/w:rPr&gt;&lt;/m:ctrlPr&gt;&lt;/m:sSupPr&gt;&lt;m:e&gt;&lt;m:r&gt;&lt;w:rPr&gt;&lt;w:rFonts w:ascii=&quot;Cambria Math&quot; w:fareast=&quot;Times New Roman&quot; w:h-ansi=&quot;Cambria Math&quot;/&gt;&lt;wx:font wx:val=&quot;Cambria Math&quot;/&gt;&lt;w:i/&gt;&lt;w:sz-cs w:val=&quot;24&quot;/&gt;&lt;/w:rPr&gt;&lt;m:t&gt;T&lt;/m:t&gt;&lt;/m:r&gt;&lt;/m:e&gt;&lt;m:sup&gt;&lt;m:r&gt;&lt;w:rPr&gt;&lt;w:rFonts w:ascii=&quot;Cambria Math&quot; w:fareast=&quot;Times New Roman&quot; w:h-ansi=&quot;Cambria Math&quot;/&gt;&lt;wx:font wx:val=&quot;Cambria Math&quot;/&gt;&lt;w:i/&gt;&lt;w:sz-cs w:val=&quot;24&quot;/&gt;&lt;/w:rPr&gt;&lt;m:t&gt;2&lt;/m:t&gt;&lt;/m:r&gt;&lt;/m:sup&gt;&lt;/m:sSup&gt;&lt;m:r&gt;&lt;w:rPr&gt;&lt;w:rFonts w:ascii=&quot;Cambria Math&quot; w:fareast=&quot;Times New Roman&quot; w:h-ansi=&quot;Cambria Math&quot;/&gt;&lt;wx:font wx:val=&quot;Cambria Math&quot;/&gt;&lt;w:i/&gt;&lt;w:sz-cs w:val=&quot;24&quot;/&gt;&lt;/w:rPr&gt;&lt;m:t&gt;G&lt;/m:t&gt;&lt;/m:r&gt;&lt;m:sSub&gt;&lt;m:sSubPr&gt;&lt;m:ctrlPr&gt;&lt;w:rPr&gt;&lt;w:rFonts w:ascii=&quot;Cambria Math&quot; w:fareast=&quot;Times New Roman&quot; w:h-ansi=&quot;Cambria Math&quot; w:cs=&quot;Times New Roman&quot;/&gt;&lt;wx:font wx:val=&quot;Cambria Math&quot;/&gt;&lt;w:i/&gt;&lt;w:sz-cs w:val=&quot;24&quot;/&gt;&lt;/w:rPr&gt;&lt;/m:ctrlPr&gt;&lt;/m:sSubPr&gt;&lt;m:e&gt;&lt;m:r&gt;&lt;w:rPr&gt;&lt;w:rFonts w:ascii=&quot;Cambria Math&quot; w:fareast=&quot;Times New Roman&quot; w:h-ansi=&quot;Cambria Math&quot;/&gt;&lt;wx:font wx:val=&quot;Cambria Math&quot;/&gt;&lt;w:i/&gt;&lt;w:sz-cs w:val=&quot;24&quot;/&gt;&lt;/w:rPr&gt;&lt;m:t&gt;M&lt;/m:t&gt;&lt;/m:r&gt;&lt;/m:e&gt;&lt;m:sub&gt;&lt;m:r&gt;&lt;w:rPr&gt;&lt;w:rFonts w:ascii=&quot;Cambria Math&quot; w:fareast=&quot;Times New Roman&quot; w:h-ansi=&quot;Cambria Math&quot;/&gt;&lt;wx:font wx:val=&quot;Cambria Math&quot;/&gt;&lt;w:i/&gt;&lt;w:sz-cs w:val=&quot;24&quot;/&gt;&lt;/w:rPr&gt;&lt;m:t&gt;T&lt;/m:t&gt;&lt;/m:r&gt;&lt;/m:sub&gt;&lt;/m:sSub&gt;&lt;/m:num&gt;&lt;m:den&gt;&lt;m:r&gt;&lt;w:rPr&gt;&lt;w:rFonts w:ascii=&quot;Cambria Math&quot; w:fareast=&quot;Times New Roman&quot; w:h-ansi=&quot;Cambria Math&quot;/&gt;&lt;wx:font wx:val=&quot;Cambria Math&quot;/&gt;&lt;w:i/&gt;&lt;w:sz-cs w:val=&quot;24&quot;/&gt;&lt;/w:rPr&gt;&lt;m:t&gt;4&lt;/m:t&gt;&lt;/m:r&gt;&lt;m:sSup&gt;&lt;m:sSupPr&gt;&lt;m:ctrlPr&gt;&lt;w:rPr&gt;&lt;w:rFonts w:ascii=&quot;Cambria Math&quot; w:fareast=&quot;Times New Roman&quot; w:h-ansi=&quot;Cambria Math&quot; w:cs=&quot;Times New Roman&quot;/&gt;&lt;wx:font wx:val=&quot;Cambria Math&quot;/&gt;&lt;w:i/&gt;&lt;w:sz-cs w:val=&quot;24&quot;/&gt;&lt;/w:rPr&gt;&lt;/m:ctrlPr&gt;&lt;/m:sSupPr&gt;&lt;m:e&gt;&lt;m:r&gt;&lt;w:rPr&gt;&lt;w:rFonts w:ascii=&quot;Cambria Math&quot; w:fareast=&quot;Times New Roman&quot; w:h-ansi=&quot;Cambria Math&quot;/&gt;&lt;wx:font wx:val=&quot;Cambria Math&quot;/&gt;&lt;w:i/&gt;&lt;w:sz-cs w:val=&quot;24&quot;/&gt;&lt;/w:rPr&gt;&lt;m:t&gt;I?&lt;/m:t&gt;&lt;/m:r&gt;&lt;/m:e&gt;&lt;m:sup&gt;&lt;m:r&gt;&lt;w:rPr&gt;&lt;w:rFonts w:ascii=&quot;Cambria Math&quot; w:fareast=&quot;Times New Roman&quot; w:h-ansi=&quot;Cambria Math&quot;/&gt;&lt;wx:font wx:val=&quot;Cambria Math&quot;/&gt;&lt;w:i/&gt;&lt;w:sz-cs w:val=&quot;24&quot;/&gt;&lt;/w:rPr&gt;&lt;m:t&gt;2&lt;/m:t&gt;&lt;/m:r&gt;&lt;/m:sup&gt;&lt;/m:sSup&gt;&lt;/m:den&gt;&lt;/m:f&gt;&lt;/m:e&gt;&lt;/m:d&gt;&lt;/m:e&gt;&lt;m:sup&gt;&lt;m:r&gt;&lt;w:rPr&gt;&lt;w:rFonts w:ascii=&quot;Cambria Math&quot; w:fareast=&quot;Times New Roman&quot; w:h-ansi=&quot;Cambria Math&quot;/&gt;&lt;wx:font wx:val=&quot;Cambria Math&quot;/&gt;&lt;w:i/&gt;&lt;w:sz-cs w:val=&quot;24&quot;/&gt;&lt;/w:rPr&gt;&lt;m:t&gt;1/3&lt;/m:t&gt;&lt;/m:r&gt;&lt;/m:sup&gt;&lt;/m:sSup&gt;&lt;m:r&gt;&lt;w:rPr&gt;&lt;w:rFonts w:ascii=&quot;Cambria Math&quot; w:fareast=&quot;Times New Roman&quot; w:h-ansi=&quot;Cambria Math&quot;/&gt;&lt;wx:font wx:val=&quot;Cambria Math&quot;/&gt;&lt;w:i/&gt;&lt;w:sz-cs w:val=&quot;24&quot;/&gt;&lt;/w:rPr&gt;&lt;m:t&gt;=42A?164 km&lt;/m:t&gt;&lt;/m:r&gt;&lt;/m:oMath&gt;&lt;/m:oMathPara&gt;&lt;/w:p&gt;&lt;w:sectPr wsp:rsidR=&quot;00000000&quot;&gt;&lt;w:pgSz w:w=&quot;12240&quot; w:h=&quot;15840&quot;/&gt;&lt;w:pgMar w:top=&quot;1417&quot; w:right=&quot;1417&quot; w:bottom=&quot;1417&quot; w:left=&quot;1417&quot; w:header=&quot;720&quot; w:footer=&quot;720&quot; w:gutter=&quot;0&quot;/&gt;&lt;w:cols w:space=&quot;720&quot;/&gt;&lt;/w:sectPr&gt;&lt;/wx:sect&gt;&lt;/w:body&gt;&lt;/w:wordDocument&gt;">
                   <v:imagedata r:id="rId24" o:title="" chromakey="white"/>
                 </v:shape>
               </w:pict>
@@ -4973,7 +4957,7 @@
                 <w:position w:val="-8"/>
               </w:rPr>
               <w:pict>
-                <v:shape id="_x0000_i1059" type="#_x0000_t75" alt="" style="width:126.6pt;height:15.6pt;mso-width-percent:0;mso-height-percent:0;mso-width-percent:0;mso-height-percent:0" equationxml="&lt;?xml version=&quot;1.0&quot; encoding=&quot;UTF-8&quot; standalone=&quot;yes&quot;?&gt;&#10;&#10;&lt;?mso-application progid=&quot;Word.Document&quot;?&gt;&#10;&#10;&lt;w:wordDocument xmlns:aml=&quot;http://schemas.microsoft.com/aml/2001/core&quot; xmlns:wpc=&quot;http://schemas.microsoft.com/office/word/2010/wordprocessingCanvas&quot; xmlns:cx=&quot;http://schemas.microsoft.com/office/drawing/2014/chartex&quot; xmlns:cx1=&quot;http://schemas.microsoft.com/office/drawing/2015/9/8/chartex&quot; xmlns:cx2=&quot;http://schemas.microsoft.com/office/drawing/2015/10/21/chartex&quot; xmlns:cx3=&quot;http://schemas.microsoft.com/office/drawing/2016/5/9/chartex&quot; xmlns:cx4=&quot;http://schemas.microsoft.com/office/drawing/2016/5/10/chartex&quot; xmlns:cx5=&quot;http://schemas.microsoft.com/office/drawing/2016/5/11/chartex&quot; xmlns:cx6=&quot;http://schemas.microsoft.com/office/drawing/2016/5/12/chartex&quot; xmlns:cx7=&quot;http://schemas.microsoft.com/office/drawing/2016/5/13/chartex&quot; xmlns:cx8=&quot;http://schemas.microsoft.com/office/drawing/2016/5/14/chartex&quot; xmlns:dt=&quot;uuid:C2F41010-65B3-11d1-A29F-00AA00C14882&quot; xmlns:mc=&quot;http://schemas.openxmlformats.org/markup-compatibility/2006&quot; xmlns:aink=&quot;http://schemas.microsoft.com/office/drawing/2016/ink&quot; xmlns:am3d=&quot;http://schemas.microsoft.com/office/drawing/2017/model3d&quot; xmlns:o=&quot;urn:schemas-microsoft-com:office:office&quot; xmlns:m=&quot;http://schemas.openxmlformats.org/officeDocument/2006/math&quot; xmlns:v=&quot;urn:schemas-microsoft-com:vml&quot; xmlns:w10=&quot;urn:schemas-microsoft-com:office:word&quot; xmlns:w=&quot;http://schemas.microsoft.com/office/word/2003/wordml&quot; xmlns:wx=&quot;http://schemas.microsoft.com/office/word/2003/auxHint&quot; xmlns:wne=&quot;http://schemas.microsoft.com/office/word/2006/wordml&quot; xmlns:wsp=&quot;http://schemas.microsoft.com/office/word/2003/wordml/sp2&quot; xmlns:sl=&quot;http://schemas.microsoft.com/schemaLibrary/2003/core&quot; w:macrosPresent=&quot;no&quot; w:embeddedObjPresent=&quot;no&quot; w:ocxPresent=&quot;no&quot; xml:space=&quot;preserve&quot;&gt;&lt;w:ignoreSubtree w:val=&quot;http://schemas.microsoft.com/office/word/2003/wordml/sp2&quot;/&gt;&lt;o:DocumentProperties&gt;&lt;o:Version&gt;16&lt;/o:Version&gt;&lt;/o:DocumentProperties&gt;&lt;w:docPr&gt;&lt;w:view w:val=&quot;print&quot;/&gt;&lt;w:zoom w:percent=&quot;100&quot;/&gt;&lt;w:displayBackgroundShape/&gt;&lt;w:stylePaneFormatFilter w:val=&quot;0000&quot;/&gt;&lt;w:defaultTabStop w:val=&quot;709&quot;/&gt;&lt;w:defaultTableStyle w:sti=&quot;0&quot; w:val=&quot;Normal&quot;/&gt;&lt;w:drawingGridHorizontalSpacing w:val=&quot;0&quot;/&gt;&lt;w:drawingGridVerticalSpacing w:val=&quot;0&quot;/&gt;&lt;w:displayHorizontalDrawingGridEvery w:val=&quot;0&quot;/&gt;&lt;w:displayVerticalDrawingGridEvery w:val=&quot;0&quot;/&gt;&lt;w:useMarginsForDrawingGridOrigin/&gt;&lt;w:drawingGridHorizontalOrigin w:val=&quot;0&quot;/&gt;&lt;w:drawingGridVerticalOrigin w:val=&quot;0&quot;/&gt;&lt;w:characterSpacingControl w:val=&quot;DontCompress&quot;/&gt;&lt;w:optimizeForBrowser/&gt;&lt;w:allowPNG/&gt;&lt;w:validateAgainstSchema/&gt;&lt;w:saveInvalidXML w:val=&quot;off&quot;/&gt;&lt;w:ignoreMixedContent w:val=&quot;off&quot;/&gt;&lt;w:alwaysShowPlaceholderText w:val=&quot;off&quot;/&gt;&lt;w:footnotePr&gt;&lt;w:pos w:val=&quot;beneath-text&quot;/&gt;&lt;/w:footnotePr&gt;&lt;w:compat&gt;&lt;w:origWordTableRules/&gt;&lt;w:noLeading/&gt;&lt;w:spaceForUL/&gt;&lt;w:balanceSingleByteDoubleByteWidth/&gt;&lt;w:doNotLeaveBackslashAlone/&gt;&lt;w:ulTrailSpace/&gt;&lt;w:doNotExpandShiftReturn/&gt;&lt;w:spacingInWholePoints/&gt;&lt;w:showBreaksInFrames/&gt;&lt;w:suppressTopSpacing/&gt;&lt;w:suppressTopSpacingMac5/&gt;&lt;w:mwSmallCaps/&gt;&lt;w:usePrinterMetrics/&gt;&lt;w:ww6BorderRules/&gt;&lt;w:footnoteLayoutLikeWW8/&gt;&lt;w:shapeLayoutLikeWW8/&gt;&lt;w:alignTablesRowByRow/&gt;&lt;w:forgetLastTabAlignment/&gt;&lt;w:autoSpaceLikeWord95/&gt;&lt;w:doNotUseHTMLParagraphAutoSpacing/&gt;&lt;w:layoutRawTableWidth/&gt;&lt;w:layoutTableRowsApart/&gt;&lt;w:useWord97LineBreakingRules/&gt;&lt;w:breakWrappedTables/&gt;&lt;w:snapToGridInCell/&gt;&lt;w:wrapTextWithPunct/&gt;&lt;w:useAsianBreakRules/&gt;&lt;w:useWord2002TableStyleRules/&gt;&lt;/w:compat&gt;&lt;wsp:rsids&gt;&lt;wsp:rsidRoot wsp:val=&quot;000E0BD7&quot;/&gt;&lt;wsp:rsid wsp:val=&quot;00042048&quot;/&gt;&lt;wsp:rsid wsp:val=&quot;000E0BD7&quot;/&gt;&lt;wsp:rsid wsp:val=&quot;005F4E8C&quot;/&gt;&lt;wsp:rsid wsp:val=&quot;006C47D7&quot;/&gt;&lt;wsp:rsid wsp:val=&quot;00902218&quot;/&gt;&lt;wsp:rsid wsp:val=&quot;009A109F&quot;/&gt;&lt;wsp:rsid wsp:val=&quot;00B050B6&quot;/&gt;&lt;wsp:rsid wsp:val=&quot;00C04F03&quot;/&gt;&lt;/wsp:rsids&gt;&lt;/w:docPr&gt;&lt;w:body&gt;&lt;wx:sect&gt;&lt;w:p wsp:rsidR=&quot;00000000&quot; wsp:rsidRDefault=&quot;00B050B6&quot; wsp:rsidP=&quot;00B050B6&quot;&gt;&lt;m:oMathPara&gt;&lt;m:oMath&gt;&lt;m:r&gt;&lt;w:rPr&gt;&lt;w:rFonts w:ascii=&quot;Cambria Math&quot; w:fareast=&quot;Times New Roman&quot; w:h-ansi=&quot;Cambria Math&quot;/&gt;&lt;wx:font wx:val=&quot;Cambria Math&quot;/&gt;&lt;w:i/&gt;&lt;w:sz-cs w:val=&quot;24&quot;/&gt;&lt;/w:rPr&gt;&lt;m:t&gt;h=r-&lt;/m:t&gt;&lt;/m:r&gt;&lt;m:sSub&gt;&lt;m:sSubPr&gt;&lt;m:ctrlPr&gt;&lt;w:rPr&gt;&lt;w:rFonts w:ascii=&quot;Cambria Math&quot; w:fareast=&quot;Times New Roman&quot; w:h-ansi=&quot;Cambria Math&quot; w:cs=&quot;Times New Roman&quot;/&gt;&lt;wx:font wx:val=&quot;Cambria Math&quot;/&gt;&lt;w:i/&gt;&lt;w:sz-cs w:val=&quot;24&quot;/&gt;&lt;/w:rPr&gt;&lt;/m:ctrlPr&gt;&lt;/m:sSubPr&gt;&lt;m:e&gt;&lt;m:r&gt;&lt;w:rPr&gt;&lt;w:rFonts w:ascii=&quot;Cambria Math&quot; w:fareast=&quot;Times New Roman&quot; w:h-ansi=&quot;Cambria Math&quot;/&gt;&lt;wx:font wx:val=&quot;Cambria Math&quot;/&gt;&lt;w:i/&gt;&lt;w:sz-cs w:val=&quot;24&quot;/&gt;&lt;/w:rPr&gt;&lt;m:t&gt;R&lt;/m:t&gt;&lt;/m:r&gt;&lt;/m:e&gt;&lt;m:sub&gt;&lt;m:r&gt;&lt;w:rPr&gt;&lt;w:rFonts w:ascii=&quot;Cambria Math&quot; w:fareast=&quot;Times New Roman&quot; w:h-ansi=&quot;Cambria Math&quot;/&gt;&lt;wx:font wx:val=&quot;Cambria Math&quot;/&gt;&lt;w:i/&gt;&lt;w:sz-cs w:val=&quot;24&quot;/&gt;&lt;/w:rPr&gt;&lt;m:t&gt;T&lt;/m:t&gt;&lt;/m:r&gt;&lt;/m:sub&gt;&lt;/m:sSub&gt;&lt;m:r&gt;&lt;w:rPr&gt;&lt;w:rFonts w:ascii=&quot;Cambria Math&quot; w:fareast=&quot;Times New Roman&quot; w:h-ansi=&quot;Cambria Math&quot;/&gt;&lt;wx:font wx:val=&quot;Cambria Math&quot;/&gt;&lt;w:i/&gt;&lt;w:sz-cs w:val=&quot;24&quot;/&gt;&lt;/w:rPr&gt;&lt;m:t&gt;=35A?786 km&lt;/m:t&gt;&lt;/m:r&gt;&lt;/m:oMath&gt;&lt;/m:oMathPara&gt;&lt;/w:p&gt;&lt;w:sectPr wsp:rsidR=&quot;00000000&quot;&gt;&lt;w:pgSz w:w=&quot;12240&quot; w:h=&quot;15840&quot;/&gt;&lt;w:pgMar w:top=&quot;1417&quot; w:right=&quot;1417&quot; w:bottom=&quot;1417&quot; w:left=&quot;1417&quot; w:header=&quot;720&quot; w:footer=&quot;720&quot; w:gutter=&quot;0&quot;/&gt;&lt;w:cols w:space=&quot;720&quot;/&gt;&lt;/w:sectPr&gt;&lt;/wx:sect&gt;&lt;/w:body&gt;&lt;/w:wordDocument&gt;">
+                <v:shape id="_x0000_i1061" type="#_x0000_t75" alt="" style="width:126.6pt;height:15.6pt;mso-width-percent:0;mso-height-percent:0;mso-width-percent:0;mso-height-percent:0" equationxml="&lt;?xml version=&quot;1.0&quot; encoding=&quot;UTF-8&quot; standalone=&quot;yes&quot;?&gt;&#10;&#10;&lt;?mso-application progid=&quot;Word.Document&quot;?&gt;&#10;&#10;&lt;w:wordDocument xmlns:aml=&quot;http://schemas.microsoft.com/aml/2001/core&quot; xmlns:wpc=&quot;http://schemas.microsoft.com/office/word/2010/wordprocessingCanvas&quot; xmlns:cx=&quot;http://schemas.microsoft.com/office/drawing/2014/chartex&quot; xmlns:cx1=&quot;http://schemas.microsoft.com/office/drawing/2015/9/8/chartex&quot; xmlns:cx2=&quot;http://schemas.microsoft.com/office/drawing/2015/10/21/chartex&quot; xmlns:cx3=&quot;http://schemas.microsoft.com/office/drawing/2016/5/9/chartex&quot; xmlns:cx4=&quot;http://schemas.microsoft.com/office/drawing/2016/5/10/chartex&quot; xmlns:cx5=&quot;http://schemas.microsoft.com/office/drawing/2016/5/11/chartex&quot; xmlns:cx6=&quot;http://schemas.microsoft.com/office/drawing/2016/5/12/chartex&quot; xmlns:cx7=&quot;http://schemas.microsoft.com/office/drawing/2016/5/13/chartex&quot; xmlns:cx8=&quot;http://schemas.microsoft.com/office/drawing/2016/5/14/chartex&quot; xmlns:dt=&quot;uuid:C2F41010-65B3-11d1-A29F-00AA00C14882&quot; xmlns:mc=&quot;http://schemas.openxmlformats.org/markup-compatibility/2006&quot; xmlns:aink=&quot;http://schemas.microsoft.com/office/drawing/2016/ink&quot; xmlns:am3d=&quot;http://schemas.microsoft.com/office/drawing/2017/model3d&quot; xmlns:o=&quot;urn:schemas-microsoft-com:office:office&quot; xmlns:m=&quot;http://schemas.openxmlformats.org/officeDocument/2006/math&quot; xmlns:v=&quot;urn:schemas-microsoft-com:vml&quot; xmlns:w10=&quot;urn:schemas-microsoft-com:office:word&quot; xmlns:w=&quot;http://schemas.microsoft.com/office/word/2003/wordml&quot; xmlns:wx=&quot;http://schemas.microsoft.com/office/word/2003/auxHint&quot; xmlns:wne=&quot;http://schemas.microsoft.com/office/word/2006/wordml&quot; xmlns:wsp=&quot;http://schemas.microsoft.com/office/word/2003/wordml/sp2&quot; xmlns:sl=&quot;http://schemas.microsoft.com/schemaLibrary/2003/core&quot; w:macrosPresent=&quot;no&quot; w:embeddedObjPresent=&quot;no&quot; w:ocxPresent=&quot;no&quot; xml:space=&quot;preserve&quot;&gt;&lt;w:ignoreSubtree w:val=&quot;http://schemas.microsoft.com/office/word/2003/wordml/sp2&quot;/&gt;&lt;o:DocumentProperties&gt;&lt;o:Version&gt;16&lt;/o:Version&gt;&lt;/o:DocumentProperties&gt;&lt;w:docPr&gt;&lt;w:view w:val=&quot;print&quot;/&gt;&lt;w:zoom w:percent=&quot;100&quot;/&gt;&lt;w:displayBackgroundShape/&gt;&lt;w:stylePaneFormatFilter w:val=&quot;0000&quot;/&gt;&lt;w:defaultTabStop w:val=&quot;709&quot;/&gt;&lt;w:defaultTableStyle w:sti=&quot;0&quot; w:val=&quot;Normal&quot;/&gt;&lt;w:drawingGridHorizontalSpacing w:val=&quot;0&quot;/&gt;&lt;w:drawingGridVerticalSpacing w:val=&quot;0&quot;/&gt;&lt;w:displayHorizontalDrawingGridEvery w:val=&quot;0&quot;/&gt;&lt;w:displayVerticalDrawingGridEvery w:val=&quot;0&quot;/&gt;&lt;w:useMarginsForDrawingGridOrigin/&gt;&lt;w:drawingGridHorizontalOrigin w:val=&quot;0&quot;/&gt;&lt;w:drawingGridVerticalOrigin w:val=&quot;0&quot;/&gt;&lt;w:characterSpacingControl w:val=&quot;DontCompress&quot;/&gt;&lt;w:optimizeForBrowser/&gt;&lt;w:allowPNG/&gt;&lt;w:validateAgainstSchema/&gt;&lt;w:saveInvalidXML w:val=&quot;off&quot;/&gt;&lt;w:ignoreMixedContent w:val=&quot;off&quot;/&gt;&lt;w:alwaysShowPlaceholderText w:val=&quot;off&quot;/&gt;&lt;w:footnotePr&gt;&lt;w:pos w:val=&quot;beneath-text&quot;/&gt;&lt;/w:footnotePr&gt;&lt;w:compat&gt;&lt;w:origWordTableRules/&gt;&lt;w:noLeading/&gt;&lt;w:spaceForUL/&gt;&lt;w:balanceSingleByteDoubleByteWidth/&gt;&lt;w:doNotLeaveBackslashAlone/&gt;&lt;w:ulTrailSpace/&gt;&lt;w:doNotExpandShiftReturn/&gt;&lt;w:spacingInWholePoints/&gt;&lt;w:showBreaksInFrames/&gt;&lt;w:suppressTopSpacing/&gt;&lt;w:suppressTopSpacingMac5/&gt;&lt;w:mwSmallCaps/&gt;&lt;w:usePrinterMetrics/&gt;&lt;w:ww6BorderRules/&gt;&lt;w:footnoteLayoutLikeWW8/&gt;&lt;w:shapeLayoutLikeWW8/&gt;&lt;w:alignTablesRowByRow/&gt;&lt;w:forgetLastTabAlignment/&gt;&lt;w:autoSpaceLikeWord95/&gt;&lt;w:doNotUseHTMLParagraphAutoSpacing/&gt;&lt;w:layoutRawTableWidth/&gt;&lt;w:layoutTableRowsApart/&gt;&lt;w:useWord97LineBreakingRules/&gt;&lt;w:breakWrappedTables/&gt;&lt;w:snapToGridInCell/&gt;&lt;w:wrapTextWithPunct/&gt;&lt;w:useAsianBreakRules/&gt;&lt;w:useWord2002TableStyleRules/&gt;&lt;/w:compat&gt;&lt;wsp:rsids&gt;&lt;wsp:rsidRoot wsp:val=&quot;000E0BD7&quot;/&gt;&lt;wsp:rsid wsp:val=&quot;00042048&quot;/&gt;&lt;wsp:rsid wsp:val=&quot;000E0BD7&quot;/&gt;&lt;wsp:rsid wsp:val=&quot;005F4E8C&quot;/&gt;&lt;wsp:rsid wsp:val=&quot;006C47D7&quot;/&gt;&lt;wsp:rsid wsp:val=&quot;00902218&quot;/&gt;&lt;wsp:rsid wsp:val=&quot;009A109F&quot;/&gt;&lt;wsp:rsid wsp:val=&quot;00B050B6&quot;/&gt;&lt;wsp:rsid wsp:val=&quot;00C04F03&quot;/&gt;&lt;/wsp:rsids&gt;&lt;/w:docPr&gt;&lt;w:body&gt;&lt;wx:sect&gt;&lt;w:p wsp:rsidR=&quot;00000000&quot; wsp:rsidRDefault=&quot;00B050B6&quot; wsp:rsidP=&quot;00B050B6&quot;&gt;&lt;m:oMathPara&gt;&lt;m:oMath&gt;&lt;m:r&gt;&lt;w:rPr&gt;&lt;w:rFonts w:ascii=&quot;Cambria Math&quot; w:fareast=&quot;Times New Roman&quot; w:h-ansi=&quot;Cambria Math&quot;/&gt;&lt;wx:font wx:val=&quot;Cambria Math&quot;/&gt;&lt;w:i/&gt;&lt;w:sz-cs w:val=&quot;24&quot;/&gt;&lt;/w:rPr&gt;&lt;m:t&gt;h=r-&lt;/m:t&gt;&lt;/m:r&gt;&lt;m:sSub&gt;&lt;m:sSubPr&gt;&lt;m:ctrlPr&gt;&lt;w:rPr&gt;&lt;w:rFonts w:ascii=&quot;Cambria Math&quot; w:fareast=&quot;Times New Roman&quot; w:h-ansi=&quot;Cambria Math&quot; w:cs=&quot;Times New Roman&quot;/&gt;&lt;wx:font wx:val=&quot;Cambria Math&quot;/&gt;&lt;w:i/&gt;&lt;w:sz-cs w:val=&quot;24&quot;/&gt;&lt;/w:rPr&gt;&lt;/m:ctrlPr&gt;&lt;/m:sSubPr&gt;&lt;m:e&gt;&lt;m:r&gt;&lt;w:rPr&gt;&lt;w:rFonts w:ascii=&quot;Cambria Math&quot; w:fareast=&quot;Times New Roman&quot; w:h-ansi=&quot;Cambria Math&quot;/&gt;&lt;wx:font wx:val=&quot;Cambria Math&quot;/&gt;&lt;w:i/&gt;&lt;w:sz-cs w:val=&quot;24&quot;/&gt;&lt;/w:rPr&gt;&lt;m:t&gt;R&lt;/m:t&gt;&lt;/m:r&gt;&lt;/m:e&gt;&lt;m:sub&gt;&lt;m:r&gt;&lt;w:rPr&gt;&lt;w:rFonts w:ascii=&quot;Cambria Math&quot; w:fareast=&quot;Times New Roman&quot; w:h-ansi=&quot;Cambria Math&quot;/&gt;&lt;wx:font wx:val=&quot;Cambria Math&quot;/&gt;&lt;w:i/&gt;&lt;w:sz-cs w:val=&quot;24&quot;/&gt;&lt;/w:rPr&gt;&lt;m:t&gt;T&lt;/m:t&gt;&lt;/m:r&gt;&lt;/m:sub&gt;&lt;/m:sSub&gt;&lt;m:r&gt;&lt;w:rPr&gt;&lt;w:rFonts w:ascii=&quot;Cambria Math&quot; w:fareast=&quot;Times New Roman&quot; w:h-ansi=&quot;Cambria Math&quot;/&gt;&lt;wx:font wx:val=&quot;Cambria Math&quot;/&gt;&lt;w:i/&gt;&lt;w:sz-cs w:val=&quot;24&quot;/&gt;&lt;/w:rPr&gt;&lt;m:t&gt;=35A?786 km&lt;/m:t&gt;&lt;/m:r&gt;&lt;/m:oMath&gt;&lt;/m:oMathPara&gt;&lt;/w:p&gt;&lt;w:sectPr wsp:rsidR=&quot;00000000&quot;&gt;&lt;w:pgSz w:w=&quot;12240&quot; w:h=&quot;15840&quot;/&gt;&lt;w:pgMar w:top=&quot;1417&quot; w:right=&quot;1417&quot; w:bottom=&quot;1417&quot; w:left=&quot;1417&quot; w:header=&quot;720&quot; w:footer=&quot;720&quot; w:gutter=&quot;0&quot;/&gt;&lt;w:cols w:space=&quot;720&quot;/&gt;&lt;/w:sectPr&gt;&lt;/wx:sect&gt;&lt;/w:body&gt;&lt;/w:wordDocument&gt;">
                   <v:imagedata r:id="rId25" o:title="" chromakey="white"/>
                 </v:shape>
               </w:pict>
@@ -5002,7 +4986,7 @@
                 <w:position w:val="-8"/>
               </w:rPr>
               <w:pict>
-                <v:shape id="_x0000_i1060" type="#_x0000_t75" alt="" style="width:127.8pt;height:15pt;mso-width-percent:0;mso-height-percent:0;mso-width-percent:0;mso-height-percent:0" equationxml="&lt;?xml version=&quot;1.0&quot; encoding=&quot;UTF-8&quot; standalone=&quot;yes&quot;?&gt;&#10;&#10;&lt;?mso-application progid=&quot;Word.Document&quot;?&gt;&#10;&#10;&lt;w:wordDocument xmlns:aml=&quot;http://schemas.microsoft.com/aml/2001/core&quot; xmlns:wpc=&quot;http://schemas.microsoft.com/office/word/2010/wordprocessingCanvas&quot; xmlns:cx=&quot;http://schemas.microsoft.com/office/drawing/2014/chartex&quot; xmlns:cx1=&quot;http://schemas.microsoft.com/office/drawing/2015/9/8/chartex&quot; xmlns:cx2=&quot;http://schemas.microsoft.com/office/drawing/2015/10/21/chartex&quot; xmlns:cx3=&quot;http://schemas.microsoft.com/office/drawing/2016/5/9/chartex&quot; xmlns:cx4=&quot;http://schemas.microsoft.com/office/drawing/2016/5/10/chartex&quot; xmlns:cx5=&quot;http://schemas.microsoft.com/office/drawing/2016/5/11/chartex&quot; xmlns:cx6=&quot;http://schemas.microsoft.com/office/drawing/2016/5/12/chartex&quot; xmlns:cx7=&quot;http://schemas.microsoft.com/office/drawing/2016/5/13/chartex&quot; xmlns:cx8=&quot;http://schemas.microsoft.com/office/drawing/2016/5/14/chartex&quot; xmlns:dt=&quot;uuid:C2F41010-65B3-11d1-A29F-00AA00C14882&quot; xmlns:mc=&quot;http://schemas.openxmlformats.org/markup-compatibility/2006&quot; xmlns:aink=&quot;http://schemas.microsoft.com/office/drawing/2016/ink&quot; xmlns:am3d=&quot;http://schemas.microsoft.com/office/drawing/2017/model3d&quot; xmlns:o=&quot;urn:schemas-microsoft-com:office:office&quot; xmlns:m=&quot;http://schemas.openxmlformats.org/officeDocument/2006/math&quot; xmlns:v=&quot;urn:schemas-microsoft-com:vml&quot; xmlns:w10=&quot;urn:schemas-microsoft-com:office:word&quot; xmlns:w=&quot;http://schemas.microsoft.com/office/word/2003/wordml&quot; xmlns:wx=&quot;http://schemas.microsoft.com/office/word/2003/auxHint&quot; xmlns:wne=&quot;http://schemas.microsoft.com/office/word/2006/wordml&quot; xmlns:wsp=&quot;http://schemas.microsoft.com/office/word/2003/wordml/sp2&quot; xmlns:sl=&quot;http://schemas.microsoft.com/schemaLibrary/2003/core&quot; w:macrosPresent=&quot;no&quot; w:embeddedObjPresent=&quot;no&quot; w:ocxPresent=&quot;no&quot; xml:space=&quot;preserve&quot;&gt;&lt;w:ignoreSubtree w:val=&quot;http://schemas.microsoft.com/office/word/2003/wordml/sp2&quot;/&gt;&lt;o:DocumentProperties&gt;&lt;o:Version&gt;16&lt;/o:Version&gt;&lt;/o:DocumentProperties&gt;&lt;w:docPr&gt;&lt;w:view w:val=&quot;print&quot;/&gt;&lt;w:zoom w:percent=&quot;100&quot;/&gt;&lt;w:displayBackgroundShape/&gt;&lt;w:stylePaneFormatFilter w:val=&quot;0000&quot;/&gt;&lt;w:defaultTabStop w:val=&quot;709&quot;/&gt;&lt;w:defaultTableStyle w:sti=&quot;0&quot; w:val=&quot;Normal&quot;/&gt;&lt;w:drawingGridHorizontalSpacing w:val=&quot;0&quot;/&gt;&lt;w:drawingGridVerticalSpacing w:val=&quot;0&quot;/&gt;&lt;w:displayHorizontalDrawingGridEvery w:val=&quot;0&quot;/&gt;&lt;w:displayVerticalDrawingGridEvery w:val=&quot;0&quot;/&gt;&lt;w:useMarginsForDrawingGridOrigin/&gt;&lt;w:drawingGridHorizontalOrigin w:val=&quot;0&quot;/&gt;&lt;w:drawingGridVerticalOrigin w:val=&quot;0&quot;/&gt;&lt;w:characterSpacingControl w:val=&quot;DontCompress&quot;/&gt;&lt;w:optimizeForBrowser/&gt;&lt;w:allowPNG/&gt;&lt;w:validateAgainstSchema/&gt;&lt;w:saveInvalidXML w:val=&quot;off&quot;/&gt;&lt;w:ignoreMixedContent w:val=&quot;off&quot;/&gt;&lt;w:alwaysShowPlaceholderText w:val=&quot;off&quot;/&gt;&lt;w:footnotePr&gt;&lt;w:pos w:val=&quot;beneath-text&quot;/&gt;&lt;/w:footnotePr&gt;&lt;w:compat&gt;&lt;w:origWordTableRules/&gt;&lt;w:noLeading/&gt;&lt;w:spaceForUL/&gt;&lt;w:balanceSingleByteDoubleByteWidth/&gt;&lt;w:doNotLeaveBackslashAlone/&gt;&lt;w:ulTrailSpace/&gt;&lt;w:doNotExpandShiftReturn/&gt;&lt;w:spacingInWholePoints/&gt;&lt;w:showBreaksInFrames/&gt;&lt;w:suppressTopSpacing/&gt;&lt;w:suppressTopSpacingMac5/&gt;&lt;w:mwSmallCaps/&gt;&lt;w:usePrinterMetrics/&gt;&lt;w:ww6BorderRules/&gt;&lt;w:footnoteLayoutLikeWW8/&gt;&lt;w:shapeLayoutLikeWW8/&gt;&lt;w:alignTablesRowByRow/&gt;&lt;w:forgetLastTabAlignment/&gt;&lt;w:autoSpaceLikeWord95/&gt;&lt;w:doNotUseHTMLParagraphAutoSpacing/&gt;&lt;w:layoutRawTableWidth/&gt;&lt;w:layoutTableRowsApart/&gt;&lt;w:useWord97LineBreakingRules/&gt;&lt;w:breakWrappedTables/&gt;&lt;w:snapToGridInCell/&gt;&lt;w:wrapTextWithPunct/&gt;&lt;w:useAsianBreakRules/&gt;&lt;w:useWord2002TableStyleRules/&gt;&lt;/w:compat&gt;&lt;wsp:rsids&gt;&lt;wsp:rsidRoot wsp:val=&quot;000E0BD7&quot;/&gt;&lt;wsp:rsid wsp:val=&quot;00042048&quot;/&gt;&lt;wsp:rsid wsp:val=&quot;000E0BD7&quot;/&gt;&lt;wsp:rsid wsp:val=&quot;005F4E8C&quot;/&gt;&lt;wsp:rsid wsp:val=&quot;006C47D7&quot;/&gt;&lt;wsp:rsid wsp:val=&quot;00902218&quot;/&gt;&lt;wsp:rsid wsp:val=&quot;009A109F&quot;/&gt;&lt;wsp:rsid wsp:val=&quot;00B050B6&quot;/&gt;&lt;wsp:rsid wsp:val=&quot;00C04F03&quot;/&gt;&lt;/wsp:rsids&gt;&lt;/w:docPr&gt;&lt;w:body&gt;&lt;wx:sect&gt;&lt;w:p wsp:rsidR=&quot;00000000&quot; wsp:rsidRDefault=&quot;00B050B6&quot; wsp:rsidP=&quot;00B050B6&quot;&gt;&lt;m:oMathPara&gt;&lt;m:oMath&gt;&lt;m:r&gt;&lt;w:rPr&gt;&lt;w:rFonts w:ascii=&quot;Cambria Math&quot; w:fareast=&quot;Times New Roman&quot; w:h-ansi=&quot;Cambria Math&quot;/&gt;&lt;wx:font wx:val=&quot;Cambria Math&quot;/&gt;&lt;w:i/&gt;&lt;w:sz-cs w:val=&quot;24&quot;/&gt;&lt;/w:rPr&gt;&lt;m:t&gt;h=r-&lt;/m:t&gt;&lt;/m:r&gt;&lt;m:sSub&gt;&lt;m:sSubPr&gt;&lt;m:ctrlPr&gt;&lt;w:rPr&gt;&lt;w:rFonts w:ascii=&quot;Cambria Math&quot; w:fareast=&quot;Times New Roman&quot; w:h-ansi=&quot;Cambria Math&quot; w:cs=&quot;Times New Roman&quot;/&gt;&lt;wx:font wx:val=&quot;Cambria Math&quot;/&gt;&lt;w:i/&gt;&lt;w:sz-cs w:val=&quot;24&quot;/&gt;&lt;/w:rPr&gt;&lt;/m:ctrlPr&gt;&lt;/m:sSubPr&gt;&lt;m:e&gt;&lt;m:r&gt;&lt;w:rPr&gt;&lt;w:rFonts w:ascii=&quot;Cambria Math&quot; w:fareast=&quot;Times New Roman&quot; w:h-ansi=&quot;Cambria Math&quot;/&gt;&lt;wx:font wx:val=&quot;Cambria Math&quot;/&gt;&lt;w:i/&gt;&lt;w:sz-cs w:val=&quot;24&quot;/&gt;&lt;/w:rPr&gt;&lt;m:t&gt;R&lt;/m:t&gt;&lt;/m:r&gt;&lt;/m:e&gt;&lt;m:sub&gt;&lt;m:r&gt;&lt;w:rPr&gt;&lt;w:rFonts w:ascii=&quot;Cambria Math&quot; w:fareast=&quot;Times New Roman&quot; w:h-ansi=&quot;Cambria Math&quot;/&gt;&lt;wx:font wx:val=&quot;Cambria Math&quot;/&gt;&lt;w:i/&gt;&lt;w:sz-cs w:val=&quot;24&quot;/&gt;&lt;/w:rPr&gt;&lt;m:t&gt;T&lt;/m:t&gt;&lt;/m:r&gt;&lt;/m:sub&gt;&lt;/m:sSub&gt;&lt;m:r&gt;&lt;w:rPr&gt;&lt;w:rFonts w:ascii=&quot;Cambria Math&quot; w:fareast=&quot;Times New Roman&quot; w:h-ansi=&quot;Cambria Math&quot;/&gt;&lt;wx:font wx:val=&quot;Cambria Math&quot;/&gt;&lt;w:i/&gt;&lt;w:sz-cs w:val=&quot;24&quot;/&gt;&lt;/w:rPr&gt;&lt;m:t&gt;=35A?786 km&lt;/m:t&gt;&lt;/m:r&gt;&lt;/m:oMath&gt;&lt;/m:oMathPara&gt;&lt;/w:p&gt;&lt;w:sectPr wsp:rsidR=&quot;00000000&quot;&gt;&lt;w:pgSz w:w=&quot;12240&quot; w:h=&quot;15840&quot;/&gt;&lt;w:pgMar w:top=&quot;1417&quot; w:right=&quot;1417&quot; w:bottom=&quot;1417&quot; w:left=&quot;1417&quot; w:header=&quot;720&quot; w:footer=&quot;720&quot; w:gutter=&quot;0&quot;/&gt;&lt;w:cols w:space=&quot;720&quot;/&gt;&lt;/w:sectPr&gt;&lt;/wx:sect&gt;&lt;/w:body&gt;&lt;/w:wordDocument&gt;">
+                <v:shape id="_x0000_i1062" type="#_x0000_t75" alt="" style="width:127.8pt;height:15pt;mso-width-percent:0;mso-height-percent:0;mso-width-percent:0;mso-height-percent:0" equationxml="&lt;?xml version=&quot;1.0&quot; encoding=&quot;UTF-8&quot; standalone=&quot;yes&quot;?&gt;&#10;&#10;&lt;?mso-application progid=&quot;Word.Document&quot;?&gt;&#10;&#10;&lt;w:wordDocument xmlns:aml=&quot;http://schemas.microsoft.com/aml/2001/core&quot; xmlns:wpc=&quot;http://schemas.microsoft.com/office/word/2010/wordprocessingCanvas&quot; xmlns:cx=&quot;http://schemas.microsoft.com/office/drawing/2014/chartex&quot; xmlns:cx1=&quot;http://schemas.microsoft.com/office/drawing/2015/9/8/chartex&quot; xmlns:cx2=&quot;http://schemas.microsoft.com/office/drawing/2015/10/21/chartex&quot; xmlns:cx3=&quot;http://schemas.microsoft.com/office/drawing/2016/5/9/chartex&quot; xmlns:cx4=&quot;http://schemas.microsoft.com/office/drawing/2016/5/10/chartex&quot; xmlns:cx5=&quot;http://schemas.microsoft.com/office/drawing/2016/5/11/chartex&quot; xmlns:cx6=&quot;http://schemas.microsoft.com/office/drawing/2016/5/12/chartex&quot; xmlns:cx7=&quot;http://schemas.microsoft.com/office/drawing/2016/5/13/chartex&quot; xmlns:cx8=&quot;http://schemas.microsoft.com/office/drawing/2016/5/14/chartex&quot; xmlns:dt=&quot;uuid:C2F41010-65B3-11d1-A29F-00AA00C14882&quot; xmlns:mc=&quot;http://schemas.openxmlformats.org/markup-compatibility/2006&quot; xmlns:aink=&quot;http://schemas.microsoft.com/office/drawing/2016/ink&quot; xmlns:am3d=&quot;http://schemas.microsoft.com/office/drawing/2017/model3d&quot; xmlns:o=&quot;urn:schemas-microsoft-com:office:office&quot; xmlns:m=&quot;http://schemas.openxmlformats.org/officeDocument/2006/math&quot; xmlns:v=&quot;urn:schemas-microsoft-com:vml&quot; xmlns:w10=&quot;urn:schemas-microsoft-com:office:word&quot; xmlns:w=&quot;http://schemas.microsoft.com/office/word/2003/wordml&quot; xmlns:wx=&quot;http://schemas.microsoft.com/office/word/2003/auxHint&quot; xmlns:wne=&quot;http://schemas.microsoft.com/office/word/2006/wordml&quot; xmlns:wsp=&quot;http://schemas.microsoft.com/office/word/2003/wordml/sp2&quot; xmlns:sl=&quot;http://schemas.microsoft.com/schemaLibrary/2003/core&quot; w:macrosPresent=&quot;no&quot; w:embeddedObjPresent=&quot;no&quot; w:ocxPresent=&quot;no&quot; xml:space=&quot;preserve&quot;&gt;&lt;w:ignoreSubtree w:val=&quot;http://schemas.microsoft.com/office/word/2003/wordml/sp2&quot;/&gt;&lt;o:DocumentProperties&gt;&lt;o:Version&gt;16&lt;/o:Version&gt;&lt;/o:DocumentProperties&gt;&lt;w:docPr&gt;&lt;w:view w:val=&quot;print&quot;/&gt;&lt;w:zoom w:percent=&quot;100&quot;/&gt;&lt;w:displayBackgroundShape/&gt;&lt;w:stylePaneFormatFilter w:val=&quot;0000&quot;/&gt;&lt;w:defaultTabStop w:val=&quot;709&quot;/&gt;&lt;w:defaultTableStyle w:sti=&quot;0&quot; w:val=&quot;Normal&quot;/&gt;&lt;w:drawingGridHorizontalSpacing w:val=&quot;0&quot;/&gt;&lt;w:drawingGridVerticalSpacing w:val=&quot;0&quot;/&gt;&lt;w:displayHorizontalDrawingGridEvery w:val=&quot;0&quot;/&gt;&lt;w:displayVerticalDrawingGridEvery w:val=&quot;0&quot;/&gt;&lt;w:useMarginsForDrawingGridOrigin/&gt;&lt;w:drawingGridHorizontalOrigin w:val=&quot;0&quot;/&gt;&lt;w:drawingGridVerticalOrigin w:val=&quot;0&quot;/&gt;&lt;w:characterSpacingControl w:val=&quot;DontCompress&quot;/&gt;&lt;w:optimizeForBrowser/&gt;&lt;w:allowPNG/&gt;&lt;w:validateAgainstSchema/&gt;&lt;w:saveInvalidXML w:val=&quot;off&quot;/&gt;&lt;w:ignoreMixedContent w:val=&quot;off&quot;/&gt;&lt;w:alwaysShowPlaceholderText w:val=&quot;off&quot;/&gt;&lt;w:footnotePr&gt;&lt;w:pos w:val=&quot;beneath-text&quot;/&gt;&lt;/w:footnotePr&gt;&lt;w:compat&gt;&lt;w:origWordTableRules/&gt;&lt;w:noLeading/&gt;&lt;w:spaceForUL/&gt;&lt;w:balanceSingleByteDoubleByteWidth/&gt;&lt;w:doNotLeaveBackslashAlone/&gt;&lt;w:ulTrailSpace/&gt;&lt;w:doNotExpandShiftReturn/&gt;&lt;w:spacingInWholePoints/&gt;&lt;w:showBreaksInFrames/&gt;&lt;w:suppressTopSpacing/&gt;&lt;w:suppressTopSpacingMac5/&gt;&lt;w:mwSmallCaps/&gt;&lt;w:usePrinterMetrics/&gt;&lt;w:ww6BorderRules/&gt;&lt;w:footnoteLayoutLikeWW8/&gt;&lt;w:shapeLayoutLikeWW8/&gt;&lt;w:alignTablesRowByRow/&gt;&lt;w:forgetLastTabAlignment/&gt;&lt;w:autoSpaceLikeWord95/&gt;&lt;w:doNotUseHTMLParagraphAutoSpacing/&gt;&lt;w:layoutRawTableWidth/&gt;&lt;w:layoutTableRowsApart/&gt;&lt;w:useWord97LineBreakingRules/&gt;&lt;w:breakWrappedTables/&gt;&lt;w:snapToGridInCell/&gt;&lt;w:wrapTextWithPunct/&gt;&lt;w:useAsianBreakRules/&gt;&lt;w:useWord2002TableStyleRules/&gt;&lt;/w:compat&gt;&lt;wsp:rsids&gt;&lt;wsp:rsidRoot wsp:val=&quot;000E0BD7&quot;/&gt;&lt;wsp:rsid wsp:val=&quot;00042048&quot;/&gt;&lt;wsp:rsid wsp:val=&quot;000E0BD7&quot;/&gt;&lt;wsp:rsid wsp:val=&quot;005F4E8C&quot;/&gt;&lt;wsp:rsid wsp:val=&quot;006C47D7&quot;/&gt;&lt;wsp:rsid wsp:val=&quot;00902218&quot;/&gt;&lt;wsp:rsid wsp:val=&quot;009A109F&quot;/&gt;&lt;wsp:rsid wsp:val=&quot;00B050B6&quot;/&gt;&lt;wsp:rsid wsp:val=&quot;00C04F03&quot;/&gt;&lt;/wsp:rsids&gt;&lt;/w:docPr&gt;&lt;w:body&gt;&lt;wx:sect&gt;&lt;w:p wsp:rsidR=&quot;00000000&quot; wsp:rsidRDefault=&quot;00B050B6&quot; wsp:rsidP=&quot;00B050B6&quot;&gt;&lt;m:oMathPara&gt;&lt;m:oMath&gt;&lt;m:r&gt;&lt;w:rPr&gt;&lt;w:rFonts w:ascii=&quot;Cambria Math&quot; w:fareast=&quot;Times New Roman&quot; w:h-ansi=&quot;Cambria Math&quot;/&gt;&lt;wx:font wx:val=&quot;Cambria Math&quot;/&gt;&lt;w:i/&gt;&lt;w:sz-cs w:val=&quot;24&quot;/&gt;&lt;/w:rPr&gt;&lt;m:t&gt;h=r-&lt;/m:t&gt;&lt;/m:r&gt;&lt;m:sSub&gt;&lt;m:sSubPr&gt;&lt;m:ctrlPr&gt;&lt;w:rPr&gt;&lt;w:rFonts w:ascii=&quot;Cambria Math&quot; w:fareast=&quot;Times New Roman&quot; w:h-ansi=&quot;Cambria Math&quot; w:cs=&quot;Times New Roman&quot;/&gt;&lt;wx:font wx:val=&quot;Cambria Math&quot;/&gt;&lt;w:i/&gt;&lt;w:sz-cs w:val=&quot;24&quot;/&gt;&lt;/w:rPr&gt;&lt;/m:ctrlPr&gt;&lt;/m:sSubPr&gt;&lt;m:e&gt;&lt;m:r&gt;&lt;w:rPr&gt;&lt;w:rFonts w:ascii=&quot;Cambria Math&quot; w:fareast=&quot;Times New Roman&quot; w:h-ansi=&quot;Cambria Math&quot;/&gt;&lt;wx:font wx:val=&quot;Cambria Math&quot;/&gt;&lt;w:i/&gt;&lt;w:sz-cs w:val=&quot;24&quot;/&gt;&lt;/w:rPr&gt;&lt;m:t&gt;R&lt;/m:t&gt;&lt;/m:r&gt;&lt;/m:e&gt;&lt;m:sub&gt;&lt;m:r&gt;&lt;w:rPr&gt;&lt;w:rFonts w:ascii=&quot;Cambria Math&quot; w:fareast=&quot;Times New Roman&quot; w:h-ansi=&quot;Cambria Math&quot;/&gt;&lt;wx:font wx:val=&quot;Cambria Math&quot;/&gt;&lt;w:i/&gt;&lt;w:sz-cs w:val=&quot;24&quot;/&gt;&lt;/w:rPr&gt;&lt;m:t&gt;T&lt;/m:t&gt;&lt;/m:r&gt;&lt;/m:sub&gt;&lt;/m:sSub&gt;&lt;m:r&gt;&lt;w:rPr&gt;&lt;w:rFonts w:ascii=&quot;Cambria Math&quot; w:fareast=&quot;Times New Roman&quot; w:h-ansi=&quot;Cambria Math&quot;/&gt;&lt;wx:font wx:val=&quot;Cambria Math&quot;/&gt;&lt;w:i/&gt;&lt;w:sz-cs w:val=&quot;24&quot;/&gt;&lt;/w:rPr&gt;&lt;m:t&gt;=35A?786 km&lt;/m:t&gt;&lt;/m:r&gt;&lt;/m:oMath&gt;&lt;/m:oMathPara&gt;&lt;/w:p&gt;&lt;w:sectPr wsp:rsidR=&quot;00000000&quot;&gt;&lt;w:pgSz w:w=&quot;12240&quot; w:h=&quot;15840&quot;/&gt;&lt;w:pgMar w:top=&quot;1417&quot; w:right=&quot;1417&quot; w:bottom=&quot;1417&quot; w:left=&quot;1417&quot; w:header=&quot;720&quot; w:footer=&quot;720&quot; w:gutter=&quot;0&quot;/&gt;&lt;w:cols w:space=&quot;720&quot;/&gt;&lt;/w:sectPr&gt;&lt;/wx:sect&gt;&lt;/w:body&gt;&lt;/w:wordDocument&gt;">
                   <v:imagedata r:id="rId25" o:title="" chromakey="white"/>
                 </v:shape>
               </w:pict>
@@ -5091,6 +5075,15 @@
               </w:rPr>
               <w:t>III) bis, Experience de rutherford pour montrer force centrale conservative repulsive</w:t>
             </w:r>
+            <w:r>
+              <w:rPr>
+                <w:rFonts w:ascii="Times New Roman" w:hAnsi="Times New Roman" w:cs="Times New Roman"/>
+                <w:szCs w:val="24"/>
+              </w:rPr>
+              <w:t xml:space="preserve"> voir dunod ?</w:t>
+            </w:r>
+            <w:bookmarkStart w:id="0" w:name="_GoBack"/>
+            <w:bookmarkEnd w:id="0"/>
           </w:p>
           <w:p>
             <w:pPr>
@@ -7525,7 +7518,7 @@
               </w:rPr>
               <w:lastRenderedPageBreak/>
               <w:pict>
-                <v:shape id="Image 39" o:spid="_x0000_i1061" type="#_x0000_t75" style="width:202.8pt;height:197.4pt;visibility:visible;mso-wrap-style:square">
+                <v:shape id="Image 39" o:spid="_x0000_i1063" type="#_x0000_t75" style="width:202.8pt;height:197.4pt;visibility:visible;mso-wrap-style:square">
                   <v:imagedata r:id="rId26" o:title=""/>
                 </v:shape>
               </w:pict>
@@ -12562,7 +12555,7 @@
 </file>
 
 <file path=customXml/itemProps1.xml><?xml version="1.0" encoding="utf-8"?>
-<ds:datastoreItem xmlns:ds="http://schemas.openxmlformats.org/officeDocument/2006/customXml" ds:itemID="{338987B5-9CA4-4FDB-905C-E88FB14DEDEC}">
+<ds:datastoreItem xmlns:ds="http://schemas.openxmlformats.org/officeDocument/2006/customXml" ds:itemID="{855A51CF-C6F3-4A56-9876-F79AABB425ED}">
   <ds:schemaRefs>
     <ds:schemaRef ds:uri="http://schemas.openxmlformats.org/officeDocument/2006/bibliography"/>
   </ds:schemaRefs>

</xml_diff>